<commit_message>
Álterado: Capa, contra-capa, sumário(falta numeração)
</commit_message>
<xml_diff>
--- a/anteprojeto SDR.docx
+++ b/anteprojeto SDR.docx
@@ -5,238 +5,1068 @@
     <w:p>
       <w:pPr>
         <w:pStyle w:val="Ttulo116pt"/>
-        <w:numPr>
-          <w:ilvl w:val="0"/>
-          <w:numId w:val="0"/>
-        </w:numPr>
+        <w:contextualSpacing w:val="0"/>
+        <w:jc w:val="center"/>
+        <w:rPr>
+          <w:rFonts w:cs="Arial"/>
+          <w:bCs/>
+          <w:sz w:val="44"/>
+        </w:rPr>
+      </w:pPr>
+      <w:r>
+        <w:rPr>
+          <w:rFonts w:cs="Arial"/>
+          <w:bCs/>
+          <w:sz w:val="44"/>
+        </w:rPr>
+        <w:t>F</w:t>
+      </w:r>
+      <w:r>
+        <w:rPr>
+          <w:rFonts w:cs="Arial"/>
+          <w:bCs/>
+          <w:sz w:val="44"/>
+        </w:rPr>
+        <w:t>aculdade de Engenharia São Paulo</w:t>
+      </w:r>
+    </w:p>
+    <w:p>
+      <w:pPr>
+        <w:pStyle w:val="Ttulo116pt"/>
+        <w:contextualSpacing w:val="0"/>
+        <w:jc w:val="center"/>
+        <w:rPr>
+          <w:rFonts w:cs="Arial"/>
+          <w:bCs/>
+          <w:sz w:val="44"/>
+        </w:rPr>
+      </w:pPr>
+      <w:r>
+        <w:rPr>
+          <w:rFonts w:cs="Arial"/>
+          <w:bCs/>
+          <w:sz w:val="44"/>
+        </w:rPr>
+        <w:t>F</w:t>
+      </w:r>
+      <w:r>
+        <w:rPr>
+          <w:rFonts w:cs="Arial"/>
+          <w:bCs/>
+          <w:sz w:val="44"/>
+        </w:rPr>
+        <w:t xml:space="preserve"> </w:t>
+      </w:r>
+      <w:r>
+        <w:rPr>
+          <w:rFonts w:cs="Arial"/>
+          <w:bCs/>
+          <w:sz w:val="44"/>
+        </w:rPr>
+        <w:t>E</w:t>
+      </w:r>
+      <w:r>
+        <w:rPr>
+          <w:rFonts w:cs="Arial"/>
+          <w:bCs/>
+          <w:sz w:val="44"/>
+        </w:rPr>
+        <w:t xml:space="preserve"> </w:t>
+      </w:r>
+      <w:r>
+        <w:rPr>
+          <w:rFonts w:cs="Arial"/>
+          <w:bCs/>
+          <w:sz w:val="44"/>
+        </w:rPr>
+        <w:t>S</w:t>
+      </w:r>
+      <w:r>
+        <w:rPr>
+          <w:rFonts w:cs="Arial"/>
+          <w:bCs/>
+          <w:sz w:val="44"/>
+        </w:rPr>
+        <w:t xml:space="preserve"> </w:t>
+      </w:r>
+      <w:r>
+        <w:rPr>
+          <w:rFonts w:cs="Arial"/>
+          <w:bCs/>
+          <w:sz w:val="44"/>
+        </w:rPr>
+        <w:t>P</w:t>
+      </w:r>
+    </w:p>
+    <w:p>
+      <w:pPr>
+        <w:pStyle w:val="Ttulo116pt"/>
+        <w:contextualSpacing w:val="0"/>
+        <w:jc w:val="center"/>
+        <w:rPr>
+          <w:rFonts w:cs="Arial"/>
+          <w:bCs/>
+          <w:sz w:val="44"/>
+        </w:rPr>
+      </w:pPr>
+    </w:p>
+    <w:p>
+      <w:pPr>
+        <w:pStyle w:val="Ttulo116pt"/>
+        <w:contextualSpacing w:val="0"/>
+        <w:jc w:val="center"/>
+        <w:rPr>
+          <w:rFonts w:cs="Arial"/>
+          <w:bCs/>
+          <w:sz w:val="44"/>
+        </w:rPr>
+      </w:pPr>
+    </w:p>
+    <w:p>
+      <w:pPr>
+        <w:pStyle w:val="Ttulo116pt"/>
+        <w:contextualSpacing w:val="0"/>
+        <w:jc w:val="center"/>
+        <w:rPr>
+          <w:rFonts w:cs="Arial"/>
+          <w:bCs/>
+          <w:sz w:val="44"/>
+        </w:rPr>
+      </w:pPr>
+      <w:r>
+        <w:rPr>
+          <w:rFonts w:cs="Arial"/>
+          <w:bCs/>
+          <w:sz w:val="44"/>
+        </w:rPr>
+        <w:t>A</w:t>
+      </w:r>
+      <w:r>
+        <w:rPr>
+          <w:rFonts w:cs="Arial"/>
+          <w:bCs/>
+          <w:sz w:val="44"/>
+        </w:rPr>
+        <w:t>nteprojeto</w:t>
+      </w:r>
+      <w:r>
+        <w:rPr>
+          <w:rFonts w:cs="Arial"/>
+          <w:bCs/>
+          <w:sz w:val="44"/>
+        </w:rPr>
+        <w:t xml:space="preserve"> </w:t>
+      </w:r>
+      <w:r>
+        <w:rPr>
+          <w:rFonts w:cs="Arial"/>
+          <w:bCs/>
+          <w:sz w:val="44"/>
+        </w:rPr>
+        <w:t>de</w:t>
+      </w:r>
+      <w:r>
+        <w:rPr>
+          <w:rFonts w:cs="Arial"/>
+          <w:bCs/>
+          <w:sz w:val="44"/>
+        </w:rPr>
+        <w:t xml:space="preserve"> P</w:t>
+      </w:r>
+      <w:r>
+        <w:rPr>
+          <w:rFonts w:cs="Arial"/>
+          <w:bCs/>
+          <w:sz w:val="44"/>
+        </w:rPr>
+        <w:t>esquisa</w:t>
+      </w:r>
+    </w:p>
+    <w:p>
+      <w:pPr>
+        <w:pStyle w:val="Ttulo116pt"/>
+        <w:contextualSpacing w:val="0"/>
+        <w:jc w:val="center"/>
+        <w:rPr>
+          <w:rFonts w:cs="Arial"/>
+          <w:bCs/>
+          <w:sz w:val="44"/>
+        </w:rPr>
+      </w:pPr>
+    </w:p>
+    <w:p>
+      <w:pPr>
+        <w:pStyle w:val="Ttulo116pt"/>
+        <w:contextualSpacing w:val="0"/>
+        <w:jc w:val="center"/>
+        <w:rPr>
+          <w:rFonts w:cs="Arial"/>
+          <w:bCs/>
+        </w:rPr>
+      </w:pPr>
+      <w:r>
+        <w:rPr>
+          <w:rFonts w:cs="Arial"/>
+          <w:bCs/>
+        </w:rPr>
+        <w:t>A</w:t>
+      </w:r>
+      <w:r>
+        <w:rPr>
+          <w:rFonts w:cs="Arial"/>
+          <w:bCs/>
+        </w:rPr>
+        <w:t>plicação</w:t>
+      </w:r>
+      <w:r>
+        <w:rPr>
+          <w:rFonts w:cs="Arial"/>
+          <w:bCs/>
+        </w:rPr>
+        <w:t xml:space="preserve"> </w:t>
+      </w:r>
+      <w:r>
+        <w:rPr>
+          <w:rFonts w:cs="Arial"/>
+          <w:bCs/>
+        </w:rPr>
+        <w:t>de</w:t>
+      </w:r>
+      <w:r>
+        <w:rPr>
+          <w:rFonts w:cs="Arial"/>
+          <w:bCs/>
+        </w:rPr>
+        <w:t xml:space="preserve"> R</w:t>
+      </w:r>
+      <w:r>
+        <w:rPr>
+          <w:rFonts w:cs="Arial"/>
+          <w:bCs/>
+        </w:rPr>
+        <w:t>ádio</w:t>
+      </w:r>
+      <w:r>
+        <w:rPr>
+          <w:rFonts w:cs="Arial"/>
+          <w:bCs/>
+        </w:rPr>
+        <w:t xml:space="preserve"> D</w:t>
+      </w:r>
+      <w:r>
+        <w:rPr>
+          <w:rFonts w:cs="Arial"/>
+          <w:bCs/>
+        </w:rPr>
+        <w:t>efinido</w:t>
+      </w:r>
+      <w:r>
+        <w:rPr>
+          <w:rFonts w:cs="Arial"/>
+          <w:bCs/>
+        </w:rPr>
+        <w:t xml:space="preserve"> P</w:t>
+      </w:r>
+      <w:r>
+        <w:rPr>
+          <w:rFonts w:cs="Arial"/>
+          <w:bCs/>
+        </w:rPr>
+        <w:t>or</w:t>
+      </w:r>
+      <w:r>
+        <w:rPr>
+          <w:rFonts w:cs="Arial"/>
+          <w:bCs/>
+        </w:rPr>
+        <w:t xml:space="preserve"> S</w:t>
+      </w:r>
+      <w:r>
+        <w:rPr>
+          <w:rFonts w:cs="Arial"/>
+          <w:bCs/>
+        </w:rPr>
+        <w:t>oftware</w:t>
+      </w:r>
+      <w:r>
+        <w:rPr>
+          <w:rFonts w:cs="Arial"/>
+          <w:bCs/>
+        </w:rPr>
+        <w:t xml:space="preserve"> </w:t>
+      </w:r>
+      <w:r>
+        <w:rPr>
+          <w:rFonts w:cs="Arial"/>
+          <w:bCs/>
+        </w:rPr>
+        <w:t>para</w:t>
+      </w:r>
+      <w:r>
+        <w:rPr>
+          <w:rFonts w:cs="Arial"/>
+          <w:bCs/>
+        </w:rPr>
+        <w:t xml:space="preserve"> A</w:t>
+      </w:r>
+      <w:r>
+        <w:rPr>
+          <w:rFonts w:cs="Arial"/>
+          <w:bCs/>
+        </w:rPr>
+        <w:t>quisição</w:t>
+      </w:r>
+      <w:r>
+        <w:rPr>
+          <w:rFonts w:cs="Arial"/>
+          <w:bCs/>
+        </w:rPr>
+        <w:t xml:space="preserve"> </w:t>
+      </w:r>
+      <w:r>
+        <w:rPr>
+          <w:rFonts w:cs="Arial"/>
+          <w:bCs/>
+        </w:rPr>
+        <w:t>de</w:t>
+      </w:r>
+      <w:r>
+        <w:rPr>
+          <w:rFonts w:cs="Arial"/>
+          <w:bCs/>
+        </w:rPr>
+        <w:t xml:space="preserve"> I</w:t>
+      </w:r>
+      <w:r>
+        <w:rPr>
+          <w:rFonts w:cs="Arial"/>
+          <w:bCs/>
+        </w:rPr>
+        <w:t>magens</w:t>
+      </w:r>
+      <w:r>
+        <w:rPr>
+          <w:rFonts w:cs="Arial"/>
+          <w:bCs/>
+        </w:rPr>
+        <w:t xml:space="preserve"> </w:t>
+      </w:r>
+      <w:r>
+        <w:rPr>
+          <w:rFonts w:cs="Arial"/>
+          <w:bCs/>
+        </w:rPr>
+        <w:t xml:space="preserve">do </w:t>
+      </w:r>
+      <w:r>
+        <w:rPr>
+          <w:rFonts w:cs="Arial"/>
+          <w:bCs/>
+        </w:rPr>
+        <w:t>S</w:t>
+      </w:r>
+      <w:r>
+        <w:rPr>
+          <w:rFonts w:cs="Arial"/>
+          <w:bCs/>
+        </w:rPr>
+        <w:t>atélite</w:t>
+      </w:r>
+      <w:r>
+        <w:rPr>
+          <w:rFonts w:cs="Arial"/>
+          <w:bCs/>
+        </w:rPr>
+        <w:t xml:space="preserve"> </w:t>
+      </w:r>
+      <w:proofErr w:type="spellStart"/>
+      <w:r>
+        <w:rPr>
+          <w:rFonts w:cs="Arial"/>
+          <w:bCs/>
+        </w:rPr>
+        <w:t>N</w:t>
+      </w:r>
+      <w:r>
+        <w:rPr>
+          <w:rFonts w:cs="Arial"/>
+          <w:bCs/>
+        </w:rPr>
+        <w:t>oaa</w:t>
+      </w:r>
+      <w:proofErr w:type="spellEnd"/>
+    </w:p>
+    <w:p>
+      <w:pPr>
+        <w:pStyle w:val="Ttulo116pt"/>
+        <w:contextualSpacing w:val="0"/>
+        <w:jc w:val="center"/>
+        <w:rPr>
+          <w:rFonts w:cs="Arial"/>
+          <w:bCs/>
+        </w:rPr>
+      </w:pPr>
+    </w:p>
+    <w:p>
+      <w:pPr>
+        <w:pStyle w:val="Ttulo116pt"/>
+        <w:contextualSpacing w:val="0"/>
+        <w:jc w:val="center"/>
+        <w:rPr>
+          <w:b w:val="0"/>
+          <w:sz w:val="28"/>
+        </w:rPr>
+      </w:pPr>
+    </w:p>
+    <w:p>
+      <w:pPr>
+        <w:pStyle w:val="Estilo1"/>
+        <w:keepNext w:val="0"/>
+        <w:outlineLvl w:val="9"/>
+        <w:rPr>
+          <w:b/>
+          <w:bCs/>
+        </w:rPr>
+      </w:pPr>
+      <w:r>
+        <w:rPr>
+          <w:b/>
+          <w:bCs/>
+        </w:rPr>
+        <w:t>AUTORES:</w:t>
+      </w:r>
+    </w:p>
+    <w:p>
+      <w:pPr>
+        <w:spacing w:line="480" w:lineRule="auto"/>
+        <w:jc w:val="right"/>
+        <w:rPr>
+          <w:rFonts w:cs="Arial"/>
+          <w:b/>
+          <w:sz w:val="28"/>
+        </w:rPr>
+      </w:pPr>
+      <w:r>
+        <w:rPr>
+          <w:rFonts w:cs="Arial"/>
+          <w:b/>
+          <w:sz w:val="28"/>
+        </w:rPr>
+        <w:t>Diego Silva Viana</w:t>
+      </w:r>
+      <w:r>
+        <w:rPr>
+          <w:rFonts w:cs="Arial"/>
+          <w:b/>
+          <w:sz w:val="28"/>
+        </w:rPr>
+        <w:t xml:space="preserve"> dos Santos</w:t>
+      </w:r>
+      <w:r>
+        <w:rPr>
+          <w:rFonts w:cs="Arial"/>
+          <w:b/>
+          <w:sz w:val="28"/>
+        </w:rPr>
+        <w:t xml:space="preserve"> -</w:t>
+      </w:r>
+      <w:r>
+        <w:rPr>
+          <w:rFonts w:cs="Arial"/>
+          <w:b/>
+          <w:sz w:val="28"/>
+        </w:rPr>
+        <w:t>21480</w:t>
+      </w:r>
+      <w:r>
+        <w:rPr>
+          <w:rFonts w:cs="Arial"/>
+          <w:b/>
+          <w:sz w:val="28"/>
+        </w:rPr>
+        <w:t xml:space="preserve"> </w:t>
+      </w:r>
+    </w:p>
+    <w:p>
+      <w:pPr>
+        <w:spacing w:line="480" w:lineRule="auto"/>
+        <w:jc w:val="right"/>
+        <w:rPr>
+          <w:rFonts w:cs="Arial"/>
+          <w:b/>
+          <w:sz w:val="28"/>
+        </w:rPr>
+      </w:pPr>
+      <w:r>
+        <w:rPr>
+          <w:rFonts w:cs="Arial"/>
+          <w:b/>
+          <w:sz w:val="28"/>
+        </w:rPr>
+        <w:t xml:space="preserve">Matheus Lopes </w:t>
+      </w:r>
+      <w:proofErr w:type="spellStart"/>
+      <w:r>
+        <w:rPr>
+          <w:rFonts w:cs="Arial"/>
+          <w:b/>
+          <w:sz w:val="28"/>
+        </w:rPr>
+        <w:t>Ogata</w:t>
+      </w:r>
+      <w:proofErr w:type="spellEnd"/>
+      <w:r>
+        <w:rPr>
+          <w:rFonts w:cs="Arial"/>
+          <w:b/>
+          <w:sz w:val="28"/>
+        </w:rPr>
+        <w:t xml:space="preserve"> - </w:t>
+      </w:r>
+      <w:r>
+        <w:rPr>
+          <w:rFonts w:cs="Arial"/>
+          <w:b/>
+          <w:sz w:val="28"/>
+        </w:rPr>
+        <w:t>21512</w:t>
+      </w:r>
+    </w:p>
+    <w:p>
+      <w:pPr>
+        <w:spacing w:line="480" w:lineRule="auto"/>
+        <w:jc w:val="both"/>
+        <w:rPr>
+          <w:rFonts w:cs="Arial"/>
+          <w:b/>
+          <w:sz w:val="28"/>
+        </w:rPr>
+      </w:pPr>
+    </w:p>
+    <w:p>
+      <w:pPr>
+        <w:spacing w:line="480" w:lineRule="auto"/>
+        <w:jc w:val="center"/>
+        <w:rPr>
+          <w:rFonts w:cs="Arial"/>
+          <w:b/>
+          <w:sz w:val="28"/>
+        </w:rPr>
+      </w:pPr>
+    </w:p>
+    <w:p>
+      <w:pPr>
+        <w:spacing w:line="480" w:lineRule="auto"/>
+        <w:jc w:val="center"/>
+        <w:rPr>
+          <w:rFonts w:cs="Arial"/>
+          <w:b/>
+          <w:sz w:val="28"/>
+        </w:rPr>
+      </w:pPr>
+      <w:r>
+        <w:rPr>
+          <w:rFonts w:cs="Arial"/>
+          <w:b/>
+          <w:sz w:val="28"/>
+        </w:rPr>
+        <w:t>SÃO PAULO</w:t>
+      </w:r>
+    </w:p>
+    <w:p>
+      <w:pPr>
+        <w:spacing w:line="480" w:lineRule="auto"/>
+        <w:jc w:val="center"/>
+        <w:rPr>
+          <w:rFonts w:cs="Arial"/>
+          <w:b/>
+          <w:bCs/>
+          <w:sz w:val="28"/>
+        </w:rPr>
+      </w:pPr>
+      <w:r>
+        <w:rPr>
+          <w:rFonts w:cs="Arial"/>
+          <w:b/>
+          <w:bCs/>
+          <w:sz w:val="28"/>
+        </w:rPr>
+        <w:t>20</w:t>
+      </w:r>
+      <w:r>
+        <w:rPr>
+          <w:rFonts w:cs="Arial"/>
+          <w:b/>
+          <w:bCs/>
+          <w:sz w:val="28"/>
+        </w:rPr>
+        <w:t>1</w:t>
+      </w:r>
+      <w:r>
+        <w:rPr>
+          <w:rFonts w:cs="Arial"/>
+          <w:b/>
+          <w:bCs/>
+          <w:sz w:val="28"/>
+        </w:rPr>
+        <w:t>9</w:t>
+      </w:r>
+    </w:p>
+    <w:p>
+      <w:pPr>
+        <w:pStyle w:val="Ttulo116pt"/>
+        <w:contextualSpacing w:val="0"/>
+        <w:jc w:val="center"/>
+        <w:rPr>
+          <w:bCs/>
+          <w:sz w:val="28"/>
+          <w:szCs w:val="28"/>
+        </w:rPr>
+      </w:pPr>
+      <w:bookmarkStart w:id="0" w:name="_Toc19669033"/>
+      <w:bookmarkStart w:id="1" w:name="_Toc19668936"/>
+      <w:bookmarkStart w:id="2" w:name="_Toc19573726"/>
+      <w:r>
+        <w:rPr>
+          <w:b w:val="0"/>
+          <w:bCs/>
+          <w:sz w:val="24"/>
+        </w:rPr>
+        <w:br w:type="page"/>
+      </w:r>
+      <w:r>
+        <w:rPr>
+          <w:rFonts w:cs="Arial"/>
+          <w:bCs/>
+          <w:sz w:val="44"/>
+        </w:rPr>
+        <w:lastRenderedPageBreak/>
+        <w:t>F</w:t>
+      </w:r>
+      <w:r>
+        <w:rPr>
+          <w:rFonts w:cs="Arial"/>
+          <w:bCs/>
+          <w:sz w:val="44"/>
+        </w:rPr>
+        <w:t>aculdade</w:t>
+      </w:r>
+      <w:r>
+        <w:rPr>
+          <w:rFonts w:cs="Arial"/>
+          <w:bCs/>
+          <w:sz w:val="44"/>
+        </w:rPr>
+        <w:t xml:space="preserve"> </w:t>
+      </w:r>
+      <w:r>
+        <w:rPr>
+          <w:rFonts w:cs="Arial"/>
+          <w:bCs/>
+          <w:sz w:val="44"/>
+        </w:rPr>
+        <w:t>de</w:t>
+      </w:r>
+      <w:r>
+        <w:rPr>
+          <w:rFonts w:cs="Arial"/>
+          <w:bCs/>
+          <w:sz w:val="44"/>
+        </w:rPr>
+        <w:t xml:space="preserve"> E</w:t>
+      </w:r>
+      <w:r>
+        <w:rPr>
+          <w:rFonts w:cs="Arial"/>
+          <w:bCs/>
+          <w:sz w:val="44"/>
+        </w:rPr>
+        <w:t>ngenharia</w:t>
+      </w:r>
+      <w:r>
+        <w:rPr>
+          <w:rFonts w:cs="Arial"/>
+          <w:bCs/>
+          <w:sz w:val="44"/>
+        </w:rPr>
+        <w:t xml:space="preserve"> S</w:t>
+      </w:r>
+      <w:r>
+        <w:rPr>
+          <w:rFonts w:cs="Arial"/>
+          <w:bCs/>
+          <w:sz w:val="44"/>
+        </w:rPr>
+        <w:t>ão</w:t>
+      </w:r>
+      <w:r>
+        <w:rPr>
+          <w:rFonts w:cs="Arial"/>
+          <w:bCs/>
+          <w:sz w:val="44"/>
+        </w:rPr>
+        <w:t xml:space="preserve"> P</w:t>
+      </w:r>
+      <w:r>
+        <w:rPr>
+          <w:rFonts w:cs="Arial"/>
+          <w:bCs/>
+          <w:sz w:val="44"/>
+        </w:rPr>
+        <w:t>aulo</w:t>
+      </w:r>
+    </w:p>
+    <w:p>
+      <w:pPr>
+        <w:pStyle w:val="Ttulo116pt"/>
         <w:spacing w:line="360" w:lineRule="auto"/>
         <w:jc w:val="center"/>
         <w:rPr>
           <w:bCs/>
           <w:sz w:val="28"/>
-        </w:rPr>
-      </w:pPr>
-      <w:bookmarkStart w:id="0" w:name="_GoBack"/>
-      <w:bookmarkEnd w:id="0"/>
-      <w:r>
+          <w:szCs w:val="28"/>
+        </w:rPr>
+      </w:pPr>
+      <w:r>
+        <w:rPr>
+          <w:rFonts w:cs="Arial"/>
+          <w:bCs/>
+          <w:sz w:val="44"/>
+        </w:rPr>
+        <w:t>F</w:t>
+      </w:r>
+      <w:r>
+        <w:rPr>
+          <w:rFonts w:cs="Arial"/>
+          <w:bCs/>
+          <w:sz w:val="44"/>
+        </w:rPr>
+        <w:t xml:space="preserve"> </w:t>
+      </w:r>
+      <w:r>
+        <w:rPr>
+          <w:rFonts w:cs="Arial"/>
+          <w:bCs/>
+          <w:sz w:val="44"/>
+        </w:rPr>
+        <w:t>E</w:t>
+      </w:r>
+      <w:r>
+        <w:rPr>
+          <w:rFonts w:cs="Arial"/>
+          <w:bCs/>
+          <w:sz w:val="44"/>
+        </w:rPr>
+        <w:t xml:space="preserve"> </w:t>
+      </w:r>
+      <w:r>
+        <w:rPr>
+          <w:rFonts w:cs="Arial"/>
+          <w:bCs/>
+          <w:sz w:val="44"/>
+        </w:rPr>
+        <w:t>S</w:t>
+      </w:r>
+      <w:r>
+        <w:rPr>
+          <w:rFonts w:cs="Arial"/>
+          <w:bCs/>
+          <w:sz w:val="44"/>
+        </w:rPr>
+        <w:t xml:space="preserve"> </w:t>
+      </w:r>
+      <w:r>
+        <w:rPr>
+          <w:rFonts w:cs="Arial"/>
+          <w:bCs/>
+          <w:sz w:val="44"/>
+        </w:rPr>
+        <w:t>P</w:t>
+      </w:r>
+    </w:p>
+    <w:p>
+      <w:pPr>
+        <w:pStyle w:val="Ttulo116pt"/>
+        <w:spacing w:line="360" w:lineRule="auto"/>
+        <w:jc w:val="center"/>
         <w:rPr>
           <w:bCs/>
           <w:sz w:val="28"/>
-        </w:rPr>
-        <w:t>FACULDADE DE ENGENHARIA SÃO PAULO</w:t>
-      </w:r>
+          <w:szCs w:val="28"/>
+        </w:rPr>
+      </w:pPr>
     </w:p>
     <w:p>
       <w:pPr>
         <w:pStyle w:val="Ttulo116pt"/>
-        <w:numPr>
-          <w:ilvl w:val="0"/>
-          <w:numId w:val="0"/>
-        </w:numPr>
         <w:spacing w:line="360" w:lineRule="auto"/>
         <w:jc w:val="center"/>
         <w:rPr>
+          <w:rFonts w:cs="Arial"/>
+          <w:bCs/>
+          <w:sz w:val="44"/>
+        </w:rPr>
+      </w:pPr>
+      <w:r>
+        <w:rPr>
+          <w:rFonts w:cs="Arial"/>
+          <w:bCs/>
+          <w:sz w:val="44"/>
+        </w:rPr>
+        <w:t>A</w:t>
+      </w:r>
+      <w:r>
+        <w:rPr>
+          <w:rFonts w:cs="Arial"/>
+          <w:bCs/>
+          <w:sz w:val="44"/>
+        </w:rPr>
+        <w:t>nteprojeto</w:t>
+      </w:r>
+      <w:r>
+        <w:rPr>
+          <w:rFonts w:cs="Arial"/>
+          <w:bCs/>
+          <w:sz w:val="44"/>
+        </w:rPr>
+        <w:t xml:space="preserve"> </w:t>
+      </w:r>
+      <w:r>
+        <w:rPr>
+          <w:rFonts w:cs="Arial"/>
+          <w:bCs/>
+          <w:sz w:val="44"/>
+        </w:rPr>
+        <w:t>de</w:t>
+      </w:r>
+      <w:r>
+        <w:rPr>
+          <w:rFonts w:cs="Arial"/>
+          <w:bCs/>
+          <w:sz w:val="44"/>
+        </w:rPr>
+        <w:t xml:space="preserve"> P</w:t>
+      </w:r>
+      <w:r>
+        <w:rPr>
+          <w:rFonts w:cs="Arial"/>
+          <w:bCs/>
+          <w:sz w:val="44"/>
+        </w:rPr>
+        <w:t>esquisa</w:t>
+      </w:r>
+      <w:bookmarkEnd w:id="0"/>
+      <w:bookmarkEnd w:id="1"/>
+      <w:bookmarkEnd w:id="2"/>
+    </w:p>
+    <w:p>
+      <w:pPr>
+        <w:pStyle w:val="Ttulo116pt"/>
+        <w:spacing w:line="360" w:lineRule="auto"/>
+        <w:jc w:val="center"/>
+        <w:rPr>
           <w:bCs/>
           <w:sz w:val="28"/>
+          <w:szCs w:val="28"/>
         </w:rPr>
       </w:pPr>
       <w:r>
         <w:rPr>
           <w:bCs/>
           <w:sz w:val="28"/>
-        </w:rPr>
-        <w:t>FESP</w:t>
+          <w:szCs w:val="28"/>
+        </w:rPr>
+        <w:t xml:space="preserve"> </w:t>
       </w:r>
     </w:p>
     <w:p>
       <w:pPr>
         <w:pStyle w:val="Ttulo116pt"/>
-        <w:numPr>
-          <w:ilvl w:val="0"/>
-          <w:numId w:val="0"/>
-        </w:numPr>
         <w:spacing w:line="360" w:lineRule="auto"/>
         <w:jc w:val="center"/>
         <w:rPr>
           <w:bCs/>
           <w:sz w:val="28"/>
+          <w:szCs w:val="28"/>
         </w:rPr>
       </w:pPr>
     </w:p>
     <w:p>
       <w:pPr>
         <w:pStyle w:val="Ttulo116pt"/>
-        <w:numPr>
-          <w:ilvl w:val="0"/>
-          <w:numId w:val="0"/>
-        </w:numPr>
         <w:spacing w:line="360" w:lineRule="auto"/>
         <w:jc w:val="center"/>
         <w:rPr>
-          <w:bCs/>
+          <w:rFonts w:cs="Arial"/>
+          <w:b w:val="0"/>
           <w:sz w:val="28"/>
-        </w:rPr>
-      </w:pPr>
-    </w:p>
-    <w:p>
-      <w:pPr>
-        <w:pStyle w:val="Ttulo116pt"/>
-        <w:numPr>
-          <w:ilvl w:val="0"/>
-          <w:numId w:val="0"/>
-        </w:numPr>
-        <w:spacing w:line="360" w:lineRule="auto"/>
-        <w:jc w:val="center"/>
-        <w:rPr>
-          <w:bCs/>
-          <w:sz w:val="28"/>
-        </w:rPr>
-      </w:pPr>
-    </w:p>
-    <w:p>
-      <w:pPr>
-        <w:pStyle w:val="Ttulo116pt"/>
-        <w:numPr>
-          <w:ilvl w:val="0"/>
-          <w:numId w:val="0"/>
-        </w:numPr>
-        <w:spacing w:line="360" w:lineRule="auto"/>
-        <w:jc w:val="center"/>
-        <w:rPr>
-          <w:bCs/>
-          <w:sz w:val="28"/>
-        </w:rPr>
-      </w:pPr>
-    </w:p>
-    <w:p>
-      <w:pPr>
-        <w:pStyle w:val="Ttulo116pt"/>
-        <w:numPr>
-          <w:ilvl w:val="0"/>
-          <w:numId w:val="0"/>
-        </w:numPr>
-        <w:spacing w:line="360" w:lineRule="auto"/>
-        <w:jc w:val="center"/>
-        <w:rPr>
-          <w:bCs/>
-          <w:sz w:val="28"/>
-        </w:rPr>
-      </w:pPr>
-      <w:r>
-        <w:rPr>
-          <w:bCs/>
-          <w:sz w:val="28"/>
-        </w:rPr>
-        <w:t>ANTEPROJETO DE PESQUISA</w:t>
-      </w:r>
-    </w:p>
-    <w:p>
-      <w:pPr>
-        <w:pStyle w:val="Ttulo116pt"/>
-        <w:numPr>
-          <w:ilvl w:val="0"/>
-          <w:numId w:val="0"/>
-        </w:numPr>
-        <w:spacing w:line="360" w:lineRule="auto"/>
-        <w:jc w:val="center"/>
-        <w:rPr>
-          <w:bCs/>
-          <w:sz w:val="28"/>
-        </w:rPr>
-      </w:pPr>
-    </w:p>
-    <w:p>
-      <w:pPr>
-        <w:pStyle w:val="Ttulo116pt"/>
-        <w:numPr>
-          <w:ilvl w:val="0"/>
-          <w:numId w:val="0"/>
-        </w:numPr>
-        <w:spacing w:line="360" w:lineRule="auto"/>
-        <w:jc w:val="center"/>
-        <w:rPr>
-          <w:bCs/>
-          <w:sz w:val="28"/>
-        </w:rPr>
-      </w:pPr>
-    </w:p>
-    <w:p>
-      <w:pPr>
-        <w:pStyle w:val="Ttulo116pt"/>
-        <w:numPr>
-          <w:ilvl w:val="0"/>
-          <w:numId w:val="0"/>
-        </w:numPr>
-        <w:spacing w:line="360" w:lineRule="auto"/>
-        <w:jc w:val="center"/>
-        <w:rPr>
-          <w:sz w:val="28"/>
-        </w:rPr>
-      </w:pPr>
-    </w:p>
-    <w:p>
-      <w:pPr>
-        <w:pStyle w:val="Ttulo116pt"/>
-        <w:numPr>
-          <w:ilvl w:val="0"/>
-          <w:numId w:val="0"/>
-        </w:numPr>
-        <w:spacing w:line="360" w:lineRule="auto"/>
-        <w:jc w:val="center"/>
-        <w:rPr>
-          <w:sz w:val="28"/>
-        </w:rPr>
-      </w:pPr>
-    </w:p>
-    <w:p>
-      <w:pPr>
-        <w:pStyle w:val="Ttulo116pt"/>
-        <w:numPr>
-          <w:ilvl w:val="0"/>
-          <w:numId w:val="0"/>
-        </w:numPr>
-        <w:spacing w:line="360" w:lineRule="auto"/>
-        <w:jc w:val="center"/>
-        <w:rPr>
-          <w:bCs/>
-          <w:sz w:val="24"/>
-        </w:rPr>
-      </w:pPr>
-      <w:r>
-        <w:rPr>
-          <w:bCs/>
-          <w:sz w:val="28"/>
-        </w:rPr>
-        <w:t>APLICAÇÃO DE RÁDIO DEFINIDO POR SOFTWARE PARA AQUISIÇÃO DE IMAGENS D</w:t>
-      </w:r>
-      <w:r>
-        <w:rPr>
-          <w:bCs/>
-          <w:sz w:val="28"/>
-        </w:rPr>
-        <w:t>O</w:t>
-      </w:r>
-      <w:r>
-        <w:rPr>
-          <w:bCs/>
-          <w:sz w:val="28"/>
-        </w:rPr>
-        <w:t xml:space="preserve"> SATÉLITE</w:t>
-      </w:r>
-      <w:r>
-        <w:rPr>
-          <w:bCs/>
-          <w:sz w:val="28"/>
+          <w:szCs w:val="28"/>
+        </w:rPr>
+      </w:pPr>
+      <w:r>
+        <w:rPr>
+          <w:rFonts w:cs="Arial"/>
+        </w:rPr>
+        <w:t>A</w:t>
+      </w:r>
+      <w:r>
+        <w:rPr>
+          <w:rFonts w:cs="Arial"/>
+        </w:rPr>
+        <w:t>plicação</w:t>
+      </w:r>
+      <w:r>
+        <w:rPr>
+          <w:rFonts w:cs="Arial"/>
         </w:rPr>
         <w:t xml:space="preserve"> </w:t>
       </w:r>
       <w:r>
         <w:rPr>
-          <w:bCs/>
-          <w:sz w:val="28"/>
-        </w:rPr>
-        <w:t>NOAA</w:t>
-      </w:r>
+          <w:rFonts w:cs="Arial"/>
+        </w:rPr>
+        <w:t>de</w:t>
+      </w:r>
+      <w:r>
+        <w:rPr>
+          <w:rFonts w:cs="Arial"/>
+        </w:rPr>
+        <w:t xml:space="preserve"> R</w:t>
+      </w:r>
+      <w:r>
+        <w:rPr>
+          <w:rFonts w:cs="Arial"/>
+        </w:rPr>
+        <w:t>ádio</w:t>
+      </w:r>
+      <w:r>
+        <w:rPr>
+          <w:rFonts w:cs="Arial"/>
+        </w:rPr>
+        <w:t xml:space="preserve"> D</w:t>
+      </w:r>
+      <w:r>
+        <w:rPr>
+          <w:rFonts w:cs="Arial"/>
+        </w:rPr>
+        <w:t>efinido</w:t>
+      </w:r>
+      <w:r>
+        <w:rPr>
+          <w:rFonts w:cs="Arial"/>
+        </w:rPr>
+        <w:t xml:space="preserve"> P</w:t>
+      </w:r>
+      <w:r>
+        <w:rPr>
+          <w:rFonts w:cs="Arial"/>
+        </w:rPr>
+        <w:t>or</w:t>
+      </w:r>
+      <w:r>
+        <w:rPr>
+          <w:rFonts w:cs="Arial"/>
+        </w:rPr>
+        <w:t xml:space="preserve"> S</w:t>
+      </w:r>
+      <w:r>
+        <w:rPr>
+          <w:rFonts w:cs="Arial"/>
+        </w:rPr>
+        <w:t>oftware</w:t>
+      </w:r>
+      <w:r>
+        <w:rPr>
+          <w:rFonts w:cs="Arial"/>
+        </w:rPr>
+        <w:t xml:space="preserve"> P</w:t>
+      </w:r>
+      <w:r>
+        <w:rPr>
+          <w:rFonts w:cs="Arial"/>
+        </w:rPr>
+        <w:t>ara</w:t>
+      </w:r>
+      <w:r>
+        <w:rPr>
+          <w:rFonts w:cs="Arial"/>
+        </w:rPr>
+        <w:t xml:space="preserve"> A</w:t>
+      </w:r>
+      <w:r>
+        <w:rPr>
+          <w:rFonts w:cs="Arial"/>
+        </w:rPr>
+        <w:t>quisição</w:t>
+      </w:r>
+      <w:r>
+        <w:rPr>
+          <w:rFonts w:cs="Arial"/>
+        </w:rPr>
+        <w:t xml:space="preserve"> </w:t>
+      </w:r>
+      <w:r>
+        <w:rPr>
+          <w:rFonts w:cs="Arial"/>
+        </w:rPr>
+        <w:t>de</w:t>
+      </w:r>
+      <w:r>
+        <w:rPr>
+          <w:rFonts w:cs="Arial"/>
+        </w:rPr>
+        <w:t xml:space="preserve"> I</w:t>
+      </w:r>
+      <w:r>
+        <w:rPr>
+          <w:rFonts w:cs="Arial"/>
+        </w:rPr>
+        <w:t>magens</w:t>
+      </w:r>
+      <w:r>
+        <w:rPr>
+          <w:rFonts w:cs="Arial"/>
+        </w:rPr>
+        <w:t xml:space="preserve"> </w:t>
+      </w:r>
+      <w:r>
+        <w:rPr>
+          <w:rFonts w:cs="Arial"/>
+        </w:rPr>
+        <w:t>do</w:t>
+      </w:r>
+      <w:r>
+        <w:rPr>
+          <w:rFonts w:cs="Arial"/>
+        </w:rPr>
+        <w:t xml:space="preserve"> S</w:t>
+      </w:r>
+      <w:r>
+        <w:rPr>
+          <w:rFonts w:cs="Arial"/>
+        </w:rPr>
+        <w:t>atélite</w:t>
+      </w:r>
+      <w:r>
+        <w:rPr>
+          <w:rFonts w:cs="Arial"/>
+        </w:rPr>
+        <w:t xml:space="preserve"> </w:t>
+      </w:r>
+      <w:proofErr w:type="spellStart"/>
+      <w:r>
+        <w:rPr>
+          <w:rFonts w:cs="Arial"/>
+        </w:rPr>
+        <w:t>N</w:t>
+      </w:r>
+      <w:r>
+        <w:rPr>
+          <w:rFonts w:cs="Arial"/>
+        </w:rPr>
+        <w:t>oaa</w:t>
+      </w:r>
+      <w:proofErr w:type="spellEnd"/>
     </w:p>
     <w:p>
       <w:pPr>
@@ -245,6 +1075,8 @@
         <w:rPr>
           <w:rFonts w:cs="Arial"/>
           <w:b/>
+          <w:sz w:val="28"/>
+          <w:szCs w:val="28"/>
         </w:rPr>
       </w:pPr>
     </w:p>
@@ -255,6 +1087,8 @@
         <w:rPr>
           <w:rFonts w:cs="Arial"/>
           <w:b/>
+          <w:sz w:val="28"/>
+          <w:szCs w:val="28"/>
         </w:rPr>
       </w:pPr>
     </w:p>
@@ -267,6 +1101,8 @@
         <w:outlineLvl w:val="9"/>
         <w:rPr>
           <w:b/>
+          <w:sz w:val="28"/>
+          <w:szCs w:val="28"/>
         </w:rPr>
       </w:pPr>
     </w:p>
@@ -274,45 +1110,16 @@
       <w:pPr>
         <w:pStyle w:val="Estilo1"/>
         <w:keepNext w:val="0"/>
-        <w:spacing w:line="360" w:lineRule="auto"/>
-        <w:jc w:val="both"/>
-        <w:outlineLvl w:val="9"/>
-        <w:rPr>
-          <w:b/>
-          <w:sz w:val="28"/>
-        </w:rPr>
-      </w:pPr>
-    </w:p>
-    <w:p>
-      <w:pPr>
-        <w:pStyle w:val="Estilo1"/>
-        <w:keepNext w:val="0"/>
-        <w:spacing w:line="360" w:lineRule="auto"/>
-        <w:jc w:val="both"/>
-        <w:outlineLvl w:val="9"/>
-        <w:rPr>
-          <w:b/>
-          <w:sz w:val="28"/>
-        </w:rPr>
-      </w:pPr>
-    </w:p>
-    <w:p>
-      <w:pPr>
-        <w:pStyle w:val="Estilo1"/>
-        <w:keepNext w:val="0"/>
-        <w:spacing w:line="360" w:lineRule="auto"/>
         <w:outlineLvl w:val="9"/>
         <w:rPr>
           <w:b/>
           <w:bCs/>
-          <w:sz w:val="28"/>
         </w:rPr>
       </w:pPr>
       <w:r>
         <w:rPr>
           <w:b/>
           <w:bCs/>
-          <w:sz w:val="28"/>
         </w:rPr>
         <w:t>AUTORES:</w:t>
       </w:r>
@@ -321,486 +1128,6 @@
       <w:pPr>
         <w:spacing w:line="360" w:lineRule="auto"/>
         <w:jc w:val="right"/>
-        <w:rPr>
-          <w:rFonts w:cs="Arial"/>
-          <w:b/>
-          <w:sz w:val="28"/>
-        </w:rPr>
-      </w:pPr>
-      <w:r>
-        <w:rPr>
-          <w:rFonts w:cs="Arial"/>
-          <w:b/>
-          <w:sz w:val="28"/>
-        </w:rPr>
-        <w:t>Diego Silva Viana</w:t>
-      </w:r>
-      <w:r>
-        <w:rPr>
-          <w:rFonts w:cs="Arial"/>
-          <w:b/>
-          <w:sz w:val="28"/>
-        </w:rPr>
-        <w:t xml:space="preserve"> dos Santos</w:t>
-      </w:r>
-      <w:r>
-        <w:rPr>
-          <w:rFonts w:cs="Arial"/>
-          <w:b/>
-          <w:sz w:val="28"/>
-        </w:rPr>
-        <w:t xml:space="preserve"> -</w:t>
-      </w:r>
-      <w:r>
-        <w:rPr>
-          <w:rFonts w:cs="Arial"/>
-          <w:b/>
-          <w:sz w:val="28"/>
-        </w:rPr>
-        <w:t>21480</w:t>
-      </w:r>
-      <w:r>
-        <w:rPr>
-          <w:rFonts w:cs="Arial"/>
-          <w:b/>
-          <w:sz w:val="28"/>
-        </w:rPr>
-        <w:t xml:space="preserve"> </w:t>
-      </w:r>
-    </w:p>
-    <w:p>
-      <w:pPr>
-        <w:spacing w:line="360" w:lineRule="auto"/>
-        <w:jc w:val="right"/>
-        <w:rPr>
-          <w:rFonts w:cs="Arial"/>
-          <w:b/>
-          <w:sz w:val="28"/>
-        </w:rPr>
-      </w:pPr>
-      <w:r>
-        <w:rPr>
-          <w:rFonts w:cs="Arial"/>
-          <w:b/>
-          <w:sz w:val="28"/>
-        </w:rPr>
-        <w:t xml:space="preserve">Matheus Lopes </w:t>
-      </w:r>
-      <w:proofErr w:type="spellStart"/>
-      <w:r>
-        <w:rPr>
-          <w:rFonts w:cs="Arial"/>
-          <w:b/>
-          <w:sz w:val="28"/>
-        </w:rPr>
-        <w:t>Ogata</w:t>
-      </w:r>
-      <w:proofErr w:type="spellEnd"/>
-      <w:r>
-        <w:rPr>
-          <w:rFonts w:cs="Arial"/>
-          <w:b/>
-          <w:sz w:val="28"/>
-        </w:rPr>
-        <w:t xml:space="preserve"> - </w:t>
-      </w:r>
-      <w:r>
-        <w:rPr>
-          <w:rFonts w:cs="Arial"/>
-          <w:b/>
-          <w:sz w:val="28"/>
-        </w:rPr>
-        <w:t>21512</w:t>
-      </w:r>
-    </w:p>
-    <w:p>
-      <w:pPr>
-        <w:spacing w:line="360" w:lineRule="auto"/>
-        <w:jc w:val="both"/>
-        <w:rPr>
-          <w:rFonts w:cs="Arial"/>
-          <w:b/>
-          <w:sz w:val="28"/>
-        </w:rPr>
-      </w:pPr>
-    </w:p>
-    <w:p>
-      <w:pPr>
-        <w:spacing w:line="360" w:lineRule="auto"/>
-        <w:jc w:val="both"/>
-        <w:rPr>
-          <w:rFonts w:cs="Arial"/>
-          <w:b/>
-          <w:sz w:val="28"/>
-        </w:rPr>
-      </w:pPr>
-    </w:p>
-    <w:p>
-      <w:pPr>
-        <w:spacing w:line="360" w:lineRule="auto"/>
-        <w:jc w:val="center"/>
-        <w:rPr>
-          <w:rFonts w:cs="Arial"/>
-          <w:b/>
-          <w:sz w:val="28"/>
-        </w:rPr>
-      </w:pPr>
-    </w:p>
-    <w:p>
-      <w:pPr>
-        <w:spacing w:line="360" w:lineRule="auto"/>
-        <w:jc w:val="center"/>
-        <w:rPr>
-          <w:rFonts w:cs="Arial"/>
-          <w:b/>
-          <w:sz w:val="28"/>
-        </w:rPr>
-      </w:pPr>
-    </w:p>
-    <w:p>
-      <w:pPr>
-        <w:spacing w:line="360" w:lineRule="auto"/>
-        <w:jc w:val="center"/>
-        <w:rPr>
-          <w:rFonts w:cs="Arial"/>
-          <w:b/>
-          <w:sz w:val="28"/>
-        </w:rPr>
-      </w:pPr>
-    </w:p>
-    <w:p>
-      <w:pPr>
-        <w:spacing w:line="360" w:lineRule="auto"/>
-        <w:jc w:val="center"/>
-        <w:rPr>
-          <w:rFonts w:cs="Arial"/>
-          <w:b/>
-          <w:sz w:val="28"/>
-        </w:rPr>
-      </w:pPr>
-    </w:p>
-    <w:p>
-      <w:pPr>
-        <w:spacing w:line="360" w:lineRule="auto"/>
-        <w:jc w:val="center"/>
-        <w:rPr>
-          <w:rFonts w:cs="Arial"/>
-          <w:b/>
-          <w:sz w:val="28"/>
-        </w:rPr>
-      </w:pPr>
-      <w:r>
-        <w:rPr>
-          <w:rFonts w:cs="Arial"/>
-          <w:b/>
-          <w:sz w:val="28"/>
-        </w:rPr>
-        <w:t>SÃO PAULO</w:t>
-      </w:r>
-    </w:p>
-    <w:p>
-      <w:pPr>
-        <w:spacing w:line="360" w:lineRule="auto"/>
-        <w:jc w:val="center"/>
-        <w:rPr>
-          <w:rFonts w:cs="Arial"/>
-          <w:b/>
-          <w:bCs/>
-          <w:sz w:val="28"/>
-        </w:rPr>
-      </w:pPr>
-      <w:r>
-        <w:rPr>
-          <w:rFonts w:cs="Arial"/>
-          <w:b/>
-          <w:bCs/>
-          <w:sz w:val="28"/>
-        </w:rPr>
-        <w:t>20</w:t>
-      </w:r>
-      <w:r>
-        <w:rPr>
-          <w:rFonts w:cs="Arial"/>
-          <w:b/>
-          <w:bCs/>
-          <w:sz w:val="28"/>
-        </w:rPr>
-        <w:t>1</w:t>
-      </w:r>
-      <w:r>
-        <w:rPr>
-          <w:rFonts w:cs="Arial"/>
-          <w:b/>
-          <w:bCs/>
-          <w:sz w:val="28"/>
-        </w:rPr>
-        <w:t>9</w:t>
-      </w:r>
-    </w:p>
-    <w:p>
-      <w:pPr>
-        <w:pStyle w:val="Ttulo116pt"/>
-        <w:numPr>
-          <w:ilvl w:val="0"/>
-          <w:numId w:val="0"/>
-        </w:numPr>
-        <w:spacing w:line="360" w:lineRule="auto"/>
-        <w:jc w:val="center"/>
-        <w:rPr>
-          <w:bCs/>
-          <w:sz w:val="28"/>
-          <w:szCs w:val="28"/>
-        </w:rPr>
-      </w:pPr>
-      <w:bookmarkStart w:id="1" w:name="_Toc19669033"/>
-      <w:bookmarkStart w:id="2" w:name="_Toc19668936"/>
-      <w:bookmarkStart w:id="3" w:name="_Toc19573726"/>
-      <w:r>
-        <w:rPr>
-          <w:b w:val="0"/>
-          <w:bCs/>
-          <w:sz w:val="24"/>
-        </w:rPr>
-        <w:br w:type="page"/>
-      </w:r>
-      <w:r>
-        <w:rPr>
-          <w:bCs/>
-          <w:sz w:val="28"/>
-          <w:szCs w:val="28"/>
-        </w:rPr>
-        <w:lastRenderedPageBreak/>
-        <w:t>FACULDADE DE ENGENHARIA SÃO PAULO</w:t>
-      </w:r>
-    </w:p>
-    <w:p>
-      <w:pPr>
-        <w:pStyle w:val="Ttulo116pt"/>
-        <w:numPr>
-          <w:ilvl w:val="0"/>
-          <w:numId w:val="0"/>
-        </w:numPr>
-        <w:spacing w:line="360" w:lineRule="auto"/>
-        <w:jc w:val="center"/>
-        <w:rPr>
-          <w:bCs/>
-          <w:sz w:val="28"/>
-          <w:szCs w:val="28"/>
-        </w:rPr>
-      </w:pPr>
-      <w:r>
-        <w:rPr>
-          <w:bCs/>
-          <w:sz w:val="28"/>
-          <w:szCs w:val="28"/>
-        </w:rPr>
-        <w:t>FESP</w:t>
-      </w:r>
-    </w:p>
-    <w:p>
-      <w:pPr>
-        <w:pStyle w:val="Ttulo116pt"/>
-        <w:numPr>
-          <w:ilvl w:val="0"/>
-          <w:numId w:val="0"/>
-        </w:numPr>
-        <w:spacing w:line="360" w:lineRule="auto"/>
-        <w:jc w:val="center"/>
-        <w:rPr>
-          <w:bCs/>
-          <w:sz w:val="28"/>
-          <w:szCs w:val="28"/>
-        </w:rPr>
-      </w:pPr>
-    </w:p>
-    <w:p>
-      <w:pPr>
-        <w:pStyle w:val="Ttulo116pt"/>
-        <w:numPr>
-          <w:ilvl w:val="0"/>
-          <w:numId w:val="0"/>
-        </w:numPr>
-        <w:spacing w:line="360" w:lineRule="auto"/>
-        <w:jc w:val="center"/>
-        <w:rPr>
-          <w:bCs/>
-          <w:sz w:val="28"/>
-          <w:szCs w:val="28"/>
-        </w:rPr>
-      </w:pPr>
-    </w:p>
-    <w:p>
-      <w:pPr>
-        <w:pStyle w:val="Ttulo116pt"/>
-        <w:numPr>
-          <w:ilvl w:val="0"/>
-          <w:numId w:val="0"/>
-        </w:numPr>
-        <w:spacing w:line="360" w:lineRule="auto"/>
-        <w:jc w:val="center"/>
-        <w:rPr>
-          <w:bCs/>
-          <w:sz w:val="28"/>
-          <w:szCs w:val="28"/>
-        </w:rPr>
-      </w:pPr>
-    </w:p>
-    <w:p>
-      <w:pPr>
-        <w:pStyle w:val="Ttulo116pt"/>
-        <w:numPr>
-          <w:ilvl w:val="0"/>
-          <w:numId w:val="0"/>
-        </w:numPr>
-        <w:spacing w:line="360" w:lineRule="auto"/>
-        <w:jc w:val="center"/>
-        <w:rPr>
-          <w:bCs/>
-          <w:sz w:val="28"/>
-          <w:szCs w:val="28"/>
-        </w:rPr>
-      </w:pPr>
-    </w:p>
-    <w:p>
-      <w:pPr>
-        <w:pStyle w:val="Ttulo116pt"/>
-        <w:numPr>
-          <w:ilvl w:val="0"/>
-          <w:numId w:val="0"/>
-        </w:numPr>
-        <w:spacing w:line="360" w:lineRule="auto"/>
-        <w:jc w:val="center"/>
-        <w:rPr>
-          <w:sz w:val="28"/>
-          <w:szCs w:val="28"/>
-        </w:rPr>
-      </w:pPr>
-      <w:r>
-        <w:rPr>
-          <w:bCs/>
-          <w:sz w:val="28"/>
-          <w:szCs w:val="28"/>
-        </w:rPr>
-        <w:t>ANTEPROJETO DE PESQUISA</w:t>
-      </w:r>
-    </w:p>
-    <w:p>
-      <w:pPr>
-        <w:pStyle w:val="Ttulo116pt"/>
-        <w:numPr>
-          <w:ilvl w:val="0"/>
-          <w:numId w:val="0"/>
-        </w:numPr>
-        <w:spacing w:line="360" w:lineRule="auto"/>
-        <w:jc w:val="center"/>
-        <w:rPr>
-          <w:sz w:val="28"/>
-          <w:szCs w:val="28"/>
-        </w:rPr>
-      </w:pPr>
-    </w:p>
-    <w:p>
-      <w:pPr>
-        <w:pStyle w:val="Ttulo116pt"/>
-        <w:numPr>
-          <w:ilvl w:val="0"/>
-          <w:numId w:val="0"/>
-        </w:numPr>
-        <w:spacing w:line="360" w:lineRule="auto"/>
-        <w:jc w:val="center"/>
-        <w:rPr>
-          <w:sz w:val="28"/>
-          <w:szCs w:val="28"/>
-        </w:rPr>
-      </w:pPr>
-    </w:p>
-    <w:p>
-      <w:pPr>
-        <w:pStyle w:val="Ttulo116pt"/>
-        <w:numPr>
-          <w:ilvl w:val="0"/>
-          <w:numId w:val="0"/>
-        </w:numPr>
-        <w:spacing w:line="360" w:lineRule="auto"/>
-        <w:jc w:val="center"/>
-        <w:rPr>
-          <w:sz w:val="28"/>
-          <w:szCs w:val="28"/>
-        </w:rPr>
-      </w:pPr>
-    </w:p>
-    <w:p>
-      <w:pPr>
-        <w:pStyle w:val="Ttulo116pt"/>
-        <w:numPr>
-          <w:ilvl w:val="0"/>
-          <w:numId w:val="0"/>
-        </w:numPr>
-        <w:spacing w:line="360" w:lineRule="auto"/>
-        <w:jc w:val="center"/>
-        <w:rPr>
-          <w:sz w:val="28"/>
-          <w:szCs w:val="28"/>
-        </w:rPr>
-      </w:pPr>
-    </w:p>
-    <w:bookmarkEnd w:id="1"/>
-    <w:bookmarkEnd w:id="2"/>
-    <w:bookmarkEnd w:id="3"/>
-    <w:p>
-      <w:pPr>
-        <w:pStyle w:val="Ttulo116pt"/>
-        <w:numPr>
-          <w:ilvl w:val="0"/>
-          <w:numId w:val="0"/>
-        </w:numPr>
-        <w:spacing w:line="360" w:lineRule="auto"/>
-        <w:jc w:val="center"/>
-        <w:rPr>
-          <w:bCs/>
-          <w:sz w:val="24"/>
-        </w:rPr>
-      </w:pPr>
-      <w:r>
-        <w:rPr>
-          <w:bCs/>
-          <w:sz w:val="28"/>
-        </w:rPr>
-        <w:t>APLICAÇÃO DE RÁDIO DEFINIDO POR SOFTWARE PARA AQUISIÇÃO DE IMAGENS D</w:t>
-      </w:r>
-      <w:r>
-        <w:rPr>
-          <w:bCs/>
-          <w:sz w:val="28"/>
-        </w:rPr>
-        <w:t>O</w:t>
-      </w:r>
-      <w:r>
-        <w:rPr>
-          <w:bCs/>
-          <w:sz w:val="28"/>
-        </w:rPr>
-        <w:t xml:space="preserve"> SATÉLITE</w:t>
-      </w:r>
-      <w:r>
-        <w:rPr>
-          <w:bCs/>
-          <w:sz w:val="28"/>
-        </w:rPr>
-        <w:t xml:space="preserve"> </w:t>
-      </w:r>
-      <w:r>
-        <w:rPr>
-          <w:bCs/>
-          <w:sz w:val="28"/>
-        </w:rPr>
-        <w:t>NOAA</w:t>
-      </w:r>
-    </w:p>
-    <w:p>
-      <w:pPr>
-        <w:spacing w:line="360" w:lineRule="auto"/>
-        <w:jc w:val="both"/>
         <w:rPr>
           <w:rFonts w:cs="Arial"/>
           <w:b/>
@@ -808,66 +1135,32 @@
           <w:szCs w:val="28"/>
         </w:rPr>
       </w:pPr>
-    </w:p>
-    <w:p>
-      <w:pPr>
-        <w:spacing w:line="360" w:lineRule="auto"/>
-        <w:jc w:val="both"/>
+      <w:r>
         <w:rPr>
           <w:rFonts w:cs="Arial"/>
           <w:b/>
           <w:sz w:val="28"/>
           <w:szCs w:val="28"/>
         </w:rPr>
-      </w:pPr>
-    </w:p>
-    <w:p>
-      <w:pPr>
-        <w:spacing w:line="360" w:lineRule="auto"/>
-        <w:jc w:val="both"/>
+        <w:t>Diego Silva Viana</w:t>
+      </w:r>
+      <w:r>
         <w:rPr>
           <w:rFonts w:cs="Arial"/>
           <w:b/>
           <w:sz w:val="28"/>
           <w:szCs w:val="28"/>
         </w:rPr>
-      </w:pPr>
-    </w:p>
-    <w:p>
-      <w:pPr>
-        <w:pStyle w:val="Estilo1"/>
-        <w:keepNext w:val="0"/>
-        <w:spacing w:line="360" w:lineRule="auto"/>
-        <w:jc w:val="both"/>
-        <w:outlineLvl w:val="9"/>
-        <w:rPr>
+        <w:t xml:space="preserve"> dos Santos</w:t>
+      </w:r>
+      <w:r>
+        <w:rPr>
+          <w:rFonts w:cs="Arial"/>
           <w:b/>
           <w:sz w:val="28"/>
           <w:szCs w:val="28"/>
         </w:rPr>
-      </w:pPr>
-    </w:p>
-    <w:p>
-      <w:pPr>
-        <w:pStyle w:val="Estilo1"/>
-        <w:keepNext w:val="0"/>
-        <w:spacing w:line="360" w:lineRule="auto"/>
-        <w:outlineLvl w:val="9"/>
-        <w:rPr>
-          <w:b/>
-          <w:bCs/>
-          <w:sz w:val="28"/>
-          <w:szCs w:val="28"/>
-        </w:rPr>
-      </w:pPr>
-      <w:r>
-        <w:rPr>
-          <w:b/>
-          <w:bCs/>
-          <w:sz w:val="28"/>
-          <w:szCs w:val="28"/>
-        </w:rPr>
-        <w:t>AUTORES:</w:t>
+        <w:t xml:space="preserve"> -21480 </w:t>
       </w:r>
     </w:p>
     <w:p>
@@ -888,8 +1181,9 @@
           <w:sz w:val="28"/>
           <w:szCs w:val="28"/>
         </w:rPr>
-        <w:t>Diego Silva Viana</w:t>
-      </w:r>
+        <w:t xml:space="preserve">Matheus Lopes </w:t>
+      </w:r>
+      <w:proofErr w:type="spellStart"/>
       <w:r>
         <w:rPr>
           <w:rFonts w:cs="Arial"/>
@@ -897,8 +1191,9 @@
           <w:sz w:val="28"/>
           <w:szCs w:val="28"/>
         </w:rPr>
-        <w:t xml:space="preserve"> dos Santos</w:t>
-      </w:r>
+        <w:t>Ogata</w:t>
+      </w:r>
+      <w:proofErr w:type="spellEnd"/>
       <w:r>
         <w:rPr>
           <w:rFonts w:cs="Arial"/>
@@ -906,13 +1201,13 @@
           <w:sz w:val="28"/>
           <w:szCs w:val="28"/>
         </w:rPr>
-        <w:t xml:space="preserve"> -21480 </w:t>
+        <w:t xml:space="preserve"> - 21512</w:t>
       </w:r>
     </w:p>
     <w:p>
       <w:pPr>
         <w:spacing w:line="360" w:lineRule="auto"/>
-        <w:jc w:val="right"/>
+        <w:jc w:val="both"/>
         <w:rPr>
           <w:rFonts w:cs="Arial"/>
           <w:b/>
@@ -920,91 +1215,50 @@
           <w:szCs w:val="28"/>
         </w:rPr>
       </w:pPr>
-      <w:r>
-        <w:rPr>
-          <w:rFonts w:cs="Arial"/>
+    </w:p>
+    <w:p>
+      <w:pPr>
+        <w:jc w:val="right"/>
+        <w:rPr>
           <w:b/>
           <w:sz w:val="28"/>
           <w:szCs w:val="28"/>
         </w:rPr>
-        <w:t xml:space="preserve">Matheus Lopes </w:t>
-      </w:r>
-      <w:proofErr w:type="spellStart"/>
-      <w:r>
-        <w:rPr>
-          <w:rFonts w:cs="Arial"/>
+      </w:pPr>
+      <w:bookmarkStart w:id="3" w:name="_Toc19669034"/>
+      <w:bookmarkStart w:id="4" w:name="_Toc19668937"/>
+      <w:bookmarkStart w:id="5" w:name="_Toc19573727"/>
+      <w:bookmarkStart w:id="6" w:name="_Toc19573235"/>
+      <w:bookmarkStart w:id="7" w:name="_Toc18168944"/>
+      <w:r>
+        <w:rPr>
           <w:b/>
           <w:sz w:val="28"/>
           <w:szCs w:val="28"/>
         </w:rPr>
-        <w:t>Ogata</w:t>
-      </w:r>
-      <w:proofErr w:type="spellEnd"/>
-      <w:r>
-        <w:rPr>
-          <w:rFonts w:cs="Arial"/>
+        <w:t>Orientador: Prof</w:t>
+      </w:r>
+      <w:r>
+        <w:rPr>
           <w:b/>
           <w:sz w:val="28"/>
           <w:szCs w:val="28"/>
         </w:rPr>
-        <w:t xml:space="preserve"> - 21512</w:t>
-      </w:r>
-    </w:p>
-    <w:p>
-      <w:pPr>
-        <w:spacing w:line="360" w:lineRule="auto"/>
-        <w:jc w:val="both"/>
-        <w:rPr>
-          <w:rFonts w:cs="Arial"/>
+        <w:t>.</w:t>
+      </w:r>
+      <w:r>
+        <w:rPr>
           <w:b/>
           <w:sz w:val="28"/>
           <w:szCs w:val="28"/>
         </w:rPr>
-      </w:pPr>
-    </w:p>
-    <w:p>
-      <w:pPr>
-        <w:jc w:val="right"/>
-        <w:rPr>
-          <w:b/>
-          <w:sz w:val="28"/>
-          <w:szCs w:val="28"/>
-        </w:rPr>
-      </w:pPr>
-      <w:bookmarkStart w:id="4" w:name="_Toc19669034"/>
-      <w:bookmarkStart w:id="5" w:name="_Toc19668937"/>
-      <w:bookmarkStart w:id="6" w:name="_Toc19573727"/>
-      <w:bookmarkStart w:id="7" w:name="_Toc19573235"/>
-      <w:bookmarkStart w:id="8" w:name="_Toc18168944"/>
-      <w:r>
-        <w:rPr>
-          <w:b/>
-          <w:sz w:val="28"/>
-          <w:szCs w:val="28"/>
-        </w:rPr>
-        <w:t>Orientador: Prof</w:t>
-      </w:r>
-      <w:r>
-        <w:rPr>
-          <w:b/>
-          <w:sz w:val="28"/>
-          <w:szCs w:val="28"/>
-        </w:rPr>
-        <w:t>.</w:t>
-      </w:r>
-      <w:r>
-        <w:rPr>
-          <w:b/>
-          <w:sz w:val="28"/>
-          <w:szCs w:val="28"/>
-        </w:rPr>
         <w:t xml:space="preserve"> </w:t>
       </w:r>
+      <w:bookmarkEnd w:id="3"/>
       <w:bookmarkEnd w:id="4"/>
       <w:bookmarkEnd w:id="5"/>
       <w:bookmarkEnd w:id="6"/>
       <w:bookmarkEnd w:id="7"/>
-      <w:bookmarkEnd w:id="8"/>
       <w:r>
         <w:rPr>
           <w:b/>
@@ -1062,6 +1316,7 @@
       <w:pPr>
         <w:pStyle w:val="Corpodetexto"/>
         <w:spacing w:line="360" w:lineRule="auto"/>
+        <w:jc w:val="center"/>
         <w:rPr>
           <w:rFonts w:cs="Arial"/>
           <w:b/>
@@ -1076,7 +1331,7 @@
           <w:sz w:val="28"/>
           <w:szCs w:val="28"/>
         </w:rPr>
-        <w:t>Anteprojeto de Pesquisa Apresentado ao Programa de Trabalho de Conclusão de Curso da Faculdade de Engenharia São Paulo</w:t>
+        <w:t>Anteprojeto de Pesquisa Apresentado ao Programa de Trabalho de Conclusão de Curso</w:t>
       </w:r>
       <w:r>
         <w:rPr>
@@ -1085,8 +1340,9 @@
           <w:sz w:val="28"/>
           <w:szCs w:val="28"/>
         </w:rPr>
-        <w:t xml:space="preserve"> – </w:t>
-      </w:r>
+        <w:t xml:space="preserve"> - </w:t>
+      </w:r>
+      <w:proofErr w:type="spellStart"/>
       <w:r>
         <w:rPr>
           <w:rFonts w:cs="Arial"/>
@@ -1094,44 +1350,36 @@
           <w:sz w:val="28"/>
           <w:szCs w:val="28"/>
         </w:rPr>
-        <w:t>FESP</w:t>
-      </w:r>
-    </w:p>
-    <w:p>
-      <w:pPr>
-        <w:spacing w:line="360" w:lineRule="auto"/>
-        <w:jc w:val="both"/>
+        <w:t>Tcc</w:t>
+      </w:r>
+      <w:proofErr w:type="spellEnd"/>
+      <w:r>
         <w:rPr>
           <w:rFonts w:cs="Arial"/>
           <w:b/>
           <w:sz w:val="28"/>
           <w:szCs w:val="28"/>
         </w:rPr>
-      </w:pPr>
-    </w:p>
-    <w:p>
-      <w:pPr>
-        <w:spacing w:line="360" w:lineRule="auto"/>
-        <w:jc w:val="both"/>
+        <w:t xml:space="preserve"> da Faculdade de Engenharia São Paulo</w:t>
+      </w:r>
+      <w:r>
         <w:rPr>
           <w:rFonts w:cs="Arial"/>
           <w:b/>
           <w:sz w:val="28"/>
           <w:szCs w:val="28"/>
         </w:rPr>
-      </w:pPr>
-    </w:p>
-    <w:p>
-      <w:pPr>
-        <w:spacing w:line="360" w:lineRule="auto"/>
-        <w:jc w:val="center"/>
+        <w:t xml:space="preserve"> – </w:t>
+      </w:r>
+      <w:r>
         <w:rPr>
           <w:rFonts w:cs="Arial"/>
           <w:b/>
           <w:sz w:val="28"/>
           <w:szCs w:val="28"/>
         </w:rPr>
-      </w:pPr>
+        <w:t>F</w:t>
+      </w:r>
       <w:r>
         <w:rPr>
           <w:rFonts w:cs="Arial"/>
@@ -1139,20 +1387,17 @@
           <w:sz w:val="28"/>
           <w:szCs w:val="28"/>
         </w:rPr>
-        <w:t>São Paulo</w:t>
-      </w:r>
-    </w:p>
-    <w:p>
-      <w:pPr>
-        <w:spacing w:line="360" w:lineRule="auto"/>
-        <w:jc w:val="center"/>
+        <w:t xml:space="preserve"> </w:t>
+      </w:r>
+      <w:r>
         <w:rPr>
           <w:rFonts w:cs="Arial"/>
           <w:b/>
           <w:sz w:val="28"/>
           <w:szCs w:val="28"/>
         </w:rPr>
-      </w:pPr>
+        <w:t>E</w:t>
+      </w:r>
       <w:r>
         <w:rPr>
           <w:rFonts w:cs="Arial"/>
@@ -1160,7 +1405,7 @@
           <w:sz w:val="28"/>
           <w:szCs w:val="28"/>
         </w:rPr>
-        <w:t>20</w:t>
+        <w:t xml:space="preserve"> </w:t>
       </w:r>
       <w:r>
         <w:rPr>
@@ -1169,7 +1414,7 @@
           <w:sz w:val="28"/>
           <w:szCs w:val="28"/>
         </w:rPr>
-        <w:t>1</w:t>
+        <w:t>S</w:t>
       </w:r>
       <w:r>
         <w:rPr>
@@ -1178,7 +1423,16 @@
           <w:sz w:val="28"/>
           <w:szCs w:val="28"/>
         </w:rPr>
-        <w:t>9</w:t>
+        <w:t xml:space="preserve"> </w:t>
+      </w:r>
+      <w:r>
+        <w:rPr>
+          <w:rFonts w:cs="Arial"/>
+          <w:b/>
+          <w:sz w:val="28"/>
+          <w:szCs w:val="28"/>
+        </w:rPr>
+        <w:t>P</w:t>
       </w:r>
     </w:p>
     <w:p>
@@ -1188,8 +1442,117 @@
         <w:rPr>
           <w:rFonts w:cs="Arial"/>
           <w:b/>
+          <w:sz w:val="28"/>
+          <w:szCs w:val="28"/>
+        </w:rPr>
+      </w:pPr>
+    </w:p>
+    <w:p>
+      <w:pPr>
+        <w:spacing w:line="360" w:lineRule="auto"/>
+        <w:jc w:val="both"/>
+        <w:rPr>
+          <w:rFonts w:cs="Arial"/>
+          <w:b/>
+          <w:sz w:val="28"/>
+          <w:szCs w:val="28"/>
+        </w:rPr>
+      </w:pPr>
+    </w:p>
+    <w:p>
+      <w:pPr>
+        <w:spacing w:line="360" w:lineRule="auto"/>
+        <w:jc w:val="both"/>
+        <w:rPr>
+          <w:rFonts w:cs="Arial"/>
+          <w:b/>
+          <w:sz w:val="28"/>
+          <w:szCs w:val="28"/>
+        </w:rPr>
+      </w:pPr>
+    </w:p>
+    <w:p>
+      <w:pPr>
+        <w:spacing w:line="360" w:lineRule="auto"/>
+        <w:jc w:val="both"/>
+        <w:rPr>
+          <w:rFonts w:cs="Arial"/>
+          <w:b/>
+          <w:sz w:val="28"/>
+          <w:szCs w:val="28"/>
+        </w:rPr>
+      </w:pPr>
+    </w:p>
+    <w:p>
+      <w:pPr>
+        <w:spacing w:line="480" w:lineRule="auto"/>
+        <w:jc w:val="center"/>
+        <w:rPr>
+          <w:rFonts w:cs="Arial"/>
+          <w:b/>
+          <w:sz w:val="28"/>
+          <w:szCs w:val="28"/>
+        </w:rPr>
+      </w:pPr>
+      <w:r>
+        <w:rPr>
+          <w:rFonts w:cs="Arial"/>
+          <w:b/>
+          <w:sz w:val="28"/>
+          <w:szCs w:val="28"/>
+        </w:rPr>
+        <w:t>São Paulo</w:t>
+      </w:r>
+    </w:p>
+    <w:p>
+      <w:pPr>
+        <w:spacing w:line="480" w:lineRule="auto"/>
+        <w:jc w:val="center"/>
+        <w:rPr>
+          <w:rFonts w:cs="Arial"/>
+          <w:b/>
+          <w:sz w:val="28"/>
+          <w:szCs w:val="28"/>
+        </w:rPr>
+      </w:pPr>
+      <w:r>
+        <w:rPr>
+          <w:rFonts w:cs="Arial"/>
+          <w:b/>
+          <w:sz w:val="28"/>
+          <w:szCs w:val="28"/>
+        </w:rPr>
+        <w:t>20</w:t>
+      </w:r>
+      <w:r>
+        <w:rPr>
+          <w:rFonts w:cs="Arial"/>
+          <w:b/>
+          <w:sz w:val="28"/>
+          <w:szCs w:val="28"/>
+        </w:rPr>
+        <w:t>1</w:t>
+      </w:r>
+      <w:r>
+        <w:rPr>
+          <w:rFonts w:cs="Arial"/>
+          <w:b/>
+          <w:sz w:val="28"/>
+          <w:szCs w:val="28"/>
+        </w:rPr>
+        <w:t>9</w:t>
+      </w:r>
+    </w:p>
+    <w:p>
+      <w:pPr>
+        <w:spacing w:line="360" w:lineRule="auto"/>
+        <w:jc w:val="both"/>
+        <w:rPr>
+          <w:rFonts w:cs="Arial"/>
+          <w:b/>
         </w:rPr>
         <w:sectPr>
+          <w:headerReference w:type="first" r:id="rId8"/>
           <w:pgSz w:w="11907" w:h="16840" w:code="9"/>
           <w:pgMar w:top="1701" w:right="1134" w:bottom="1134" w:left="1701" w:header="709" w:footer="709" w:gutter="0"/>
           <w:cols w:space="708"/>
@@ -1199,8 +1562,7 @@
     </w:p>
     <w:p>
       <w:pPr>
-        <w:spacing w:line="360" w:lineRule="auto"/>
-        <w:jc w:val="center"/>
+        <w:spacing w:line="480" w:lineRule="auto"/>
         <w:rPr>
           <w:rFonts w:cs="Arial"/>
           <w:b/>
@@ -1220,6 +1582,7 @@
     <w:p>
       <w:pPr>
         <w:pStyle w:val="Sumrio1"/>
+        <w:spacing w:line="480" w:lineRule="auto"/>
         <w:rPr>
           <w:rFonts w:ascii="Arial" w:hAnsi="Arial" w:cs="Arial"/>
           <w:b/>
@@ -1372,6 +1735,7 @@
     <w:p>
       <w:pPr>
         <w:pStyle w:val="Sumrio1"/>
+        <w:spacing w:line="480" w:lineRule="auto"/>
         <w:rPr>
           <w:rFonts w:ascii="Arial" w:hAnsi="Arial" w:cs="Arial"/>
           <w:b/>
@@ -1494,6 +1858,7 @@
     <w:p>
       <w:pPr>
         <w:pStyle w:val="Sumrio1"/>
+        <w:spacing w:line="480" w:lineRule="auto"/>
         <w:rPr>
           <w:rFonts w:ascii="Arial" w:hAnsi="Arial" w:cs="Arial"/>
           <w:b/>
@@ -1616,6 +1981,7 @@
     <w:p>
       <w:pPr>
         <w:pStyle w:val="Sumrio1"/>
+        <w:spacing w:line="480" w:lineRule="auto"/>
         <w:rPr>
           <w:rFonts w:ascii="Arial" w:hAnsi="Arial" w:cs="Arial"/>
           <w:b/>
@@ -1717,6 +2083,7 @@
     <w:p>
       <w:pPr>
         <w:pStyle w:val="Sumrio1"/>
+        <w:spacing w:line="480" w:lineRule="auto"/>
         <w:rPr>
           <w:rFonts w:ascii="Arial" w:hAnsi="Arial" w:cs="Arial"/>
           <w:b/>
@@ -1818,6 +2185,7 @@
     <w:p>
       <w:pPr>
         <w:pStyle w:val="Sumrio1"/>
+        <w:spacing w:line="480" w:lineRule="auto"/>
         <w:rPr>
           <w:rFonts w:ascii="Arial" w:hAnsi="Arial" w:cs="Arial"/>
           <w:b/>
@@ -1919,6 +2287,7 @@
     <w:p>
       <w:pPr>
         <w:pStyle w:val="Sumrio1"/>
+        <w:spacing w:line="480" w:lineRule="auto"/>
         <w:rPr>
           <w:rFonts w:ascii="Arial" w:hAnsi="Arial" w:cs="Arial"/>
           <w:b/>
@@ -2020,6 +2389,7 @@
     <w:p>
       <w:pPr>
         <w:pStyle w:val="Sumrio1"/>
+        <w:spacing w:line="480" w:lineRule="auto"/>
         <w:rPr>
           <w:rFonts w:ascii="Arial" w:hAnsi="Arial" w:cs="Arial"/>
           <w:b/>
@@ -2121,6 +2491,7 @@
     <w:p>
       <w:pPr>
         <w:pStyle w:val="Sumrio1"/>
+        <w:spacing w:line="480" w:lineRule="auto"/>
         <w:rPr>
           <w:rFonts w:ascii="Arial" w:hAnsi="Arial" w:cs="Arial"/>
           <w:b/>
@@ -2222,6 +2593,7 @@
     <w:p>
       <w:pPr>
         <w:pStyle w:val="Sumrio1"/>
+        <w:spacing w:line="480" w:lineRule="auto"/>
         <w:rPr>
           <w:rFonts w:ascii="Arial" w:hAnsi="Arial" w:cs="Arial"/>
           <w:b/>
@@ -2323,6 +2695,7 @@
     <w:p>
       <w:pPr>
         <w:pStyle w:val="Sumrio1"/>
+        <w:spacing w:line="480" w:lineRule="auto"/>
         <w:rPr>
           <w:rFonts w:ascii="Arial" w:hAnsi="Arial" w:cs="Arial"/>
           <w:b/>
@@ -2424,6 +2797,7 @@
     <w:p>
       <w:pPr>
         <w:pStyle w:val="Sumrio1"/>
+        <w:spacing w:line="480" w:lineRule="auto"/>
         <w:rPr>
           <w:rFonts w:ascii="Arial" w:hAnsi="Arial" w:cs="Arial"/>
           <w:b/>
@@ -2546,6 +2920,7 @@
     <w:p>
       <w:pPr>
         <w:pStyle w:val="Sumrio1"/>
+        <w:spacing w:line="480" w:lineRule="auto"/>
         <w:rPr>
           <w:rFonts w:ascii="Arial" w:hAnsi="Arial" w:cs="Arial"/>
           <w:b/>
@@ -2668,6 +3043,7 @@
     <w:p>
       <w:pPr>
         <w:pStyle w:val="Sumrio1"/>
+        <w:spacing w:line="480" w:lineRule="auto"/>
         <w:rPr>
           <w:rFonts w:ascii="Arial" w:hAnsi="Arial" w:cs="Arial"/>
           <w:b/>
@@ -2769,6 +3145,7 @@
     <w:p>
       <w:pPr>
         <w:pStyle w:val="Sumrio1"/>
+        <w:spacing w:line="480" w:lineRule="auto"/>
         <w:rPr>
           <w:rFonts w:ascii="Arial" w:hAnsi="Arial" w:cs="Arial"/>
           <w:b/>
@@ -2870,6 +3247,7 @@
     <w:p>
       <w:pPr>
         <w:pStyle w:val="Sumrio1"/>
+        <w:spacing w:line="480" w:lineRule="auto"/>
         <w:rPr>
           <w:rFonts w:ascii="Arial" w:hAnsi="Arial" w:cs="Arial"/>
           <w:b/>
@@ -2971,6 +3349,7 @@
     <w:p>
       <w:pPr>
         <w:pStyle w:val="Sumrio1"/>
+        <w:spacing w:line="480" w:lineRule="auto"/>
         <w:rPr>
           <w:rFonts w:ascii="Arial" w:hAnsi="Arial" w:cs="Arial"/>
           <w:b/>
@@ -3072,6 +3451,7 @@
     <w:p>
       <w:pPr>
         <w:pStyle w:val="Sumrio1"/>
+        <w:spacing w:line="480" w:lineRule="auto"/>
         <w:rPr>
           <w:rFonts w:ascii="Arial" w:hAnsi="Arial" w:cs="Arial"/>
           <w:b/>
@@ -3173,6 +3553,7 @@
     <w:p>
       <w:pPr>
         <w:pStyle w:val="Sumrio1"/>
+        <w:spacing w:line="480" w:lineRule="auto"/>
         <w:rPr>
           <w:rFonts w:ascii="Arial" w:hAnsi="Arial" w:cs="Arial"/>
           <w:b/>
@@ -3274,6 +3655,7 @@
     <w:p>
       <w:pPr>
         <w:pStyle w:val="Sumrio1"/>
+        <w:spacing w:line="480" w:lineRule="auto"/>
         <w:rPr>
           <w:rFonts w:ascii="Arial" w:hAnsi="Arial" w:cs="Arial"/>
           <w:b/>
@@ -3375,6 +3757,7 @@
     <w:p>
       <w:pPr>
         <w:pStyle w:val="Sumrio1"/>
+        <w:spacing w:line="480" w:lineRule="auto"/>
         <w:rPr>
           <w:rFonts w:ascii="Arial" w:hAnsi="Arial" w:cs="Arial"/>
           <w:b/>
@@ -3476,6 +3859,7 @@
     <w:p>
       <w:pPr>
         <w:pStyle w:val="Sumrio1"/>
+        <w:spacing w:line="480" w:lineRule="auto"/>
         <w:rPr>
           <w:rFonts w:ascii="Arial" w:hAnsi="Arial" w:cs="Arial"/>
           <w:b/>
@@ -3577,6 +3961,7 @@
     <w:p>
       <w:pPr>
         <w:pStyle w:val="Sumrio1"/>
+        <w:spacing w:line="480" w:lineRule="auto"/>
         <w:rPr>
           <w:rFonts w:ascii="Arial" w:hAnsi="Arial" w:cs="Arial"/>
           <w:b/>
@@ -3678,6 +4063,7 @@
     <w:p>
       <w:pPr>
         <w:pStyle w:val="Sumrio1"/>
+        <w:spacing w:line="480" w:lineRule="auto"/>
         <w:rPr>
           <w:rFonts w:ascii="Arial" w:hAnsi="Arial" w:cs="Arial"/>
           <w:b/>
@@ -3696,7 +4082,7 @@
             <w:sz w:val="24"/>
             <w:szCs w:val="24"/>
           </w:rPr>
-          <w:t>6. Cronograma: (Turma T6K)</w:t>
+          <w:t xml:space="preserve">6. Cronograma: </w:t>
         </w:r>
         <w:r>
           <w:rPr>
@@ -3779,6 +4165,7 @@
     <w:p>
       <w:pPr>
         <w:pStyle w:val="Sumrio1"/>
+        <w:spacing w:line="480" w:lineRule="auto"/>
         <w:rPr>
           <w:rFonts w:ascii="Arial" w:hAnsi="Arial" w:cs="Arial"/>
           <w:b/>
@@ -3880,6 +4267,7 @@
     <w:p>
       <w:pPr>
         <w:pStyle w:val="Sumrio1"/>
+        <w:spacing w:line="480" w:lineRule="auto"/>
         <w:rPr>
           <w:rFonts w:ascii="Arial" w:hAnsi="Arial" w:cs="Arial"/>
           <w:b/>
@@ -3980,7 +4368,7 @@
     </w:p>
     <w:p>
       <w:pPr>
-        <w:spacing w:line="360" w:lineRule="auto"/>
+        <w:spacing w:line="480" w:lineRule="auto"/>
         <w:jc w:val="both"/>
         <w:rPr>
           <w:rFonts w:cs="Arial"/>
@@ -4060,6 +4448,53 @@
         <w:t xml:space="preserve">                                                                                                                                                     </w:t>
       </w:r>
     </w:p>
+    <w:p/>
+    <w:p/>
+    <w:p/>
+    <w:p/>
+    <w:p/>
+    <w:p/>
+    <w:p/>
+    <w:p/>
+    <w:p/>
+    <w:p/>
+    <w:p/>
+    <w:p/>
+    <w:p/>
+    <w:p/>
+    <w:p/>
+    <w:p/>
+    <w:p/>
+    <w:p/>
+    <w:p/>
+    <w:p/>
+    <w:p/>
+    <w:p/>
+    <w:p/>
+    <w:p/>
+    <w:p/>
+    <w:p/>
+    <w:p/>
+    <w:p>
+      <w:bookmarkStart w:id="8" w:name="_GoBack"/>
+      <w:bookmarkEnd w:id="8"/>
+    </w:p>
+    <w:p/>
+    <w:p/>
+    <w:p>
+      <w:pPr>
+        <w:sectPr>
+          <w:headerReference w:type="default" r:id="rId9"/>
+          <w:pgSz w:w="11907" w:h="16840" w:code="9"/>
+          <w:pgMar w:top="1701" w:right="1134" w:bottom="1134" w:left="1701" w:header="709" w:footer="709" w:gutter="0"/>
+          <w:pgNumType w:start="2"/>
+          <w:cols w:space="708"/>
+          <w:titlePg/>
+          <w:docGrid w:linePitch="360"/>
+        </w:sectPr>
+      </w:pPr>
+    </w:p>
+    <w:p/>
     <w:p>
       <w:pPr>
         <w:pStyle w:val="Ttulo1"/>
@@ -4069,13 +4504,12 @@
         </w:numPr>
         <w:ind w:left="0" w:firstLine="0"/>
       </w:pPr>
-      <w:r>
-        <w:br w:type="page"/>
-      </w:r>
       <w:bookmarkStart w:id="9" w:name="_Toc7707780"/>
       <w:r>
-        <w:lastRenderedPageBreak/>
-        <w:t>Objetivos</w:t>
+        <w:t>O</w:t>
+      </w:r>
+      <w:r>
+        <w:t>bjetivos</w:t>
       </w:r>
       <w:r>
         <w:t>:</w:t>
@@ -7205,7 +7639,6 @@
         <w:spacing w:line="360" w:lineRule="auto"/>
         <w:rPr>
           <w:rFonts w:cs="Arial"/>
-          <w:lang w:val="en-US"/>
         </w:rPr>
       </w:pPr>
       <w:r>
@@ -7248,38 +7681,36 @@
       <w:r>
         <w:rPr>
           <w:rFonts w:cs="Arial"/>
+        </w:rPr>
+        <w:t xml:space="preserve">Porto Alegre: </w:t>
+      </w:r>
+      <w:proofErr w:type="spellStart"/>
+      <w:r>
+        <w:rPr>
+          <w:rFonts w:cs="Arial"/>
+        </w:rPr>
+        <w:t>Amgh</w:t>
+      </w:r>
+      <w:proofErr w:type="spellEnd"/>
+      <w:r>
+        <w:rPr>
+          <w:rFonts w:cs="Arial"/>
+        </w:rPr>
+        <w:t xml:space="preserve"> LTDA</w:t>
+      </w:r>
+    </w:p>
+    <w:p>
+      <w:pPr>
+        <w:spacing w:line="360" w:lineRule="auto"/>
+        <w:rPr>
+          <w:rFonts w:cs="Arial"/>
           <w:lang w:val="en-US"/>
         </w:rPr>
-        <w:t xml:space="preserve">Porto Alegre: </w:t>
-      </w:r>
-      <w:proofErr w:type="spellStart"/>
+      </w:pPr>
       <w:r>
         <w:rPr>
           <w:rFonts w:cs="Arial"/>
           <w:lang w:val="en-US"/>
-        </w:rPr>
-        <w:t>Amgh</w:t>
-      </w:r>
-      <w:proofErr w:type="spellEnd"/>
-      <w:r>
-        <w:rPr>
-          <w:rFonts w:cs="Arial"/>
-          <w:lang w:val="en-US"/>
-        </w:rPr>
-        <w:t xml:space="preserve"> LTDA</w:t>
-      </w:r>
-    </w:p>
-    <w:p>
-      <w:pPr>
-        <w:spacing w:line="360" w:lineRule="auto"/>
-        <w:rPr>
-          <w:rFonts w:cs="Arial"/>
-          <w:lang w:val="en-US"/>
-        </w:rPr>
-      </w:pPr>
-      <w:r>
-        <w:rPr>
-          <w:rFonts w:cs="Arial"/>
         </w:rPr>
         <w:t>ISBN 978-85-8055-154-9 2013</w:t>
       </w:r>
@@ -7327,11 +7758,13 @@
         <w:spacing w:line="360" w:lineRule="auto"/>
         <w:rPr>
           <w:rFonts w:cs="Arial"/>
-        </w:rPr>
-      </w:pPr>
-      <w:r>
-        <w:rPr>
-          <w:rFonts w:cs="Arial"/>
+          <w:lang w:val="en-US"/>
+        </w:rPr>
+      </w:pPr>
+      <w:r>
+        <w:rPr>
+          <w:rFonts w:cs="Arial"/>
+          <w:lang w:val="en-US"/>
         </w:rPr>
         <w:t>2001.</w:t>
       </w:r>
@@ -7339,89 +7772,88 @@
     <w:p>
       <w:pPr>
         <w:spacing w:line="360" w:lineRule="auto"/>
+        <w:rPr>
+          <w:rFonts w:cs="Arial"/>
+          <w:b/>
+        </w:rPr>
+      </w:pPr>
+      <w:r>
+        <w:rPr>
+          <w:rFonts w:cs="Arial"/>
+          <w:lang w:val="en-US"/>
+        </w:rPr>
+        <w:t xml:space="preserve">FIRMANSYAH, </w:t>
+      </w:r>
+      <w:proofErr w:type="spellStart"/>
+      <w:r>
+        <w:rPr>
+          <w:rFonts w:cs="Arial"/>
+          <w:lang w:val="en-US"/>
+        </w:rPr>
+        <w:t>Teguh</w:t>
+      </w:r>
+      <w:proofErr w:type="spellEnd"/>
+      <w:r>
+        <w:rPr>
+          <w:rFonts w:cs="Arial"/>
+          <w:lang w:val="en-US"/>
+        </w:rPr>
+        <w:t xml:space="preserve">; KHOIRUSSOLIH, Muhammed; MUTTAKIN, </w:t>
+      </w:r>
+      <w:proofErr w:type="spellStart"/>
+      <w:r>
+        <w:rPr>
+          <w:rFonts w:cs="Arial"/>
+          <w:lang w:val="en-US"/>
+        </w:rPr>
+        <w:t>Imamul</w:t>
+      </w:r>
+      <w:proofErr w:type="spellEnd"/>
+      <w:r>
+        <w:rPr>
+          <w:rFonts w:cs="Arial"/>
+          <w:lang w:val="en-US"/>
+        </w:rPr>
+        <w:t xml:space="preserve">; ROHANA, </w:t>
+      </w:r>
+      <w:proofErr w:type="spellStart"/>
+      <w:r>
+        <w:rPr>
+          <w:rFonts w:cs="Arial"/>
+          <w:lang w:val="en-US"/>
+        </w:rPr>
+        <w:t>Neneng</w:t>
+      </w:r>
+      <w:proofErr w:type="spellEnd"/>
+      <w:r>
+        <w:rPr>
+          <w:rFonts w:cs="Arial"/>
+          <w:lang w:val="en-US"/>
+        </w:rPr>
+        <w:t xml:space="preserve"> e WIRYADINATA, </w:t>
+      </w:r>
+      <w:proofErr w:type="spellStart"/>
+      <w:r>
+        <w:rPr>
+          <w:rFonts w:cs="Arial"/>
+          <w:lang w:val="en-US"/>
+        </w:rPr>
+        <w:t>Romi</w:t>
+      </w:r>
+      <w:proofErr w:type="spellEnd"/>
+      <w:r>
+        <w:rPr>
+          <w:rFonts w:cs="Arial"/>
+          <w:lang w:val="en-US"/>
+        </w:rPr>
+        <w:t xml:space="preserve">. </w:t>
+      </w:r>
+      <w:r>
         <w:rPr>
           <w:rFonts w:cs="Arial"/>
           <w:b/>
           <w:lang w:val="en-US"/>
         </w:rPr>
-      </w:pPr>
-      <w:r>
-        <w:rPr>
-          <w:rFonts w:cs="Arial"/>
-          <w:lang w:val="en-US"/>
-        </w:rPr>
-        <w:t xml:space="preserve">FIRMANSYAH, </w:t>
-      </w:r>
-      <w:proofErr w:type="spellStart"/>
-      <w:r>
-        <w:rPr>
-          <w:rFonts w:cs="Arial"/>
-          <w:lang w:val="en-US"/>
-        </w:rPr>
-        <w:t>Teguh</w:t>
-      </w:r>
-      <w:proofErr w:type="spellEnd"/>
-      <w:r>
-        <w:rPr>
-          <w:rFonts w:cs="Arial"/>
-          <w:lang w:val="en-US"/>
-        </w:rPr>
-        <w:t xml:space="preserve">; KHOIRUSSOLIH, Muhammed; MUTTAKIN, </w:t>
-      </w:r>
-      <w:proofErr w:type="spellStart"/>
-      <w:r>
-        <w:rPr>
-          <w:rFonts w:cs="Arial"/>
-          <w:lang w:val="en-US"/>
-        </w:rPr>
-        <w:t>Imamul</w:t>
-      </w:r>
-      <w:proofErr w:type="spellEnd"/>
-      <w:r>
-        <w:rPr>
-          <w:rFonts w:cs="Arial"/>
-          <w:lang w:val="en-US"/>
-        </w:rPr>
-        <w:t xml:space="preserve">; ROHANA, </w:t>
-      </w:r>
-      <w:proofErr w:type="spellStart"/>
-      <w:r>
-        <w:rPr>
-          <w:rFonts w:cs="Arial"/>
-          <w:lang w:val="en-US"/>
-        </w:rPr>
-        <w:t>Neneng</w:t>
-      </w:r>
-      <w:proofErr w:type="spellEnd"/>
-      <w:r>
-        <w:rPr>
-          <w:rFonts w:cs="Arial"/>
-          <w:lang w:val="en-US"/>
-        </w:rPr>
-        <w:t xml:space="preserve"> e WIRYADINATA, </w:t>
-      </w:r>
-      <w:proofErr w:type="spellStart"/>
-      <w:r>
-        <w:rPr>
-          <w:rFonts w:cs="Arial"/>
-          <w:lang w:val="en-US"/>
-        </w:rPr>
-        <w:t>Romi</w:t>
-      </w:r>
-      <w:proofErr w:type="spellEnd"/>
-      <w:r>
-        <w:rPr>
-          <w:rFonts w:cs="Arial"/>
-          <w:lang w:val="en-US"/>
-        </w:rPr>
-        <w:t xml:space="preserve">. </w:t>
-      </w:r>
-      <w:r>
-        <w:rPr>
-          <w:rFonts w:cs="Arial"/>
-          <w:b/>
-          <w:lang w:val="en-US"/>
-        </w:rPr>
         <w:t xml:space="preserve">Image Data Acquisition for NOAA 18 and NOAA 19 Weather Satellites Using QFH Antenna and RLT-SDR. </w:t>
       </w:r>
       <w:proofErr w:type="spellStart"/>
@@ -7515,20 +7947,11 @@
         <w:ind w:left="1441" w:hanging="539"/>
         <w:rPr>
           <w:rFonts w:cs="Arial"/>
-          <w:lang w:val="en-US"/>
-        </w:rPr>
-      </w:pPr>
-    </w:p>
-    <w:p>
-      <w:pPr>
-        <w:rPr>
-          <w:lang w:val="en-US"/>
-        </w:rPr>
-      </w:pPr>
-      <w:r>
-        <w:rPr>
-          <w:lang w:val="en-US"/>
-        </w:rPr>
+        </w:rPr>
+      </w:pPr>
+    </w:p>
+    <w:p>
+      <w:r>
         <w:t>B)  Sites de Internet:</w:t>
       </w:r>
     </w:p>
@@ -7542,7 +7965,6 @@
           <w:rFonts w:cs="Arial"/>
           <w:b/>
           <w:bCs/>
-          <w:lang w:val="en-US"/>
         </w:rPr>
       </w:pPr>
       <w:r>
@@ -10303,135 +10725,16 @@
               <w:rPr>
                 <w:rFonts w:cs="Arial"/>
                 <w:b/>
-              </w:rPr>
-            </w:pPr>
-            <w:proofErr w:type="spellStart"/>
+                <w:lang w:val="en-US"/>
+              </w:rPr>
+            </w:pPr>
             <w:r>
               <w:rPr>
                 <w:rFonts w:cs="Arial"/>
                 <w:b/>
-              </w:rPr>
-              <w:t>Image</w:t>
-            </w:r>
-            <w:proofErr w:type="spellEnd"/>
-            <w:r>
-              <w:rPr>
-                <w:rFonts w:cs="Arial"/>
-                <w:b/>
-              </w:rPr>
-              <w:t xml:space="preserve"> Data </w:t>
-            </w:r>
-            <w:proofErr w:type="spellStart"/>
-            <w:r>
-              <w:rPr>
-                <w:rFonts w:cs="Arial"/>
-                <w:b/>
-              </w:rPr>
-              <w:t>Acquisition</w:t>
-            </w:r>
-            <w:proofErr w:type="spellEnd"/>
-            <w:r>
-              <w:rPr>
-                <w:rFonts w:cs="Arial"/>
-                <w:b/>
-              </w:rPr>
-              <w:t xml:space="preserve"> for NOAA 18 </w:t>
-            </w:r>
-            <w:proofErr w:type="spellStart"/>
-            <w:r>
-              <w:rPr>
-                <w:rFonts w:cs="Arial"/>
-                <w:b/>
-              </w:rPr>
-              <w:t>and</w:t>
-            </w:r>
-            <w:proofErr w:type="spellEnd"/>
-            <w:r>
-              <w:rPr>
-                <w:rFonts w:cs="Arial"/>
-                <w:b/>
-              </w:rPr>
-              <w:t xml:space="preserve"> NOAA 19 </w:t>
-            </w:r>
-            <w:proofErr w:type="spellStart"/>
-            <w:r>
-              <w:rPr>
-                <w:rFonts w:cs="Arial"/>
-                <w:b/>
-              </w:rPr>
-              <w:t>Weather</w:t>
-            </w:r>
-            <w:proofErr w:type="spellEnd"/>
-            <w:r>
-              <w:rPr>
-                <w:rFonts w:cs="Arial"/>
-                <w:b/>
-              </w:rPr>
-              <w:t xml:space="preserve"> </w:t>
-            </w:r>
-            <w:proofErr w:type="spellStart"/>
-            <w:r>
-              <w:rPr>
-                <w:rFonts w:cs="Arial"/>
-                <w:b/>
-              </w:rPr>
-              <w:t>Satellites</w:t>
-            </w:r>
-            <w:proofErr w:type="spellEnd"/>
-            <w:r>
-              <w:rPr>
-                <w:rFonts w:cs="Arial"/>
-                <w:b/>
-              </w:rPr>
-              <w:t xml:space="preserve"> </w:t>
-            </w:r>
-            <w:proofErr w:type="spellStart"/>
-            <w:r>
-              <w:rPr>
-                <w:rFonts w:cs="Arial"/>
-                <w:b/>
-              </w:rPr>
-              <w:t>Using</w:t>
-            </w:r>
-            <w:proofErr w:type="spellEnd"/>
-            <w:r>
-              <w:rPr>
-                <w:rFonts w:cs="Arial"/>
-                <w:b/>
-              </w:rPr>
-              <w:t xml:space="preserve"> QFH </w:t>
-            </w:r>
-            <w:proofErr w:type="spellStart"/>
-            <w:r>
-              <w:rPr>
-                <w:rFonts w:cs="Arial"/>
-                <w:b/>
-              </w:rPr>
-              <w:t>Antenna</w:t>
-            </w:r>
-            <w:proofErr w:type="spellEnd"/>
-            <w:r>
-              <w:rPr>
-                <w:rFonts w:cs="Arial"/>
-                <w:b/>
-              </w:rPr>
-              <w:t xml:space="preserve"> </w:t>
-            </w:r>
-            <w:proofErr w:type="spellStart"/>
-            <w:r>
-              <w:rPr>
-                <w:rFonts w:cs="Arial"/>
-                <w:b/>
-              </w:rPr>
-              <w:t>and</w:t>
-            </w:r>
-            <w:proofErr w:type="spellEnd"/>
-            <w:r>
-              <w:rPr>
-                <w:rFonts w:cs="Arial"/>
-                <w:b/>
-              </w:rPr>
-              <w:t xml:space="preserve"> RLT-SDR</w:t>
+                <w:lang w:val="en-US"/>
+              </w:rPr>
+              <w:t>Image Data Acquisition for NOAA 18 and NOAA 19 Weather Satellites Using QFH Antenna and RLT-SDR</w:t>
             </w:r>
           </w:p>
         </w:tc>
@@ -11687,46 +11990,16 @@
               <w:rPr>
                 <w:rFonts w:cs="Arial"/>
                 <w:b/>
+                <w:lang w:val="en-US"/>
               </w:rPr>
             </w:pPr>
             <w:r>
               <w:rPr>
                 <w:rFonts w:cs="Arial"/>
                 <w:b/>
-              </w:rPr>
-              <w:t xml:space="preserve">CSUN/EAFB Software </w:t>
-            </w:r>
-            <w:proofErr w:type="spellStart"/>
-            <w:r>
-              <w:rPr>
-                <w:rFonts w:cs="Arial"/>
-                <w:b/>
-              </w:rPr>
-              <w:t>Defined</w:t>
-            </w:r>
-            <w:proofErr w:type="spellEnd"/>
-            <w:r>
-              <w:rPr>
-                <w:rFonts w:cs="Arial"/>
-                <w:b/>
-              </w:rPr>
-              <w:t xml:space="preserve"> Radio (SDR) </w:t>
-            </w:r>
-            <w:proofErr w:type="spellStart"/>
-            <w:r>
-              <w:rPr>
-                <w:rFonts w:cs="Arial"/>
-                <w:b/>
-              </w:rPr>
-              <w:t>Senior</w:t>
-            </w:r>
-            <w:proofErr w:type="spellEnd"/>
-            <w:r>
-              <w:rPr>
-                <w:rFonts w:cs="Arial"/>
-                <w:b/>
-              </w:rPr>
-              <w:t xml:space="preserve"> Project</w:t>
+                <w:lang w:val="en-US"/>
+              </w:rPr>
+              <w:t>CSUN/EAFB Software Defined Radio (SDR) Senior Project</w:t>
             </w:r>
           </w:p>
         </w:tc>
@@ -11894,7 +12167,7 @@
                 <w:lang w:val="en-US"/>
               </w:rPr>
             </w:pPr>
-            <w:hyperlink r:id="rId8" w:history="1">
+            <w:hyperlink r:id="rId10" w:history="1">
               <w:r>
                 <w:rPr>
                   <w:rStyle w:val="Hyperlink"/>
@@ -11908,6 +12181,7 @@
               <w:rPr>
                 <w:rStyle w:val="Hyperlink"/>
                 <w:rFonts w:cs="Arial"/>
+                <w:lang w:val="en-US"/>
               </w:rPr>
               <w:t>.</w:t>
             </w:r>
@@ -12347,7 +12621,6 @@
       </w:pPr>
     </w:p>
     <w:sectPr>
-      <w:headerReference w:type="default" r:id="rId9"/>
       <w:pgSz w:w="11907" w:h="16840" w:code="9"/>
       <w:pgMar w:top="1701" w:right="1134" w:bottom="1134" w:left="1701" w:header="709" w:footer="709" w:gutter="0"/>
       <w:pgNumType w:start="2"/>
@@ -12399,45 +12672,48 @@
 
 <file path=word/header1.xml><?xml version="1.0" encoding="utf-8"?>
 <w:hdr xmlns:wpc="http://schemas.microsoft.com/office/word/2010/wordprocessingCanvas" xmlns:cx="http://schemas.microsoft.com/office/drawing/2014/chartex" xmlns:cx1="http://schemas.microsoft.com/office/drawing/2015/9/8/chartex" xmlns:cx2="http://schemas.microsoft.com/office/drawing/2015/10/21/chartex" xmlns:cx3="http://schemas.microsoft.com/office/drawing/2016/5/9/chartex" xmlns:cx4="http://schemas.microsoft.com/office/drawing/2016/5/10/chartex" xmlns:cx5="http://schemas.microsoft.com/office/drawing/2016/5/11/chartex" xmlns:cx6="http://schemas.microsoft.com/office/drawing/2016/5/12/chartex" xmlns:cx7="http://schemas.microsoft.com/office/drawing/2016/5/13/chartex" xmlns:cx8="http://schemas.microsoft.com/office/drawing/2016/5/14/chartex" xmlns:mc="http://schemas.openxmlformats.org/markup-compatibility/2006" xmlns:aink="http://schemas.microsoft.com/office/drawing/2016/ink" xmlns:am3d="http://schemas.microsoft.com/office/drawing/2017/model3d" xmlns:o="urn:schemas-microsoft-com:office:office" xmlns:r="http://schemas.openxmlformats.org/officeDocument/2006/relationships" xmlns:m="http://schemas.openxmlformats.org/officeDocument/2006/math" xmlns:v="urn:schemas-microsoft-com:vml" xmlns:wp14="http://schemas.microsoft.com/office/word/2010/wordprocessingDrawing" xmlns:wp="http://schemas.openxmlformats.org/drawingml/2006/wordprocessingDrawing" xmlns:w10="urn:schemas-microsoft-com:office:word" xmlns:w="http://schemas.openxmlformats.org/wordprocessingml/2006/main" xmlns:w14="http://schemas.microsoft.com/office/word/2010/wordml" xmlns:w15="http://schemas.microsoft.com/office/word/2012/wordml" xmlns:w16cid="http://schemas.microsoft.com/office/word/2016/wordml/cid" xmlns:w16se="http://schemas.microsoft.com/office/word/2015/wordml/symex" xmlns:wpg="http://schemas.microsoft.com/office/word/2010/wordprocessingGroup" xmlns:wpi="http://schemas.microsoft.com/office/word/2010/wordprocessingInk" xmlns:wne="http://schemas.microsoft.com/office/word/2006/wordml" xmlns:wps="http://schemas.microsoft.com/office/word/2010/wordprocessingShape" mc:Ignorable="w14 w15 w16se w16cid wp14">
+  <w:sdt>
+    <w:sdtPr>
+      <w:id w:val="2037000675"/>
+      <w:docPartObj>
+        <w:docPartGallery w:val="Page Numbers (Top of Page)"/>
+        <w:docPartUnique/>
+      </w:docPartObj>
+    </w:sdtPr>
+    <w:sdtContent>
+      <w:p>
+        <w:pPr>
+          <w:pStyle w:val="Cabealho"/>
+          <w:jc w:val="right"/>
+        </w:pPr>
+        <w:r>
+          <w:fldChar w:fldCharType="begin"/>
+        </w:r>
+        <w:r>
+          <w:instrText>PAGE   \* MERGEFORMAT</w:instrText>
+        </w:r>
+        <w:r>
+          <w:fldChar w:fldCharType="separate"/>
+        </w:r>
+        <w:r>
+          <w:t>2</w:t>
+        </w:r>
+        <w:r>
+          <w:fldChar w:fldCharType="end"/>
+        </w:r>
+      </w:p>
+    </w:sdtContent>
+  </w:sdt>
   <w:p>
     <w:pPr>
       <w:pStyle w:val="Cabealho"/>
-      <w:jc w:val="right"/>
-      <w:rPr>
-        <w:rFonts w:cs="Arial"/>
-      </w:rPr>
     </w:pPr>
-    <w:r>
-      <w:rPr>
-        <w:rFonts w:cs="Arial"/>
-      </w:rPr>
-      <w:fldChar w:fldCharType="begin"/>
-    </w:r>
-    <w:r>
-      <w:rPr>
-        <w:rFonts w:cs="Arial"/>
-      </w:rPr>
-      <w:instrText>PAGE   \* MERGEFORMAT</w:instrText>
-    </w:r>
-    <w:r>
-      <w:rPr>
-        <w:rFonts w:cs="Arial"/>
-      </w:rPr>
-      <w:fldChar w:fldCharType="separate"/>
-    </w:r>
-    <w:r>
-      <w:rPr>
-        <w:rFonts w:cs="Arial"/>
-      </w:rPr>
-      <w:t>2</w:t>
-    </w:r>
-    <w:r>
-      <w:rPr>
-        <w:rFonts w:cs="Arial"/>
-      </w:rPr>
-      <w:fldChar w:fldCharType="end"/>
-    </w:r>
   </w:p>
+</w:hdr>
+</file>
+
+<file path=word/header2.xml><?xml version="1.0" encoding="utf-8"?>
+<w:hdr xmlns:wpc="http://schemas.microsoft.com/office/word/2010/wordprocessingCanvas" xmlns:cx="http://schemas.microsoft.com/office/drawing/2014/chartex" xmlns:cx1="http://schemas.microsoft.com/office/drawing/2015/9/8/chartex" xmlns:cx2="http://schemas.microsoft.com/office/drawing/2015/10/21/chartex" xmlns:cx3="http://schemas.microsoft.com/office/drawing/2016/5/9/chartex" xmlns:cx4="http://schemas.microsoft.com/office/drawing/2016/5/10/chartex" xmlns:cx5="http://schemas.microsoft.com/office/drawing/2016/5/11/chartex" xmlns:cx6="http://schemas.microsoft.com/office/drawing/2016/5/12/chartex" xmlns:cx7="http://schemas.microsoft.com/office/drawing/2016/5/13/chartex" xmlns:cx8="http://schemas.microsoft.com/office/drawing/2016/5/14/chartex" xmlns:mc="http://schemas.openxmlformats.org/markup-compatibility/2006" xmlns:aink="http://schemas.microsoft.com/office/drawing/2016/ink" xmlns:am3d="http://schemas.microsoft.com/office/drawing/2017/model3d" xmlns:o="urn:schemas-microsoft-com:office:office" xmlns:r="http://schemas.openxmlformats.org/officeDocument/2006/relationships" xmlns:m="http://schemas.openxmlformats.org/officeDocument/2006/math" xmlns:v="urn:schemas-microsoft-com:vml" xmlns:wp14="http://schemas.microsoft.com/office/word/2010/wordprocessingDrawing" xmlns:wp="http://schemas.openxmlformats.org/drawingml/2006/wordprocessingDrawing" xmlns:w10="urn:schemas-microsoft-com:office:word" xmlns:w="http://schemas.openxmlformats.org/wordprocessingml/2006/main" xmlns:w14="http://schemas.microsoft.com/office/word/2010/wordml" xmlns:w15="http://schemas.microsoft.com/office/word/2012/wordml" xmlns:w16cid="http://schemas.microsoft.com/office/word/2016/wordml/cid" xmlns:w16se="http://schemas.microsoft.com/office/word/2015/wordml/symex" xmlns:wpg="http://schemas.microsoft.com/office/word/2010/wordprocessingGroup" xmlns:wpi="http://schemas.microsoft.com/office/word/2010/wordprocessingInk" xmlns:wne="http://schemas.microsoft.com/office/word/2006/wordml" xmlns:wps="http://schemas.microsoft.com/office/word/2010/wordprocessingShape" mc:Ignorable="w14 w15 w16se w16cid wp14">
   <w:p>
     <w:pPr>
       <w:pStyle w:val="Cabealho"/>
@@ -15389,11 +15665,15 @@
   </w:style>
   <w:style w:type="character" w:default="1" w:styleId="Fontepargpadro">
     <w:name w:val="Default Paragraph Font"/>
+    <w:uiPriority w:val="1"/>
     <w:semiHidden/>
+    <w:unhideWhenUsed/>
   </w:style>
   <w:style w:type="table" w:default="1" w:styleId="Tabelanormal">
     <w:name w:val="Normal Table"/>
+    <w:uiPriority w:val="99"/>
     <w:semiHidden/>
+    <w:unhideWhenUsed/>
     <w:tblPr>
       <w:tblInd w:w="0" w:type="dxa"/>
       <w:tblCellMar>
@@ -15406,7 +15686,9 @@
   </w:style>
   <w:style w:type="numbering" w:default="1" w:styleId="Semlista">
     <w:name w:val="No List"/>
+    <w:uiPriority w:val="99"/>
     <w:semiHidden/>
+    <w:unhideWhenUsed/>
   </w:style>
   <w:style w:type="paragraph" w:styleId="Ttulo">
     <w:name w:val="Title"/>
@@ -15504,6 +15786,9 @@
     <w:aliases w:val="Esquerda:  0 cm,Primeira linha:  0 cm,Antes:  108 pt"/>
     <w:basedOn w:val="Ttulo"/>
     <w:pPr>
+      <w:numPr>
+        <w:numId w:val="0"/>
+      </w:numPr>
       <w:spacing w:before="0" w:beforeAutospacing="0" w:line="480" w:lineRule="auto"/>
     </w:pPr>
     <w:rPr>
@@ -16000,7 +16285,7 @@
 </file>
 
 <file path=customXml/itemProps1.xml><?xml version="1.0" encoding="utf-8"?>
-<ds:datastoreItem xmlns:ds="http://schemas.openxmlformats.org/officeDocument/2006/customXml" ds:itemID="{DF7E6330-262E-4DBC-BBA9-60369F5E2E79}">
+<ds:datastoreItem xmlns:ds="http://schemas.openxmlformats.org/officeDocument/2006/customXml" ds:itemID="{B8E7D907-F56C-4BF0-B165-8016A939DAEE}">
   <ds:schemaRefs>
     <ds:schemaRef ds:uri="http://schemas.openxmlformats.org/officeDocument/2006/bibliography"/>
   </ds:schemaRefs>

</xml_diff>

<commit_message>
Documento salvo no Github e realizadas as alterações indicadas pelo professor no campo objetivos. (falta numerar o sumário corretamente)
</commit_message>
<xml_diff>
--- a/anteprojeto SDR.docx
+++ b/anteprojeto SDR.docx
@@ -610,6 +610,15 @@
           <w:sz w:val="28"/>
         </w:rPr>
         <w:t>9</w:t>
+      </w:r>
+      <w:r>
+        <w:rPr>
+          <w:rFonts w:cs="Arial"/>
+          <w:b/>
+          <w:bCs/>
+          <w:sz w:val="28"/>
+        </w:rPr>
+        <w:br w:type="page"/>
       </w:r>
     </w:p>
     <w:p>
@@ -1533,6 +1542,15 @@
           <w:szCs w:val="28"/>
         </w:rPr>
         <w:t>9</w:t>
+      </w:r>
+      <w:r>
+        <w:rPr>
+          <w:rFonts w:cs="Arial"/>
+          <w:b/>
+          <w:sz w:val="28"/>
+          <w:szCs w:val="28"/>
+        </w:rPr>
+        <w:br w:type="page"/>
       </w:r>
     </w:p>
     <w:p>
@@ -4472,6 +4490,7 @@
           <w:ilvl w:val="0"/>
           <w:numId w:val="20"/>
         </w:numPr>
+        <w:spacing w:after="240"/>
         <w:ind w:left="0" w:firstLine="0"/>
       </w:pPr>
       <w:bookmarkStart w:id="8" w:name="_Toc7707780"/>
@@ -4492,23 +4511,37 @@
     </w:p>
     <w:p>
       <w:pPr>
-        <w:pStyle w:val="Ttulo1"/>
         <w:numPr>
           <w:ilvl w:val="1"/>
           <w:numId w:val="20"/>
         </w:numPr>
-        <w:ind w:hanging="1080"/>
+        <w:spacing w:before="240" w:after="240" w:line="480" w:lineRule="auto"/>
+        <w:ind w:left="426" w:hanging="431"/>
+        <w:rPr>
+          <w:rFonts w:cs="Arial"/>
+          <w:b/>
+        </w:rPr>
       </w:pPr>
       <w:bookmarkStart w:id="9" w:name="_Toc7707781"/>
       <w:r>
+        <w:rPr>
+          <w:rFonts w:cs="Arial"/>
+          <w:b/>
+        </w:rPr>
+        <w:t xml:space="preserve"> </w:t>
+      </w:r>
+      <w:r>
+        <w:rPr>
+          <w:rFonts w:cs="Arial"/>
+          <w:b/>
+        </w:rPr>
         <w:t>Objetivo Geral:</w:t>
       </w:r>
       <w:bookmarkEnd w:id="9"/>
     </w:p>
     <w:p>
       <w:pPr>
-        <w:spacing w:line="360" w:lineRule="auto"/>
-        <w:jc w:val="both"/>
+        <w:spacing w:before="240" w:after="240" w:line="480" w:lineRule="auto"/>
         <w:rPr>
           <w:rFonts w:cs="Arial"/>
         </w:rPr>
@@ -4529,7 +4562,19 @@
         <w:rPr>
           <w:rFonts w:cs="Arial"/>
         </w:rPr>
-        <w:t>as quatro partes integrantes do projeto</w:t>
+        <w:t>as quatro partes integrantes d</w:t>
+      </w:r>
+      <w:r>
+        <w:rPr>
+          <w:rFonts w:cs="Arial"/>
+        </w:rPr>
+        <w:t>este</w:t>
+      </w:r>
+      <w:r>
+        <w:rPr>
+          <w:rFonts w:cs="Arial"/>
+        </w:rPr>
+        <w:t xml:space="preserve"> projeto</w:t>
       </w:r>
       <w:r>
         <w:rPr>
@@ -4555,42 +4600,63 @@
         <w:rPr>
           <w:rFonts w:cs="Arial"/>
         </w:rPr>
-        <w:t>, software de aquisição de dados e satélite. Explorar cada setor e subsetores a fim de concluir com a integração das partes estudadas.</w:t>
-      </w:r>
-    </w:p>
-    <w:p>
-      <w:pPr>
-        <w:pStyle w:val="Ttulo"/>
-        <w:numPr>
-          <w:ilvl w:val="0"/>
-          <w:numId w:val="0"/>
-        </w:numPr>
-        <w:spacing w:before="0" w:beforeAutospacing="0" w:line="360" w:lineRule="auto"/>
-      </w:pPr>
-    </w:p>
-    <w:p>
-      <w:pPr>
-        <w:pStyle w:val="Ttulo1"/>
+        <w:t>, software de aquisição de dados e satélite</w:t>
+      </w:r>
+      <w:r>
+        <w:rPr>
+          <w:rFonts w:cs="Arial"/>
+        </w:rPr>
+        <w:t xml:space="preserve">, </w:t>
+      </w:r>
+      <w:proofErr w:type="spellStart"/>
+      <w:r>
+        <w:rPr>
+          <w:rFonts w:cs="Arial"/>
+        </w:rPr>
+        <w:t>exporando</w:t>
+      </w:r>
+      <w:proofErr w:type="spellEnd"/>
+      <w:r>
+        <w:rPr>
+          <w:rFonts w:cs="Arial"/>
+        </w:rPr>
+        <w:t xml:space="preserve"> cada setor e subsetores a fim de concluir com a integração das partes estudadas.</w:t>
+      </w:r>
+    </w:p>
+    <w:p>
+      <w:pPr>
         <w:numPr>
           <w:ilvl w:val="1"/>
           <w:numId w:val="20"/>
         </w:numPr>
-        <w:ind w:hanging="1080"/>
+        <w:spacing w:before="240" w:after="240" w:line="480" w:lineRule="auto"/>
+        <w:ind w:left="426" w:hanging="431"/>
+        <w:rPr>
+          <w:rFonts w:cs="Arial"/>
+          <w:b/>
+        </w:rPr>
       </w:pPr>
       <w:bookmarkStart w:id="10" w:name="_Toc7707782"/>
       <w:r>
+        <w:rPr>
+          <w:rFonts w:cs="Arial"/>
+          <w:b/>
+        </w:rPr>
+        <w:t xml:space="preserve"> </w:t>
+      </w:r>
+      <w:r>
+        <w:rPr>
+          <w:rFonts w:cs="Arial"/>
+          <w:b/>
+        </w:rPr>
         <w:t>Objetivos Específicos:</w:t>
       </w:r>
       <w:bookmarkEnd w:id="10"/>
     </w:p>
     <w:p>
       <w:pPr>
-        <w:ind w:left="720"/>
-      </w:pPr>
-    </w:p>
-    <w:p>
-      <w:pPr>
         <w:pStyle w:val="Ttulo1"/>
+        <w:spacing w:before="240" w:after="240"/>
       </w:pPr>
       <w:bookmarkStart w:id="11" w:name="_Toc7707783"/>
       <w:r>
@@ -4600,17 +4666,41 @@
     </w:p>
     <w:p>
       <w:pPr>
-        <w:spacing w:line="360" w:lineRule="auto"/>
-        <w:jc w:val="both"/>
-        <w:rPr>
-          <w:rFonts w:cs="Arial"/>
-        </w:rPr>
-      </w:pPr>
-      <w:r>
-        <w:rPr>
-          <w:rFonts w:cs="Arial"/>
-        </w:rPr>
-        <w:t>Estudo de m</w:t>
+        <w:spacing w:before="240" w:after="240" w:line="480" w:lineRule="auto"/>
+        <w:rPr>
+          <w:rFonts w:cs="Arial"/>
+          <w:b/>
+        </w:rPr>
+      </w:pPr>
+      <w:r>
+        <w:rPr>
+          <w:rFonts w:cs="Arial"/>
+        </w:rPr>
+        <w:t>Estud</w:t>
+      </w:r>
+      <w:r>
+        <w:rPr>
+          <w:rFonts w:cs="Arial"/>
+        </w:rPr>
+        <w:t>ar</w:t>
+      </w:r>
+      <w:r>
+        <w:rPr>
+          <w:rFonts w:cs="Arial"/>
+        </w:rPr>
+        <w:t xml:space="preserve"> </w:t>
+      </w:r>
+      <w:r>
+        <w:rPr>
+          <w:rFonts w:cs="Arial"/>
+        </w:rPr>
+        <w:t>os</w:t>
+      </w:r>
+      <w:r>
+        <w:rPr>
+          <w:rFonts w:cs="Arial"/>
+        </w:rPr>
+        <w:t xml:space="preserve"> m</w:t>
       </w:r>
       <w:r>
         <w:rPr>
@@ -4639,18 +4729,8 @@
     </w:p>
     <w:p>
       <w:pPr>
-        <w:spacing w:line="360" w:lineRule="auto"/>
-        <w:jc w:val="both"/>
-        <w:rPr>
-          <w:rFonts w:cs="Arial"/>
-          <w:b/>
-        </w:rPr>
-      </w:pPr>
-    </w:p>
-    <w:p>
-      <w:pPr>
         <w:pStyle w:val="Ttulo1"/>
-        <w:spacing w:line="360" w:lineRule="auto"/>
+        <w:spacing w:before="240" w:after="240"/>
       </w:pPr>
       <w:bookmarkStart w:id="12" w:name="_Toc7707784"/>
       <w:r>
@@ -4661,309 +4741,468 @@
     <w:p>
       <w:pPr>
         <w:pStyle w:val="Recuodecorpodetexto2"/>
-        <w:spacing w:line="360" w:lineRule="auto"/>
+        <w:spacing w:before="240" w:after="240" w:line="480" w:lineRule="auto"/>
         <w:ind w:left="0"/>
-      </w:pPr>
-      <w:r>
-        <w:t>Materiais para confecção de antenas e suas características elétricas. Confecção da antena, submetê-la a testes de impedância bem como fazer simulação de suas características mecânicas e elétricas em softwares dedicados. Fazer eventuais correções de impedância para casamento com a linha de recepção.</w:t>
-      </w:r>
-    </w:p>
-    <w:p>
-      <w:pPr>
-        <w:pStyle w:val="Recuodecorpodetexto2"/>
-        <w:spacing w:line="360" w:lineRule="auto"/>
+        <w:jc w:val="left"/>
+      </w:pPr>
+      <w:r>
+        <w:t>Estudar os m</w:t>
+      </w:r>
+      <w:r>
+        <w:t>ateriais para confecção de antenas e suas características elétricas</w:t>
+      </w:r>
+      <w:r>
+        <w:t xml:space="preserve">, confeccionando </w:t>
+      </w:r>
+      <w:r>
+        <w:t>a antena, submet</w:t>
+      </w:r>
+      <w:r>
+        <w:t>endo-a</w:t>
+      </w:r>
+      <w:r>
+        <w:t xml:space="preserve"> a testes de impedância</w:t>
+      </w:r>
+      <w:r>
+        <w:t>,</w:t>
+      </w:r>
+      <w:r>
+        <w:t xml:space="preserve"> bem como faze</w:t>
+      </w:r>
+      <w:r>
+        <w:t>ndo a</w:t>
+      </w:r>
+      <w:r>
+        <w:t xml:space="preserve"> simulação de suas características mecânicas e elétricas em softwares dedicados</w:t>
+      </w:r>
+      <w:r>
+        <w:t xml:space="preserve"> e providenciando</w:t>
+      </w:r>
+      <w:r>
+        <w:t xml:space="preserve"> eventuais correções de impedância para casamento com a linha de recepção.</w:t>
+      </w:r>
+    </w:p>
+    <w:p>
+      <w:pPr>
+        <w:pStyle w:val="Ttulo1"/>
+        <w:spacing w:before="240" w:after="240"/>
+      </w:pPr>
+      <w:bookmarkStart w:id="13" w:name="_Toc7707785"/>
+      <w:r>
+        <w:t>1.2.3. Objetivo Específico 3:</w:t>
+      </w:r>
+      <w:bookmarkEnd w:id="13"/>
+    </w:p>
+    <w:p>
+      <w:pPr>
+        <w:pStyle w:val="Recuodecorpodetexto3"/>
+        <w:spacing w:before="240" w:after="240" w:line="480" w:lineRule="auto"/>
         <w:ind w:left="0"/>
-      </w:pPr>
+        <w:jc w:val="left"/>
+      </w:pPr>
+      <w:r>
+        <w:t>Estabelecer os c</w:t>
+      </w:r>
+      <w:r>
+        <w:t xml:space="preserve">onectores e cabos coaxiais adequados à comunicação </w:t>
+      </w:r>
+      <w:r>
+        <w:t>via</w:t>
+      </w:r>
+      <w:r>
+        <w:t xml:space="preserve"> VHF.</w:t>
+      </w:r>
     </w:p>
     <w:p>
       <w:pPr>
         <w:pStyle w:val="Ttulo1"/>
-        <w:spacing w:line="360" w:lineRule="auto"/>
-      </w:pPr>
-      <w:bookmarkStart w:id="13" w:name="_Toc7707785"/>
-      <w:r>
-        <w:t>1.2.3. Objetivo Específico 3:</w:t>
-      </w:r>
-      <w:bookmarkEnd w:id="13"/>
-    </w:p>
-    <w:p>
-      <w:pPr>
-        <w:pStyle w:val="Recuodecorpodetexto3"/>
-        <w:ind w:left="0"/>
-      </w:pPr>
-      <w:r>
-        <w:t xml:space="preserve">Conectores e cabos coaxiais adequados à comunicação </w:t>
-      </w:r>
-      <w:r>
-        <w:t>via</w:t>
-      </w:r>
-      <w:r>
-        <w:t xml:space="preserve"> VHF.</w:t>
-      </w:r>
-    </w:p>
-    <w:p>
-      <w:pPr>
-        <w:pStyle w:val="Recuodecorpodetexto3"/>
-        <w:ind w:left="0"/>
-      </w:pPr>
+        <w:spacing w:before="240" w:after="240"/>
+      </w:pPr>
+      <w:bookmarkStart w:id="14" w:name="_Toc7707786"/>
+      <w:r>
+        <w:t>1.2.4. Objetivo Específico 4:</w:t>
+      </w:r>
+      <w:bookmarkEnd w:id="14"/>
+    </w:p>
+    <w:p>
+      <w:pPr>
+        <w:spacing w:before="240" w:after="240" w:line="480" w:lineRule="auto"/>
+        <w:rPr>
+          <w:rFonts w:cs="Arial"/>
+        </w:rPr>
+      </w:pPr>
+      <w:r>
+        <w:rPr>
+          <w:rFonts w:cs="Arial"/>
+        </w:rPr>
+        <w:t>Estud</w:t>
+      </w:r>
+      <w:r>
+        <w:rPr>
+          <w:rFonts w:cs="Arial"/>
+        </w:rPr>
+        <w:t>ar</w:t>
+      </w:r>
+      <w:r>
+        <w:rPr>
+          <w:rFonts w:cs="Arial"/>
+        </w:rPr>
+        <w:t xml:space="preserve"> o chip RTL-SDR,</w:t>
+      </w:r>
+      <w:r>
+        <w:rPr>
+          <w:rFonts w:cs="Arial"/>
+        </w:rPr>
+        <w:t xml:space="preserve"> seu</w:t>
+      </w:r>
+      <w:r>
+        <w:rPr>
+          <w:rFonts w:cs="Arial"/>
+        </w:rPr>
+        <w:t xml:space="preserve"> histórico d</w:t>
+      </w:r>
+      <w:r>
+        <w:rPr>
+          <w:rFonts w:cs="Arial"/>
+        </w:rPr>
+        <w:t xml:space="preserve">e </w:t>
+      </w:r>
+      <w:r>
+        <w:rPr>
+          <w:rFonts w:cs="Arial"/>
+        </w:rPr>
+        <w:t>desenvolvimento, periféricos, conversores e aplicações.</w:t>
+      </w:r>
     </w:p>
     <w:p>
       <w:pPr>
         <w:pStyle w:val="Ttulo1"/>
-        <w:spacing w:line="360" w:lineRule="auto"/>
-      </w:pPr>
-      <w:bookmarkStart w:id="14" w:name="_Toc7707786"/>
-      <w:r>
-        <w:t>1.2.4. Objetivo Específico 4:</w:t>
-      </w:r>
-      <w:bookmarkEnd w:id="14"/>
-    </w:p>
-    <w:p>
-      <w:pPr>
-        <w:spacing w:line="360" w:lineRule="auto"/>
-        <w:jc w:val="both"/>
-        <w:rPr>
-          <w:rFonts w:cs="Arial"/>
-        </w:rPr>
-      </w:pPr>
-      <w:r>
-        <w:rPr>
-          <w:rFonts w:cs="Arial"/>
-        </w:rPr>
-        <w:t>Estudo do chip RTL-SDR, histórico do desenvolvimento, periféricos, conversores e aplicações.</w:t>
-      </w:r>
-    </w:p>
-    <w:p>
-      <w:pPr>
-        <w:spacing w:line="360" w:lineRule="auto"/>
-        <w:jc w:val="both"/>
-        <w:rPr>
-          <w:rFonts w:cs="Arial"/>
-        </w:rPr>
-      </w:pPr>
+        <w:spacing w:before="240" w:after="240"/>
+      </w:pPr>
+      <w:bookmarkStart w:id="15" w:name="_Toc7707787"/>
+      <w:r>
+        <w:lastRenderedPageBreak/>
+        <w:t>1.2.5. Objetivo Específico 5:</w:t>
+      </w:r>
+      <w:bookmarkEnd w:id="15"/>
+    </w:p>
+    <w:p>
+      <w:pPr>
+        <w:spacing w:before="240" w:after="240" w:line="480" w:lineRule="auto"/>
+        <w:rPr>
+          <w:rFonts w:cs="Arial"/>
+        </w:rPr>
+      </w:pPr>
+      <w:r>
+        <w:rPr>
+          <w:rFonts w:cs="Arial"/>
+        </w:rPr>
+        <w:t xml:space="preserve">Testar o SDR </w:t>
+      </w:r>
+      <w:proofErr w:type="spellStart"/>
+      <w:r>
+        <w:rPr>
+          <w:rFonts w:cs="Arial"/>
+        </w:rPr>
+        <w:t>dongle</w:t>
+      </w:r>
+      <w:proofErr w:type="spellEnd"/>
+      <w:r>
+        <w:rPr>
+          <w:rFonts w:cs="Arial"/>
+        </w:rPr>
+        <w:t>, juntamente com seu programa, com um gerador de função senoidal padrão</w:t>
+      </w:r>
+      <w:r>
+        <w:rPr>
+          <w:rFonts w:cs="Arial"/>
+        </w:rPr>
+        <w:t>, verificando</w:t>
+      </w:r>
+      <w:r>
+        <w:rPr>
+          <w:rFonts w:cs="Arial"/>
+        </w:rPr>
+        <w:t xml:space="preserve"> possíveis desvios e estabelece</w:t>
+      </w:r>
+      <w:r>
+        <w:rPr>
+          <w:rFonts w:cs="Arial"/>
+        </w:rPr>
+        <w:t>ndo seus</w:t>
+      </w:r>
+      <w:r>
+        <w:rPr>
+          <w:rFonts w:cs="Arial"/>
+        </w:rPr>
+        <w:t xml:space="preserve"> erros associados a medição em seu uso no projeto.</w:t>
+      </w:r>
     </w:p>
     <w:p>
       <w:pPr>
         <w:pStyle w:val="Ttulo1"/>
-        <w:spacing w:line="360" w:lineRule="auto"/>
-      </w:pPr>
-      <w:bookmarkStart w:id="15" w:name="_Toc7707787"/>
-      <w:r>
-        <w:t>1.2.5. Objetivo Específico 5:</w:t>
-      </w:r>
-      <w:bookmarkEnd w:id="15"/>
-    </w:p>
-    <w:p>
-      <w:pPr>
-        <w:spacing w:line="360" w:lineRule="auto"/>
-        <w:jc w:val="both"/>
-        <w:rPr>
-          <w:rFonts w:cs="Arial"/>
-        </w:rPr>
-      </w:pPr>
-      <w:r>
-        <w:rPr>
-          <w:rFonts w:cs="Arial"/>
-        </w:rPr>
-        <w:t xml:space="preserve">Testar o SDR </w:t>
+        <w:spacing w:before="240" w:after="240"/>
+      </w:pPr>
+      <w:bookmarkStart w:id="16" w:name="_Toc7707788"/>
+      <w:r>
+        <w:t>1.2.6. Objetivo Específico 6:</w:t>
+      </w:r>
+      <w:bookmarkEnd w:id="16"/>
+    </w:p>
+    <w:p>
+      <w:pPr>
+        <w:spacing w:before="240" w:after="240" w:line="480" w:lineRule="auto"/>
+        <w:rPr>
+          <w:rFonts w:cs="Arial"/>
+        </w:rPr>
+      </w:pPr>
+      <w:r>
+        <w:rPr>
+          <w:rFonts w:cs="Arial"/>
+        </w:rPr>
+        <w:t>Adquirir o conhecimento</w:t>
+      </w:r>
+      <w:r>
+        <w:rPr>
+          <w:rFonts w:cs="Arial"/>
+        </w:rPr>
+        <w:t xml:space="preserve"> e explorar os recursos do software </w:t>
+      </w:r>
+      <w:r>
+        <w:rPr>
+          <w:rFonts w:cs="Arial"/>
+        </w:rPr>
+        <w:t>“</w:t>
+      </w:r>
+      <w:r>
+        <w:rPr>
+          <w:rFonts w:cs="Arial"/>
+        </w:rPr>
+        <w:t>SDR#</w:t>
+      </w:r>
+      <w:r>
+        <w:rPr>
+          <w:rFonts w:cs="Arial"/>
+        </w:rPr>
+        <w:t>”</w:t>
+      </w:r>
+      <w:r>
+        <w:rPr>
+          <w:rFonts w:cs="Arial"/>
+        </w:rPr>
+        <w:t xml:space="preserve"> e roteirizar seu modo de instalação e as bibliotecas adicionais necessárias </w:t>
+      </w:r>
+      <w:r>
+        <w:rPr>
+          <w:rFonts w:cs="Arial"/>
+        </w:rPr>
+        <w:t>para o</w:t>
+      </w:r>
+      <w:r>
+        <w:rPr>
+          <w:rFonts w:cs="Arial"/>
+        </w:rPr>
+        <w:t xml:space="preserve"> seu pleno funcionamento</w:t>
+      </w:r>
+      <w:r>
+        <w:rPr>
+          <w:rFonts w:cs="Arial"/>
+        </w:rPr>
+        <w:t xml:space="preserve"> em conjunto com o “</w:t>
       </w:r>
       <w:proofErr w:type="spellStart"/>
       <w:r>
         <w:rPr>
           <w:rFonts w:cs="Arial"/>
         </w:rPr>
-        <w:t>dongle</w:t>
+        <w:t>D</w:t>
+      </w:r>
+      <w:r>
+        <w:rPr>
+          <w:rFonts w:cs="Arial"/>
+        </w:rPr>
+        <w:t>ongle</w:t>
       </w:r>
       <w:proofErr w:type="spellEnd"/>
       <w:r>
         <w:rPr>
           <w:rFonts w:cs="Arial"/>
         </w:rPr>
-        <w:t>, juntamente com seu programa, com um gerador de função senoidal padrão e verificar possíveis desvios e estabelecer erros associados a medição em seu uso no projeto.</w:t>
-      </w:r>
-    </w:p>
-    <w:p>
-      <w:pPr>
-        <w:spacing w:line="360" w:lineRule="auto"/>
-        <w:jc w:val="both"/>
-        <w:rPr>
-          <w:rFonts w:cs="Arial"/>
-        </w:rPr>
-      </w:pPr>
+        <w:t>” RTL-SDR</w:t>
+      </w:r>
+      <w:r>
+        <w:rPr>
+          <w:rFonts w:cs="Arial"/>
+        </w:rPr>
+        <w:t>.</w:t>
+      </w:r>
     </w:p>
     <w:p>
       <w:pPr>
         <w:pStyle w:val="Ttulo1"/>
-        <w:spacing w:line="360" w:lineRule="auto"/>
-      </w:pPr>
-      <w:bookmarkStart w:id="16" w:name="_Toc7707788"/>
-      <w:r>
-        <w:lastRenderedPageBreak/>
-        <w:t>1.2.6. Objetivo Específico 6:</w:t>
-      </w:r>
-      <w:bookmarkEnd w:id="16"/>
-    </w:p>
-    <w:p>
-      <w:pPr>
-        <w:spacing w:line="360" w:lineRule="auto"/>
-        <w:jc w:val="both"/>
-        <w:rPr>
-          <w:rFonts w:cs="Arial"/>
-        </w:rPr>
-      </w:pPr>
-      <w:r>
-        <w:rPr>
-          <w:rFonts w:cs="Arial"/>
-        </w:rPr>
-        <w:t>Conhec</w:t>
-      </w:r>
-      <w:r>
-        <w:rPr>
-          <w:rFonts w:cs="Arial"/>
-        </w:rPr>
-        <w:t>er</w:t>
-      </w:r>
-      <w:r>
-        <w:rPr>
-          <w:rFonts w:cs="Arial"/>
-        </w:rPr>
-        <w:t xml:space="preserve"> e explorar os recursos do software </w:t>
-      </w:r>
-      <w:r>
-        <w:rPr>
-          <w:rFonts w:cs="Arial"/>
-        </w:rPr>
-        <w:t>“</w:t>
-      </w:r>
-      <w:r>
-        <w:rPr>
-          <w:rFonts w:cs="Arial"/>
-        </w:rPr>
-        <w:t>SDR#</w:t>
-      </w:r>
-      <w:r>
-        <w:rPr>
-          <w:rFonts w:cs="Arial"/>
-        </w:rPr>
-        <w:t>”</w:t>
-      </w:r>
-      <w:r>
-        <w:rPr>
-          <w:rFonts w:cs="Arial"/>
-        </w:rPr>
-        <w:t xml:space="preserve"> e roteirizar seu modo de instalação e as bibliotecas adicionais necessárias ao seu pleno funcionamento</w:t>
-      </w:r>
-      <w:r>
-        <w:rPr>
-          <w:rFonts w:cs="Arial"/>
-        </w:rPr>
-        <w:t xml:space="preserve"> em conjunto com o “</w:t>
+        <w:spacing w:before="240" w:after="240"/>
+      </w:pPr>
+      <w:bookmarkStart w:id="17" w:name="_Toc7707789"/>
+      <w:r>
+        <w:t>1.2.7. Objetivo Específico 7:</w:t>
+      </w:r>
+      <w:bookmarkEnd w:id="17"/>
+    </w:p>
+    <w:p>
+      <w:pPr>
+        <w:spacing w:before="240" w:after="240" w:line="480" w:lineRule="auto"/>
+        <w:rPr>
+          <w:rFonts w:cs="Arial"/>
+        </w:rPr>
+      </w:pPr>
+      <w:r>
+        <w:rPr>
+          <w:rFonts w:cs="Arial"/>
+        </w:rPr>
+        <w:t>E</w:t>
+      </w:r>
+      <w:r>
+        <w:rPr>
+          <w:rFonts w:cs="Arial"/>
+        </w:rPr>
+        <w:t>xplorar</w:t>
+      </w:r>
+      <w:r>
+        <w:rPr>
+          <w:rFonts w:cs="Arial"/>
+        </w:rPr>
+        <w:t xml:space="preserve"> as características dos satélites NOAA 18/19, como, protocolo, modulação, órbita, carga útil, tempo previsto restante para operação e</w:t>
+      </w:r>
+      <w:r>
+        <w:rPr>
+          <w:rFonts w:cs="Arial"/>
+        </w:rPr>
+        <w:t xml:space="preserve"> seu</w:t>
+      </w:r>
+      <w:r>
+        <w:rPr>
+          <w:rFonts w:cs="Arial"/>
+        </w:rPr>
+        <w:t xml:space="preserve"> histórico (desenvolvimento, lançamento e empresa ou países responsáveis).</w:t>
+      </w:r>
+    </w:p>
+    <w:p>
+      <w:pPr>
+        <w:pStyle w:val="Ttulo1"/>
+        <w:spacing w:before="240" w:after="240"/>
+      </w:pPr>
+      <w:bookmarkStart w:id="18" w:name="_Toc7707790"/>
+      <w:r>
+        <w:t>1.2.8. Objetivo Específico 8:</w:t>
+      </w:r>
+      <w:bookmarkEnd w:id="18"/>
+    </w:p>
+    <w:p>
+      <w:pPr>
+        <w:spacing w:before="240" w:after="240" w:line="480" w:lineRule="auto"/>
+        <w:rPr>
+          <w:rFonts w:cs="Arial"/>
+        </w:rPr>
+      </w:pPr>
+      <w:r>
+        <w:rPr>
+          <w:rFonts w:cs="Arial"/>
+        </w:rPr>
+        <w:t>Adquirir o conhecimento</w:t>
+      </w:r>
+      <w:r>
+        <w:rPr>
+          <w:rFonts w:cs="Arial"/>
+        </w:rPr>
+        <w:t xml:space="preserve"> do programa “</w:t>
       </w:r>
       <w:proofErr w:type="spellStart"/>
       <w:r>
         <w:rPr>
           <w:rFonts w:cs="Arial"/>
         </w:rPr>
-        <w:t>dongle</w:t>
+        <w:t>WxToIMG</w:t>
       </w:r>
       <w:proofErr w:type="spellEnd"/>
       <w:r>
         <w:rPr>
           <w:rFonts w:cs="Arial"/>
         </w:rPr>
-        <w:t>” RTL-SDR</w:t>
-      </w:r>
-      <w:r>
-        <w:rPr>
-          <w:rFonts w:cs="Arial"/>
-        </w:rPr>
-        <w:t>.</w:t>
-      </w:r>
-      <w:bookmarkStart w:id="17" w:name="_GoBack"/>
-      <w:bookmarkEnd w:id="17"/>
-    </w:p>
-    <w:p>
-      <w:pPr>
-        <w:spacing w:line="360" w:lineRule="auto"/>
-        <w:jc w:val="both"/>
-        <w:rPr>
-          <w:rFonts w:cs="Arial"/>
-        </w:rPr>
-      </w:pPr>
-    </w:p>
-    <w:p>
-      <w:pPr>
-        <w:pStyle w:val="Ttulo1"/>
-        <w:spacing w:line="360" w:lineRule="auto"/>
-      </w:pPr>
-      <w:bookmarkStart w:id="18" w:name="_Toc7707789"/>
-      <w:r>
-        <w:t>1.2.7. Objetivo Específico 7:</w:t>
-      </w:r>
-      <w:bookmarkEnd w:id="18"/>
-    </w:p>
-    <w:p>
-      <w:pPr>
-        <w:spacing w:line="360" w:lineRule="auto"/>
-        <w:jc w:val="both"/>
-        <w:rPr>
-          <w:rFonts w:cs="Arial"/>
-        </w:rPr>
-      </w:pPr>
-      <w:r>
-        <w:rPr>
-          <w:rFonts w:cs="Arial"/>
-        </w:rPr>
-        <w:t>Exploração das características dos satélites NOAA 18/19, como, protocolo, modulação, órbita, carga útil, tempo previsto restante para operação e histórico (desenvolvimento, lançamento e empresa ou países responsáveis).</w:t>
-      </w:r>
-    </w:p>
-    <w:p>
-      <w:pPr>
-        <w:spacing w:line="360" w:lineRule="auto"/>
-        <w:jc w:val="both"/>
-        <w:rPr>
-          <w:rFonts w:cs="Arial"/>
-        </w:rPr>
-      </w:pPr>
-    </w:p>
-    <w:p>
-      <w:pPr>
-        <w:pStyle w:val="Ttulo1"/>
-        <w:spacing w:line="360" w:lineRule="auto"/>
-      </w:pPr>
-      <w:bookmarkStart w:id="19" w:name="_Toc7707790"/>
-      <w:r>
-        <w:t>1.2.8. Objetivo Específico 8:</w:t>
-      </w:r>
+        <w:t>”, que servirá à decodificação das imagens recebidas</w:t>
+      </w:r>
+      <w:r>
+        <w:rPr>
+          <w:rFonts w:cs="Arial"/>
+        </w:rPr>
+        <w:t>, e</w:t>
+      </w:r>
+      <w:r>
+        <w:rPr>
+          <w:rFonts w:cs="Arial"/>
+        </w:rPr>
+        <w:t>xplora</w:t>
+      </w:r>
+      <w:r>
+        <w:rPr>
+          <w:rFonts w:cs="Arial"/>
+        </w:rPr>
+        <w:t>ndo</w:t>
+      </w:r>
+      <w:r>
+        <w:rPr>
+          <w:rFonts w:cs="Arial"/>
+        </w:rPr>
+        <w:t xml:space="preserve"> seus recursos</w:t>
+      </w:r>
+      <w:r>
+        <w:rPr>
+          <w:rFonts w:cs="Arial"/>
+        </w:rPr>
+        <w:t xml:space="preserve"> e</w:t>
+      </w:r>
+      <w:r>
+        <w:rPr>
+          <w:rFonts w:cs="Arial"/>
+        </w:rPr>
+        <w:t xml:space="preserve"> demonstrando as áreas principais que serão utilizadas</w:t>
+      </w:r>
+      <w:r>
+        <w:rPr>
+          <w:rFonts w:cs="Arial"/>
+        </w:rPr>
+        <w:t xml:space="preserve"> para</w:t>
+      </w:r>
+      <w:r>
+        <w:rPr>
+          <w:rFonts w:cs="Arial"/>
+        </w:rPr>
+        <w:t xml:space="preserve"> à aquisição das imagens</w:t>
+      </w:r>
+      <w:r>
+        <w:rPr>
+          <w:rFonts w:cs="Arial"/>
+        </w:rPr>
+        <w:t>,</w:t>
+      </w:r>
+      <w:r>
+        <w:rPr>
+          <w:rFonts w:cs="Arial"/>
+        </w:rPr>
+        <w:t xml:space="preserve"> </w:t>
+      </w:r>
+      <w:r>
+        <w:rPr>
+          <w:rFonts w:cs="Arial"/>
+        </w:rPr>
+        <w:t>abrindo</w:t>
+      </w:r>
+      <w:bookmarkStart w:id="19" w:name="_GoBack"/>
       <w:bookmarkEnd w:id="19"/>
-    </w:p>
-    <w:p>
-      <w:pPr>
-        <w:spacing w:line="360" w:lineRule="auto"/>
-        <w:jc w:val="both"/>
-        <w:rPr>
-          <w:rFonts w:cs="Arial"/>
-        </w:rPr>
-      </w:pPr>
-      <w:r>
-        <w:rPr>
-          <w:rFonts w:cs="Arial"/>
-        </w:rPr>
-        <w:t>Conhecimento do programa “</w:t>
-      </w:r>
-      <w:proofErr w:type="spellStart"/>
-      <w:r>
-        <w:rPr>
-          <w:rFonts w:cs="Arial"/>
-        </w:rPr>
-        <w:t>WxToIMG</w:t>
-      </w:r>
-      <w:proofErr w:type="spellEnd"/>
-      <w:r>
-        <w:rPr>
-          <w:rFonts w:cs="Arial"/>
-        </w:rPr>
-        <w:t>”, que servirá à decodificação das imagens recebidas. Explorar seus recursos demonstrando as áreas principais que serão utilizadas à aquisição das imagens e abrir seu código fonte a fim de investigar o protocolo de recepção.</w:t>
+      <w:r>
+        <w:rPr>
+          <w:rFonts w:cs="Arial"/>
+        </w:rPr>
+        <w:t xml:space="preserve"> seu código fonte a fim de investigar o protocolo de recepção.</w:t>
       </w:r>
     </w:p>
     <w:p>
@@ -12600,7 +12839,6 @@
       <w:pgMar w:top="1701" w:right="1134" w:bottom="1134" w:left="1701" w:header="709" w:footer="709" w:gutter="0"/>
       <w:pgNumType w:start="1"/>
       <w:cols w:space="708"/>
-      <w:titlePg/>
       <w:docGrid w:linePitch="360"/>
     </w:sectPr>
   </w:body>
@@ -12671,6 +12909,7 @@
         <w:docPartUnique/>
       </w:docPartObj>
     </w:sdtPr>
+    <w:sdtEndPr/>
     <w:sdtContent>
       <w:p>
         <w:pPr>
@@ -12678,18 +12917,33 @@
           <w:jc w:val="right"/>
         </w:pPr>
         <w:r>
+          <w:rPr>
+            <w:b/>
+          </w:rPr>
           <w:fldChar w:fldCharType="begin"/>
         </w:r>
         <w:r>
+          <w:rPr>
+            <w:b/>
+          </w:rPr>
           <w:instrText>PAGE   \* MERGEFORMAT</w:instrText>
         </w:r>
         <w:r>
+          <w:rPr>
+            <w:b/>
+          </w:rPr>
           <w:fldChar w:fldCharType="separate"/>
         </w:r>
         <w:r>
+          <w:rPr>
+            <w:b/>
+          </w:rPr>
           <w:t>2</w:t>
         </w:r>
         <w:r>
+          <w:rPr>
+            <w:b/>
+          </w:rPr>
           <w:fldChar w:fldCharType="end"/>
         </w:r>
       </w:p>
@@ -12713,6 +12967,13 @@
         <w:docPartUnique/>
       </w:docPartObj>
     </w:sdtPr>
+    <w:sdtEndPr>
+      <w:rPr>
+        <w:b/>
+        <w:sz w:val="28"/>
+        <w:szCs w:val="28"/>
+      </w:rPr>
+    </w:sdtEndPr>
     <w:sdtContent>
       <w:p>
         <w:pPr>
@@ -16308,7 +16569,7 @@
 </file>
 
 <file path=customXml/itemProps1.xml><?xml version="1.0" encoding="utf-8"?>
-<ds:datastoreItem xmlns:ds="http://schemas.openxmlformats.org/officeDocument/2006/customXml" ds:itemID="{3838D95D-7810-46DD-B98A-C1616A333CF6}">
+<ds:datastoreItem xmlns:ds="http://schemas.openxmlformats.org/officeDocument/2006/customXml" ds:itemID="{5207B325-E149-46EF-868A-28B45B8FE7C5}">
   <ds:schemaRefs>
     <ds:schemaRef ds:uri="http://schemas.openxmlformats.org/officeDocument/2006/bibliography"/>
   </ds:schemaRefs>

</xml_diff>

<commit_message>
Realizadas todas as alterações solicitadas pelo professor, falta adicionar mais bibliografias
</commit_message>
<xml_diff>
--- a/anteprojeto SDR.docx
+++ b/anteprojeto SDR.docx
@@ -4542,6 +4542,7 @@
     <w:p>
       <w:pPr>
         <w:spacing w:before="240" w:after="240" w:line="480" w:lineRule="auto"/>
+        <w:jc w:val="both"/>
         <w:rPr>
           <w:rFonts w:cs="Arial"/>
         </w:rPr>
@@ -4606,16 +4607,20 @@
         <w:rPr>
           <w:rFonts w:cs="Arial"/>
         </w:rPr>
-        <w:t xml:space="preserve">, </w:t>
-      </w:r>
-      <w:proofErr w:type="spellStart"/>
-      <w:r>
-        <w:rPr>
-          <w:rFonts w:cs="Arial"/>
-        </w:rPr>
-        <w:t>exporando</w:t>
-      </w:r>
-      <w:proofErr w:type="spellEnd"/>
+        <w:t>, exp</w:t>
+      </w:r>
+      <w:r>
+        <w:rPr>
+          <w:rFonts w:cs="Arial"/>
+        </w:rPr>
+        <w:t>l</w:t>
+      </w:r>
+      <w:r>
+        <w:rPr>
+          <w:rFonts w:cs="Arial"/>
+        </w:rPr>
+        <w:t>orando</w:t>
+      </w:r>
       <w:r>
         <w:rPr>
           <w:rFonts w:cs="Arial"/>
@@ -4667,6 +4672,7 @@
     <w:p>
       <w:pPr>
         <w:spacing w:before="240" w:after="240" w:line="480" w:lineRule="auto"/>
+        <w:jc w:val="both"/>
         <w:rPr>
           <w:rFonts w:cs="Arial"/>
           <w:b/>
@@ -4743,7 +4749,6 @@
         <w:pStyle w:val="Recuodecorpodetexto2"/>
         <w:spacing w:before="240" w:after="240" w:line="480" w:lineRule="auto"/>
         <w:ind w:left="0"/>
-        <w:jc w:val="left"/>
       </w:pPr>
       <w:r>
         <w:t>Estudar os m</w:t>
@@ -4798,7 +4803,6 @@
         <w:pStyle w:val="Recuodecorpodetexto3"/>
         <w:spacing w:before="240" w:after="240" w:line="480" w:lineRule="auto"/>
         <w:ind w:left="0"/>
-        <w:jc w:val="left"/>
       </w:pPr>
       <w:r>
         <w:t>Estabelecer os c</w:t>
@@ -4827,6 +4831,7 @@
     <w:p>
       <w:pPr>
         <w:spacing w:before="240" w:after="240" w:line="480" w:lineRule="auto"/>
+        <w:jc w:val="both"/>
         <w:rPr>
           <w:rFonts w:cs="Arial"/>
         </w:rPr>
@@ -4889,6 +4894,7 @@
     <w:p>
       <w:pPr>
         <w:spacing w:before="240" w:after="240" w:line="480" w:lineRule="auto"/>
+        <w:jc w:val="both"/>
         <w:rPr>
           <w:rFonts w:cs="Arial"/>
         </w:rPr>
@@ -4952,6 +4958,7 @@
     <w:p>
       <w:pPr>
         <w:spacing w:before="240" w:after="240" w:line="480" w:lineRule="auto"/>
+        <w:jc w:val="both"/>
         <w:rPr>
           <w:rFonts w:cs="Arial"/>
         </w:rPr>
@@ -5051,6 +5058,7 @@
     <w:p>
       <w:pPr>
         <w:spacing w:before="240" w:after="240" w:line="480" w:lineRule="auto"/>
+        <w:jc w:val="both"/>
         <w:rPr>
           <w:rFonts w:cs="Arial"/>
         </w:rPr>
@@ -5100,6 +5108,7 @@
     <w:p>
       <w:pPr>
         <w:spacing w:before="240" w:after="240" w:line="480" w:lineRule="auto"/>
+        <w:jc w:val="both"/>
         <w:rPr>
           <w:rFonts w:cs="Arial"/>
         </w:rPr>
@@ -5196,8 +5205,6 @@
         </w:rPr>
         <w:t>abrindo</w:t>
       </w:r>
-      <w:bookmarkStart w:id="19" w:name="_GoBack"/>
-      <w:bookmarkEnd w:id="19"/>
       <w:r>
         <w:rPr>
           <w:rFonts w:cs="Arial"/>
@@ -5259,16 +5266,16 @@
       <w:r>
         <w:br w:type="page"/>
       </w:r>
-      <w:bookmarkStart w:id="20" w:name="_Toc7707791"/>
+      <w:bookmarkStart w:id="19" w:name="_Toc7707791"/>
       <w:r>
         <w:lastRenderedPageBreak/>
         <w:t>Justificativa:</w:t>
       </w:r>
-      <w:bookmarkEnd w:id="20"/>
-    </w:p>
-    <w:p>
-      <w:pPr>
-        <w:spacing w:line="360" w:lineRule="auto"/>
+      <w:bookmarkEnd w:id="19"/>
+    </w:p>
+    <w:p>
+      <w:pPr>
+        <w:spacing w:line="480" w:lineRule="auto"/>
         <w:jc w:val="both"/>
         <w:rPr>
           <w:rFonts w:cs="Arial"/>
@@ -5289,7 +5296,7 @@
     </w:p>
     <w:p>
       <w:pPr>
-        <w:spacing w:line="360" w:lineRule="auto"/>
+        <w:spacing w:line="480" w:lineRule="auto"/>
         <w:jc w:val="both"/>
         <w:rPr>
           <w:rFonts w:cs="Arial"/>
@@ -5313,12 +5320,24 @@
         <w:rPr>
           <w:rFonts w:cs="Arial"/>
         </w:rPr>
-        <w:t xml:space="preserve"> da área de radio amadorismo com dados técnicos e método científico, a fim de agregar valor e confiabilidade nos resultados.</w:t>
-      </w:r>
-    </w:p>
-    <w:p>
-      <w:pPr>
-        <w:spacing w:line="360" w:lineRule="auto"/>
+        <w:t xml:space="preserve"> da área de r</w:t>
+      </w:r>
+      <w:r>
+        <w:rPr>
+          <w:rFonts w:cs="Arial"/>
+        </w:rPr>
+        <w:t>á</w:t>
+      </w:r>
+      <w:r>
+        <w:rPr>
+          <w:rFonts w:cs="Arial"/>
+        </w:rPr>
+        <w:t>dio amadorismo com dados técnicos e método científico, a fim de agregar valor e confiabilidade nos resultados.</w:t>
+      </w:r>
+    </w:p>
+    <w:p>
+      <w:pPr>
+        <w:spacing w:line="480" w:lineRule="auto"/>
         <w:jc w:val="both"/>
         <w:rPr>
           <w:rFonts w:cs="Arial"/>
@@ -5427,16 +5446,16 @@
       <w:r>
         <w:br w:type="page"/>
       </w:r>
-      <w:bookmarkStart w:id="21" w:name="_Toc7707792"/>
+      <w:bookmarkStart w:id="20" w:name="_Toc7707792"/>
       <w:r>
         <w:lastRenderedPageBreak/>
         <w:t>Objeto da Pesquisa:</w:t>
       </w:r>
-      <w:bookmarkEnd w:id="21"/>
-    </w:p>
-    <w:p>
-      <w:pPr>
-        <w:spacing w:line="360" w:lineRule="auto"/>
+      <w:bookmarkEnd w:id="20"/>
+    </w:p>
+    <w:p>
+      <w:pPr>
+        <w:spacing w:line="480" w:lineRule="auto"/>
         <w:jc w:val="both"/>
         <w:rPr>
           <w:rFonts w:cs="Arial"/>
@@ -5482,12 +5501,36 @@
         <w:rPr>
           <w:rFonts w:cs="Arial"/>
         </w:rPr>
-        <w:t xml:space="preserve"> tem sido uma constante nas últimas décadas, e uma das responsáveis para isto, além a de atender as demandas de necessidades sociais, é a de compreender seu funcionamento e otimizar as tecnologias envolvidas a fim de permitir que os veículos responsáveis pela transmissão e recepção de dados estivessem cada vez mais acessíveis.</w:t>
-      </w:r>
-    </w:p>
-    <w:p>
-      <w:pPr>
-        <w:spacing w:line="360" w:lineRule="auto"/>
+        <w:t xml:space="preserve"> tem sido uma constante nas últimas décadas, e uma das responsáveis para isto, além a de atender as demandas d</w:t>
+      </w:r>
+      <w:r>
+        <w:rPr>
+          <w:rFonts w:cs="Arial"/>
+        </w:rPr>
+        <w:t>as</w:t>
+      </w:r>
+      <w:r>
+        <w:rPr>
+          <w:rFonts w:cs="Arial"/>
+        </w:rPr>
+        <w:t xml:space="preserve"> necessidades sociais, é a de compreender seu funcionamento e otimizar as tecnologias envolvidas a fim de permitir que os veículos responsáveis pela transmissão e recepção de dados est</w:t>
+      </w:r>
+      <w:r>
+        <w:rPr>
+          <w:rFonts w:cs="Arial"/>
+        </w:rPr>
+        <w:t>ejam</w:t>
+      </w:r>
+      <w:r>
+        <w:rPr>
+          <w:rFonts w:cs="Arial"/>
+        </w:rPr>
+        <w:t xml:space="preserve"> cada vez mais acessíveis.</w:t>
+      </w:r>
+    </w:p>
+    <w:p>
+      <w:pPr>
+        <w:spacing w:line="480" w:lineRule="auto"/>
         <w:jc w:val="both"/>
         <w:rPr>
           <w:rFonts w:cs="Arial"/>
@@ -5558,7 +5601,7 @@
     </w:p>
     <w:p>
       <w:pPr>
-        <w:spacing w:line="360" w:lineRule="auto"/>
+        <w:spacing w:line="480" w:lineRule="auto"/>
         <w:jc w:val="both"/>
         <w:rPr>
           <w:rFonts w:cs="Arial"/>
@@ -5630,7 +5673,7 @@
       <w:r>
         <w:br w:type="page"/>
       </w:r>
-      <w:bookmarkStart w:id="22" w:name="_Toc7707793"/>
+      <w:bookmarkStart w:id="21" w:name="_Toc7707793"/>
       <w:r>
         <w:lastRenderedPageBreak/>
         <w:t xml:space="preserve">4. </w:t>
@@ -5638,24 +5681,157 @@
       <w:r>
         <w:t>Metodologia</w:t>
       </w:r>
+      <w:bookmarkEnd w:id="21"/>
+      <w:r>
+        <w:t xml:space="preserve"> </w:t>
+      </w:r>
+    </w:p>
+    <w:p>
+      <w:pPr>
+        <w:pStyle w:val="Ttulo1"/>
+        <w:spacing w:before="240" w:after="240"/>
+      </w:pPr>
+      <w:bookmarkStart w:id="22" w:name="_Toc7707794"/>
+      <w:r>
+        <w:t>4.1. Metodologia para Alcançar o Objetivo Específico 1:</w:t>
+      </w:r>
       <w:bookmarkEnd w:id="22"/>
-      <w:r>
+    </w:p>
+    <w:p>
+      <w:pPr>
+        <w:spacing w:before="240" w:after="240" w:line="480" w:lineRule="auto"/>
+        <w:jc w:val="both"/>
+        <w:rPr>
+          <w:rFonts w:cs="Arial"/>
+        </w:rPr>
+      </w:pPr>
+      <w:r>
+        <w:rPr>
+          <w:rFonts w:cs="Arial"/>
+        </w:rPr>
+        <w:t xml:space="preserve">Estudo </w:t>
+      </w:r>
+      <w:r>
+        <w:rPr>
+          <w:rFonts w:cs="Arial"/>
+        </w:rPr>
+        <w:t xml:space="preserve">dos modelos de antenas, </w:t>
+      </w:r>
+      <w:r>
+        <w:rPr>
+          <w:rFonts w:cs="Arial"/>
+        </w:rPr>
+        <w:t>através de literatura específica, tutoriais fornecidos via internet (vídeos, blogs) e consultas com profissionais da área.</w:t>
+      </w:r>
+    </w:p>
+    <w:p>
+      <w:pPr>
+        <w:pStyle w:val="Ttulo1"/>
+        <w:spacing w:before="240" w:after="240"/>
+      </w:pPr>
+      <w:bookmarkStart w:id="23" w:name="_Toc7707795"/>
+      <w:r>
+        <w:t>4.2. Metodologia para Alcançar o Objetivo Específico 2:</w:t>
+      </w:r>
+      <w:bookmarkEnd w:id="23"/>
+    </w:p>
+    <w:p>
+      <w:pPr>
+        <w:spacing w:before="240" w:after="240" w:line="480" w:lineRule="auto"/>
+        <w:jc w:val="both"/>
+        <w:rPr>
+          <w:rFonts w:cs="Arial"/>
+        </w:rPr>
+      </w:pPr>
+      <w:r>
+        <w:rPr>
+          <w:rFonts w:cs="Arial"/>
+        </w:rPr>
+        <w:t xml:space="preserve">Consulta com especialistas da área, estudo das propriedades elétricas do alumínio e cobre via literatura específica, simulação de modelos de antenas no </w:t>
+      </w:r>
+      <w:proofErr w:type="spellStart"/>
+      <w:r>
+        <w:rPr>
+          <w:rFonts w:cs="Arial"/>
+        </w:rPr>
+        <w:t>Matlab</w:t>
+      </w:r>
+      <w:proofErr w:type="spellEnd"/>
+      <w:r>
+        <w:rPr>
+          <w:rFonts w:cs="Arial"/>
+        </w:rPr>
+        <w:t xml:space="preserve"> com biblioteca “</w:t>
+      </w:r>
+      <w:proofErr w:type="spellStart"/>
+      <w:r>
+        <w:rPr>
+          <w:rFonts w:cs="Arial"/>
+        </w:rPr>
+        <w:t>Antenna</w:t>
+      </w:r>
+      <w:proofErr w:type="spellEnd"/>
+      <w:r>
+        <w:rPr>
+          <w:rFonts w:cs="Arial"/>
+        </w:rPr>
         <w:t xml:space="preserve"> </w:t>
       </w:r>
+      <w:proofErr w:type="spellStart"/>
+      <w:r>
+        <w:rPr>
+          <w:rFonts w:cs="Arial"/>
+        </w:rPr>
+        <w:t>ToolBox</w:t>
+      </w:r>
+      <w:proofErr w:type="spellEnd"/>
+      <w:r>
+        <w:rPr>
+          <w:rFonts w:cs="Arial"/>
+        </w:rPr>
+        <w:t>”</w:t>
+      </w:r>
+      <w:r>
+        <w:rPr>
+          <w:rFonts w:cs="Arial"/>
+        </w:rPr>
+        <w:t>, sendo que a</w:t>
+      </w:r>
+      <w:r>
+        <w:rPr>
+          <w:rFonts w:cs="Arial"/>
+        </w:rPr>
+        <w:t xml:space="preserve"> análise de impedância das antenas será feita em laboratório (</w:t>
+      </w:r>
+      <w:proofErr w:type="spellStart"/>
+      <w:r>
+        <w:rPr>
+          <w:rFonts w:cs="Arial"/>
+        </w:rPr>
+        <w:t>Poli-USP</w:t>
+      </w:r>
+      <w:proofErr w:type="spellEnd"/>
+      <w:r>
+        <w:rPr>
+          <w:rFonts w:cs="Arial"/>
+        </w:rPr>
+        <w:t xml:space="preserve"> e/ou IPT) com equipamentos específicos. </w:t>
+      </w:r>
     </w:p>
     <w:p>
       <w:pPr>
         <w:pStyle w:val="Ttulo1"/>
-      </w:pPr>
-      <w:bookmarkStart w:id="23" w:name="_Toc7707794"/>
-      <w:r>
-        <w:t>4.1. Metodologia para Alcançar o Objetivo Específico 1:</w:t>
-      </w:r>
-      <w:bookmarkEnd w:id="23"/>
-    </w:p>
-    <w:p>
-      <w:pPr>
-        <w:spacing w:line="360" w:lineRule="auto"/>
+        <w:spacing w:before="240" w:after="240"/>
+      </w:pPr>
+      <w:bookmarkStart w:id="24" w:name="_Toc7707796"/>
+      <w:r>
+        <w:t>4.3. Metodologia para Alcançar o Objetivo Específico 3:</w:t>
+      </w:r>
+      <w:bookmarkEnd w:id="24"/>
+    </w:p>
+    <w:p>
+      <w:pPr>
+        <w:spacing w:before="240" w:after="240" w:line="480" w:lineRule="auto"/>
         <w:jc w:val="both"/>
         <w:rPr>
           <w:rFonts w:cs="Arial"/>
@@ -5665,187 +5841,275 @@
         <w:rPr>
           <w:rFonts w:cs="Arial"/>
         </w:rPr>
-        <w:t>Estudo através de literatura específica, tutoriais fornecidos via internet (vídeos, blogs) e consultas com profissionais da área.</w:t>
-      </w:r>
-    </w:p>
-    <w:p>
-      <w:pPr>
-        <w:spacing w:line="360" w:lineRule="auto"/>
+        <w:t>Consulta em bibliografias e catálogos de fabricantes, bem como, consultas via internet e compra dos componentes.</w:t>
+      </w:r>
+      <w:r>
+        <w:rPr>
+          <w:rFonts w:cs="Arial"/>
+        </w:rPr>
+        <w:t xml:space="preserve"> </w:t>
+      </w:r>
+    </w:p>
+    <w:p>
+      <w:pPr>
+        <w:pStyle w:val="Ttulo1"/>
+        <w:spacing w:before="240" w:after="240"/>
+      </w:pPr>
+      <w:bookmarkStart w:id="25" w:name="_Toc7707797"/>
+      <w:r>
+        <w:t>4.4. Metodologia para Alcançar o Objetivo Específico 4:</w:t>
+      </w:r>
+      <w:bookmarkEnd w:id="25"/>
+    </w:p>
+    <w:p>
+      <w:pPr>
+        <w:pStyle w:val="Recuodecorpodetexto2"/>
+        <w:spacing w:before="240" w:after="240" w:line="480" w:lineRule="auto"/>
+        <w:ind w:left="0"/>
+      </w:pPr>
+      <w:r>
+        <w:t>Estud</w:t>
+      </w:r>
+      <w:r>
+        <w:t>ar</w:t>
+      </w:r>
+      <w:r>
+        <w:t xml:space="preserve"> e consulta</w:t>
+      </w:r>
+      <w:r>
+        <w:t>r</w:t>
+      </w:r>
+      <w:r>
+        <w:t xml:space="preserve"> via internet, </w:t>
+      </w:r>
+      <w:r>
+        <w:t>artigos, blogs e vídeos</w:t>
+      </w:r>
+      <w:r>
+        <w:t xml:space="preserve"> sobre o chip RTL-SDR</w:t>
+      </w:r>
+      <w:r>
+        <w:t xml:space="preserve">. A metodologia específica será experimental e os resultados coletados serão devidamente registrados a fim de concluir com a integração com os demais periféricos. </w:t>
+      </w:r>
+    </w:p>
+    <w:p>
+      <w:pPr>
+        <w:pStyle w:val="Ttulo1"/>
+        <w:spacing w:before="240" w:after="240"/>
+      </w:pPr>
+      <w:bookmarkStart w:id="26" w:name="_Toc7707798"/>
+      <w:r>
+        <w:t>4.5. Metodologia para Alcançar o Objetivo Específico 5:</w:t>
+      </w:r>
+      <w:bookmarkEnd w:id="26"/>
+    </w:p>
+    <w:p>
+      <w:pPr>
+        <w:pStyle w:val="Recuodecorpodetexto"/>
+        <w:spacing w:before="240" w:after="240" w:line="480" w:lineRule="auto"/>
+        <w:ind w:left="0"/>
+      </w:pPr>
+      <w:r>
+        <w:t>A m</w:t>
+      </w:r>
+      <w:r>
+        <w:t xml:space="preserve">etodologia aplicada </w:t>
+      </w:r>
+      <w:r>
+        <w:t xml:space="preserve">para testar o SDR </w:t>
+      </w:r>
+      <w:proofErr w:type="spellStart"/>
+      <w:r>
+        <w:t>Dongle</w:t>
+      </w:r>
+      <w:proofErr w:type="spellEnd"/>
+      <w:r>
+        <w:t xml:space="preserve"> </w:t>
+      </w:r>
+      <w:r>
+        <w:t>será experimental em laboratório com instrumentos padr</w:t>
+      </w:r>
+      <w:r>
+        <w:t>ões</w:t>
+      </w:r>
+      <w:r>
+        <w:t xml:space="preserve">, a fim de conhecer as incertezas de medição, ou seja, seus desvios de repetitividade e reprodutibilidade. </w:t>
+      </w:r>
+    </w:p>
+    <w:p>
+      <w:pPr>
+        <w:pStyle w:val="Recuodecorpodetexto"/>
+        <w:spacing w:before="240" w:after="240" w:line="480" w:lineRule="auto"/>
+        <w:ind w:left="0"/>
+      </w:pPr>
+    </w:p>
+    <w:p>
+      <w:pPr>
+        <w:pStyle w:val="Ttulo1"/>
+        <w:spacing w:before="240" w:after="240"/>
+      </w:pPr>
+      <w:bookmarkStart w:id="27" w:name="_Toc7707799"/>
+      <w:r>
+        <w:lastRenderedPageBreak/>
+        <w:t>4.</w:t>
+      </w:r>
+      <w:r>
+        <w:t>6</w:t>
+      </w:r>
+      <w:r>
+        <w:t xml:space="preserve">. Metodologia para Alcançar o Objetivo Específico </w:t>
+      </w:r>
+      <w:r>
+        <w:t>6</w:t>
+      </w:r>
+      <w:r>
+        <w:t>:</w:t>
+      </w:r>
+      <w:bookmarkEnd w:id="27"/>
+    </w:p>
+    <w:p>
+      <w:pPr>
+        <w:pStyle w:val="Recuodecorpodetexto"/>
+        <w:spacing w:before="240" w:after="240" w:line="480" w:lineRule="auto"/>
+        <w:ind w:left="0"/>
+      </w:pPr>
+      <w:r>
+        <w:t xml:space="preserve">O conhecimento do software </w:t>
+      </w:r>
+      <w:r>
+        <w:t xml:space="preserve">“SDR#” </w:t>
+      </w:r>
+      <w:r>
+        <w:t>se dará por consultas aos manuais do desenvolvedor, abertura do código fonte e testes com recepção das modulações disponíveis no programa e nas respectivas bandas</w:t>
+      </w:r>
+      <w:r>
+        <w:t xml:space="preserve">. </w:t>
+      </w:r>
+    </w:p>
+    <w:p>
+      <w:pPr>
+        <w:pStyle w:val="Ttulo1"/>
+        <w:spacing w:before="240" w:after="240"/>
+      </w:pPr>
+      <w:bookmarkStart w:id="28" w:name="_Toc7707800"/>
+      <w:r>
+        <w:t>4.</w:t>
+      </w:r>
+      <w:r>
+        <w:t>7</w:t>
+      </w:r>
+      <w:r>
+        <w:t xml:space="preserve">. Metodologia para Alcançar o Objetivo Específico </w:t>
+      </w:r>
+      <w:r>
+        <w:t>7</w:t>
+      </w:r>
+      <w:r>
+        <w:t>:</w:t>
+      </w:r>
+      <w:bookmarkEnd w:id="28"/>
+    </w:p>
+    <w:p>
+      <w:pPr>
+        <w:pStyle w:val="Recuodecorpodetexto"/>
+        <w:spacing w:before="240" w:after="240" w:line="480" w:lineRule="auto"/>
+        <w:ind w:left="0"/>
+      </w:pPr>
+      <w:r>
+        <w:t>Consultas aos sites do governo responsável pelo satélite, estudo de sua órbita e pesquisa da carga útil</w:t>
+      </w:r>
+      <w:r>
+        <w:t>,</w:t>
+      </w:r>
+      <w:r>
+        <w:t xml:space="preserve"> s</w:t>
+      </w:r>
+      <w:r>
+        <w:t>eu</w:t>
+      </w:r>
+      <w:r>
+        <w:t>s respectiv</w:t>
+      </w:r>
+      <w:r>
+        <w:t>o</w:t>
+      </w:r>
+      <w:r>
+        <w:t>s fabricantes</w:t>
+      </w:r>
+      <w:r>
+        <w:t xml:space="preserve">, bem como suas </w:t>
+      </w:r>
+      <w:r>
+        <w:t>características</w:t>
+      </w:r>
+      <w:r>
+        <w:t xml:space="preserve">. </w:t>
+      </w:r>
+    </w:p>
+    <w:p>
+      <w:pPr>
+        <w:pStyle w:val="Ttulo1"/>
+        <w:spacing w:before="240" w:after="240"/>
+      </w:pPr>
+      <w:bookmarkStart w:id="29" w:name="_Toc7707801"/>
+      <w:r>
+        <w:t>4.</w:t>
+      </w:r>
+      <w:r>
+        <w:t>8</w:t>
+      </w:r>
+      <w:r>
+        <w:t xml:space="preserve">. Metodologia para Alcançar o Objetivo Específico </w:t>
+      </w:r>
+      <w:r>
+        <w:t>8</w:t>
+      </w:r>
+      <w:r>
+        <w:t>:</w:t>
+      </w:r>
+      <w:bookmarkEnd w:id="29"/>
+    </w:p>
+    <w:p>
+      <w:pPr>
+        <w:spacing w:before="240" w:after="240" w:line="480" w:lineRule="auto"/>
         <w:jc w:val="both"/>
         <w:rPr>
           <w:rFonts w:cs="Arial"/>
-        </w:rPr>
-      </w:pPr>
-    </w:p>
-    <w:p>
-      <w:pPr>
-        <w:pStyle w:val="Ttulo1"/>
-      </w:pPr>
-      <w:bookmarkStart w:id="24" w:name="_Toc7707795"/>
-      <w:r>
-        <w:t>4.2. Metodologia para Alcançar o Objetivo Específico 2:</w:t>
-      </w:r>
-      <w:bookmarkEnd w:id="24"/>
-    </w:p>
-    <w:p>
-      <w:pPr>
-        <w:spacing w:line="360" w:lineRule="auto"/>
-        <w:jc w:val="both"/>
-        <w:rPr>
-          <w:rFonts w:cs="Arial"/>
-        </w:rPr>
-      </w:pPr>
-      <w:r>
-        <w:rPr>
-          <w:rFonts w:cs="Arial"/>
-        </w:rPr>
-        <w:t xml:space="preserve">Consulta com especialistas da área, estudo das propriedades elétricas do alumínio e cobre via literatura específica, simulação de modelos de antenas no </w:t>
+          <w:b/>
+        </w:rPr>
+      </w:pPr>
+      <w:r>
+        <w:rPr>
+          <w:rFonts w:cs="Arial"/>
+        </w:rPr>
+        <w:t>O conhecimento do software</w:t>
+      </w:r>
+      <w:r>
+        <w:rPr>
+          <w:rFonts w:cs="Arial"/>
+        </w:rPr>
+        <w:t xml:space="preserve"> “</w:t>
       </w:r>
       <w:proofErr w:type="spellStart"/>
       <w:r>
         <w:rPr>
           <w:rFonts w:cs="Arial"/>
         </w:rPr>
-        <w:t>Matlab</w:t>
+        <w:t>WxToIMG</w:t>
       </w:r>
       <w:proofErr w:type="spellEnd"/>
       <w:r>
         <w:rPr>
           <w:rFonts w:cs="Arial"/>
         </w:rPr>
-        <w:t xml:space="preserve"> com biblioteca “</w:t>
-      </w:r>
-      <w:proofErr w:type="spellStart"/>
-      <w:r>
-        <w:rPr>
-          <w:rFonts w:cs="Arial"/>
-        </w:rPr>
-        <w:t>Antenna</w:t>
-      </w:r>
-      <w:proofErr w:type="spellEnd"/>
-      <w:r>
-        <w:rPr>
-          <w:rFonts w:cs="Arial"/>
-        </w:rPr>
-        <w:t xml:space="preserve"> </w:t>
-      </w:r>
-      <w:proofErr w:type="spellStart"/>
-      <w:r>
-        <w:rPr>
-          <w:rFonts w:cs="Arial"/>
-        </w:rPr>
-        <w:t>ToolBox</w:t>
-      </w:r>
-      <w:proofErr w:type="spellEnd"/>
-      <w:r>
-        <w:rPr>
-          <w:rFonts w:cs="Arial"/>
-        </w:rPr>
-        <w:t>”. A análise de impedância das antenas será feita em laboratório (</w:t>
-      </w:r>
-      <w:proofErr w:type="spellStart"/>
-      <w:r>
-        <w:rPr>
-          <w:rFonts w:cs="Arial"/>
-        </w:rPr>
-        <w:t>Poli-USP</w:t>
-      </w:r>
-      <w:proofErr w:type="spellEnd"/>
-      <w:r>
-        <w:rPr>
-          <w:rFonts w:cs="Arial"/>
-        </w:rPr>
-        <w:t xml:space="preserve"> e/ou IPT) com equipamentos específicos. </w:t>
-      </w:r>
-    </w:p>
-    <w:p>
-      <w:pPr>
-        <w:spacing w:line="360" w:lineRule="auto"/>
-        <w:jc w:val="both"/>
-        <w:rPr>
-          <w:rFonts w:cs="Arial"/>
-        </w:rPr>
-      </w:pPr>
-    </w:p>
-    <w:p>
-      <w:pPr>
-        <w:pStyle w:val="Ttulo1"/>
-      </w:pPr>
-      <w:bookmarkStart w:id="25" w:name="_Toc7707796"/>
-      <w:r>
-        <w:t>4.3. Metodologia para Alcançar o Objetivo Específico 3:</w:t>
-      </w:r>
-      <w:bookmarkEnd w:id="25"/>
-    </w:p>
-    <w:p>
-      <w:pPr>
-        <w:spacing w:line="360" w:lineRule="auto"/>
-        <w:jc w:val="both"/>
-        <w:rPr>
-          <w:rFonts w:cs="Arial"/>
-        </w:rPr>
-      </w:pPr>
-      <w:r>
-        <w:rPr>
-          <w:rFonts w:cs="Arial"/>
-        </w:rPr>
-        <w:t>Consulta em bibliografias e catálogos de fabricantes, bem como, consultas via internet e compra dos componentes.</w:t>
-      </w:r>
-      <w:r>
-        <w:rPr>
-          <w:rFonts w:cs="Arial"/>
-        </w:rPr>
-        <w:t xml:space="preserve"> </w:t>
-      </w:r>
-    </w:p>
-    <w:p>
-      <w:pPr>
-        <w:spacing w:line="360" w:lineRule="auto"/>
-        <w:jc w:val="both"/>
-        <w:rPr>
-          <w:rFonts w:cs="Arial"/>
-        </w:rPr>
-      </w:pPr>
-    </w:p>
-    <w:p>
-      <w:pPr>
-        <w:pStyle w:val="Ttulo1"/>
-      </w:pPr>
-      <w:bookmarkStart w:id="26" w:name="_Toc7707797"/>
-      <w:r>
-        <w:t>4.4. Metodologia para Alcançar o Objetivo Específico 4:</w:t>
-      </w:r>
-      <w:bookmarkEnd w:id="26"/>
-    </w:p>
-    <w:p>
-      <w:pPr>
-        <w:pStyle w:val="Recuodecorpodetexto2"/>
-        <w:spacing w:line="360" w:lineRule="auto"/>
-        <w:ind w:left="0"/>
-      </w:pPr>
-      <w:r>
-        <w:t xml:space="preserve">Estudo e consultas via internet, </w:t>
-      </w:r>
-      <w:r>
-        <w:t xml:space="preserve">artigos, blogs e vídeos. A metodologia específica será experimental e os resultados coletados serão devidamente registrados a fim de concluir com a integração com os demais periféricos. </w:t>
-      </w:r>
-    </w:p>
-    <w:p>
-      <w:pPr>
-        <w:pStyle w:val="Recuodecorpodetexto2"/>
-        <w:spacing w:line="360" w:lineRule="auto"/>
-        <w:ind w:left="0"/>
-      </w:pPr>
-    </w:p>
-    <w:p>
-      <w:pPr>
-        <w:pStyle w:val="Ttulo1"/>
-      </w:pPr>
-      <w:bookmarkStart w:id="27" w:name="_Toc7707798"/>
-      <w:r>
-        <w:t>4.5. Metodologia para Alcançar o Objetivo Específico 5:</w:t>
-      </w:r>
-      <w:bookmarkEnd w:id="27"/>
+        <w:t xml:space="preserve"> se dará por consultas aos manuais do desenvolvedor, abertura do código fonte e testes com recepção</w:t>
+      </w:r>
+      <w:r>
+        <w:rPr>
+          <w:rFonts w:cs="Arial"/>
+        </w:rPr>
+        <w:t xml:space="preserve"> de imagens em várias passagens, tanto do satélite NOAA18 como NOAA19.</w:t>
+      </w:r>
     </w:p>
     <w:p>
       <w:pPr>
@@ -5853,7 +6117,7 @@
         <w:ind w:left="0"/>
       </w:pPr>
       <w:r>
-        <w:t xml:space="preserve">Metodologia aplicada será experimental em laboratório com instrumentos padrão, a fim de conhecer as incertezas de medição, ou seja, seus desvios de repetitividade e reprodutibilidade. </w:t>
+        <w:t xml:space="preserve">. </w:t>
       </w:r>
     </w:p>
     <w:p>
@@ -5864,37 +6128,15 @@
     </w:p>
     <w:p>
       <w:pPr>
-        <w:pStyle w:val="Ttulo1"/>
-      </w:pPr>
-      <w:bookmarkStart w:id="28" w:name="_Toc7707799"/>
-      <w:r>
-        <w:t>4.</w:t>
-      </w:r>
-      <w:r>
-        <w:t>6</w:t>
-      </w:r>
-      <w:r>
-        <w:t xml:space="preserve">. Metodologia para Alcançar o Objetivo Específico </w:t>
-      </w:r>
-      <w:r>
-        <w:t>6</w:t>
-      </w:r>
-      <w:r>
-        <w:t>:</w:t>
-      </w:r>
-      <w:bookmarkEnd w:id="28"/>
-    </w:p>
-    <w:p>
-      <w:pPr>
         <w:pStyle w:val="Recuodecorpodetexto"/>
         <w:ind w:left="0"/>
       </w:pPr>
-      <w:r>
-        <w:t>O conhecimento do software se dará por consultas aos manuais do desenvolvedor, abertura do código fonte e testes com recepção das modulações disponíveis no programa e nas respectivas bandas</w:t>
-      </w:r>
-      <w:r>
-        <w:t xml:space="preserve">. </w:t>
-      </w:r>
+    </w:p>
+    <w:p>
+      <w:pPr>
+        <w:pStyle w:val="Recuodecorpodetexto"/>
+        <w:ind w:left="900"/>
+      </w:pPr>
     </w:p>
     <w:p>
       <w:pPr>
@@ -5904,124 +6146,6 @@
     </w:p>
     <w:p>
       <w:pPr>
-        <w:pStyle w:val="Ttulo1"/>
-      </w:pPr>
-      <w:bookmarkStart w:id="29" w:name="_Toc7707800"/>
-      <w:r>
-        <w:lastRenderedPageBreak/>
-        <w:t>4.</w:t>
-      </w:r>
-      <w:r>
-        <w:t>7</w:t>
-      </w:r>
-      <w:r>
-        <w:t xml:space="preserve">. Metodologia para Alcançar o Objetivo Específico </w:t>
-      </w:r>
-      <w:r>
-        <w:t>7</w:t>
-      </w:r>
-      <w:r>
-        <w:t>:</w:t>
-      </w:r>
-      <w:bookmarkEnd w:id="29"/>
-    </w:p>
-    <w:p>
-      <w:pPr>
-        <w:pStyle w:val="Recuodecorpodetexto"/>
-        <w:ind w:left="0"/>
-      </w:pPr>
-      <w:r>
-        <w:t>Consultas aos sites do governo responsável pelo satélite, estudo de sua órbita e pesquisa da carga útil e suas respectivas fabricantes e características</w:t>
-      </w:r>
-      <w:r>
-        <w:t xml:space="preserve">. </w:t>
-      </w:r>
-    </w:p>
-    <w:p>
-      <w:pPr>
-        <w:pStyle w:val="Recuodecorpodetexto"/>
-        <w:ind w:left="0"/>
-      </w:pPr>
-    </w:p>
-    <w:p>
-      <w:pPr>
-        <w:pStyle w:val="Ttulo1"/>
-      </w:pPr>
-      <w:bookmarkStart w:id="30" w:name="_Toc7707801"/>
-      <w:r>
-        <w:t>4.</w:t>
-      </w:r>
-      <w:r>
-        <w:t>8</w:t>
-      </w:r>
-      <w:r>
-        <w:t xml:space="preserve">. Metodologia para Alcançar o Objetivo Específico </w:t>
-      </w:r>
-      <w:r>
-        <w:t>8</w:t>
-      </w:r>
-      <w:r>
-        <w:t>:</w:t>
-      </w:r>
-      <w:bookmarkEnd w:id="30"/>
-    </w:p>
-    <w:p>
-      <w:pPr>
-        <w:spacing w:before="240" w:line="360" w:lineRule="auto"/>
-        <w:jc w:val="both"/>
-        <w:rPr>
-          <w:rFonts w:cs="Arial"/>
-          <w:b/>
-        </w:rPr>
-      </w:pPr>
-      <w:r>
-        <w:rPr>
-          <w:rFonts w:cs="Arial"/>
-        </w:rPr>
-        <w:t>O conhecimento do software se dará por consultas aos manuais do desenvolvedor, abertura do código fonte e testes com recepção</w:t>
-      </w:r>
-      <w:r>
-        <w:rPr>
-          <w:rFonts w:cs="Arial"/>
-        </w:rPr>
-        <w:t xml:space="preserve"> de imagens em várias passagens, tanto do satélite NOAA18 como NOAA19.</w:t>
-      </w:r>
-    </w:p>
-    <w:p>
-      <w:pPr>
-        <w:pStyle w:val="Recuodecorpodetexto"/>
-        <w:ind w:left="0"/>
-      </w:pPr>
-      <w:r>
-        <w:t xml:space="preserve">. </w:t>
-      </w:r>
-    </w:p>
-    <w:p>
-      <w:pPr>
-        <w:pStyle w:val="Recuodecorpodetexto"/>
-        <w:ind w:left="0"/>
-      </w:pPr>
-    </w:p>
-    <w:p>
-      <w:pPr>
-        <w:pStyle w:val="Recuodecorpodetexto"/>
-        <w:ind w:left="0"/>
-      </w:pPr>
-    </w:p>
-    <w:p>
-      <w:pPr>
-        <w:pStyle w:val="Recuodecorpodetexto"/>
-        <w:ind w:left="900"/>
-      </w:pPr>
-    </w:p>
-    <w:p>
-      <w:pPr>
-        <w:pStyle w:val="Recuodecorpodetexto"/>
-        <w:ind w:left="0"/>
-      </w:pPr>
-    </w:p>
-    <w:p>
-      <w:pPr>
         <w:pStyle w:val="Recuodecorpodetexto"/>
         <w:ind w:left="357"/>
         <w:rPr>
@@ -6045,7 +6169,7 @@
       <w:r>
         <w:br w:type="page"/>
       </w:r>
-      <w:bookmarkStart w:id="31" w:name="_Toc7707802"/>
+      <w:bookmarkStart w:id="30" w:name="_Toc7707802"/>
       <w:r>
         <w:lastRenderedPageBreak/>
         <w:t>5.</w:t>
@@ -6062,7 +6186,7 @@
       <w:r>
         <w:t>s:</w:t>
       </w:r>
-      <w:bookmarkEnd w:id="31"/>
+      <w:bookmarkEnd w:id="30"/>
     </w:p>
     <w:p>
       <w:pPr>
@@ -6074,7 +6198,7 @@
           <w:tab w:val="clear" w:pos="1077"/>
           <w:tab w:val="num" w:pos="0"/>
         </w:tabs>
-        <w:spacing w:line="360" w:lineRule="auto"/>
+        <w:spacing w:line="480" w:lineRule="auto"/>
         <w:ind w:left="360"/>
         <w:jc w:val="both"/>
         <w:rPr>
@@ -6104,7 +6228,7 @@
           <w:tab w:val="clear" w:pos="1077"/>
           <w:tab w:val="num" w:pos="0"/>
         </w:tabs>
-        <w:spacing w:line="360" w:lineRule="auto"/>
+        <w:spacing w:line="480" w:lineRule="auto"/>
         <w:ind w:left="360"/>
         <w:jc w:val="both"/>
         <w:rPr>
@@ -6120,7 +6244,7 @@
     </w:p>
     <w:p>
       <w:pPr>
-        <w:spacing w:line="360" w:lineRule="auto"/>
+        <w:spacing w:line="480" w:lineRule="auto"/>
         <w:jc w:val="both"/>
         <w:rPr>
           <w:rFonts w:cs="Arial"/>
@@ -6147,7 +6271,7 @@
     </w:p>
     <w:p>
       <w:pPr>
-        <w:spacing w:line="360" w:lineRule="auto"/>
+        <w:spacing w:line="480" w:lineRule="auto"/>
         <w:jc w:val="both"/>
         <w:rPr>
           <w:rFonts w:cs="Arial"/>
@@ -6174,7 +6298,7 @@
     </w:p>
     <w:p>
       <w:pPr>
-        <w:spacing w:line="360" w:lineRule="auto"/>
+        <w:spacing w:line="480" w:lineRule="auto"/>
         <w:jc w:val="both"/>
         <w:rPr>
           <w:rFonts w:cs="Arial"/>
@@ -6201,7 +6325,7 @@
     </w:p>
     <w:p>
       <w:pPr>
-        <w:spacing w:line="360" w:lineRule="auto"/>
+        <w:spacing w:line="480" w:lineRule="auto"/>
         <w:jc w:val="both"/>
         <w:rPr>
           <w:rFonts w:cs="Arial"/>
@@ -6228,7 +6352,7 @@
     </w:p>
     <w:p>
       <w:pPr>
-        <w:spacing w:line="360" w:lineRule="auto"/>
+        <w:spacing w:line="480" w:lineRule="auto"/>
         <w:jc w:val="both"/>
         <w:rPr>
           <w:rFonts w:cs="Arial"/>
@@ -6255,7 +6379,7 @@
     </w:p>
     <w:p>
       <w:pPr>
-        <w:spacing w:line="360" w:lineRule="auto"/>
+        <w:spacing w:line="480" w:lineRule="auto"/>
         <w:jc w:val="both"/>
         <w:rPr>
           <w:rFonts w:cs="Arial"/>
@@ -6296,7 +6420,7 @@
     </w:p>
     <w:p>
       <w:pPr>
-        <w:spacing w:line="360" w:lineRule="auto"/>
+        <w:spacing w:line="480" w:lineRule="auto"/>
         <w:jc w:val="both"/>
         <w:rPr>
           <w:rFonts w:cs="Arial"/>
@@ -6323,7 +6447,7 @@
     </w:p>
     <w:p>
       <w:pPr>
-        <w:spacing w:line="360" w:lineRule="auto"/>
+        <w:spacing w:line="480" w:lineRule="auto"/>
         <w:jc w:val="both"/>
         <w:rPr>
           <w:rFonts w:cs="Arial"/>
@@ -6347,7 +6471,7 @@
         <w:tabs>
           <w:tab w:val="num" w:pos="708"/>
         </w:tabs>
-        <w:spacing w:line="360" w:lineRule="auto"/>
+        <w:spacing w:line="480" w:lineRule="auto"/>
         <w:ind w:left="-77"/>
         <w:jc w:val="both"/>
         <w:rPr>
@@ -6372,7 +6496,7 @@
         <w:tabs>
           <w:tab w:val="num" w:pos="708"/>
         </w:tabs>
-        <w:spacing w:line="360" w:lineRule="auto"/>
+        <w:spacing w:line="480" w:lineRule="auto"/>
         <w:ind w:left="-77"/>
         <w:jc w:val="both"/>
         <w:rPr>
@@ -6406,7 +6530,7 @@
     </w:p>
     <w:p>
       <w:pPr>
-        <w:spacing w:line="360" w:lineRule="auto"/>
+        <w:spacing w:line="480" w:lineRule="auto"/>
         <w:jc w:val="both"/>
         <w:rPr>
           <w:rFonts w:cs="Arial"/>
@@ -6427,7 +6551,7 @@
     </w:p>
     <w:p>
       <w:pPr>
-        <w:spacing w:line="360" w:lineRule="auto"/>
+        <w:spacing w:line="480" w:lineRule="auto"/>
         <w:jc w:val="both"/>
         <w:rPr>
           <w:rFonts w:cs="Arial"/>
@@ -6583,74 +6707,23 @@
           <w:rFonts w:cs="Arial"/>
         </w:rPr>
       </w:pPr>
-    </w:p>
-    <w:p>
-      <w:pPr>
-        <w:spacing w:line="360" w:lineRule="auto"/>
-        <w:jc w:val="both"/>
-        <w:rPr>
-          <w:rFonts w:cs="Arial"/>
-        </w:rPr>
-      </w:pPr>
-    </w:p>
-    <w:p>
-      <w:pPr>
-        <w:spacing w:line="360" w:lineRule="auto"/>
-        <w:jc w:val="both"/>
-        <w:rPr>
-          <w:rFonts w:cs="Arial"/>
-        </w:rPr>
-      </w:pPr>
-    </w:p>
-    <w:p>
-      <w:pPr>
-        <w:pStyle w:val="Recuodecorpodetexto"/>
-        <w:ind w:left="357"/>
-        <w:rPr>
-          <w:b/>
-          <w:i/>
-        </w:rPr>
-      </w:pPr>
-    </w:p>
-    <w:p>
-      <w:pPr>
-        <w:spacing w:line="360" w:lineRule="auto"/>
-        <w:ind w:left="100"/>
-        <w:jc w:val="both"/>
-        <w:rPr>
-          <w:rFonts w:cs="Arial"/>
-          <w:b/>
-          <w:color w:val="000000"/>
-        </w:rPr>
-      </w:pPr>
-    </w:p>
-    <w:p>
-      <w:pPr>
-        <w:spacing w:line="360" w:lineRule="auto"/>
-        <w:ind w:left="100"/>
-        <w:jc w:val="both"/>
-        <w:rPr>
-          <w:rFonts w:cs="Arial"/>
-          <w:b/>
-          <w:color w:val="000000"/>
-        </w:rPr>
-      </w:pPr>
+      <w:r>
+        <w:rPr>
+          <w:rFonts w:cs="Arial"/>
+        </w:rPr>
+        <w:br w:type="page"/>
+      </w:r>
     </w:p>
     <w:p>
       <w:pPr>
         <w:pStyle w:val="Ttulo1"/>
       </w:pPr>
-      <w:bookmarkStart w:id="32" w:name="_Toc7707803"/>
-      <w:r>
-        <w:t>6. Cronograma: (Turma T</w:t>
-      </w:r>
-      <w:r>
-        <w:t>6</w:t>
-      </w:r>
-      <w:r>
-        <w:t>K)</w:t>
-      </w:r>
-      <w:bookmarkEnd w:id="32"/>
+      <w:bookmarkStart w:id="31" w:name="_Toc7707803"/>
+      <w:r>
+        <w:lastRenderedPageBreak/>
+        <w:t xml:space="preserve">6. Cronograma: </w:t>
+      </w:r>
+      <w:bookmarkEnd w:id="31"/>
     </w:p>
     <w:p>
       <w:pPr>
@@ -7794,34 +7867,23 @@
           <w:rFonts w:cs="Arial"/>
         </w:rPr>
       </w:pPr>
-    </w:p>
-    <w:p>
-      <w:pPr>
-        <w:spacing w:line="360" w:lineRule="auto"/>
-        <w:jc w:val="both"/>
-        <w:rPr>
-          <w:rFonts w:cs="Arial"/>
-        </w:rPr>
-      </w:pPr>
-    </w:p>
-    <w:p>
-      <w:pPr>
-        <w:spacing w:line="360" w:lineRule="auto"/>
-        <w:jc w:val="both"/>
-        <w:rPr>
-          <w:rFonts w:cs="Arial"/>
-        </w:rPr>
-      </w:pPr>
+      <w:r>
+        <w:rPr>
+          <w:rFonts w:cs="Arial"/>
+        </w:rPr>
+        <w:br w:type="page"/>
+      </w:r>
     </w:p>
     <w:p>
       <w:pPr>
         <w:pStyle w:val="Ttulo1"/>
       </w:pPr>
-      <w:bookmarkStart w:id="33" w:name="_Toc7707804"/>
-      <w:r>
+      <w:bookmarkStart w:id="32" w:name="_Toc7707804"/>
+      <w:r>
+        <w:lastRenderedPageBreak/>
         <w:t>7. Bibliografia:</w:t>
       </w:r>
-      <w:bookmarkEnd w:id="33"/>
+      <w:bookmarkEnd w:id="32"/>
     </w:p>
     <w:p>
       <w:pPr>
@@ -7838,6 +7900,7 @@
     </w:p>
     <w:p>
       <w:pPr>
+        <w:spacing w:line="480" w:lineRule="auto"/>
         <w:rPr>
           <w:rFonts w:cs="Arial"/>
         </w:rPr>
@@ -7848,9 +7911,9 @@
     </w:p>
     <w:p>
       <w:pPr>
-        <w:spacing w:line="360" w:lineRule="auto"/>
-        <w:rPr>
-          <w:rFonts w:cs="Arial"/>
+        <w:rPr>
+          <w:rFonts w:cs="Arial"/>
+          <w:lang w:val="en-US"/>
         </w:rPr>
       </w:pPr>
       <w:r>
@@ -7910,26 +7973,93 @@
         </w:rPr>
         <w:t xml:space="preserve"> LTDA</w:t>
       </w:r>
-    </w:p>
-    <w:p>
-      <w:pPr>
-        <w:spacing w:line="360" w:lineRule="auto"/>
+      <w:r>
+        <w:rPr>
+          <w:rFonts w:cs="Arial"/>
+        </w:rPr>
+        <w:t xml:space="preserve">, Edição 8. </w:t>
+      </w:r>
+      <w:r>
         <w:rPr>
           <w:rFonts w:cs="Arial"/>
           <w:lang w:val="en-US"/>
         </w:rPr>
-      </w:pPr>
+        <w:t>ISBN 978</w:t>
+      </w:r>
       <w:r>
         <w:rPr>
           <w:rFonts w:cs="Arial"/>
           <w:lang w:val="en-US"/>
         </w:rPr>
-        <w:t>ISBN 978-85-8055-154-9 2013</w:t>
-      </w:r>
-    </w:p>
-    <w:p>
-      <w:pPr>
-        <w:spacing w:line="360" w:lineRule="auto"/>
+        <w:t>.</w:t>
+      </w:r>
+      <w:r>
+        <w:rPr>
+          <w:rFonts w:cs="Arial"/>
+          <w:lang w:val="en-US"/>
+        </w:rPr>
+        <w:t>85</w:t>
+      </w:r>
+      <w:r>
+        <w:rPr>
+          <w:rFonts w:cs="Arial"/>
+          <w:lang w:val="en-US"/>
+        </w:rPr>
+        <w:t>.</w:t>
+      </w:r>
+      <w:r>
+        <w:rPr>
+          <w:rFonts w:cs="Arial"/>
+          <w:lang w:val="en-US"/>
+        </w:rPr>
+        <w:t>8055</w:t>
+      </w:r>
+      <w:r>
+        <w:rPr>
+          <w:rFonts w:cs="Arial"/>
+          <w:lang w:val="en-US"/>
+        </w:rPr>
+        <w:t>.</w:t>
+      </w:r>
+      <w:r>
+        <w:rPr>
+          <w:rFonts w:cs="Arial"/>
+          <w:lang w:val="en-US"/>
+        </w:rPr>
+        <w:t>154</w:t>
+      </w:r>
+      <w:r>
+        <w:rPr>
+          <w:rFonts w:cs="Arial"/>
+          <w:lang w:val="en-US"/>
+        </w:rPr>
+        <w:t>.</w:t>
+      </w:r>
+      <w:r>
+        <w:rPr>
+          <w:rFonts w:cs="Arial"/>
+          <w:lang w:val="en-US"/>
+        </w:rPr>
+        <w:t>9 2013</w:t>
+      </w:r>
+      <w:r>
+        <w:rPr>
+          <w:rFonts w:cs="Arial"/>
+          <w:lang w:val="en-US"/>
+        </w:rPr>
+        <w:t>.</w:t>
+      </w:r>
+    </w:p>
+    <w:p>
+      <w:pPr>
+        <w:rPr>
+          <w:rFonts w:cs="Arial"/>
+          <w:lang w:val="en-US"/>
+        </w:rPr>
+      </w:pPr>
+    </w:p>
+    <w:p>
+      <w:pPr>
         <w:rPr>
           <w:rFonts w:cs="Arial"/>
         </w:rPr>
@@ -7967,7 +8097,7 @@
     </w:p>
     <w:p>
       <w:pPr>
-        <w:spacing w:line="360" w:lineRule="auto"/>
+        <w:spacing w:line="480" w:lineRule="auto"/>
         <w:rPr>
           <w:rFonts w:cs="Arial"/>
           <w:lang w:val="en-US"/>
@@ -7978,12 +8108,109 @@
           <w:rFonts w:cs="Arial"/>
           <w:lang w:val="en-US"/>
         </w:rPr>
-        <w:t>2001.</w:t>
-      </w:r>
-    </w:p>
-    <w:p>
-      <w:pPr>
-        <w:spacing w:line="360" w:lineRule="auto"/>
+        <w:t xml:space="preserve">ISBN: </w:t>
+      </w:r>
+      <w:r>
+        <w:rPr>
+          <w:rFonts w:cs="Arial"/>
+          <w:lang w:val="en-US"/>
+        </w:rPr>
+        <w:t>978</w:t>
+      </w:r>
+      <w:r>
+        <w:rPr>
+          <w:rFonts w:cs="Arial"/>
+          <w:lang w:val="en-US"/>
+        </w:rPr>
+        <w:t>.</w:t>
+      </w:r>
+      <w:r>
+        <w:rPr>
+          <w:rFonts w:cs="Arial"/>
+          <w:lang w:val="en-US"/>
+        </w:rPr>
+        <w:t>85</w:t>
+      </w:r>
+      <w:r>
+        <w:rPr>
+          <w:rFonts w:cs="Arial"/>
+          <w:lang w:val="en-US"/>
+        </w:rPr>
+        <w:t>.</w:t>
+      </w:r>
+      <w:r>
+        <w:rPr>
+          <w:rFonts w:cs="Arial"/>
+          <w:lang w:val="en-US"/>
+        </w:rPr>
+        <w:t>7307</w:t>
+      </w:r>
+      <w:r>
+        <w:rPr>
+          <w:rFonts w:cs="Arial"/>
+          <w:lang w:val="en-US"/>
+        </w:rPr>
+        <w:t>.</w:t>
+      </w:r>
+      <w:r>
+        <w:rPr>
+          <w:rFonts w:cs="Arial"/>
+          <w:lang w:val="en-US"/>
+        </w:rPr>
+        <w:t>741</w:t>
+      </w:r>
+      <w:r>
+        <w:rPr>
+          <w:rFonts w:cs="Arial"/>
+          <w:lang w:val="en-US"/>
+        </w:rPr>
+        <w:t>.</w:t>
+      </w:r>
+      <w:r>
+        <w:rPr>
+          <w:rFonts w:cs="Arial"/>
+          <w:lang w:val="en-US"/>
+        </w:rPr>
+        <w:t>4</w:t>
+      </w:r>
+      <w:r>
+        <w:rPr>
+          <w:rFonts w:cs="Arial"/>
+          <w:lang w:val="en-US"/>
+        </w:rPr>
+        <w:t>.</w:t>
+      </w:r>
+      <w:r>
+        <w:rPr>
+          <w:rFonts w:cs="Arial"/>
+          <w:lang w:val="en-US"/>
+        </w:rPr>
+        <w:t xml:space="preserve"> </w:t>
+      </w:r>
+      <w:r>
+        <w:rPr>
+          <w:rFonts w:cs="Arial"/>
+          <w:lang w:val="en-US"/>
+        </w:rPr>
+        <w:t>200</w:t>
+      </w:r>
+      <w:r>
+        <w:rPr>
+          <w:rFonts w:cs="Arial"/>
+          <w:lang w:val="en-US"/>
+        </w:rPr>
+        <w:t>3</w:t>
+      </w:r>
+      <w:r>
+        <w:rPr>
+          <w:rFonts w:cs="Arial"/>
+          <w:lang w:val="en-US"/>
+        </w:rPr>
+        <w:t>.</w:t>
+      </w:r>
+    </w:p>
+    <w:p>
+      <w:pPr>
         <w:rPr>
           <w:rFonts w:cs="Arial"/>
           <w:b/>
@@ -8066,91 +8293,53 @@
           <w:b/>
           <w:lang w:val="en-US"/>
         </w:rPr>
-        <w:t xml:space="preserve">Image Data Acquisition for NOAA 18 and NOAA 19 Weather Satellites Using QFH Antenna and RLT-SDR. </w:t>
-      </w:r>
-      <w:proofErr w:type="spellStart"/>
-      <w:r>
-        <w:rPr>
-          <w:rFonts w:cs="Arial"/>
-        </w:rPr>
-        <w:t>Universitas</w:t>
-      </w:r>
-      <w:proofErr w:type="spellEnd"/>
-      <w:r>
-        <w:rPr>
-          <w:rFonts w:cs="Arial"/>
+        <w:t>Image Data Acquisition for NOAA 18 and NOAA 19 Weather Satellites Using QFH Antenna and RLT-SDR.</w:t>
+      </w:r>
+      <w:r>
+        <w:rPr>
+          <w:rFonts w:cs="Arial"/>
+          <w:b/>
+          <w:lang w:val="en-US"/>
         </w:rPr>
         <w:t xml:space="preserve"> </w:t>
       </w:r>
-      <w:proofErr w:type="spellStart"/>
-      <w:r>
-        <w:rPr>
-          <w:rFonts w:cs="Arial"/>
-        </w:rPr>
-        <w:t>Sultan</w:t>
-      </w:r>
-      <w:proofErr w:type="spellEnd"/>
-      <w:r>
-        <w:rPr>
-          <w:rFonts w:cs="Arial"/>
+      <w:r>
+        <w:rPr>
+          <w:rFonts w:cs="Arial"/>
+        </w:rPr>
+        <w:t>Cilegon, Indonesia</w:t>
+      </w:r>
+      <w:r>
+        <w:rPr>
+          <w:rFonts w:cs="Arial"/>
+        </w:rPr>
+        <w:t>:</w:t>
+      </w:r>
+      <w:r>
+        <w:rPr>
+          <w:rFonts w:cs="Arial"/>
+          <w:b/>
+          <w:lang w:val="en-US"/>
         </w:rPr>
         <w:t xml:space="preserve"> </w:t>
       </w:r>
-      <w:proofErr w:type="spellStart"/>
-      <w:r>
-        <w:rPr>
-          <w:rFonts w:cs="Arial"/>
-        </w:rPr>
-        <w:t>Ageng</w:t>
-      </w:r>
-      <w:proofErr w:type="spellEnd"/>
-      <w:r>
-        <w:rPr>
-          <w:rFonts w:cs="Arial"/>
-        </w:rPr>
-        <w:t xml:space="preserve"> </w:t>
-      </w:r>
-      <w:proofErr w:type="spellStart"/>
-      <w:r>
-        <w:rPr>
-          <w:rFonts w:cs="Arial"/>
-        </w:rPr>
-        <w:t>Tirtayasa</w:t>
-      </w:r>
-      <w:proofErr w:type="spellEnd"/>
-      <w:r>
-        <w:rPr>
-          <w:rFonts w:cs="Arial"/>
-        </w:rPr>
-        <w:t xml:space="preserve">, </w:t>
-      </w:r>
-      <w:proofErr w:type="spellStart"/>
-      <w:r>
-        <w:rPr>
-          <w:rFonts w:cs="Arial"/>
-        </w:rPr>
-        <w:t>Cilegon</w:t>
-      </w:r>
-      <w:proofErr w:type="spellEnd"/>
-      <w:r>
-        <w:rPr>
-          <w:rFonts w:cs="Arial"/>
-        </w:rPr>
-        <w:t xml:space="preserve">, </w:t>
-      </w:r>
-      <w:proofErr w:type="spellStart"/>
-      <w:r>
-        <w:rPr>
-          <w:rFonts w:cs="Arial"/>
-        </w:rPr>
-        <w:t>Indonesia</w:t>
-      </w:r>
-      <w:proofErr w:type="spellEnd"/>
-      <w:r>
-        <w:rPr>
-          <w:rFonts w:cs="Arial"/>
-        </w:rPr>
-        <w:t>. 2018.</w:t>
+      <w:r>
+        <w:rPr>
+          <w:rFonts w:cs="Arial"/>
+        </w:rPr>
+        <w:t>Universitas Sultan Ageng Tirtayasa</w:t>
+      </w:r>
+      <w:r>
+        <w:rPr>
+          <w:rFonts w:cs="Arial"/>
+        </w:rPr>
+        <w:t>.</w:t>
+      </w:r>
+      <w:r>
+        <w:rPr>
+          <w:rFonts w:cs="Arial"/>
+        </w:rPr>
+        <w:t xml:space="preserve"> 2018.</w:t>
       </w:r>
     </w:p>
     <w:p>
@@ -8167,12 +8356,12 @@
         <w:t>B)  Sites de Internet:</w:t>
       </w:r>
     </w:p>
+    <w:p/>
     <w:p>
       <w:pPr>
         <w:tabs>
           <w:tab w:val="left" w:pos="360"/>
         </w:tabs>
-        <w:spacing w:line="360" w:lineRule="auto"/>
         <w:rPr>
           <w:rFonts w:cs="Arial"/>
           <w:b/>
@@ -8405,14 +8594,13 @@
       <w:r>
         <w:br w:type="page"/>
       </w:r>
-      <w:bookmarkStart w:id="34" w:name="_Toc7707805"/>
+      <w:bookmarkStart w:id="33" w:name="_Toc7707805"/>
       <w:r>
         <w:lastRenderedPageBreak/>
         <w:t>8. Fichamento Bibliográfico:</w:t>
       </w:r>
-      <w:bookmarkEnd w:id="34"/>
-    </w:p>
-    <w:p/>
+      <w:bookmarkEnd w:id="33"/>
+    </w:p>
     <w:p>
       <w:pPr>
         <w:rPr>
@@ -8589,6 +8777,13 @@
               </w:rPr>
               <w:t>Eletromagnetismo</w:t>
             </w:r>
+            <w:r>
+              <w:rPr>
+                <w:rFonts w:cs="Arial"/>
+                <w:b/>
+              </w:rPr>
+              <w:t>.</w:t>
+            </w:r>
           </w:p>
         </w:tc>
         <w:tc>
@@ -8743,6 +8938,13 @@
               </w:rPr>
               <w:t>Teoria do eletromagnetismo</w:t>
             </w:r>
+            <w:r>
+              <w:rPr>
+                <w:rFonts w:cs="Arial"/>
+                <w:b/>
+              </w:rPr>
+              <w:t>.</w:t>
+            </w:r>
           </w:p>
         </w:tc>
         <w:tc>
@@ -9178,7 +9380,61 @@
               <w:rPr>
                 <w:rFonts w:cs="Arial"/>
               </w:rPr>
-              <w:t>ISBN 978-85-8055-154-9 2013</w:t>
+              <w:t>ISBN 978</w:t>
+            </w:r>
+            <w:r>
+              <w:rPr>
+                <w:rFonts w:cs="Arial"/>
+              </w:rPr>
+              <w:t>.</w:t>
+            </w:r>
+            <w:r>
+              <w:rPr>
+                <w:rFonts w:cs="Arial"/>
+              </w:rPr>
+              <w:t>85</w:t>
+            </w:r>
+            <w:r>
+              <w:rPr>
+                <w:rFonts w:cs="Arial"/>
+              </w:rPr>
+              <w:t>.</w:t>
+            </w:r>
+            <w:r>
+              <w:rPr>
+                <w:rFonts w:cs="Arial"/>
+              </w:rPr>
+              <w:t>8055</w:t>
+            </w:r>
+            <w:r>
+              <w:rPr>
+                <w:rFonts w:cs="Arial"/>
+              </w:rPr>
+              <w:t>.</w:t>
+            </w:r>
+            <w:r>
+              <w:rPr>
+                <w:rFonts w:cs="Arial"/>
+              </w:rPr>
+              <w:t>154</w:t>
+            </w:r>
+            <w:r>
+              <w:rPr>
+                <w:rFonts w:cs="Arial"/>
+              </w:rPr>
+              <w:t>.</w:t>
+            </w:r>
+            <w:r>
+              <w:rPr>
+                <w:rFonts w:cs="Arial"/>
+              </w:rPr>
+              <w:t>9 2013</w:t>
+            </w:r>
+            <w:r>
+              <w:rPr>
+                <w:rFonts w:cs="Arial"/>
+              </w:rPr>
+              <w:t>.</w:t>
             </w:r>
           </w:p>
         </w:tc>
@@ -9592,7 +9848,42 @@
                 <w:rFonts w:cs="Arial"/>
                 <w:b/>
               </w:rPr>
-              <w:t>Sinais e sistemas de comunicação</w:t>
+              <w:t xml:space="preserve">Sinais e </w:t>
+            </w:r>
+            <w:r>
+              <w:rPr>
+                <w:rFonts w:cs="Arial"/>
+                <w:b/>
+              </w:rPr>
+              <w:t>S</w:t>
+            </w:r>
+            <w:r>
+              <w:rPr>
+                <w:rFonts w:cs="Arial"/>
+                <w:b/>
+              </w:rPr>
+              <w:t xml:space="preserve">istemas de </w:t>
+            </w:r>
+            <w:r>
+              <w:rPr>
+                <w:rFonts w:cs="Arial"/>
+                <w:b/>
+              </w:rPr>
+              <w:t>C</w:t>
+            </w:r>
+            <w:r>
+              <w:rPr>
+                <w:rFonts w:cs="Arial"/>
+                <w:b/>
+              </w:rPr>
+              <w:t>omunicação</w:t>
+            </w:r>
+            <w:r>
+              <w:rPr>
+                <w:rFonts w:cs="Arial"/>
+                <w:b/>
+              </w:rPr>
+              <w:t>.</w:t>
             </w:r>
           </w:p>
         </w:tc>
@@ -9689,7 +9980,7 @@
       <w:tr>
         <w:trPr>
           <w:cantSplit/>
-          <w:trHeight w:val="576"/>
+          <w:trHeight w:val="409"/>
         </w:trPr>
         <w:tc>
           <w:tcPr>
@@ -9747,7 +10038,21 @@
                 <w:rFonts w:cs="Arial"/>
                 <w:b/>
               </w:rPr>
-              <w:t>Sistemas de comunicação</w:t>
+              <w:t xml:space="preserve">Sistemas de </w:t>
+            </w:r>
+            <w:r>
+              <w:rPr>
+                <w:rFonts w:cs="Arial"/>
+                <w:b/>
+              </w:rPr>
+              <w:t>C</w:t>
+            </w:r>
+            <w:r>
+              <w:rPr>
+                <w:rFonts w:cs="Arial"/>
+                <w:b/>
+              </w:rPr>
+              <w:t>omunicação</w:t>
             </w:r>
           </w:p>
         </w:tc>
@@ -9921,7 +10226,16 @@
                 <w:bCs/>
                 <w:lang w:val="en-US"/>
               </w:rPr>
-              <w:t>sistemas</w:t>
+              <w:t>S</w:t>
+            </w:r>
+            <w:r>
+              <w:rPr>
+                <w:rFonts w:cs="Arial"/>
+                <w:b/>
+                <w:bCs/>
+                <w:lang w:val="en-US"/>
+              </w:rPr>
+              <w:t>istemas</w:t>
             </w:r>
             <w:proofErr w:type="spellEnd"/>
             <w:r>
@@ -10187,7 +10501,91 @@
                 <w:rFonts w:cs="Arial"/>
                 <w:lang w:val="en-US"/>
               </w:rPr>
-              <w:t>2001</w:t>
+              <w:t>978</w:t>
+            </w:r>
+            <w:r>
+              <w:rPr>
+                <w:rFonts w:cs="Arial"/>
+                <w:lang w:val="en-US"/>
+              </w:rPr>
+              <w:t>.</w:t>
+            </w:r>
+            <w:r>
+              <w:rPr>
+                <w:rFonts w:cs="Arial"/>
+                <w:lang w:val="en-US"/>
+              </w:rPr>
+              <w:t>85</w:t>
+            </w:r>
+            <w:r>
+              <w:rPr>
+                <w:rFonts w:cs="Arial"/>
+                <w:lang w:val="en-US"/>
+              </w:rPr>
+              <w:t>.</w:t>
+            </w:r>
+            <w:r>
+              <w:rPr>
+                <w:rFonts w:cs="Arial"/>
+                <w:lang w:val="en-US"/>
+              </w:rPr>
+              <w:t>7307</w:t>
+            </w:r>
+            <w:r>
+              <w:rPr>
+                <w:rFonts w:cs="Arial"/>
+                <w:lang w:val="en-US"/>
+              </w:rPr>
+              <w:t>.</w:t>
+            </w:r>
+            <w:r>
+              <w:rPr>
+                <w:rFonts w:cs="Arial"/>
+                <w:lang w:val="en-US"/>
+              </w:rPr>
+              <w:t>741</w:t>
+            </w:r>
+            <w:r>
+              <w:rPr>
+                <w:rFonts w:cs="Arial"/>
+                <w:lang w:val="en-US"/>
+              </w:rPr>
+              <w:t>.</w:t>
+            </w:r>
+            <w:r>
+              <w:rPr>
+                <w:rFonts w:cs="Arial"/>
+                <w:lang w:val="en-US"/>
+              </w:rPr>
+              <w:t>4.</w:t>
+            </w:r>
+            <w:r>
+              <w:rPr>
+                <w:rFonts w:cs="Arial"/>
+                <w:lang w:val="en-US"/>
+              </w:rPr>
+              <w:t xml:space="preserve"> </w:t>
+            </w:r>
+            <w:r>
+              <w:rPr>
+                <w:rFonts w:cs="Arial"/>
+                <w:lang w:val="en-US"/>
+              </w:rPr>
+              <w:t>200</w:t>
+            </w:r>
+            <w:r>
+              <w:rPr>
+                <w:rFonts w:cs="Arial"/>
+                <w:lang w:val="en-US"/>
+              </w:rPr>
+              <w:t>3</w:t>
+            </w:r>
+            <w:r>
+              <w:rPr>
+                <w:rFonts w:cs="Arial"/>
+                <w:lang w:val="en-US"/>
+              </w:rPr>
+              <w:t>.</w:t>
             </w:r>
           </w:p>
         </w:tc>
@@ -10443,14 +10841,6 @@
     <w:p>
       <w:pPr>
         <w:spacing w:line="360" w:lineRule="auto"/>
-        <w:rPr>
-          <w:rFonts w:cs="Arial"/>
-        </w:rPr>
-      </w:pPr>
-    </w:p>
-    <w:p>
-      <w:pPr>
-        <w:spacing w:line="360" w:lineRule="auto"/>
         <w:ind w:left="540"/>
         <w:jc w:val="right"/>
         <w:rPr>
@@ -10461,29 +10851,13 @@
         <w:rPr>
           <w:rFonts w:cs="Arial"/>
         </w:rPr>
-        <w:t xml:space="preserve">                                     </w:t>
-      </w:r>
-    </w:p>
-    <w:p>
-      <w:pPr>
-        <w:spacing w:line="360" w:lineRule="auto"/>
-        <w:ind w:left="540"/>
-        <w:jc w:val="right"/>
-        <w:rPr>
-          <w:rFonts w:cs="Arial"/>
-          <w:b/>
-        </w:rPr>
-      </w:pPr>
-      <w:r>
-        <w:rPr>
-          <w:rFonts w:cs="Arial"/>
-        </w:rPr>
-        <w:t xml:space="preserve"> </w:t>
+        <w:lastRenderedPageBreak/>
+        <w:t xml:space="preserve">                                  </w:t>
       </w:r>
     </w:p>
     <w:tbl>
       <w:tblPr>
-        <w:tblW w:w="0" w:type="auto"/>
+        <w:tblW w:w="9504" w:type="dxa"/>
         <w:tblInd w:w="81" w:type="dxa"/>
         <w:tblBorders>
           <w:top w:val="single" w:sz="4" w:space="0" w:color="auto"/>
@@ -11172,84 +11546,12 @@
                 <w:rFonts w:cs="Arial"/>
               </w:rPr>
             </w:pPr>
-            <w:proofErr w:type="spellStart"/>
             <w:r>
               <w:rPr>
                 <w:rFonts w:cs="Arial"/>
               </w:rPr>
-              <w:t>Universitas</w:t>
+              <w:t>Universitas Sultan Ageng Tirtayasa, Cilegon, Indonesia</w:t>
             </w:r>
-            <w:proofErr w:type="spellEnd"/>
-            <w:r>
-              <w:rPr>
-                <w:rFonts w:cs="Arial"/>
-              </w:rPr>
-              <w:t xml:space="preserve"> </w:t>
-            </w:r>
-            <w:proofErr w:type="spellStart"/>
-            <w:r>
-              <w:rPr>
-                <w:rFonts w:cs="Arial"/>
-              </w:rPr>
-              <w:t>Sultan</w:t>
-            </w:r>
-            <w:proofErr w:type="spellEnd"/>
-            <w:r>
-              <w:rPr>
-                <w:rFonts w:cs="Arial"/>
-              </w:rPr>
-              <w:t xml:space="preserve"> </w:t>
-            </w:r>
-            <w:proofErr w:type="spellStart"/>
-            <w:r>
-              <w:rPr>
-                <w:rFonts w:cs="Arial"/>
-              </w:rPr>
-              <w:t>Ageng</w:t>
-            </w:r>
-            <w:proofErr w:type="spellEnd"/>
-            <w:r>
-              <w:rPr>
-                <w:rFonts w:cs="Arial"/>
-              </w:rPr>
-              <w:t xml:space="preserve"> </w:t>
-            </w:r>
-            <w:proofErr w:type="spellStart"/>
-            <w:r>
-              <w:rPr>
-                <w:rFonts w:cs="Arial"/>
-              </w:rPr>
-              <w:t>Tirtayasa</w:t>
-            </w:r>
-            <w:proofErr w:type="spellEnd"/>
-            <w:r>
-              <w:rPr>
-                <w:rFonts w:cs="Arial"/>
-              </w:rPr>
-              <w:t xml:space="preserve">, </w:t>
-            </w:r>
-            <w:proofErr w:type="spellStart"/>
-            <w:r>
-              <w:rPr>
-                <w:rFonts w:cs="Arial"/>
-              </w:rPr>
-              <w:t>Cilegon</w:t>
-            </w:r>
-            <w:proofErr w:type="spellEnd"/>
-            <w:r>
-              <w:rPr>
-                <w:rFonts w:cs="Arial"/>
-              </w:rPr>
-              <w:t xml:space="preserve">, </w:t>
-            </w:r>
-            <w:proofErr w:type="spellStart"/>
-            <w:r>
-              <w:rPr>
-                <w:rFonts w:cs="Arial"/>
-              </w:rPr>
-              <w:t>Indonesia</w:t>
-            </w:r>
-            <w:proofErr w:type="spellEnd"/>
           </w:p>
         </w:tc>
         <w:tc>
@@ -11710,14 +12012,46 @@
     </w:p>
     <w:p>
       <w:pPr>
+        <w:spacing w:line="360" w:lineRule="auto"/>
+        <w:ind w:left="540"/>
+        <w:jc w:val="right"/>
+        <w:rPr>
+          <w:rFonts w:cs="Arial"/>
+          <w:b/>
+        </w:rPr>
+      </w:pPr>
+    </w:p>
+    <w:p>
+      <w:pPr>
+        <w:spacing w:line="360" w:lineRule="auto"/>
+        <w:ind w:left="540"/>
+        <w:jc w:val="right"/>
+        <w:rPr>
+          <w:rFonts w:cs="Arial"/>
+          <w:b/>
+        </w:rPr>
+      </w:pPr>
+      <w:r>
+        <w:rPr>
+          <w:rFonts w:cs="Arial"/>
+          <w:b/>
+        </w:rPr>
+        <w:br w:type="page"/>
+      </w:r>
+    </w:p>
+    <w:p>
+      <w:pPr>
         <w:rPr>
           <w:color w:val="000000"/>
         </w:rPr>
       </w:pPr>
+      <w:bookmarkStart w:id="34" w:name="_GoBack"/>
+      <w:bookmarkEnd w:id="34"/>
       <w:r>
         <w:rPr>
           <w:bCs/>
         </w:rPr>
+        <w:lastRenderedPageBreak/>
         <w:t xml:space="preserve">B) </w:t>
       </w:r>
       <w:r>
@@ -16569,7 +16903,7 @@
 </file>
 
 <file path=customXml/itemProps1.xml><?xml version="1.0" encoding="utf-8"?>
-<ds:datastoreItem xmlns:ds="http://schemas.openxmlformats.org/officeDocument/2006/customXml" ds:itemID="{5207B325-E149-46EF-868A-28B45B8FE7C5}">
+<ds:datastoreItem xmlns:ds="http://schemas.openxmlformats.org/officeDocument/2006/customXml" ds:itemID="{A1828529-B5F4-4FB9-88F3-267EE02B56D1}">
   <ds:schemaRefs>
     <ds:schemaRef ds:uri="http://schemas.openxmlformats.org/officeDocument/2006/bibliography"/>
   </ds:schemaRefs>

</xml_diff>

<commit_message>
Adicionadas bibliografia, faltando apenas 1 site e organizar.
</commit_message>
<xml_diff>
--- a/anteprojeto SDR.docx
+++ b/anteprojeto SDR.docx
@@ -7887,19 +7887,6 @@
     </w:p>
     <w:p>
       <w:pPr>
-        <w:pStyle w:val="Cabealho"/>
-        <w:tabs>
-          <w:tab w:val="clear" w:pos="4320"/>
-          <w:tab w:val="clear" w:pos="8640"/>
-        </w:tabs>
-        <w:spacing w:line="360" w:lineRule="auto"/>
-        <w:rPr>
-          <w:rFonts w:cs="Arial"/>
-        </w:rPr>
-      </w:pPr>
-    </w:p>
-    <w:p>
-      <w:pPr>
         <w:spacing w:line="480" w:lineRule="auto"/>
         <w:rPr>
           <w:rFonts w:cs="Arial"/>
@@ -8213,7 +8200,6 @@
       <w:pPr>
         <w:rPr>
           <w:rFonts w:cs="Arial"/>
-          <w:b/>
         </w:rPr>
       </w:pPr>
       <w:r>
@@ -8340,6 +8326,793 @@
           <w:rFonts w:cs="Arial"/>
         </w:rPr>
         <w:t xml:space="preserve"> 2018.</w:t>
+      </w:r>
+    </w:p>
+    <w:p>
+      <w:pPr>
+        <w:rPr>
+          <w:rFonts w:cs="Arial"/>
+        </w:rPr>
+      </w:pPr>
+    </w:p>
+    <w:p>
+      <w:pPr>
+        <w:rPr>
+          <w:rFonts w:cs="Arial"/>
+          <w:lang w:val="en-US"/>
+        </w:rPr>
+      </w:pPr>
+      <w:r>
+        <w:rPr>
+          <w:rFonts w:cs="Arial"/>
+        </w:rPr>
+        <w:t>E</w:t>
+      </w:r>
+      <w:r>
+        <w:rPr>
+          <w:rFonts w:cs="Arial"/>
+        </w:rPr>
+        <w:t xml:space="preserve">DMINISTER, Joseph A. e NAHVI, </w:t>
+      </w:r>
+      <w:proofErr w:type="spellStart"/>
+      <w:r>
+        <w:rPr>
+          <w:rFonts w:cs="Arial"/>
+        </w:rPr>
+        <w:t>Mahmood</w:t>
+      </w:r>
+      <w:proofErr w:type="spellEnd"/>
+      <w:r>
+        <w:rPr>
+          <w:rFonts w:cs="Arial"/>
+        </w:rPr>
+        <w:t xml:space="preserve">. </w:t>
+      </w:r>
+      <w:r>
+        <w:rPr>
+          <w:rFonts w:cs="Arial"/>
+          <w:b/>
+          <w:bCs/>
+        </w:rPr>
+        <w:t>Eletromagnetismo</w:t>
+      </w:r>
+      <w:r>
+        <w:rPr>
+          <w:rFonts w:cs="Arial"/>
+          <w:b/>
+          <w:bCs/>
+        </w:rPr>
+        <w:t xml:space="preserve">. </w:t>
+      </w:r>
+      <w:r>
+        <w:rPr>
+          <w:rFonts w:cs="Arial"/>
+          <w:bCs/>
+        </w:rPr>
+        <w:t xml:space="preserve">Porto Alegre: Bookman, Edição 3. ISBN </w:t>
+      </w:r>
+      <w:r>
+        <w:rPr>
+          <w:rFonts w:cs="Arial"/>
+          <w:lang w:val="en-US"/>
+        </w:rPr>
+        <w:t>978</w:t>
+      </w:r>
+      <w:r>
+        <w:rPr>
+          <w:rFonts w:cs="Arial"/>
+          <w:lang w:val="en-US"/>
+        </w:rPr>
+        <w:t>.</w:t>
+      </w:r>
+      <w:r>
+        <w:rPr>
+          <w:rFonts w:cs="Arial"/>
+          <w:lang w:val="en-US"/>
+        </w:rPr>
+        <w:t>85</w:t>
+      </w:r>
+      <w:r>
+        <w:rPr>
+          <w:rFonts w:cs="Arial"/>
+          <w:lang w:val="en-US"/>
+        </w:rPr>
+        <w:t>.</w:t>
+      </w:r>
+      <w:r>
+        <w:rPr>
+          <w:rFonts w:cs="Arial"/>
+          <w:lang w:val="en-US"/>
+        </w:rPr>
+        <w:t>6583</w:t>
+      </w:r>
+      <w:r>
+        <w:rPr>
+          <w:rFonts w:cs="Arial"/>
+          <w:lang w:val="en-US"/>
+        </w:rPr>
+        <w:t>.</w:t>
+      </w:r>
+      <w:r>
+        <w:rPr>
+          <w:rFonts w:cs="Arial"/>
+          <w:lang w:val="en-US"/>
+        </w:rPr>
+        <w:t>714</w:t>
+      </w:r>
+      <w:r>
+        <w:rPr>
+          <w:rFonts w:cs="Arial"/>
+          <w:lang w:val="en-US"/>
+        </w:rPr>
+        <w:t>.</w:t>
+      </w:r>
+      <w:r>
+        <w:rPr>
+          <w:rFonts w:cs="Arial"/>
+          <w:lang w:val="en-US"/>
+        </w:rPr>
+        <w:t>9</w:t>
+      </w:r>
+      <w:r>
+        <w:rPr>
+          <w:rFonts w:cs="Arial"/>
+          <w:lang w:val="en-US"/>
+        </w:rPr>
+        <w:t xml:space="preserve"> 2012.</w:t>
+      </w:r>
+    </w:p>
+    <w:p>
+      <w:pPr>
+        <w:rPr>
+          <w:rFonts w:cs="Arial"/>
+          <w:lang w:val="en-US"/>
+        </w:rPr>
+      </w:pPr>
+    </w:p>
+    <w:p>
+      <w:pPr>
+        <w:rPr>
+          <w:rFonts w:cs="Arial"/>
+        </w:rPr>
+      </w:pPr>
+      <w:r>
+        <w:rPr>
+          <w:rFonts w:cs="Arial"/>
+        </w:rPr>
+        <w:t xml:space="preserve">LATHI,B.P. </w:t>
+      </w:r>
+      <w:r>
+        <w:rPr>
+          <w:rFonts w:cs="Arial"/>
+          <w:b/>
+        </w:rPr>
+        <w:t>Sinais e</w:t>
+      </w:r>
+      <w:r>
+        <w:rPr>
+          <w:rFonts w:cs="Arial"/>
+          <w:b/>
+        </w:rPr>
+        <w:t xml:space="preserve"> Sistemas Lineares. </w:t>
+      </w:r>
+      <w:r>
+        <w:rPr>
+          <w:rFonts w:cs="Arial"/>
+        </w:rPr>
+        <w:t>Porto Alegre:</w:t>
+      </w:r>
+      <w:r>
+        <w:rPr>
+          <w:rFonts w:cs="Arial"/>
+        </w:rPr>
+        <w:t xml:space="preserve"> Bookman, Edição 2. ISBN </w:t>
+      </w:r>
+      <w:r>
+        <w:rPr>
+          <w:rFonts w:cs="Arial"/>
+        </w:rPr>
+        <w:t>978</w:t>
+      </w:r>
+      <w:r>
+        <w:rPr>
+          <w:rFonts w:cs="Arial"/>
+        </w:rPr>
+        <w:t>.</w:t>
+      </w:r>
+      <w:r>
+        <w:rPr>
+          <w:rFonts w:cs="Arial"/>
+        </w:rPr>
+        <w:t>85</w:t>
+      </w:r>
+      <w:r>
+        <w:rPr>
+          <w:rFonts w:cs="Arial"/>
+        </w:rPr>
+        <w:t>.</w:t>
+      </w:r>
+      <w:r>
+        <w:rPr>
+          <w:rFonts w:cs="Arial"/>
+        </w:rPr>
+        <w:t>6003</w:t>
+      </w:r>
+      <w:r>
+        <w:rPr>
+          <w:rFonts w:cs="Arial"/>
+        </w:rPr>
+        <w:t>.</w:t>
+      </w:r>
+      <w:r>
+        <w:rPr>
+          <w:rFonts w:cs="Arial"/>
+        </w:rPr>
+        <w:t>113</w:t>
+      </w:r>
+      <w:r>
+        <w:rPr>
+          <w:rFonts w:cs="Arial"/>
+        </w:rPr>
+        <w:t>.</w:t>
+      </w:r>
+      <w:r>
+        <w:rPr>
+          <w:rFonts w:cs="Arial"/>
+        </w:rPr>
+        <w:t>9</w:t>
+      </w:r>
+      <w:r>
+        <w:rPr>
+          <w:rFonts w:cs="Arial"/>
+        </w:rPr>
+        <w:t xml:space="preserve"> 2006.</w:t>
+      </w:r>
+    </w:p>
+    <w:p>
+      <w:pPr>
+        <w:rPr>
+          <w:rFonts w:cs="Arial"/>
+        </w:rPr>
+      </w:pPr>
+    </w:p>
+    <w:p>
+      <w:pPr>
+        <w:rPr>
+          <w:rFonts w:cs="Arial"/>
+          <w:lang w:val="en-US"/>
+        </w:rPr>
+      </w:pPr>
+      <w:r>
+        <w:rPr>
+          <w:rFonts w:cs="Arial"/>
+        </w:rPr>
+        <w:t xml:space="preserve">FERNÁNDEZ, José </w:t>
+      </w:r>
+      <w:proofErr w:type="spellStart"/>
+      <w:r>
+        <w:rPr>
+          <w:rFonts w:cs="Arial"/>
+        </w:rPr>
+        <w:t>Raúl</w:t>
+      </w:r>
+      <w:proofErr w:type="spellEnd"/>
+      <w:r>
+        <w:rPr>
+          <w:rFonts w:cs="Arial"/>
+        </w:rPr>
+        <w:t xml:space="preserve"> Machado. </w:t>
+      </w:r>
+      <w:r>
+        <w:rPr>
+          <w:rFonts w:cs="Arial"/>
+          <w:b/>
+          <w:lang w:val="en-US"/>
+        </w:rPr>
+        <w:t xml:space="preserve">Software </w:t>
+      </w:r>
+      <w:r>
+        <w:rPr>
+          <w:rFonts w:cs="Arial"/>
+          <w:b/>
+          <w:lang w:val="en-US"/>
+        </w:rPr>
+        <w:t>D</w:t>
+      </w:r>
+      <w:r>
+        <w:rPr>
+          <w:rFonts w:cs="Arial"/>
+          <w:b/>
+          <w:lang w:val="en-US"/>
+        </w:rPr>
+        <w:t xml:space="preserve">efined </w:t>
+      </w:r>
+      <w:r>
+        <w:rPr>
+          <w:rFonts w:cs="Arial"/>
+          <w:b/>
+          <w:lang w:val="en-US"/>
+        </w:rPr>
+        <w:t>R</w:t>
+      </w:r>
+      <w:r>
+        <w:rPr>
+          <w:rFonts w:cs="Arial"/>
+          <w:b/>
+          <w:lang w:val="en-US"/>
+        </w:rPr>
+        <w:t>adio:</w:t>
+      </w:r>
+      <w:r>
+        <w:rPr>
+          <w:rFonts w:cs="Arial"/>
+          <w:b/>
+          <w:lang w:val="en-US"/>
+        </w:rPr>
+        <w:t xml:space="preserve"> Basic Principles and Applications. </w:t>
+      </w:r>
+      <w:r>
+        <w:rPr>
+          <w:rFonts w:cs="Arial"/>
+          <w:lang w:val="en-US"/>
+        </w:rPr>
+        <w:t xml:space="preserve">La Habana, Cuba: Instituto Superior Politécnico José Antonio </w:t>
+      </w:r>
+      <w:proofErr w:type="spellStart"/>
+      <w:r>
+        <w:rPr>
+          <w:rFonts w:cs="Arial"/>
+          <w:lang w:val="en-US"/>
+        </w:rPr>
+        <w:t>Echevarría</w:t>
+      </w:r>
+      <w:proofErr w:type="spellEnd"/>
+      <w:r>
+        <w:rPr>
+          <w:rFonts w:cs="Arial"/>
+          <w:lang w:val="en-US"/>
+        </w:rPr>
+        <w:t>. 2015.</w:t>
+      </w:r>
+    </w:p>
+    <w:p>
+      <w:pPr>
+        <w:rPr>
+          <w:rFonts w:cs="Arial"/>
+          <w:lang w:val="en-US"/>
+        </w:rPr>
+      </w:pPr>
+    </w:p>
+    <w:p>
+      <w:pPr>
+        <w:rPr>
+          <w:rFonts w:cs="Arial"/>
+          <w:lang w:val="en-US"/>
+        </w:rPr>
+      </w:pPr>
+      <w:r>
+        <w:rPr>
+          <w:rFonts w:cs="Arial"/>
+          <w:lang w:val="en-US"/>
+        </w:rPr>
+        <w:t xml:space="preserve">Youngblood, Gerald. </w:t>
+      </w:r>
+      <w:r>
+        <w:rPr>
+          <w:rFonts w:cs="Arial"/>
+          <w:b/>
+          <w:lang w:val="en-US"/>
+        </w:rPr>
+        <w:t>A Software-Defined Radio for the Masses, part 1, 2, 3 and 4.</w:t>
+      </w:r>
+      <w:r>
+        <w:rPr>
+          <w:rFonts w:cs="Arial"/>
+          <w:lang w:val="en-US"/>
+        </w:rPr>
+        <w:t xml:space="preserve"> </w:t>
+      </w:r>
+      <w:r>
+        <w:rPr>
+          <w:rFonts w:cs="Arial"/>
+          <w:lang w:val="en-US"/>
+        </w:rPr>
+        <w:t>Texas</w:t>
+      </w:r>
+      <w:r>
+        <w:rPr>
+          <w:rFonts w:cs="Arial"/>
+          <w:lang w:val="en-US"/>
+        </w:rPr>
+        <w:t xml:space="preserve">: A Forum for Communications Experimenters, 2002. </w:t>
+      </w:r>
+    </w:p>
+    <w:p>
+      <w:pPr>
+        <w:rPr>
+          <w:rFonts w:cs="Arial"/>
+          <w:lang w:val="en-US"/>
+        </w:rPr>
+      </w:pPr>
+    </w:p>
+    <w:p>
+      <w:pPr>
+        <w:rPr>
+          <w:rFonts w:cs="Arial"/>
+        </w:rPr>
+      </w:pPr>
+      <w:r>
+        <w:rPr>
+          <w:rFonts w:cs="Arial"/>
+        </w:rPr>
+        <w:t>SAUNDERS, Simon R. e ZAVALA, Al</w:t>
+      </w:r>
+      <w:r>
+        <w:rPr>
+          <w:rFonts w:cs="Arial"/>
+        </w:rPr>
+        <w:t xml:space="preserve">ejandro </w:t>
+      </w:r>
+      <w:proofErr w:type="spellStart"/>
+      <w:r>
+        <w:rPr>
+          <w:rFonts w:cs="Arial"/>
+        </w:rPr>
+        <w:t>Aragón</w:t>
+      </w:r>
+      <w:proofErr w:type="spellEnd"/>
+      <w:r>
+        <w:rPr>
+          <w:rFonts w:cs="Arial"/>
+        </w:rPr>
+        <w:t xml:space="preserve">. </w:t>
+      </w:r>
+      <w:r>
+        <w:rPr>
+          <w:rFonts w:cs="Arial"/>
+          <w:b/>
+          <w:lang w:val="en-US"/>
+        </w:rPr>
+        <w:t>Antennas and Propagation for W</w:t>
+      </w:r>
+      <w:r>
+        <w:rPr>
+          <w:rFonts w:cs="Arial"/>
+          <w:b/>
+          <w:lang w:val="en-US"/>
+        </w:rPr>
+        <w:t xml:space="preserve">ireless Communication System. </w:t>
+      </w:r>
+      <w:r>
+        <w:rPr>
+          <w:rFonts w:cs="Arial"/>
+        </w:rPr>
+        <w:t xml:space="preserve">West </w:t>
+      </w:r>
+      <w:proofErr w:type="spellStart"/>
+      <w:r>
+        <w:rPr>
+          <w:rFonts w:cs="Arial"/>
+        </w:rPr>
+        <w:t>Sussex</w:t>
+      </w:r>
+      <w:proofErr w:type="spellEnd"/>
+      <w:r>
+        <w:rPr>
+          <w:rFonts w:cs="Arial"/>
+          <w:b/>
+          <w:lang w:val="en-US"/>
+        </w:rPr>
+        <w:t xml:space="preserve">: </w:t>
+      </w:r>
+      <w:r>
+        <w:rPr>
+          <w:rFonts w:cs="Arial"/>
+          <w:lang w:val="en-US"/>
+        </w:rPr>
+        <w:t xml:space="preserve">Wiley, </w:t>
+      </w:r>
+      <w:proofErr w:type="spellStart"/>
+      <w:r>
+        <w:rPr>
+          <w:rFonts w:cs="Arial"/>
+          <w:lang w:val="en-US"/>
+        </w:rPr>
+        <w:t>Edição</w:t>
+      </w:r>
+      <w:proofErr w:type="spellEnd"/>
+      <w:r>
+        <w:rPr>
+          <w:rFonts w:cs="Arial"/>
+          <w:lang w:val="en-US"/>
+        </w:rPr>
+        <w:t xml:space="preserve"> 2. ISBN </w:t>
+      </w:r>
+      <w:r>
+        <w:rPr>
+          <w:rFonts w:cs="Arial"/>
+        </w:rPr>
+        <w:t>978</w:t>
+      </w:r>
+      <w:r>
+        <w:rPr>
+          <w:rFonts w:cs="Arial"/>
+        </w:rPr>
+        <w:t>.</w:t>
+      </w:r>
+      <w:r>
+        <w:rPr>
+          <w:rFonts w:cs="Arial"/>
+        </w:rPr>
+        <w:t>04</w:t>
+      </w:r>
+      <w:r>
+        <w:rPr>
+          <w:rFonts w:cs="Arial"/>
+        </w:rPr>
+        <w:t>.</w:t>
+      </w:r>
+      <w:r>
+        <w:rPr>
+          <w:rFonts w:cs="Arial"/>
+        </w:rPr>
+        <w:t>7084</w:t>
+      </w:r>
+      <w:r>
+        <w:rPr>
+          <w:rFonts w:cs="Arial"/>
+        </w:rPr>
+        <w:t>.</w:t>
+      </w:r>
+      <w:r>
+        <w:rPr>
+          <w:rFonts w:cs="Arial"/>
+        </w:rPr>
+        <w:t>879</w:t>
+      </w:r>
+      <w:r>
+        <w:rPr>
+          <w:rFonts w:cs="Arial"/>
+        </w:rPr>
+        <w:t>.</w:t>
+      </w:r>
+      <w:r>
+        <w:rPr>
+          <w:rFonts w:cs="Arial"/>
+        </w:rPr>
+        <w:t>1</w:t>
+      </w:r>
+      <w:r>
+        <w:rPr>
+          <w:rFonts w:cs="Arial"/>
+        </w:rPr>
+        <w:t xml:space="preserve"> 2007.</w:t>
+      </w:r>
+    </w:p>
+    <w:p>
+      <w:pPr>
+        <w:rPr>
+          <w:rFonts w:cs="Arial"/>
+        </w:rPr>
+      </w:pPr>
+    </w:p>
+    <w:p>
+      <w:pPr>
+        <w:rPr>
+          <w:rFonts w:cs="Arial"/>
+        </w:rPr>
+      </w:pPr>
+      <w:r>
+        <w:rPr>
+          <w:rFonts w:cs="Arial"/>
+        </w:rPr>
+        <w:t xml:space="preserve">FLORENZANO, Teresa </w:t>
+      </w:r>
+      <w:proofErr w:type="spellStart"/>
+      <w:r>
+        <w:rPr>
+          <w:rFonts w:cs="Arial"/>
+        </w:rPr>
+        <w:t>Gallotti</w:t>
+      </w:r>
+      <w:proofErr w:type="spellEnd"/>
+      <w:r>
+        <w:rPr>
+          <w:rFonts w:cs="Arial"/>
+        </w:rPr>
+        <w:t xml:space="preserve">. </w:t>
+      </w:r>
+      <w:r>
+        <w:rPr>
+          <w:rFonts w:cs="Arial"/>
+          <w:b/>
+        </w:rPr>
+        <w:t xml:space="preserve">Os Satélites e Suas Aplicações. </w:t>
+      </w:r>
+      <w:r>
+        <w:rPr>
+          <w:rFonts w:cs="Arial"/>
+        </w:rPr>
+        <w:t xml:space="preserve">São José dos Campos: </w:t>
+      </w:r>
+      <w:proofErr w:type="spellStart"/>
+      <w:r>
+        <w:rPr>
+          <w:rFonts w:cs="Arial"/>
+        </w:rPr>
+        <w:t>SindCT</w:t>
+      </w:r>
+      <w:proofErr w:type="spellEnd"/>
+      <w:r>
+        <w:rPr>
+          <w:rFonts w:cs="Arial"/>
+        </w:rPr>
+        <w:t>. ISBN 978.85.62042.00.3 2008.</w:t>
+      </w:r>
+    </w:p>
+    <w:p>
+      <w:pPr>
+        <w:rPr>
+          <w:rFonts w:cs="Arial"/>
+        </w:rPr>
+      </w:pPr>
+    </w:p>
+    <w:p>
+      <w:pPr>
+        <w:rPr>
+          <w:rFonts w:cs="Arial"/>
+          <w:lang w:val="en-US"/>
+        </w:rPr>
+      </w:pPr>
+      <w:r>
+        <w:rPr>
+          <w:rFonts w:cs="Arial"/>
+          <w:lang w:val="en-US"/>
+        </w:rPr>
+        <w:t xml:space="preserve">BALANIS, Constantine A. </w:t>
+      </w:r>
+      <w:r>
+        <w:rPr>
+          <w:rFonts w:cs="Arial"/>
+          <w:b/>
+          <w:lang w:val="en-US"/>
+        </w:rPr>
+        <w:t xml:space="preserve">Antenna </w:t>
+      </w:r>
+      <w:r>
+        <w:rPr>
+          <w:rFonts w:cs="Arial"/>
+          <w:b/>
+          <w:lang w:val="en-US"/>
+        </w:rPr>
+        <w:t>T</w:t>
+      </w:r>
+      <w:r>
+        <w:rPr>
+          <w:rFonts w:cs="Arial"/>
+          <w:b/>
+          <w:lang w:val="en-US"/>
+        </w:rPr>
+        <w:t>h</w:t>
+      </w:r>
+      <w:r>
+        <w:rPr>
+          <w:rFonts w:cs="Arial"/>
+          <w:b/>
+          <w:lang w:val="en-US"/>
+        </w:rPr>
+        <w:t xml:space="preserve">eory Analysis and Design. </w:t>
+      </w:r>
+      <w:r>
+        <w:rPr>
+          <w:rFonts w:cs="Arial"/>
+          <w:lang w:val="en-US"/>
+        </w:rPr>
+        <w:t>Ohio: Wiley-</w:t>
+      </w:r>
+      <w:proofErr w:type="spellStart"/>
+      <w:r>
+        <w:rPr>
+          <w:rFonts w:cs="Arial"/>
+          <w:lang w:val="en-US"/>
+        </w:rPr>
+        <w:t>Interscience</w:t>
+      </w:r>
+      <w:proofErr w:type="spellEnd"/>
+      <w:r>
+        <w:rPr>
+          <w:rFonts w:cs="Arial"/>
+          <w:lang w:val="en-US"/>
+        </w:rPr>
+        <w:t xml:space="preserve">, </w:t>
+      </w:r>
+      <w:proofErr w:type="spellStart"/>
+      <w:r>
+        <w:rPr>
+          <w:rFonts w:cs="Arial"/>
+          <w:lang w:val="en-US"/>
+        </w:rPr>
+        <w:t>Edição</w:t>
+      </w:r>
+      <w:proofErr w:type="spellEnd"/>
+      <w:r>
+        <w:rPr>
+          <w:rFonts w:cs="Arial"/>
+          <w:lang w:val="en-US"/>
+        </w:rPr>
+        <w:t xml:space="preserve"> 3. ISBN </w:t>
+      </w:r>
+      <w:r>
+        <w:rPr>
+          <w:rFonts w:cs="Arial"/>
+          <w:lang w:val="en-US"/>
+        </w:rPr>
+        <w:t>978</w:t>
+      </w:r>
+      <w:r>
+        <w:rPr>
+          <w:rFonts w:cs="Arial"/>
+          <w:lang w:val="en-US"/>
+        </w:rPr>
+        <w:t>.</w:t>
+      </w:r>
+      <w:r>
+        <w:rPr>
+          <w:rFonts w:cs="Arial"/>
+          <w:lang w:val="en-US"/>
+        </w:rPr>
+        <w:t>04</w:t>
+      </w:r>
+      <w:r>
+        <w:rPr>
+          <w:rFonts w:cs="Arial"/>
+          <w:lang w:val="en-US"/>
+        </w:rPr>
+        <w:t>.</w:t>
+      </w:r>
+      <w:r>
+        <w:rPr>
+          <w:rFonts w:cs="Arial"/>
+          <w:lang w:val="en-US"/>
+        </w:rPr>
+        <w:t>7166</w:t>
+      </w:r>
+      <w:r>
+        <w:rPr>
+          <w:rFonts w:cs="Arial"/>
+          <w:lang w:val="en-US"/>
+        </w:rPr>
+        <w:t>.</w:t>
+      </w:r>
+      <w:r>
+        <w:rPr>
+          <w:rFonts w:cs="Arial"/>
+          <w:lang w:val="en-US"/>
+        </w:rPr>
+        <w:t>782</w:t>
+      </w:r>
+      <w:r>
+        <w:rPr>
+          <w:rFonts w:cs="Arial"/>
+          <w:lang w:val="en-US"/>
+        </w:rPr>
+        <w:t>.</w:t>
+      </w:r>
+      <w:bookmarkStart w:id="33" w:name="_GoBack"/>
+      <w:bookmarkEnd w:id="33"/>
+      <w:r>
+        <w:rPr>
+          <w:rFonts w:cs="Arial"/>
+          <w:lang w:val="en-US"/>
+        </w:rPr>
+        <w:t>7</w:t>
+      </w:r>
+      <w:r>
+        <w:rPr>
+          <w:rFonts w:cs="Arial"/>
+          <w:lang w:val="en-US"/>
+        </w:rPr>
+        <w:t xml:space="preserve"> 2005.</w:t>
       </w:r>
     </w:p>
     <w:p>
@@ -8348,6 +9121,17 @@
         <w:ind w:left="1441" w:hanging="539"/>
         <w:rPr>
           <w:rFonts w:cs="Arial"/>
+          <w:lang w:val="en-US"/>
+        </w:rPr>
+      </w:pPr>
+    </w:p>
+    <w:p>
+      <w:pPr>
+        <w:spacing w:line="360" w:lineRule="auto"/>
+        <w:ind w:left="1441" w:hanging="539"/>
+        <w:rPr>
+          <w:rFonts w:cs="Arial"/>
+          <w:lang w:val="en-US"/>
         </w:rPr>
       </w:pPr>
     </w:p>
@@ -8364,8 +9148,6 @@
         </w:tabs>
         <w:rPr>
           <w:rFonts w:cs="Arial"/>
-          <w:b/>
-          <w:bCs/>
         </w:rPr>
       </w:pPr>
       <w:r>
@@ -8403,6 +9185,199 @@
           <w:rFonts w:cs="Arial"/>
         </w:rPr>
         <w:t>. 30/04/2019, 15:07 Horas.</w:t>
+      </w:r>
+    </w:p>
+    <w:p>
+      <w:pPr>
+        <w:tabs>
+          <w:tab w:val="left" w:pos="360"/>
+        </w:tabs>
+        <w:rPr>
+          <w:rFonts w:cs="Arial"/>
+        </w:rPr>
+      </w:pPr>
+    </w:p>
+    <w:p>
+      <w:pPr>
+        <w:tabs>
+          <w:tab w:val="left" w:pos="360"/>
+        </w:tabs>
+        <w:rPr>
+          <w:rFonts w:cs="Arial"/>
+        </w:rPr>
+      </w:pPr>
+      <w:r>
+        <w:rPr>
+          <w:rFonts w:cs="Arial"/>
+          <w:lang w:val="en-US"/>
+        </w:rPr>
+        <w:t xml:space="preserve">RTL-SDR. </w:t>
+      </w:r>
+      <w:r>
+        <w:rPr>
+          <w:rFonts w:cs="Arial"/>
+          <w:b/>
+          <w:lang w:val="en-US"/>
+        </w:rPr>
+        <w:t>About RLT-S</w:t>
+      </w:r>
+      <w:r>
+        <w:rPr>
+          <w:rFonts w:cs="Arial"/>
+          <w:b/>
+          <w:lang w:val="en-US"/>
+        </w:rPr>
+        <w:t xml:space="preserve">DR. </w:t>
+      </w:r>
+      <w:hyperlink r:id="rId9" w:history="1">
+        <w:r>
+          <w:rPr>
+            <w:rStyle w:val="Hyperlink"/>
+            <w:rFonts w:cs="Arial"/>
+          </w:rPr>
+          <w:t>www.rtl-sdr.com</w:t>
+        </w:r>
+      </w:hyperlink>
+      <w:r>
+        <w:rPr>
+          <w:rFonts w:cs="Arial"/>
+        </w:rPr>
+        <w:t>. 13/05/2019, 19:46 H</w:t>
+      </w:r>
+      <w:r>
+        <w:rPr>
+          <w:rFonts w:cs="Arial"/>
+        </w:rPr>
+        <w:t>oras.</w:t>
+      </w:r>
+    </w:p>
+    <w:p>
+      <w:pPr>
+        <w:tabs>
+          <w:tab w:val="left" w:pos="360"/>
+        </w:tabs>
+        <w:rPr>
+          <w:rFonts w:cs="Arial"/>
+        </w:rPr>
+      </w:pPr>
+    </w:p>
+    <w:p>
+      <w:pPr>
+        <w:tabs>
+          <w:tab w:val="left" w:pos="360"/>
+        </w:tabs>
+        <w:rPr>
+          <w:rFonts w:cs="Arial"/>
+          <w:b/>
+          <w:lang w:val="en-US"/>
+        </w:rPr>
+      </w:pPr>
+      <w:r>
+        <w:rPr>
+          <w:rFonts w:cs="Arial"/>
+          <w:lang w:val="en-US"/>
+        </w:rPr>
+        <w:t>ARRL THE NATIONAL ASSOCIATION F</w:t>
+      </w:r>
+      <w:r>
+        <w:rPr>
+          <w:rFonts w:cs="Arial"/>
+          <w:lang w:val="en-US"/>
+        </w:rPr>
+        <w:t xml:space="preserve">OR AMATEUR RADIO. </w:t>
+      </w:r>
+      <w:r>
+        <w:rPr>
+          <w:rFonts w:cs="Arial"/>
+          <w:b/>
+          <w:lang w:val="en-US"/>
+        </w:rPr>
+        <w:t xml:space="preserve">Amateur Radio. </w:t>
+      </w:r>
+      <w:hyperlink r:id="rId10" w:history="1">
+        <w:r>
+          <w:rPr>
+            <w:rStyle w:val="Hyperlink"/>
+          </w:rPr>
+          <w:t>http://www.arrl.org/</w:t>
+        </w:r>
+      </w:hyperlink>
+      <w:r>
+        <w:t>. 13/05/2019, 20:07.</w:t>
+      </w:r>
+    </w:p>
+    <w:p>
+      <w:pPr>
+        <w:tabs>
+          <w:tab w:val="left" w:pos="360"/>
+        </w:tabs>
+        <w:rPr>
+          <w:rFonts w:cs="Arial"/>
+          <w:b/>
+          <w:bCs/>
+          <w:lang w:val="en-US"/>
+        </w:rPr>
+      </w:pPr>
+    </w:p>
+    <w:p>
+      <w:pPr>
+        <w:tabs>
+          <w:tab w:val="left" w:pos="360"/>
+        </w:tabs>
+        <w:rPr>
+          <w:rFonts w:cs="Arial"/>
+          <w:b/>
+          <w:bCs/>
+          <w:lang w:val="en-US"/>
+        </w:rPr>
+      </w:pPr>
+      <w:r>
+        <w:rPr>
+          <w:rFonts w:cs="Arial"/>
+          <w:bCs/>
+          <w:lang w:val="en-US"/>
+        </w:rPr>
+        <w:lastRenderedPageBreak/>
+        <w:t xml:space="preserve">NATIONAL OCEANIC AND ATMOSPHERIC ADMINISTRATION. </w:t>
+      </w:r>
+      <w:proofErr w:type="spellStart"/>
+      <w:r>
+        <w:rPr>
+          <w:rFonts w:cs="Arial"/>
+          <w:b/>
+          <w:bCs/>
+          <w:lang w:val="en-US"/>
+        </w:rPr>
+        <w:t>Noaa</w:t>
+      </w:r>
+      <w:proofErr w:type="spellEnd"/>
+      <w:r>
+        <w:rPr>
+          <w:rFonts w:cs="Arial"/>
+          <w:b/>
+          <w:bCs/>
+          <w:lang w:val="en-US"/>
+        </w:rPr>
+        <w:t xml:space="preserve"> Satellites. </w:t>
+      </w:r>
+      <w:hyperlink r:id="rId11" w:history="1">
+        <w:r>
+          <w:rPr>
+            <w:rStyle w:val="Hyperlink"/>
+            <w:rFonts w:cs="Arial"/>
+            <w:bCs/>
+            <w:lang w:val="en-US"/>
+          </w:rPr>
+          <w:t>www.nesdis.noaa.gov</w:t>
+        </w:r>
+      </w:hyperlink>
+      <w:r>
+        <w:rPr>
+          <w:rFonts w:cs="Arial"/>
+          <w:bCs/>
+          <w:lang w:val="en-US"/>
+        </w:rPr>
+        <w:t>. 13/05/2019, 20:46.</w:t>
       </w:r>
     </w:p>
     <w:p>
@@ -8414,6 +9389,7 @@
         <w:ind w:left="540"/>
         <w:rPr>
           <w:rFonts w:cs="Arial"/>
+          <w:lang w:val="en-US"/>
         </w:rPr>
       </w:pPr>
     </w:p>
@@ -8427,6 +9403,7 @@
         <w:rPr>
           <w:rFonts w:cs="Arial"/>
           <w:b/>
+          <w:lang w:val="en-US"/>
         </w:rPr>
       </w:pPr>
     </w:p>
@@ -8440,6 +9417,7 @@
         <w:rPr>
           <w:rFonts w:cs="Arial"/>
           <w:b/>
+          <w:lang w:val="en-US"/>
         </w:rPr>
       </w:pPr>
     </w:p>
@@ -8453,6 +9431,7 @@
         <w:rPr>
           <w:rFonts w:cs="Arial"/>
           <w:b/>
+          <w:lang w:val="en-US"/>
         </w:rPr>
       </w:pPr>
     </w:p>
@@ -8466,6 +9445,7 @@
         <w:rPr>
           <w:rFonts w:cs="Arial"/>
           <w:b/>
+          <w:lang w:val="en-US"/>
         </w:rPr>
       </w:pPr>
     </w:p>
@@ -8479,6 +9459,7 @@
         <w:rPr>
           <w:rFonts w:cs="Arial"/>
           <w:b/>
+          <w:lang w:val="en-US"/>
         </w:rPr>
       </w:pPr>
     </w:p>
@@ -8492,6 +9473,7 @@
         <w:rPr>
           <w:rFonts w:cs="Arial"/>
           <w:b/>
+          <w:lang w:val="en-US"/>
         </w:rPr>
       </w:pPr>
     </w:p>
@@ -8505,6 +9487,7 @@
         <w:rPr>
           <w:rFonts w:cs="Arial"/>
           <w:b/>
+          <w:lang w:val="en-US"/>
         </w:rPr>
       </w:pPr>
     </w:p>
@@ -8518,6 +9501,7 @@
         <w:rPr>
           <w:rFonts w:cs="Arial"/>
           <w:b/>
+          <w:lang w:val="en-US"/>
         </w:rPr>
       </w:pPr>
     </w:p>
@@ -8532,6 +9516,7 @@
           <w:rFonts w:cs="Arial"/>
           <w:b/>
           <w:bCs/>
+          <w:lang w:val="en-US"/>
         </w:rPr>
       </w:pPr>
     </w:p>
@@ -8542,6 +9527,7 @@
           <w:rFonts w:cs="Arial"/>
           <w:b/>
           <w:bCs/>
+          <w:lang w:val="en-US"/>
         </w:rPr>
       </w:pPr>
     </w:p>
@@ -8552,54 +9538,37 @@
           <w:rFonts w:cs="Arial"/>
           <w:b/>
           <w:bCs/>
-        </w:rPr>
-      </w:pPr>
-    </w:p>
-    <w:p>
-      <w:pPr>
-        <w:spacing w:line="360" w:lineRule="auto"/>
-        <w:rPr>
-          <w:rFonts w:cs="Arial"/>
-          <w:b/>
-          <w:bCs/>
-        </w:rPr>
-      </w:pPr>
-    </w:p>
-    <w:p>
-      <w:pPr>
-        <w:spacing w:line="360" w:lineRule="auto"/>
-        <w:ind w:left="540"/>
-        <w:jc w:val="right"/>
-        <w:rPr>
-          <w:rFonts w:cs="Arial"/>
-          <w:b/>
-        </w:rPr>
-      </w:pPr>
-    </w:p>
-    <w:p>
-      <w:pPr>
-        <w:spacing w:line="360" w:lineRule="auto"/>
-        <w:ind w:left="540"/>
-        <w:jc w:val="right"/>
-        <w:rPr>
-          <w:rFonts w:cs="Arial"/>
-          <w:b/>
+          <w:lang w:val="en-US"/>
         </w:rPr>
       </w:pPr>
     </w:p>
     <w:p>
       <w:pPr>
         <w:pStyle w:val="Ttulo1"/>
-      </w:pPr>
-      <w:r>
+        <w:tabs>
+          <w:tab w:val="left" w:pos="3094"/>
+        </w:tabs>
+        <w:rPr>
+          <w:lang w:val="en-US"/>
+        </w:rPr>
+      </w:pPr>
+    </w:p>
+    <w:p>
+      <w:pPr>
+        <w:pStyle w:val="Ttulo1"/>
+      </w:pPr>
+      <w:r>
+        <w:rPr>
+          <w:lang w:val="en-US"/>
+        </w:rPr>
         <w:br w:type="page"/>
       </w:r>
-      <w:bookmarkStart w:id="33" w:name="_Toc7707805"/>
+      <w:bookmarkStart w:id="34" w:name="_Toc7707805"/>
       <w:r>
         <w:lastRenderedPageBreak/>
         <w:t>8. Fichamento Bibliográfico:</w:t>
       </w:r>
-      <w:bookmarkEnd w:id="33"/>
+      <w:bookmarkEnd w:id="34"/>
     </w:p>
     <w:p>
       <w:pPr>
@@ -12045,8 +13014,6 @@
           <w:color w:val="000000"/>
         </w:rPr>
       </w:pPr>
-      <w:bookmarkStart w:id="34" w:name="_GoBack"/>
-      <w:bookmarkEnd w:id="34"/>
       <w:r>
         <w:rPr>
           <w:bCs/>
@@ -12713,7 +13680,7 @@
                 <w:lang w:val="en-US"/>
               </w:rPr>
             </w:pPr>
-            <w:hyperlink r:id="rId9" w:history="1">
+            <w:hyperlink r:id="rId12" w:history="1">
               <w:r>
                 <w:rPr>
                   <w:rStyle w:val="Hyperlink"/>
@@ -13167,8 +14134,8 @@
       </w:pPr>
     </w:p>
     <w:sectPr>
-      <w:headerReference w:type="default" r:id="rId10"/>
-      <w:headerReference w:type="first" r:id="rId11"/>
+      <w:headerReference w:type="default" r:id="rId13"/>
+      <w:headerReference w:type="first" r:id="rId14"/>
       <w:pgSz w:w="11907" w:h="16840" w:code="9"/>
       <w:pgMar w:top="1701" w:right="1134" w:bottom="1134" w:left="1701" w:header="709" w:footer="709" w:gutter="0"/>
       <w:pgNumType w:start="1"/>
@@ -13243,7 +14210,6 @@
         <w:docPartUnique/>
       </w:docPartObj>
     </w:sdtPr>
-    <w:sdtEndPr/>
     <w:sdtContent>
       <w:p>
         <w:pPr>
@@ -16600,6 +17566,18 @@
       <w:szCs w:val="22"/>
     </w:rPr>
   </w:style>
+  <w:style w:type="character" w:styleId="MenoPendente">
+    <w:name w:val="Unresolved Mention"/>
+    <w:basedOn w:val="Fontepargpadro"/>
+    <w:uiPriority w:val="99"/>
+    <w:semiHidden/>
+    <w:unhideWhenUsed/>
+    <w:rsid w:val="00FB2294"/>
+    <w:rPr>
+      <w:color w:val="605E5C"/>
+      <w:shd w:val="clear" w:color="auto" w:fill="E1DFDD"/>
+    </w:rPr>
+  </w:style>
 </w:styles>
 </file>
 
@@ -16903,7 +17881,7 @@
 </file>
 
 <file path=customXml/itemProps1.xml><?xml version="1.0" encoding="utf-8"?>
-<ds:datastoreItem xmlns:ds="http://schemas.openxmlformats.org/officeDocument/2006/customXml" ds:itemID="{A1828529-B5F4-4FB9-88F3-267EE02B56D1}">
+<ds:datastoreItem xmlns:ds="http://schemas.openxmlformats.org/officeDocument/2006/customXml" ds:itemID="{702971A8-83E4-49E0-85B3-6E07E15F1E38}">
   <ds:schemaRefs>
     <ds:schemaRef ds:uri="http://schemas.openxmlformats.org/officeDocument/2006/bibliography"/>
   </ds:schemaRefs>

</xml_diff>

<commit_message>
ante-projeto definitivo, corrigido e revisado
</commit_message>
<xml_diff>
--- a/anteprojeto SDR.docx
+++ b/anteprojeto SDR.docx
@@ -1559,14 +1559,12 @@
         <w:rPr>
           <w:rFonts w:cs="Arial"/>
           <w:b/>
-          <w:sz w:val="28"/>
         </w:rPr>
       </w:pPr>
       <w:r>
         <w:rPr>
           <w:rFonts w:cs="Arial"/>
           <w:b/>
-          <w:sz w:val="28"/>
         </w:rPr>
         <w:lastRenderedPageBreak/>
         <w:t>Sumário</w:t>
@@ -1577,7 +1575,7 @@
         <w:pStyle w:val="Sumrio1"/>
         <w:spacing w:line="480" w:lineRule="auto"/>
         <w:rPr>
-          <w:rFonts w:ascii="Arial" w:hAnsi="Arial" w:cs="Arial"/>
+          <w:rFonts w:ascii="Arial" w:eastAsiaTheme="minorEastAsia" w:hAnsi="Arial" w:cs="Arial"/>
           <w:b/>
           <w:noProof/>
           <w:sz w:val="24"/>
@@ -1614,7 +1612,7 @@
         </w:rPr>
         <w:fldChar w:fldCharType="separate"/>
       </w:r>
-      <w:hyperlink w:anchor="_Toc7707780" w:history="1">
+      <w:hyperlink w:anchor="_Toc9111046" w:history="1">
         <w:r>
           <w:rPr>
             <w:rStyle w:val="Hyperlink"/>
@@ -1628,7 +1626,7 @@
         </w:r>
         <w:r>
           <w:rPr>
-            <w:rFonts w:ascii="Arial" w:hAnsi="Arial" w:cs="Arial"/>
+            <w:rFonts w:ascii="Arial" w:eastAsiaTheme="minorEastAsia" w:hAnsi="Arial" w:cs="Arial"/>
             <w:b/>
             <w:noProof/>
             <w:sz w:val="24"/>
@@ -1678,7 +1676,7 @@
             <w:sz w:val="24"/>
             <w:szCs w:val="24"/>
           </w:rPr>
-          <w:instrText xml:space="preserve"> PAGEREF _Toc7707780 \h </w:instrText>
+          <w:instrText xml:space="preserve"> PAGEREF _Toc9111046 \h </w:instrText>
         </w:r>
         <w:r>
           <w:rPr>
@@ -1710,7 +1708,7 @@
             <w:sz w:val="24"/>
             <w:szCs w:val="24"/>
           </w:rPr>
-          <w:t>3</w:t>
+          <w:t>1</w:t>
         </w:r>
         <w:r>
           <w:rPr>
@@ -1730,260 +1728,14 @@
         <w:pStyle w:val="Sumrio1"/>
         <w:spacing w:line="480" w:lineRule="auto"/>
         <w:rPr>
-          <w:rFonts w:ascii="Arial" w:hAnsi="Arial" w:cs="Arial"/>
+          <w:rFonts w:ascii="Arial" w:eastAsiaTheme="minorEastAsia" w:hAnsi="Arial" w:cs="Arial"/>
           <w:b/>
           <w:noProof/>
           <w:sz w:val="24"/>
           <w:szCs w:val="24"/>
         </w:rPr>
       </w:pPr>
-      <w:hyperlink w:anchor="_Toc7707781" w:history="1">
-        <w:r>
-          <w:rPr>
-            <w:rStyle w:val="Hyperlink"/>
-            <w:rFonts w:ascii="Arial" w:hAnsi="Arial" w:cs="Arial"/>
-            <w:b/>
-            <w:noProof/>
-            <w:sz w:val="24"/>
-            <w:szCs w:val="24"/>
-          </w:rPr>
-          <w:t>1.1.</w:t>
-        </w:r>
-        <w:r>
-          <w:rPr>
-            <w:rFonts w:ascii="Arial" w:hAnsi="Arial" w:cs="Arial"/>
-            <w:b/>
-            <w:noProof/>
-            <w:sz w:val="24"/>
-            <w:szCs w:val="24"/>
-          </w:rPr>
-          <w:tab/>
-        </w:r>
-        <w:r>
-          <w:rPr>
-            <w:rStyle w:val="Hyperlink"/>
-            <w:rFonts w:ascii="Arial" w:hAnsi="Arial" w:cs="Arial"/>
-            <w:b/>
-            <w:noProof/>
-            <w:sz w:val="24"/>
-            <w:szCs w:val="24"/>
-          </w:rPr>
-          <w:t>Objetivo Geral:</w:t>
-        </w:r>
-        <w:r>
-          <w:rPr>
-            <w:rFonts w:ascii="Arial" w:hAnsi="Arial" w:cs="Arial"/>
-            <w:b/>
-            <w:noProof/>
-            <w:webHidden/>
-            <w:sz w:val="24"/>
-            <w:szCs w:val="24"/>
-          </w:rPr>
-          <w:tab/>
-        </w:r>
-        <w:r>
-          <w:rPr>
-            <w:rFonts w:ascii="Arial" w:hAnsi="Arial" w:cs="Arial"/>
-            <w:b/>
-            <w:noProof/>
-            <w:webHidden/>
-            <w:sz w:val="24"/>
-            <w:szCs w:val="24"/>
-          </w:rPr>
-          <w:fldChar w:fldCharType="begin"/>
-        </w:r>
-        <w:r>
-          <w:rPr>
-            <w:rFonts w:ascii="Arial" w:hAnsi="Arial" w:cs="Arial"/>
-            <w:b/>
-            <w:noProof/>
-            <w:webHidden/>
-            <w:sz w:val="24"/>
-            <w:szCs w:val="24"/>
-          </w:rPr>
-          <w:instrText xml:space="preserve"> PAGEREF _Toc7707781 \h </w:instrText>
-        </w:r>
-        <w:r>
-          <w:rPr>
-            <w:rFonts w:ascii="Arial" w:hAnsi="Arial" w:cs="Arial"/>
-            <w:b/>
-            <w:noProof/>
-            <w:webHidden/>
-            <w:sz w:val="24"/>
-            <w:szCs w:val="24"/>
-          </w:rPr>
-        </w:r>
-        <w:r>
-          <w:rPr>
-            <w:rFonts w:ascii="Arial" w:hAnsi="Arial" w:cs="Arial"/>
-            <w:b/>
-            <w:noProof/>
-            <w:webHidden/>
-            <w:sz w:val="24"/>
-            <w:szCs w:val="24"/>
-          </w:rPr>
-          <w:fldChar w:fldCharType="separate"/>
-        </w:r>
-        <w:r>
-          <w:rPr>
-            <w:rFonts w:ascii="Arial" w:hAnsi="Arial" w:cs="Arial"/>
-            <w:b/>
-            <w:noProof/>
-            <w:webHidden/>
-            <w:sz w:val="24"/>
-            <w:szCs w:val="24"/>
-          </w:rPr>
-          <w:t>3</w:t>
-        </w:r>
-        <w:r>
-          <w:rPr>
-            <w:rFonts w:ascii="Arial" w:hAnsi="Arial" w:cs="Arial"/>
-            <w:b/>
-            <w:noProof/>
-            <w:webHidden/>
-            <w:sz w:val="24"/>
-            <w:szCs w:val="24"/>
-          </w:rPr>
-          <w:fldChar w:fldCharType="end"/>
-        </w:r>
-      </w:hyperlink>
-    </w:p>
-    <w:p>
-      <w:pPr>
-        <w:pStyle w:val="Sumrio1"/>
-        <w:spacing w:line="480" w:lineRule="auto"/>
-        <w:rPr>
-          <w:rFonts w:ascii="Arial" w:hAnsi="Arial" w:cs="Arial"/>
-          <w:b/>
-          <w:noProof/>
-          <w:sz w:val="24"/>
-          <w:szCs w:val="24"/>
-        </w:rPr>
-      </w:pPr>
-      <w:hyperlink w:anchor="_Toc7707782" w:history="1">
-        <w:r>
-          <w:rPr>
-            <w:rStyle w:val="Hyperlink"/>
-            <w:rFonts w:ascii="Arial" w:hAnsi="Arial" w:cs="Arial"/>
-            <w:b/>
-            <w:noProof/>
-            <w:sz w:val="24"/>
-            <w:szCs w:val="24"/>
-          </w:rPr>
-          <w:t>1.2.</w:t>
-        </w:r>
-        <w:r>
-          <w:rPr>
-            <w:rFonts w:ascii="Arial" w:hAnsi="Arial" w:cs="Arial"/>
-            <w:b/>
-            <w:noProof/>
-            <w:sz w:val="24"/>
-            <w:szCs w:val="24"/>
-          </w:rPr>
-          <w:tab/>
-        </w:r>
-        <w:r>
-          <w:rPr>
-            <w:rStyle w:val="Hyperlink"/>
-            <w:rFonts w:ascii="Arial" w:hAnsi="Arial" w:cs="Arial"/>
-            <w:b/>
-            <w:noProof/>
-            <w:sz w:val="24"/>
-            <w:szCs w:val="24"/>
-          </w:rPr>
-          <w:t>Objetivos Específicos:</w:t>
-        </w:r>
-        <w:r>
-          <w:rPr>
-            <w:rFonts w:ascii="Arial" w:hAnsi="Arial" w:cs="Arial"/>
-            <w:b/>
-            <w:noProof/>
-            <w:webHidden/>
-            <w:sz w:val="24"/>
-            <w:szCs w:val="24"/>
-          </w:rPr>
-          <w:tab/>
-        </w:r>
-        <w:r>
-          <w:rPr>
-            <w:rFonts w:ascii="Arial" w:hAnsi="Arial" w:cs="Arial"/>
-            <w:b/>
-            <w:noProof/>
-            <w:webHidden/>
-            <w:sz w:val="24"/>
-            <w:szCs w:val="24"/>
-          </w:rPr>
-          <w:fldChar w:fldCharType="begin"/>
-        </w:r>
-        <w:r>
-          <w:rPr>
-            <w:rFonts w:ascii="Arial" w:hAnsi="Arial" w:cs="Arial"/>
-            <w:b/>
-            <w:noProof/>
-            <w:webHidden/>
-            <w:sz w:val="24"/>
-            <w:szCs w:val="24"/>
-          </w:rPr>
-          <w:instrText xml:space="preserve"> PAGEREF _Toc7707782 \h </w:instrText>
-        </w:r>
-        <w:r>
-          <w:rPr>
-            <w:rFonts w:ascii="Arial" w:hAnsi="Arial" w:cs="Arial"/>
-            <w:b/>
-            <w:noProof/>
-            <w:webHidden/>
-            <w:sz w:val="24"/>
-            <w:szCs w:val="24"/>
-          </w:rPr>
-        </w:r>
-        <w:r>
-          <w:rPr>
-            <w:rFonts w:ascii="Arial" w:hAnsi="Arial" w:cs="Arial"/>
-            <w:b/>
-            <w:noProof/>
-            <w:webHidden/>
-            <w:sz w:val="24"/>
-            <w:szCs w:val="24"/>
-          </w:rPr>
-          <w:fldChar w:fldCharType="separate"/>
-        </w:r>
-        <w:r>
-          <w:rPr>
-            <w:rFonts w:ascii="Arial" w:hAnsi="Arial" w:cs="Arial"/>
-            <w:b/>
-            <w:noProof/>
-            <w:webHidden/>
-            <w:sz w:val="24"/>
-            <w:szCs w:val="24"/>
-          </w:rPr>
-          <w:t>3</w:t>
-        </w:r>
-        <w:r>
-          <w:rPr>
-            <w:rFonts w:ascii="Arial" w:hAnsi="Arial" w:cs="Arial"/>
-            <w:b/>
-            <w:noProof/>
-            <w:webHidden/>
-            <w:sz w:val="24"/>
-            <w:szCs w:val="24"/>
-          </w:rPr>
-          <w:fldChar w:fldCharType="end"/>
-        </w:r>
-      </w:hyperlink>
-    </w:p>
-    <w:p>
-      <w:pPr>
-        <w:pStyle w:val="Sumrio1"/>
-        <w:spacing w:line="480" w:lineRule="auto"/>
-        <w:rPr>
-          <w:rFonts w:ascii="Arial" w:hAnsi="Arial" w:cs="Arial"/>
-          <w:b/>
-          <w:noProof/>
-          <w:sz w:val="24"/>
-          <w:szCs w:val="24"/>
-        </w:rPr>
-      </w:pPr>
-      <w:hyperlink w:anchor="_Toc7707783" w:history="1">
+      <w:hyperlink w:anchor="_Toc9111047" w:history="1">
         <w:r>
           <w:rPr>
             <w:rStyle w:val="Hyperlink"/>
@@ -2026,7 +1778,7 @@
             <w:sz w:val="24"/>
             <w:szCs w:val="24"/>
           </w:rPr>
-          <w:instrText xml:space="preserve"> PAGEREF _Toc7707783 \h </w:instrText>
+          <w:instrText xml:space="preserve"> PAGEREF _Toc9111047 \h </w:instrText>
         </w:r>
         <w:r>
           <w:rPr>
@@ -2058,7 +1810,7 @@
             <w:sz w:val="24"/>
             <w:szCs w:val="24"/>
           </w:rPr>
-          <w:t>3</w:t>
+          <w:t>1</w:t>
         </w:r>
         <w:r>
           <w:rPr>
@@ -2078,14 +1830,14 @@
         <w:pStyle w:val="Sumrio1"/>
         <w:spacing w:line="480" w:lineRule="auto"/>
         <w:rPr>
-          <w:rFonts w:ascii="Arial" w:hAnsi="Arial" w:cs="Arial"/>
+          <w:rFonts w:ascii="Arial" w:eastAsiaTheme="minorEastAsia" w:hAnsi="Arial" w:cs="Arial"/>
           <w:b/>
           <w:noProof/>
           <w:sz w:val="24"/>
           <w:szCs w:val="24"/>
         </w:rPr>
       </w:pPr>
-      <w:hyperlink w:anchor="_Toc7707784" w:history="1">
+      <w:hyperlink w:anchor="_Toc9111048" w:history="1">
         <w:r>
           <w:rPr>
             <w:rStyle w:val="Hyperlink"/>
@@ -2128,7 +1880,7 @@
             <w:sz w:val="24"/>
             <w:szCs w:val="24"/>
           </w:rPr>
-          <w:instrText xml:space="preserve"> PAGEREF _Toc7707784 \h </w:instrText>
+          <w:instrText xml:space="preserve"> PAGEREF _Toc9111048 \h </w:instrText>
         </w:r>
         <w:r>
           <w:rPr>
@@ -2160,7 +1912,7 @@
             <w:sz w:val="24"/>
             <w:szCs w:val="24"/>
           </w:rPr>
-          <w:t>3</w:t>
+          <w:t>1</w:t>
         </w:r>
         <w:r>
           <w:rPr>
@@ -2180,14 +1932,14 @@
         <w:pStyle w:val="Sumrio1"/>
         <w:spacing w:line="480" w:lineRule="auto"/>
         <w:rPr>
-          <w:rFonts w:ascii="Arial" w:hAnsi="Arial" w:cs="Arial"/>
+          <w:rFonts w:ascii="Arial" w:eastAsiaTheme="minorEastAsia" w:hAnsi="Arial" w:cs="Arial"/>
           <w:b/>
           <w:noProof/>
           <w:sz w:val="24"/>
           <w:szCs w:val="24"/>
         </w:rPr>
       </w:pPr>
-      <w:hyperlink w:anchor="_Toc7707785" w:history="1">
+      <w:hyperlink w:anchor="_Toc9111049" w:history="1">
         <w:r>
           <w:rPr>
             <w:rStyle w:val="Hyperlink"/>
@@ -2230,7 +1982,7 @@
             <w:sz w:val="24"/>
             <w:szCs w:val="24"/>
           </w:rPr>
-          <w:instrText xml:space="preserve"> PAGEREF _Toc7707785 \h </w:instrText>
+          <w:instrText xml:space="preserve"> PAGEREF _Toc9111049 \h </w:instrText>
         </w:r>
         <w:r>
           <w:rPr>
@@ -2262,7 +2014,7 @@
             <w:sz w:val="24"/>
             <w:szCs w:val="24"/>
           </w:rPr>
-          <w:t>3</w:t>
+          <w:t>1</w:t>
         </w:r>
         <w:r>
           <w:rPr>
@@ -2282,14 +2034,14 @@
         <w:pStyle w:val="Sumrio1"/>
         <w:spacing w:line="480" w:lineRule="auto"/>
         <w:rPr>
-          <w:rFonts w:ascii="Arial" w:hAnsi="Arial" w:cs="Arial"/>
+          <w:rFonts w:ascii="Arial" w:eastAsiaTheme="minorEastAsia" w:hAnsi="Arial" w:cs="Arial"/>
           <w:b/>
           <w:noProof/>
           <w:sz w:val="24"/>
           <w:szCs w:val="24"/>
         </w:rPr>
       </w:pPr>
-      <w:hyperlink w:anchor="_Toc7707786" w:history="1">
+      <w:hyperlink w:anchor="_Toc9111050" w:history="1">
         <w:r>
           <w:rPr>
             <w:rStyle w:val="Hyperlink"/>
@@ -2332,7 +2084,7 @@
             <w:sz w:val="24"/>
             <w:szCs w:val="24"/>
           </w:rPr>
-          <w:instrText xml:space="preserve"> PAGEREF _Toc7707786 \h </w:instrText>
+          <w:instrText xml:space="preserve"> PAGEREF _Toc9111050 \h </w:instrText>
         </w:r>
         <w:r>
           <w:rPr>
@@ -2364,7 +2116,7 @@
             <w:sz w:val="24"/>
             <w:szCs w:val="24"/>
           </w:rPr>
-          <w:t>3</w:t>
+          <w:t>1</w:t>
         </w:r>
         <w:r>
           <w:rPr>
@@ -2384,14 +2136,14 @@
         <w:pStyle w:val="Sumrio1"/>
         <w:spacing w:line="480" w:lineRule="auto"/>
         <w:rPr>
-          <w:rFonts w:ascii="Arial" w:hAnsi="Arial" w:cs="Arial"/>
+          <w:rFonts w:ascii="Arial" w:eastAsiaTheme="minorEastAsia" w:hAnsi="Arial" w:cs="Arial"/>
           <w:b/>
           <w:noProof/>
           <w:sz w:val="24"/>
           <w:szCs w:val="24"/>
         </w:rPr>
       </w:pPr>
-      <w:hyperlink w:anchor="_Toc7707787" w:history="1">
+      <w:hyperlink w:anchor="_Toc9111051" w:history="1">
         <w:r>
           <w:rPr>
             <w:rStyle w:val="Hyperlink"/>
@@ -2434,7 +2186,7 @@
             <w:sz w:val="24"/>
             <w:szCs w:val="24"/>
           </w:rPr>
-          <w:instrText xml:space="preserve"> PAGEREF _Toc7707787 \h </w:instrText>
+          <w:instrText xml:space="preserve"> PAGEREF _Toc9111051 \h </w:instrText>
         </w:r>
         <w:r>
           <w:rPr>
@@ -2466,7 +2218,7 @@
             <w:sz w:val="24"/>
             <w:szCs w:val="24"/>
           </w:rPr>
-          <w:t>3</w:t>
+          <w:t>2</w:t>
         </w:r>
         <w:r>
           <w:rPr>
@@ -2486,14 +2238,14 @@
         <w:pStyle w:val="Sumrio1"/>
         <w:spacing w:line="480" w:lineRule="auto"/>
         <w:rPr>
-          <w:rFonts w:ascii="Arial" w:hAnsi="Arial" w:cs="Arial"/>
+          <w:rFonts w:ascii="Arial" w:eastAsiaTheme="minorEastAsia" w:hAnsi="Arial" w:cs="Arial"/>
           <w:b/>
           <w:noProof/>
           <w:sz w:val="24"/>
           <w:szCs w:val="24"/>
         </w:rPr>
       </w:pPr>
-      <w:hyperlink w:anchor="_Toc7707788" w:history="1">
+      <w:hyperlink w:anchor="_Toc9111052" w:history="1">
         <w:r>
           <w:rPr>
             <w:rStyle w:val="Hyperlink"/>
@@ -2536,7 +2288,7 @@
             <w:sz w:val="24"/>
             <w:szCs w:val="24"/>
           </w:rPr>
-          <w:instrText xml:space="preserve"> PAGEREF _Toc7707788 \h </w:instrText>
+          <w:instrText xml:space="preserve"> PAGEREF _Toc9111052 \h </w:instrText>
         </w:r>
         <w:r>
           <w:rPr>
@@ -2568,7 +2320,7 @@
             <w:sz w:val="24"/>
             <w:szCs w:val="24"/>
           </w:rPr>
-          <w:t>4</w:t>
+          <w:t>2</w:t>
         </w:r>
         <w:r>
           <w:rPr>
@@ -2588,14 +2340,14 @@
         <w:pStyle w:val="Sumrio1"/>
         <w:spacing w:line="480" w:lineRule="auto"/>
         <w:rPr>
-          <w:rFonts w:ascii="Arial" w:hAnsi="Arial" w:cs="Arial"/>
+          <w:rFonts w:ascii="Arial" w:eastAsiaTheme="minorEastAsia" w:hAnsi="Arial" w:cs="Arial"/>
           <w:b/>
           <w:noProof/>
           <w:sz w:val="24"/>
           <w:szCs w:val="24"/>
         </w:rPr>
       </w:pPr>
-      <w:hyperlink w:anchor="_Toc7707789" w:history="1">
+      <w:hyperlink w:anchor="_Toc9111053" w:history="1">
         <w:r>
           <w:rPr>
             <w:rStyle w:val="Hyperlink"/>
@@ -2638,7 +2390,7 @@
             <w:sz w:val="24"/>
             <w:szCs w:val="24"/>
           </w:rPr>
-          <w:instrText xml:space="preserve"> PAGEREF _Toc7707789 \h </w:instrText>
+          <w:instrText xml:space="preserve"> PAGEREF _Toc9111053 \h </w:instrText>
         </w:r>
         <w:r>
           <w:rPr>
@@ -2670,7 +2422,7 @@
             <w:sz w:val="24"/>
             <w:szCs w:val="24"/>
           </w:rPr>
-          <w:t>4</w:t>
+          <w:t>2</w:t>
         </w:r>
         <w:r>
           <w:rPr>
@@ -2690,14 +2442,14 @@
         <w:pStyle w:val="Sumrio1"/>
         <w:spacing w:line="480" w:lineRule="auto"/>
         <w:rPr>
-          <w:rFonts w:ascii="Arial" w:hAnsi="Arial" w:cs="Arial"/>
+          <w:rFonts w:ascii="Arial" w:eastAsiaTheme="minorEastAsia" w:hAnsi="Arial" w:cs="Arial"/>
           <w:b/>
           <w:noProof/>
           <w:sz w:val="24"/>
           <w:szCs w:val="24"/>
         </w:rPr>
       </w:pPr>
-      <w:hyperlink w:anchor="_Toc7707790" w:history="1">
+      <w:hyperlink w:anchor="_Toc9111054" w:history="1">
         <w:r>
           <w:rPr>
             <w:rStyle w:val="Hyperlink"/>
@@ -2740,7 +2492,7 @@
             <w:sz w:val="24"/>
             <w:szCs w:val="24"/>
           </w:rPr>
-          <w:instrText xml:space="preserve"> PAGEREF _Toc7707790 \h </w:instrText>
+          <w:instrText xml:space="preserve"> PAGEREF _Toc9111054 \h </w:instrText>
         </w:r>
         <w:r>
           <w:rPr>
@@ -2772,7 +2524,7 @@
             <w:sz w:val="24"/>
             <w:szCs w:val="24"/>
           </w:rPr>
-          <w:t>4</w:t>
+          <w:t>2</w:t>
         </w:r>
         <w:r>
           <w:rPr>
@@ -2792,14 +2544,14 @@
         <w:pStyle w:val="Sumrio1"/>
         <w:spacing w:line="480" w:lineRule="auto"/>
         <w:rPr>
-          <w:rFonts w:ascii="Arial" w:hAnsi="Arial" w:cs="Arial"/>
+          <w:rFonts w:ascii="Arial" w:eastAsiaTheme="minorEastAsia" w:hAnsi="Arial" w:cs="Arial"/>
           <w:b/>
           <w:noProof/>
           <w:sz w:val="24"/>
           <w:szCs w:val="24"/>
         </w:rPr>
       </w:pPr>
-      <w:hyperlink w:anchor="_Toc7707791" w:history="1">
+      <w:hyperlink w:anchor="_Toc9111055" w:history="1">
         <w:r>
           <w:rPr>
             <w:rStyle w:val="Hyperlink"/>
@@ -2813,7 +2565,7 @@
         </w:r>
         <w:r>
           <w:rPr>
-            <w:rFonts w:ascii="Arial" w:hAnsi="Arial" w:cs="Arial"/>
+            <w:rFonts w:ascii="Arial" w:eastAsiaTheme="minorEastAsia" w:hAnsi="Arial" w:cs="Arial"/>
             <w:b/>
             <w:noProof/>
             <w:sz w:val="24"/>
@@ -2863,7 +2615,7 @@
             <w:sz w:val="24"/>
             <w:szCs w:val="24"/>
           </w:rPr>
-          <w:instrText xml:space="preserve"> PAGEREF _Toc7707791 \h </w:instrText>
+          <w:instrText xml:space="preserve"> PAGEREF _Toc9111055 \h </w:instrText>
         </w:r>
         <w:r>
           <w:rPr>
@@ -2895,7 +2647,7 @@
             <w:sz w:val="24"/>
             <w:szCs w:val="24"/>
           </w:rPr>
-          <w:t>5</w:t>
+          <w:t>3</w:t>
         </w:r>
         <w:r>
           <w:rPr>
@@ -2915,14 +2667,14 @@
         <w:pStyle w:val="Sumrio1"/>
         <w:spacing w:line="480" w:lineRule="auto"/>
         <w:rPr>
-          <w:rFonts w:ascii="Arial" w:hAnsi="Arial" w:cs="Arial"/>
+          <w:rFonts w:ascii="Arial" w:eastAsiaTheme="minorEastAsia" w:hAnsi="Arial" w:cs="Arial"/>
           <w:b/>
           <w:noProof/>
           <w:sz w:val="24"/>
           <w:szCs w:val="24"/>
         </w:rPr>
       </w:pPr>
-      <w:hyperlink w:anchor="_Toc7707792" w:history="1">
+      <w:hyperlink w:anchor="_Toc9111056" w:history="1">
         <w:r>
           <w:rPr>
             <w:rStyle w:val="Hyperlink"/>
@@ -2936,7 +2688,7 @@
         </w:r>
         <w:r>
           <w:rPr>
-            <w:rFonts w:ascii="Arial" w:hAnsi="Arial" w:cs="Arial"/>
+            <w:rFonts w:ascii="Arial" w:eastAsiaTheme="minorEastAsia" w:hAnsi="Arial" w:cs="Arial"/>
             <w:b/>
             <w:noProof/>
             <w:sz w:val="24"/>
@@ -2986,7 +2738,721 @@
             <w:sz w:val="24"/>
             <w:szCs w:val="24"/>
           </w:rPr>
-          <w:instrText xml:space="preserve"> PAGEREF _Toc7707792 \h </w:instrText>
+          <w:instrText xml:space="preserve"> PAGEREF _Toc9111056 \h </w:instrText>
+        </w:r>
+        <w:r>
+          <w:rPr>
+            <w:rFonts w:ascii="Arial" w:hAnsi="Arial" w:cs="Arial"/>
+            <w:b/>
+            <w:noProof/>
+            <w:webHidden/>
+            <w:sz w:val="24"/>
+            <w:szCs w:val="24"/>
+          </w:rPr>
+        </w:r>
+        <w:r>
+          <w:rPr>
+            <w:rFonts w:ascii="Arial" w:hAnsi="Arial" w:cs="Arial"/>
+            <w:b/>
+            <w:noProof/>
+            <w:webHidden/>
+            <w:sz w:val="24"/>
+            <w:szCs w:val="24"/>
+          </w:rPr>
+          <w:fldChar w:fldCharType="separate"/>
+        </w:r>
+        <w:r>
+          <w:rPr>
+            <w:rFonts w:ascii="Arial" w:hAnsi="Arial" w:cs="Arial"/>
+            <w:b/>
+            <w:noProof/>
+            <w:webHidden/>
+            <w:sz w:val="24"/>
+            <w:szCs w:val="24"/>
+          </w:rPr>
+          <w:t>4</w:t>
+        </w:r>
+        <w:r>
+          <w:rPr>
+            <w:rFonts w:ascii="Arial" w:hAnsi="Arial" w:cs="Arial"/>
+            <w:b/>
+            <w:noProof/>
+            <w:webHidden/>
+            <w:sz w:val="24"/>
+            <w:szCs w:val="24"/>
+          </w:rPr>
+          <w:fldChar w:fldCharType="end"/>
+        </w:r>
+      </w:hyperlink>
+    </w:p>
+    <w:p>
+      <w:pPr>
+        <w:pStyle w:val="Sumrio1"/>
+        <w:spacing w:line="480" w:lineRule="auto"/>
+        <w:rPr>
+          <w:rFonts w:ascii="Arial" w:eastAsiaTheme="minorEastAsia" w:hAnsi="Arial" w:cs="Arial"/>
+          <w:b/>
+          <w:noProof/>
+          <w:sz w:val="24"/>
+          <w:szCs w:val="24"/>
+        </w:rPr>
+      </w:pPr>
+      <w:hyperlink w:anchor="_Toc9111057" w:history="1">
+        <w:r>
+          <w:rPr>
+            <w:rStyle w:val="Hyperlink"/>
+            <w:rFonts w:ascii="Arial" w:hAnsi="Arial" w:cs="Arial"/>
+            <w:b/>
+            <w:noProof/>
+            <w:sz w:val="24"/>
+            <w:szCs w:val="24"/>
+          </w:rPr>
+          <w:t>4. Metodologia:</w:t>
+        </w:r>
+        <w:r>
+          <w:rPr>
+            <w:rFonts w:ascii="Arial" w:hAnsi="Arial" w:cs="Arial"/>
+            <w:b/>
+            <w:noProof/>
+            <w:webHidden/>
+            <w:sz w:val="24"/>
+            <w:szCs w:val="24"/>
+          </w:rPr>
+          <w:tab/>
+        </w:r>
+        <w:r>
+          <w:rPr>
+            <w:rFonts w:ascii="Arial" w:hAnsi="Arial" w:cs="Arial"/>
+            <w:b/>
+            <w:noProof/>
+            <w:webHidden/>
+            <w:sz w:val="24"/>
+            <w:szCs w:val="24"/>
+          </w:rPr>
+          <w:fldChar w:fldCharType="begin"/>
+        </w:r>
+        <w:r>
+          <w:rPr>
+            <w:rFonts w:ascii="Arial" w:hAnsi="Arial" w:cs="Arial"/>
+            <w:b/>
+            <w:noProof/>
+            <w:webHidden/>
+            <w:sz w:val="24"/>
+            <w:szCs w:val="24"/>
+          </w:rPr>
+          <w:instrText xml:space="preserve"> PAGEREF _Toc9111057 \h </w:instrText>
+        </w:r>
+        <w:r>
+          <w:rPr>
+            <w:rFonts w:ascii="Arial" w:hAnsi="Arial" w:cs="Arial"/>
+            <w:b/>
+            <w:noProof/>
+            <w:webHidden/>
+            <w:sz w:val="24"/>
+            <w:szCs w:val="24"/>
+          </w:rPr>
+        </w:r>
+        <w:r>
+          <w:rPr>
+            <w:rFonts w:ascii="Arial" w:hAnsi="Arial" w:cs="Arial"/>
+            <w:b/>
+            <w:noProof/>
+            <w:webHidden/>
+            <w:sz w:val="24"/>
+            <w:szCs w:val="24"/>
+          </w:rPr>
+          <w:fldChar w:fldCharType="separate"/>
+        </w:r>
+        <w:r>
+          <w:rPr>
+            <w:rFonts w:ascii="Arial" w:hAnsi="Arial" w:cs="Arial"/>
+            <w:b/>
+            <w:noProof/>
+            <w:webHidden/>
+            <w:sz w:val="24"/>
+            <w:szCs w:val="24"/>
+          </w:rPr>
+          <w:t>5</w:t>
+        </w:r>
+        <w:r>
+          <w:rPr>
+            <w:rFonts w:ascii="Arial" w:hAnsi="Arial" w:cs="Arial"/>
+            <w:b/>
+            <w:noProof/>
+            <w:webHidden/>
+            <w:sz w:val="24"/>
+            <w:szCs w:val="24"/>
+          </w:rPr>
+          <w:fldChar w:fldCharType="end"/>
+        </w:r>
+      </w:hyperlink>
+    </w:p>
+    <w:p>
+      <w:pPr>
+        <w:pStyle w:val="Sumrio1"/>
+        <w:spacing w:line="480" w:lineRule="auto"/>
+        <w:rPr>
+          <w:rFonts w:ascii="Arial" w:eastAsiaTheme="minorEastAsia" w:hAnsi="Arial" w:cs="Arial"/>
+          <w:b/>
+          <w:noProof/>
+          <w:sz w:val="24"/>
+          <w:szCs w:val="24"/>
+        </w:rPr>
+      </w:pPr>
+      <w:hyperlink w:anchor="_Toc9111058" w:history="1">
+        <w:r>
+          <w:rPr>
+            <w:rStyle w:val="Hyperlink"/>
+            <w:rFonts w:ascii="Arial" w:hAnsi="Arial" w:cs="Arial"/>
+            <w:b/>
+            <w:noProof/>
+            <w:sz w:val="24"/>
+            <w:szCs w:val="24"/>
+          </w:rPr>
+          <w:t>4.1. Metodologia para Alcançar o Objetivo Específico 1:</w:t>
+        </w:r>
+        <w:r>
+          <w:rPr>
+            <w:rFonts w:ascii="Arial" w:hAnsi="Arial" w:cs="Arial"/>
+            <w:b/>
+            <w:noProof/>
+            <w:webHidden/>
+            <w:sz w:val="24"/>
+            <w:szCs w:val="24"/>
+          </w:rPr>
+          <w:tab/>
+        </w:r>
+        <w:r>
+          <w:rPr>
+            <w:rFonts w:ascii="Arial" w:hAnsi="Arial" w:cs="Arial"/>
+            <w:b/>
+            <w:noProof/>
+            <w:webHidden/>
+            <w:sz w:val="24"/>
+            <w:szCs w:val="24"/>
+          </w:rPr>
+          <w:fldChar w:fldCharType="begin"/>
+        </w:r>
+        <w:r>
+          <w:rPr>
+            <w:rFonts w:ascii="Arial" w:hAnsi="Arial" w:cs="Arial"/>
+            <w:b/>
+            <w:noProof/>
+            <w:webHidden/>
+            <w:sz w:val="24"/>
+            <w:szCs w:val="24"/>
+          </w:rPr>
+          <w:instrText xml:space="preserve"> PAGEREF _Toc9111058 \h </w:instrText>
+        </w:r>
+        <w:r>
+          <w:rPr>
+            <w:rFonts w:ascii="Arial" w:hAnsi="Arial" w:cs="Arial"/>
+            <w:b/>
+            <w:noProof/>
+            <w:webHidden/>
+            <w:sz w:val="24"/>
+            <w:szCs w:val="24"/>
+          </w:rPr>
+        </w:r>
+        <w:r>
+          <w:rPr>
+            <w:rFonts w:ascii="Arial" w:hAnsi="Arial" w:cs="Arial"/>
+            <w:b/>
+            <w:noProof/>
+            <w:webHidden/>
+            <w:sz w:val="24"/>
+            <w:szCs w:val="24"/>
+          </w:rPr>
+          <w:fldChar w:fldCharType="separate"/>
+        </w:r>
+        <w:r>
+          <w:rPr>
+            <w:rFonts w:ascii="Arial" w:hAnsi="Arial" w:cs="Arial"/>
+            <w:b/>
+            <w:noProof/>
+            <w:webHidden/>
+            <w:sz w:val="24"/>
+            <w:szCs w:val="24"/>
+          </w:rPr>
+          <w:t>5</w:t>
+        </w:r>
+        <w:r>
+          <w:rPr>
+            <w:rFonts w:ascii="Arial" w:hAnsi="Arial" w:cs="Arial"/>
+            <w:b/>
+            <w:noProof/>
+            <w:webHidden/>
+            <w:sz w:val="24"/>
+            <w:szCs w:val="24"/>
+          </w:rPr>
+          <w:fldChar w:fldCharType="end"/>
+        </w:r>
+      </w:hyperlink>
+    </w:p>
+    <w:p>
+      <w:pPr>
+        <w:pStyle w:val="Sumrio1"/>
+        <w:spacing w:line="480" w:lineRule="auto"/>
+        <w:rPr>
+          <w:rFonts w:ascii="Arial" w:eastAsiaTheme="minorEastAsia" w:hAnsi="Arial" w:cs="Arial"/>
+          <w:b/>
+          <w:noProof/>
+          <w:sz w:val="24"/>
+          <w:szCs w:val="24"/>
+        </w:rPr>
+      </w:pPr>
+      <w:hyperlink w:anchor="_Toc9111059" w:history="1">
+        <w:r>
+          <w:rPr>
+            <w:rStyle w:val="Hyperlink"/>
+            <w:rFonts w:ascii="Arial" w:hAnsi="Arial" w:cs="Arial"/>
+            <w:b/>
+            <w:noProof/>
+            <w:sz w:val="24"/>
+            <w:szCs w:val="24"/>
+          </w:rPr>
+          <w:t>4.2. Metodologia para Alcançar o Objetivo Específico 2:</w:t>
+        </w:r>
+        <w:r>
+          <w:rPr>
+            <w:rFonts w:ascii="Arial" w:hAnsi="Arial" w:cs="Arial"/>
+            <w:b/>
+            <w:noProof/>
+            <w:webHidden/>
+            <w:sz w:val="24"/>
+            <w:szCs w:val="24"/>
+          </w:rPr>
+          <w:tab/>
+        </w:r>
+        <w:r>
+          <w:rPr>
+            <w:rFonts w:ascii="Arial" w:hAnsi="Arial" w:cs="Arial"/>
+            <w:b/>
+            <w:noProof/>
+            <w:webHidden/>
+            <w:sz w:val="24"/>
+            <w:szCs w:val="24"/>
+          </w:rPr>
+          <w:fldChar w:fldCharType="begin"/>
+        </w:r>
+        <w:r>
+          <w:rPr>
+            <w:rFonts w:ascii="Arial" w:hAnsi="Arial" w:cs="Arial"/>
+            <w:b/>
+            <w:noProof/>
+            <w:webHidden/>
+            <w:sz w:val="24"/>
+            <w:szCs w:val="24"/>
+          </w:rPr>
+          <w:instrText xml:space="preserve"> PAGEREF _Toc9111059 \h </w:instrText>
+        </w:r>
+        <w:r>
+          <w:rPr>
+            <w:rFonts w:ascii="Arial" w:hAnsi="Arial" w:cs="Arial"/>
+            <w:b/>
+            <w:noProof/>
+            <w:webHidden/>
+            <w:sz w:val="24"/>
+            <w:szCs w:val="24"/>
+          </w:rPr>
+        </w:r>
+        <w:r>
+          <w:rPr>
+            <w:rFonts w:ascii="Arial" w:hAnsi="Arial" w:cs="Arial"/>
+            <w:b/>
+            <w:noProof/>
+            <w:webHidden/>
+            <w:sz w:val="24"/>
+            <w:szCs w:val="24"/>
+          </w:rPr>
+          <w:fldChar w:fldCharType="separate"/>
+        </w:r>
+        <w:r>
+          <w:rPr>
+            <w:rFonts w:ascii="Arial" w:hAnsi="Arial" w:cs="Arial"/>
+            <w:b/>
+            <w:noProof/>
+            <w:webHidden/>
+            <w:sz w:val="24"/>
+            <w:szCs w:val="24"/>
+          </w:rPr>
+          <w:t>5</w:t>
+        </w:r>
+        <w:r>
+          <w:rPr>
+            <w:rFonts w:ascii="Arial" w:hAnsi="Arial" w:cs="Arial"/>
+            <w:b/>
+            <w:noProof/>
+            <w:webHidden/>
+            <w:sz w:val="24"/>
+            <w:szCs w:val="24"/>
+          </w:rPr>
+          <w:fldChar w:fldCharType="end"/>
+        </w:r>
+      </w:hyperlink>
+    </w:p>
+    <w:p>
+      <w:pPr>
+        <w:pStyle w:val="Sumrio1"/>
+        <w:spacing w:line="480" w:lineRule="auto"/>
+        <w:rPr>
+          <w:rFonts w:ascii="Arial" w:eastAsiaTheme="minorEastAsia" w:hAnsi="Arial" w:cs="Arial"/>
+          <w:b/>
+          <w:noProof/>
+          <w:sz w:val="24"/>
+          <w:szCs w:val="24"/>
+        </w:rPr>
+      </w:pPr>
+      <w:hyperlink w:anchor="_Toc9111060" w:history="1">
+        <w:r>
+          <w:rPr>
+            <w:rStyle w:val="Hyperlink"/>
+            <w:rFonts w:ascii="Arial" w:hAnsi="Arial" w:cs="Arial"/>
+            <w:b/>
+            <w:noProof/>
+            <w:sz w:val="24"/>
+            <w:szCs w:val="24"/>
+          </w:rPr>
+          <w:t>4.3. Metodologia para Alcançar o Objetivo Específico 3:</w:t>
+        </w:r>
+        <w:r>
+          <w:rPr>
+            <w:rFonts w:ascii="Arial" w:hAnsi="Arial" w:cs="Arial"/>
+            <w:b/>
+            <w:noProof/>
+            <w:webHidden/>
+            <w:sz w:val="24"/>
+            <w:szCs w:val="24"/>
+          </w:rPr>
+          <w:tab/>
+        </w:r>
+        <w:r>
+          <w:rPr>
+            <w:rFonts w:ascii="Arial" w:hAnsi="Arial" w:cs="Arial"/>
+            <w:b/>
+            <w:noProof/>
+            <w:webHidden/>
+            <w:sz w:val="24"/>
+            <w:szCs w:val="24"/>
+          </w:rPr>
+          <w:fldChar w:fldCharType="begin"/>
+        </w:r>
+        <w:r>
+          <w:rPr>
+            <w:rFonts w:ascii="Arial" w:hAnsi="Arial" w:cs="Arial"/>
+            <w:b/>
+            <w:noProof/>
+            <w:webHidden/>
+            <w:sz w:val="24"/>
+            <w:szCs w:val="24"/>
+          </w:rPr>
+          <w:instrText xml:space="preserve"> PAGEREF _Toc9111060 \h </w:instrText>
+        </w:r>
+        <w:r>
+          <w:rPr>
+            <w:rFonts w:ascii="Arial" w:hAnsi="Arial" w:cs="Arial"/>
+            <w:b/>
+            <w:noProof/>
+            <w:webHidden/>
+            <w:sz w:val="24"/>
+            <w:szCs w:val="24"/>
+          </w:rPr>
+        </w:r>
+        <w:r>
+          <w:rPr>
+            <w:rFonts w:ascii="Arial" w:hAnsi="Arial" w:cs="Arial"/>
+            <w:b/>
+            <w:noProof/>
+            <w:webHidden/>
+            <w:sz w:val="24"/>
+            <w:szCs w:val="24"/>
+          </w:rPr>
+          <w:fldChar w:fldCharType="separate"/>
+        </w:r>
+        <w:r>
+          <w:rPr>
+            <w:rFonts w:ascii="Arial" w:hAnsi="Arial" w:cs="Arial"/>
+            <w:b/>
+            <w:noProof/>
+            <w:webHidden/>
+            <w:sz w:val="24"/>
+            <w:szCs w:val="24"/>
+          </w:rPr>
+          <w:t>5</w:t>
+        </w:r>
+        <w:r>
+          <w:rPr>
+            <w:rFonts w:ascii="Arial" w:hAnsi="Arial" w:cs="Arial"/>
+            <w:b/>
+            <w:noProof/>
+            <w:webHidden/>
+            <w:sz w:val="24"/>
+            <w:szCs w:val="24"/>
+          </w:rPr>
+          <w:fldChar w:fldCharType="end"/>
+        </w:r>
+      </w:hyperlink>
+    </w:p>
+    <w:p>
+      <w:pPr>
+        <w:pStyle w:val="Sumrio1"/>
+        <w:spacing w:line="480" w:lineRule="auto"/>
+        <w:rPr>
+          <w:rFonts w:ascii="Arial" w:eastAsiaTheme="minorEastAsia" w:hAnsi="Arial" w:cs="Arial"/>
+          <w:b/>
+          <w:noProof/>
+          <w:sz w:val="24"/>
+          <w:szCs w:val="24"/>
+        </w:rPr>
+      </w:pPr>
+      <w:hyperlink w:anchor="_Toc9111061" w:history="1">
+        <w:r>
+          <w:rPr>
+            <w:rStyle w:val="Hyperlink"/>
+            <w:rFonts w:ascii="Arial" w:hAnsi="Arial" w:cs="Arial"/>
+            <w:b/>
+            <w:noProof/>
+            <w:sz w:val="24"/>
+            <w:szCs w:val="24"/>
+          </w:rPr>
+          <w:t>4.4. Metodologia para Alcançar o Objetivo Específico 4:</w:t>
+        </w:r>
+        <w:r>
+          <w:rPr>
+            <w:rFonts w:ascii="Arial" w:hAnsi="Arial" w:cs="Arial"/>
+            <w:b/>
+            <w:noProof/>
+            <w:webHidden/>
+            <w:sz w:val="24"/>
+            <w:szCs w:val="24"/>
+          </w:rPr>
+          <w:tab/>
+        </w:r>
+        <w:r>
+          <w:rPr>
+            <w:rFonts w:ascii="Arial" w:hAnsi="Arial" w:cs="Arial"/>
+            <w:b/>
+            <w:noProof/>
+            <w:webHidden/>
+            <w:sz w:val="24"/>
+            <w:szCs w:val="24"/>
+          </w:rPr>
+          <w:fldChar w:fldCharType="begin"/>
+        </w:r>
+        <w:r>
+          <w:rPr>
+            <w:rFonts w:ascii="Arial" w:hAnsi="Arial" w:cs="Arial"/>
+            <w:b/>
+            <w:noProof/>
+            <w:webHidden/>
+            <w:sz w:val="24"/>
+            <w:szCs w:val="24"/>
+          </w:rPr>
+          <w:instrText xml:space="preserve"> PAGEREF _Toc9111061 \h </w:instrText>
+        </w:r>
+        <w:r>
+          <w:rPr>
+            <w:rFonts w:ascii="Arial" w:hAnsi="Arial" w:cs="Arial"/>
+            <w:b/>
+            <w:noProof/>
+            <w:webHidden/>
+            <w:sz w:val="24"/>
+            <w:szCs w:val="24"/>
+          </w:rPr>
+        </w:r>
+        <w:r>
+          <w:rPr>
+            <w:rFonts w:ascii="Arial" w:hAnsi="Arial" w:cs="Arial"/>
+            <w:b/>
+            <w:noProof/>
+            <w:webHidden/>
+            <w:sz w:val="24"/>
+            <w:szCs w:val="24"/>
+          </w:rPr>
+          <w:fldChar w:fldCharType="separate"/>
+        </w:r>
+        <w:r>
+          <w:rPr>
+            <w:rFonts w:ascii="Arial" w:hAnsi="Arial" w:cs="Arial"/>
+            <w:b/>
+            <w:noProof/>
+            <w:webHidden/>
+            <w:sz w:val="24"/>
+            <w:szCs w:val="24"/>
+          </w:rPr>
+          <w:t>5</w:t>
+        </w:r>
+        <w:r>
+          <w:rPr>
+            <w:rFonts w:ascii="Arial" w:hAnsi="Arial" w:cs="Arial"/>
+            <w:b/>
+            <w:noProof/>
+            <w:webHidden/>
+            <w:sz w:val="24"/>
+            <w:szCs w:val="24"/>
+          </w:rPr>
+          <w:fldChar w:fldCharType="end"/>
+        </w:r>
+      </w:hyperlink>
+    </w:p>
+    <w:p>
+      <w:pPr>
+        <w:pStyle w:val="Sumrio1"/>
+        <w:spacing w:line="480" w:lineRule="auto"/>
+        <w:rPr>
+          <w:rFonts w:ascii="Arial" w:eastAsiaTheme="minorEastAsia" w:hAnsi="Arial" w:cs="Arial"/>
+          <w:b/>
+          <w:noProof/>
+          <w:sz w:val="24"/>
+          <w:szCs w:val="24"/>
+        </w:rPr>
+      </w:pPr>
+      <w:hyperlink w:anchor="_Toc9111062" w:history="1">
+        <w:r>
+          <w:rPr>
+            <w:rStyle w:val="Hyperlink"/>
+            <w:rFonts w:ascii="Arial" w:hAnsi="Arial" w:cs="Arial"/>
+            <w:b/>
+            <w:noProof/>
+            <w:sz w:val="24"/>
+            <w:szCs w:val="24"/>
+          </w:rPr>
+          <w:t>4.5. Metodologia para Alcançar o Objetivo Específico 5:</w:t>
+        </w:r>
+        <w:r>
+          <w:rPr>
+            <w:rFonts w:ascii="Arial" w:hAnsi="Arial" w:cs="Arial"/>
+            <w:b/>
+            <w:noProof/>
+            <w:webHidden/>
+            <w:sz w:val="24"/>
+            <w:szCs w:val="24"/>
+          </w:rPr>
+          <w:tab/>
+        </w:r>
+        <w:r>
+          <w:rPr>
+            <w:rFonts w:ascii="Arial" w:hAnsi="Arial" w:cs="Arial"/>
+            <w:b/>
+            <w:noProof/>
+            <w:webHidden/>
+            <w:sz w:val="24"/>
+            <w:szCs w:val="24"/>
+          </w:rPr>
+          <w:fldChar w:fldCharType="begin"/>
+        </w:r>
+        <w:r>
+          <w:rPr>
+            <w:rFonts w:ascii="Arial" w:hAnsi="Arial" w:cs="Arial"/>
+            <w:b/>
+            <w:noProof/>
+            <w:webHidden/>
+            <w:sz w:val="24"/>
+            <w:szCs w:val="24"/>
+          </w:rPr>
+          <w:instrText xml:space="preserve"> PAGEREF _Toc9111062 \h </w:instrText>
+        </w:r>
+        <w:r>
+          <w:rPr>
+            <w:rFonts w:ascii="Arial" w:hAnsi="Arial" w:cs="Arial"/>
+            <w:b/>
+            <w:noProof/>
+            <w:webHidden/>
+            <w:sz w:val="24"/>
+            <w:szCs w:val="24"/>
+          </w:rPr>
+        </w:r>
+        <w:r>
+          <w:rPr>
+            <w:rFonts w:ascii="Arial" w:hAnsi="Arial" w:cs="Arial"/>
+            <w:b/>
+            <w:noProof/>
+            <w:webHidden/>
+            <w:sz w:val="24"/>
+            <w:szCs w:val="24"/>
+          </w:rPr>
+          <w:fldChar w:fldCharType="separate"/>
+        </w:r>
+        <w:r>
+          <w:rPr>
+            <w:rFonts w:ascii="Arial" w:hAnsi="Arial" w:cs="Arial"/>
+            <w:b/>
+            <w:noProof/>
+            <w:webHidden/>
+            <w:sz w:val="24"/>
+            <w:szCs w:val="24"/>
+          </w:rPr>
+          <w:t>5</w:t>
+        </w:r>
+        <w:r>
+          <w:rPr>
+            <w:rFonts w:ascii="Arial" w:hAnsi="Arial" w:cs="Arial"/>
+            <w:b/>
+            <w:noProof/>
+            <w:webHidden/>
+            <w:sz w:val="24"/>
+            <w:szCs w:val="24"/>
+          </w:rPr>
+          <w:fldChar w:fldCharType="end"/>
+        </w:r>
+      </w:hyperlink>
+    </w:p>
+    <w:p>
+      <w:pPr>
+        <w:pStyle w:val="Sumrio1"/>
+        <w:spacing w:line="480" w:lineRule="auto"/>
+        <w:rPr>
+          <w:rFonts w:ascii="Arial" w:eastAsiaTheme="minorEastAsia" w:hAnsi="Arial" w:cs="Arial"/>
+          <w:b/>
+          <w:noProof/>
+          <w:sz w:val="24"/>
+          <w:szCs w:val="24"/>
+        </w:rPr>
+      </w:pPr>
+      <w:hyperlink w:anchor="_Toc9111063" w:history="1">
+        <w:r>
+          <w:rPr>
+            <w:rStyle w:val="Hyperlink"/>
+            <w:rFonts w:ascii="Arial" w:hAnsi="Arial" w:cs="Arial"/>
+            <w:b/>
+            <w:noProof/>
+            <w:sz w:val="24"/>
+            <w:szCs w:val="24"/>
+          </w:rPr>
+          <w:t>4.6. Metodologia para Alcançar o Objetivo Específico 6:</w:t>
+        </w:r>
+        <w:r>
+          <w:rPr>
+            <w:rFonts w:ascii="Arial" w:hAnsi="Arial" w:cs="Arial"/>
+            <w:b/>
+            <w:noProof/>
+            <w:webHidden/>
+            <w:sz w:val="24"/>
+            <w:szCs w:val="24"/>
+          </w:rPr>
+          <w:tab/>
+        </w:r>
+        <w:r>
+          <w:rPr>
+            <w:rFonts w:ascii="Arial" w:hAnsi="Arial" w:cs="Arial"/>
+            <w:b/>
+            <w:noProof/>
+            <w:webHidden/>
+            <w:sz w:val="24"/>
+            <w:szCs w:val="24"/>
+          </w:rPr>
+          <w:fldChar w:fldCharType="begin"/>
+        </w:r>
+        <w:r>
+          <w:rPr>
+            <w:rFonts w:ascii="Arial" w:hAnsi="Arial" w:cs="Arial"/>
+            <w:b/>
+            <w:noProof/>
+            <w:webHidden/>
+            <w:sz w:val="24"/>
+            <w:szCs w:val="24"/>
+          </w:rPr>
+          <w:instrText xml:space="preserve"> PAGEREF _Toc9111063 \h </w:instrText>
         </w:r>
         <w:r>
           <w:rPr>
@@ -3038,14 +3504,14 @@
         <w:pStyle w:val="Sumrio1"/>
         <w:spacing w:line="480" w:lineRule="auto"/>
         <w:rPr>
-          <w:rFonts w:ascii="Arial" w:hAnsi="Arial" w:cs="Arial"/>
+          <w:rFonts w:ascii="Arial" w:eastAsiaTheme="minorEastAsia" w:hAnsi="Arial" w:cs="Arial"/>
           <w:b/>
           <w:noProof/>
           <w:sz w:val="24"/>
           <w:szCs w:val="24"/>
         </w:rPr>
       </w:pPr>
-      <w:hyperlink w:anchor="_Toc7707793" w:history="1">
+      <w:hyperlink w:anchor="_Toc9111064" w:history="1">
         <w:r>
           <w:rPr>
             <w:rStyle w:val="Hyperlink"/>
@@ -3055,7 +3521,7 @@
             <w:sz w:val="24"/>
             <w:szCs w:val="24"/>
           </w:rPr>
-          <w:t>4. Metodologia</w:t>
+          <w:t>4.7. Metodologia para Alcançar o Objetivo Específico 7:</w:t>
         </w:r>
         <w:r>
           <w:rPr>
@@ -3088,7 +3554,211 @@
             <w:sz w:val="24"/>
             <w:szCs w:val="24"/>
           </w:rPr>
-          <w:instrText xml:space="preserve"> PAGEREF _Toc7707793 \h </w:instrText>
+          <w:instrText xml:space="preserve"> PAGEREF _Toc9111064 \h </w:instrText>
+        </w:r>
+        <w:r>
+          <w:rPr>
+            <w:rFonts w:ascii="Arial" w:hAnsi="Arial" w:cs="Arial"/>
+            <w:b/>
+            <w:noProof/>
+            <w:webHidden/>
+            <w:sz w:val="24"/>
+            <w:szCs w:val="24"/>
+          </w:rPr>
+        </w:r>
+        <w:r>
+          <w:rPr>
+            <w:rFonts w:ascii="Arial" w:hAnsi="Arial" w:cs="Arial"/>
+            <w:b/>
+            <w:noProof/>
+            <w:webHidden/>
+            <w:sz w:val="24"/>
+            <w:szCs w:val="24"/>
+          </w:rPr>
+          <w:fldChar w:fldCharType="separate"/>
+        </w:r>
+        <w:r>
+          <w:rPr>
+            <w:rFonts w:ascii="Arial" w:hAnsi="Arial" w:cs="Arial"/>
+            <w:b/>
+            <w:noProof/>
+            <w:webHidden/>
+            <w:sz w:val="24"/>
+            <w:szCs w:val="24"/>
+          </w:rPr>
+          <w:t>6</w:t>
+        </w:r>
+        <w:r>
+          <w:rPr>
+            <w:rFonts w:ascii="Arial" w:hAnsi="Arial" w:cs="Arial"/>
+            <w:b/>
+            <w:noProof/>
+            <w:webHidden/>
+            <w:sz w:val="24"/>
+            <w:szCs w:val="24"/>
+          </w:rPr>
+          <w:fldChar w:fldCharType="end"/>
+        </w:r>
+      </w:hyperlink>
+    </w:p>
+    <w:p>
+      <w:pPr>
+        <w:pStyle w:val="Sumrio1"/>
+        <w:spacing w:line="480" w:lineRule="auto"/>
+        <w:rPr>
+          <w:rFonts w:ascii="Arial" w:eastAsiaTheme="minorEastAsia" w:hAnsi="Arial" w:cs="Arial"/>
+          <w:b/>
+          <w:noProof/>
+          <w:sz w:val="24"/>
+          <w:szCs w:val="24"/>
+        </w:rPr>
+      </w:pPr>
+      <w:hyperlink w:anchor="_Toc9111065" w:history="1">
+        <w:r>
+          <w:rPr>
+            <w:rStyle w:val="Hyperlink"/>
+            <w:rFonts w:ascii="Arial" w:hAnsi="Arial" w:cs="Arial"/>
+            <w:b/>
+            <w:noProof/>
+            <w:sz w:val="24"/>
+            <w:szCs w:val="24"/>
+          </w:rPr>
+          <w:t>4.8. Metodologia para Alcançar o Objetivo Específico 8:</w:t>
+        </w:r>
+        <w:r>
+          <w:rPr>
+            <w:rFonts w:ascii="Arial" w:hAnsi="Arial" w:cs="Arial"/>
+            <w:b/>
+            <w:noProof/>
+            <w:webHidden/>
+            <w:sz w:val="24"/>
+            <w:szCs w:val="24"/>
+          </w:rPr>
+          <w:tab/>
+        </w:r>
+        <w:r>
+          <w:rPr>
+            <w:rFonts w:ascii="Arial" w:hAnsi="Arial" w:cs="Arial"/>
+            <w:b/>
+            <w:noProof/>
+            <w:webHidden/>
+            <w:sz w:val="24"/>
+            <w:szCs w:val="24"/>
+          </w:rPr>
+          <w:fldChar w:fldCharType="begin"/>
+        </w:r>
+        <w:r>
+          <w:rPr>
+            <w:rFonts w:ascii="Arial" w:hAnsi="Arial" w:cs="Arial"/>
+            <w:b/>
+            <w:noProof/>
+            <w:webHidden/>
+            <w:sz w:val="24"/>
+            <w:szCs w:val="24"/>
+          </w:rPr>
+          <w:instrText xml:space="preserve"> PAGEREF _Toc9111065 \h </w:instrText>
+        </w:r>
+        <w:r>
+          <w:rPr>
+            <w:rFonts w:ascii="Arial" w:hAnsi="Arial" w:cs="Arial"/>
+            <w:b/>
+            <w:noProof/>
+            <w:webHidden/>
+            <w:sz w:val="24"/>
+            <w:szCs w:val="24"/>
+          </w:rPr>
+        </w:r>
+        <w:r>
+          <w:rPr>
+            <w:rFonts w:ascii="Arial" w:hAnsi="Arial" w:cs="Arial"/>
+            <w:b/>
+            <w:noProof/>
+            <w:webHidden/>
+            <w:sz w:val="24"/>
+            <w:szCs w:val="24"/>
+          </w:rPr>
+          <w:fldChar w:fldCharType="separate"/>
+        </w:r>
+        <w:r>
+          <w:rPr>
+            <w:rFonts w:ascii="Arial" w:hAnsi="Arial" w:cs="Arial"/>
+            <w:b/>
+            <w:noProof/>
+            <w:webHidden/>
+            <w:sz w:val="24"/>
+            <w:szCs w:val="24"/>
+          </w:rPr>
+          <w:t>6</w:t>
+        </w:r>
+        <w:r>
+          <w:rPr>
+            <w:rFonts w:ascii="Arial" w:hAnsi="Arial" w:cs="Arial"/>
+            <w:b/>
+            <w:noProof/>
+            <w:webHidden/>
+            <w:sz w:val="24"/>
+            <w:szCs w:val="24"/>
+          </w:rPr>
+          <w:fldChar w:fldCharType="end"/>
+        </w:r>
+      </w:hyperlink>
+    </w:p>
+    <w:p>
+      <w:pPr>
+        <w:pStyle w:val="Sumrio1"/>
+        <w:spacing w:line="480" w:lineRule="auto"/>
+        <w:rPr>
+          <w:rFonts w:ascii="Arial" w:eastAsiaTheme="minorEastAsia" w:hAnsi="Arial" w:cs="Arial"/>
+          <w:b/>
+          <w:noProof/>
+          <w:sz w:val="24"/>
+          <w:szCs w:val="24"/>
+        </w:rPr>
+      </w:pPr>
+      <w:hyperlink w:anchor="_Toc9111066" w:history="1">
+        <w:r>
+          <w:rPr>
+            <w:rStyle w:val="Hyperlink"/>
+            <w:rFonts w:ascii="Arial" w:hAnsi="Arial" w:cs="Arial"/>
+            <w:b/>
+            <w:noProof/>
+            <w:sz w:val="24"/>
+            <w:szCs w:val="24"/>
+          </w:rPr>
+          <w:t>5. Anúncio dos Assuntos:</w:t>
+        </w:r>
+        <w:r>
+          <w:rPr>
+            <w:rFonts w:ascii="Arial" w:hAnsi="Arial" w:cs="Arial"/>
+            <w:b/>
+            <w:noProof/>
+            <w:webHidden/>
+            <w:sz w:val="24"/>
+            <w:szCs w:val="24"/>
+          </w:rPr>
+          <w:tab/>
+        </w:r>
+        <w:r>
+          <w:rPr>
+            <w:rFonts w:ascii="Arial" w:hAnsi="Arial" w:cs="Arial"/>
+            <w:b/>
+            <w:noProof/>
+            <w:webHidden/>
+            <w:sz w:val="24"/>
+            <w:szCs w:val="24"/>
+          </w:rPr>
+          <w:fldChar w:fldCharType="begin"/>
+        </w:r>
+        <w:r>
+          <w:rPr>
+            <w:rFonts w:ascii="Arial" w:hAnsi="Arial" w:cs="Arial"/>
+            <w:b/>
+            <w:noProof/>
+            <w:webHidden/>
+            <w:sz w:val="24"/>
+            <w:szCs w:val="24"/>
+          </w:rPr>
+          <w:instrText xml:space="preserve"> PAGEREF _Toc9111066 \h </w:instrText>
         </w:r>
         <w:r>
           <w:rPr>
@@ -3140,14 +3810,14 @@
         <w:pStyle w:val="Sumrio1"/>
         <w:spacing w:line="480" w:lineRule="auto"/>
         <w:rPr>
-          <w:rFonts w:ascii="Arial" w:hAnsi="Arial" w:cs="Arial"/>
+          <w:rFonts w:ascii="Arial" w:eastAsiaTheme="minorEastAsia" w:hAnsi="Arial" w:cs="Arial"/>
           <w:b/>
           <w:noProof/>
           <w:sz w:val="24"/>
           <w:szCs w:val="24"/>
         </w:rPr>
       </w:pPr>
-      <w:hyperlink w:anchor="_Toc7707794" w:history="1">
+      <w:hyperlink w:anchor="_Toc9111067" w:history="1">
         <w:r>
           <w:rPr>
             <w:rStyle w:val="Hyperlink"/>
@@ -3157,7 +3827,7 @@
             <w:sz w:val="24"/>
             <w:szCs w:val="24"/>
           </w:rPr>
-          <w:t>4.1. Metodologia para Alcançar o Objetivo Específico 1:</w:t>
+          <w:t>6. Cronograma:</w:t>
         </w:r>
         <w:r>
           <w:rPr>
@@ -3190,619 +3860,7 @@
             <w:sz w:val="24"/>
             <w:szCs w:val="24"/>
           </w:rPr>
-          <w:instrText xml:space="preserve"> PAGEREF _Toc7707794 \h </w:instrText>
-        </w:r>
-        <w:r>
-          <w:rPr>
-            <w:rFonts w:ascii="Arial" w:hAnsi="Arial" w:cs="Arial"/>
-            <w:b/>
-            <w:noProof/>
-            <w:webHidden/>
-            <w:sz w:val="24"/>
-            <w:szCs w:val="24"/>
-          </w:rPr>
-        </w:r>
-        <w:r>
-          <w:rPr>
-            <w:rFonts w:ascii="Arial" w:hAnsi="Arial" w:cs="Arial"/>
-            <w:b/>
-            <w:noProof/>
-            <w:webHidden/>
-            <w:sz w:val="24"/>
-            <w:szCs w:val="24"/>
-          </w:rPr>
-          <w:fldChar w:fldCharType="separate"/>
-        </w:r>
-        <w:r>
-          <w:rPr>
-            <w:rFonts w:ascii="Arial" w:hAnsi="Arial" w:cs="Arial"/>
-            <w:b/>
-            <w:noProof/>
-            <w:webHidden/>
-            <w:sz w:val="24"/>
-            <w:szCs w:val="24"/>
-          </w:rPr>
-          <w:t>7</w:t>
-        </w:r>
-        <w:r>
-          <w:rPr>
-            <w:rFonts w:ascii="Arial" w:hAnsi="Arial" w:cs="Arial"/>
-            <w:b/>
-            <w:noProof/>
-            <w:webHidden/>
-            <w:sz w:val="24"/>
-            <w:szCs w:val="24"/>
-          </w:rPr>
-          <w:fldChar w:fldCharType="end"/>
-        </w:r>
-      </w:hyperlink>
-    </w:p>
-    <w:p>
-      <w:pPr>
-        <w:pStyle w:val="Sumrio1"/>
-        <w:spacing w:line="480" w:lineRule="auto"/>
-        <w:rPr>
-          <w:rFonts w:ascii="Arial" w:hAnsi="Arial" w:cs="Arial"/>
-          <w:b/>
-          <w:noProof/>
-          <w:sz w:val="24"/>
-          <w:szCs w:val="24"/>
-        </w:rPr>
-      </w:pPr>
-      <w:hyperlink w:anchor="_Toc7707795" w:history="1">
-        <w:r>
-          <w:rPr>
-            <w:rStyle w:val="Hyperlink"/>
-            <w:rFonts w:ascii="Arial" w:hAnsi="Arial" w:cs="Arial"/>
-            <w:b/>
-            <w:noProof/>
-            <w:sz w:val="24"/>
-            <w:szCs w:val="24"/>
-          </w:rPr>
-          <w:t>4.2. Metodologia para Alcançar o Objetivo Específico 2:</w:t>
-        </w:r>
-        <w:r>
-          <w:rPr>
-            <w:rFonts w:ascii="Arial" w:hAnsi="Arial" w:cs="Arial"/>
-            <w:b/>
-            <w:noProof/>
-            <w:webHidden/>
-            <w:sz w:val="24"/>
-            <w:szCs w:val="24"/>
-          </w:rPr>
-          <w:tab/>
-        </w:r>
-        <w:r>
-          <w:rPr>
-            <w:rFonts w:ascii="Arial" w:hAnsi="Arial" w:cs="Arial"/>
-            <w:b/>
-            <w:noProof/>
-            <w:webHidden/>
-            <w:sz w:val="24"/>
-            <w:szCs w:val="24"/>
-          </w:rPr>
-          <w:fldChar w:fldCharType="begin"/>
-        </w:r>
-        <w:r>
-          <w:rPr>
-            <w:rFonts w:ascii="Arial" w:hAnsi="Arial" w:cs="Arial"/>
-            <w:b/>
-            <w:noProof/>
-            <w:webHidden/>
-            <w:sz w:val="24"/>
-            <w:szCs w:val="24"/>
-          </w:rPr>
-          <w:instrText xml:space="preserve"> PAGEREF _Toc7707795 \h </w:instrText>
-        </w:r>
-        <w:r>
-          <w:rPr>
-            <w:rFonts w:ascii="Arial" w:hAnsi="Arial" w:cs="Arial"/>
-            <w:b/>
-            <w:noProof/>
-            <w:webHidden/>
-            <w:sz w:val="24"/>
-            <w:szCs w:val="24"/>
-          </w:rPr>
-        </w:r>
-        <w:r>
-          <w:rPr>
-            <w:rFonts w:ascii="Arial" w:hAnsi="Arial" w:cs="Arial"/>
-            <w:b/>
-            <w:noProof/>
-            <w:webHidden/>
-            <w:sz w:val="24"/>
-            <w:szCs w:val="24"/>
-          </w:rPr>
-          <w:fldChar w:fldCharType="separate"/>
-        </w:r>
-        <w:r>
-          <w:rPr>
-            <w:rFonts w:ascii="Arial" w:hAnsi="Arial" w:cs="Arial"/>
-            <w:b/>
-            <w:noProof/>
-            <w:webHidden/>
-            <w:sz w:val="24"/>
-            <w:szCs w:val="24"/>
-          </w:rPr>
-          <w:t>7</w:t>
-        </w:r>
-        <w:r>
-          <w:rPr>
-            <w:rFonts w:ascii="Arial" w:hAnsi="Arial" w:cs="Arial"/>
-            <w:b/>
-            <w:noProof/>
-            <w:webHidden/>
-            <w:sz w:val="24"/>
-            <w:szCs w:val="24"/>
-          </w:rPr>
-          <w:fldChar w:fldCharType="end"/>
-        </w:r>
-      </w:hyperlink>
-    </w:p>
-    <w:p>
-      <w:pPr>
-        <w:pStyle w:val="Sumrio1"/>
-        <w:spacing w:line="480" w:lineRule="auto"/>
-        <w:rPr>
-          <w:rFonts w:ascii="Arial" w:hAnsi="Arial" w:cs="Arial"/>
-          <w:b/>
-          <w:noProof/>
-          <w:sz w:val="24"/>
-          <w:szCs w:val="24"/>
-        </w:rPr>
-      </w:pPr>
-      <w:hyperlink w:anchor="_Toc7707796" w:history="1">
-        <w:r>
-          <w:rPr>
-            <w:rStyle w:val="Hyperlink"/>
-            <w:rFonts w:ascii="Arial" w:hAnsi="Arial" w:cs="Arial"/>
-            <w:b/>
-            <w:noProof/>
-            <w:sz w:val="24"/>
-            <w:szCs w:val="24"/>
-          </w:rPr>
-          <w:t>4.3. Metodologia para Alcançar o Objetivo Específico 3:</w:t>
-        </w:r>
-        <w:r>
-          <w:rPr>
-            <w:rFonts w:ascii="Arial" w:hAnsi="Arial" w:cs="Arial"/>
-            <w:b/>
-            <w:noProof/>
-            <w:webHidden/>
-            <w:sz w:val="24"/>
-            <w:szCs w:val="24"/>
-          </w:rPr>
-          <w:tab/>
-        </w:r>
-        <w:r>
-          <w:rPr>
-            <w:rFonts w:ascii="Arial" w:hAnsi="Arial" w:cs="Arial"/>
-            <w:b/>
-            <w:noProof/>
-            <w:webHidden/>
-            <w:sz w:val="24"/>
-            <w:szCs w:val="24"/>
-          </w:rPr>
-          <w:fldChar w:fldCharType="begin"/>
-        </w:r>
-        <w:r>
-          <w:rPr>
-            <w:rFonts w:ascii="Arial" w:hAnsi="Arial" w:cs="Arial"/>
-            <w:b/>
-            <w:noProof/>
-            <w:webHidden/>
-            <w:sz w:val="24"/>
-            <w:szCs w:val="24"/>
-          </w:rPr>
-          <w:instrText xml:space="preserve"> PAGEREF _Toc7707796 \h </w:instrText>
-        </w:r>
-        <w:r>
-          <w:rPr>
-            <w:rFonts w:ascii="Arial" w:hAnsi="Arial" w:cs="Arial"/>
-            <w:b/>
-            <w:noProof/>
-            <w:webHidden/>
-            <w:sz w:val="24"/>
-            <w:szCs w:val="24"/>
-          </w:rPr>
-        </w:r>
-        <w:r>
-          <w:rPr>
-            <w:rFonts w:ascii="Arial" w:hAnsi="Arial" w:cs="Arial"/>
-            <w:b/>
-            <w:noProof/>
-            <w:webHidden/>
-            <w:sz w:val="24"/>
-            <w:szCs w:val="24"/>
-          </w:rPr>
-          <w:fldChar w:fldCharType="separate"/>
-        </w:r>
-        <w:r>
-          <w:rPr>
-            <w:rFonts w:ascii="Arial" w:hAnsi="Arial" w:cs="Arial"/>
-            <w:b/>
-            <w:noProof/>
-            <w:webHidden/>
-            <w:sz w:val="24"/>
-            <w:szCs w:val="24"/>
-          </w:rPr>
-          <w:t>7</w:t>
-        </w:r>
-        <w:r>
-          <w:rPr>
-            <w:rFonts w:ascii="Arial" w:hAnsi="Arial" w:cs="Arial"/>
-            <w:b/>
-            <w:noProof/>
-            <w:webHidden/>
-            <w:sz w:val="24"/>
-            <w:szCs w:val="24"/>
-          </w:rPr>
-          <w:fldChar w:fldCharType="end"/>
-        </w:r>
-      </w:hyperlink>
-    </w:p>
-    <w:p>
-      <w:pPr>
-        <w:pStyle w:val="Sumrio1"/>
-        <w:spacing w:line="480" w:lineRule="auto"/>
-        <w:rPr>
-          <w:rFonts w:ascii="Arial" w:hAnsi="Arial" w:cs="Arial"/>
-          <w:b/>
-          <w:noProof/>
-          <w:sz w:val="24"/>
-          <w:szCs w:val="24"/>
-        </w:rPr>
-      </w:pPr>
-      <w:hyperlink w:anchor="_Toc7707797" w:history="1">
-        <w:r>
-          <w:rPr>
-            <w:rStyle w:val="Hyperlink"/>
-            <w:rFonts w:ascii="Arial" w:hAnsi="Arial" w:cs="Arial"/>
-            <w:b/>
-            <w:noProof/>
-            <w:sz w:val="24"/>
-            <w:szCs w:val="24"/>
-          </w:rPr>
-          <w:t>4.4. Metodologia para Alcançar o Objetivo Específico 4:</w:t>
-        </w:r>
-        <w:r>
-          <w:rPr>
-            <w:rFonts w:ascii="Arial" w:hAnsi="Arial" w:cs="Arial"/>
-            <w:b/>
-            <w:noProof/>
-            <w:webHidden/>
-            <w:sz w:val="24"/>
-            <w:szCs w:val="24"/>
-          </w:rPr>
-          <w:tab/>
-        </w:r>
-        <w:r>
-          <w:rPr>
-            <w:rFonts w:ascii="Arial" w:hAnsi="Arial" w:cs="Arial"/>
-            <w:b/>
-            <w:noProof/>
-            <w:webHidden/>
-            <w:sz w:val="24"/>
-            <w:szCs w:val="24"/>
-          </w:rPr>
-          <w:fldChar w:fldCharType="begin"/>
-        </w:r>
-        <w:r>
-          <w:rPr>
-            <w:rFonts w:ascii="Arial" w:hAnsi="Arial" w:cs="Arial"/>
-            <w:b/>
-            <w:noProof/>
-            <w:webHidden/>
-            <w:sz w:val="24"/>
-            <w:szCs w:val="24"/>
-          </w:rPr>
-          <w:instrText xml:space="preserve"> PAGEREF _Toc7707797 \h </w:instrText>
-        </w:r>
-        <w:r>
-          <w:rPr>
-            <w:rFonts w:ascii="Arial" w:hAnsi="Arial" w:cs="Arial"/>
-            <w:b/>
-            <w:noProof/>
-            <w:webHidden/>
-            <w:sz w:val="24"/>
-            <w:szCs w:val="24"/>
-          </w:rPr>
-        </w:r>
-        <w:r>
-          <w:rPr>
-            <w:rFonts w:ascii="Arial" w:hAnsi="Arial" w:cs="Arial"/>
-            <w:b/>
-            <w:noProof/>
-            <w:webHidden/>
-            <w:sz w:val="24"/>
-            <w:szCs w:val="24"/>
-          </w:rPr>
-          <w:fldChar w:fldCharType="separate"/>
-        </w:r>
-        <w:r>
-          <w:rPr>
-            <w:rFonts w:ascii="Arial" w:hAnsi="Arial" w:cs="Arial"/>
-            <w:b/>
-            <w:noProof/>
-            <w:webHidden/>
-            <w:sz w:val="24"/>
-            <w:szCs w:val="24"/>
-          </w:rPr>
-          <w:t>7</w:t>
-        </w:r>
-        <w:r>
-          <w:rPr>
-            <w:rFonts w:ascii="Arial" w:hAnsi="Arial" w:cs="Arial"/>
-            <w:b/>
-            <w:noProof/>
-            <w:webHidden/>
-            <w:sz w:val="24"/>
-            <w:szCs w:val="24"/>
-          </w:rPr>
-          <w:fldChar w:fldCharType="end"/>
-        </w:r>
-      </w:hyperlink>
-    </w:p>
-    <w:p>
-      <w:pPr>
-        <w:pStyle w:val="Sumrio1"/>
-        <w:spacing w:line="480" w:lineRule="auto"/>
-        <w:rPr>
-          <w:rFonts w:ascii="Arial" w:hAnsi="Arial" w:cs="Arial"/>
-          <w:b/>
-          <w:noProof/>
-          <w:sz w:val="24"/>
-          <w:szCs w:val="24"/>
-        </w:rPr>
-      </w:pPr>
-      <w:hyperlink w:anchor="_Toc7707798" w:history="1">
-        <w:r>
-          <w:rPr>
-            <w:rStyle w:val="Hyperlink"/>
-            <w:rFonts w:ascii="Arial" w:hAnsi="Arial" w:cs="Arial"/>
-            <w:b/>
-            <w:noProof/>
-            <w:sz w:val="24"/>
-            <w:szCs w:val="24"/>
-          </w:rPr>
-          <w:t>4.5. Metodologia para Alcançar o Objetivo Específico 5:</w:t>
-        </w:r>
-        <w:r>
-          <w:rPr>
-            <w:rFonts w:ascii="Arial" w:hAnsi="Arial" w:cs="Arial"/>
-            <w:b/>
-            <w:noProof/>
-            <w:webHidden/>
-            <w:sz w:val="24"/>
-            <w:szCs w:val="24"/>
-          </w:rPr>
-          <w:tab/>
-        </w:r>
-        <w:r>
-          <w:rPr>
-            <w:rFonts w:ascii="Arial" w:hAnsi="Arial" w:cs="Arial"/>
-            <w:b/>
-            <w:noProof/>
-            <w:webHidden/>
-            <w:sz w:val="24"/>
-            <w:szCs w:val="24"/>
-          </w:rPr>
-          <w:fldChar w:fldCharType="begin"/>
-        </w:r>
-        <w:r>
-          <w:rPr>
-            <w:rFonts w:ascii="Arial" w:hAnsi="Arial" w:cs="Arial"/>
-            <w:b/>
-            <w:noProof/>
-            <w:webHidden/>
-            <w:sz w:val="24"/>
-            <w:szCs w:val="24"/>
-          </w:rPr>
-          <w:instrText xml:space="preserve"> PAGEREF _Toc7707798 \h </w:instrText>
-        </w:r>
-        <w:r>
-          <w:rPr>
-            <w:rFonts w:ascii="Arial" w:hAnsi="Arial" w:cs="Arial"/>
-            <w:b/>
-            <w:noProof/>
-            <w:webHidden/>
-            <w:sz w:val="24"/>
-            <w:szCs w:val="24"/>
-          </w:rPr>
-        </w:r>
-        <w:r>
-          <w:rPr>
-            <w:rFonts w:ascii="Arial" w:hAnsi="Arial" w:cs="Arial"/>
-            <w:b/>
-            <w:noProof/>
-            <w:webHidden/>
-            <w:sz w:val="24"/>
-            <w:szCs w:val="24"/>
-          </w:rPr>
-          <w:fldChar w:fldCharType="separate"/>
-        </w:r>
-        <w:r>
-          <w:rPr>
-            <w:rFonts w:ascii="Arial" w:hAnsi="Arial" w:cs="Arial"/>
-            <w:b/>
-            <w:noProof/>
-            <w:webHidden/>
-            <w:sz w:val="24"/>
-            <w:szCs w:val="24"/>
-          </w:rPr>
-          <w:t>7</w:t>
-        </w:r>
-        <w:r>
-          <w:rPr>
-            <w:rFonts w:ascii="Arial" w:hAnsi="Arial" w:cs="Arial"/>
-            <w:b/>
-            <w:noProof/>
-            <w:webHidden/>
-            <w:sz w:val="24"/>
-            <w:szCs w:val="24"/>
-          </w:rPr>
-          <w:fldChar w:fldCharType="end"/>
-        </w:r>
-      </w:hyperlink>
-    </w:p>
-    <w:p>
-      <w:pPr>
-        <w:pStyle w:val="Sumrio1"/>
-        <w:spacing w:line="480" w:lineRule="auto"/>
-        <w:rPr>
-          <w:rFonts w:ascii="Arial" w:hAnsi="Arial" w:cs="Arial"/>
-          <w:b/>
-          <w:noProof/>
-          <w:sz w:val="24"/>
-          <w:szCs w:val="24"/>
-        </w:rPr>
-      </w:pPr>
-      <w:hyperlink w:anchor="_Toc7707799" w:history="1">
-        <w:r>
-          <w:rPr>
-            <w:rStyle w:val="Hyperlink"/>
-            <w:rFonts w:ascii="Arial" w:hAnsi="Arial" w:cs="Arial"/>
-            <w:b/>
-            <w:noProof/>
-            <w:sz w:val="24"/>
-            <w:szCs w:val="24"/>
-          </w:rPr>
-          <w:t>4.6. Metodologia para Alcançar o Objetivo Específico 6:</w:t>
-        </w:r>
-        <w:r>
-          <w:rPr>
-            <w:rFonts w:ascii="Arial" w:hAnsi="Arial" w:cs="Arial"/>
-            <w:b/>
-            <w:noProof/>
-            <w:webHidden/>
-            <w:sz w:val="24"/>
-            <w:szCs w:val="24"/>
-          </w:rPr>
-          <w:tab/>
-        </w:r>
-        <w:r>
-          <w:rPr>
-            <w:rFonts w:ascii="Arial" w:hAnsi="Arial" w:cs="Arial"/>
-            <w:b/>
-            <w:noProof/>
-            <w:webHidden/>
-            <w:sz w:val="24"/>
-            <w:szCs w:val="24"/>
-          </w:rPr>
-          <w:fldChar w:fldCharType="begin"/>
-        </w:r>
-        <w:r>
-          <w:rPr>
-            <w:rFonts w:ascii="Arial" w:hAnsi="Arial" w:cs="Arial"/>
-            <w:b/>
-            <w:noProof/>
-            <w:webHidden/>
-            <w:sz w:val="24"/>
-            <w:szCs w:val="24"/>
-          </w:rPr>
-          <w:instrText xml:space="preserve"> PAGEREF _Toc7707799 \h </w:instrText>
-        </w:r>
-        <w:r>
-          <w:rPr>
-            <w:rFonts w:ascii="Arial" w:hAnsi="Arial" w:cs="Arial"/>
-            <w:b/>
-            <w:noProof/>
-            <w:webHidden/>
-            <w:sz w:val="24"/>
-            <w:szCs w:val="24"/>
-          </w:rPr>
-        </w:r>
-        <w:r>
-          <w:rPr>
-            <w:rFonts w:ascii="Arial" w:hAnsi="Arial" w:cs="Arial"/>
-            <w:b/>
-            <w:noProof/>
-            <w:webHidden/>
-            <w:sz w:val="24"/>
-            <w:szCs w:val="24"/>
-          </w:rPr>
-          <w:fldChar w:fldCharType="separate"/>
-        </w:r>
-        <w:r>
-          <w:rPr>
-            <w:rFonts w:ascii="Arial" w:hAnsi="Arial" w:cs="Arial"/>
-            <w:b/>
-            <w:noProof/>
-            <w:webHidden/>
-            <w:sz w:val="24"/>
-            <w:szCs w:val="24"/>
-          </w:rPr>
-          <w:t>7</w:t>
-        </w:r>
-        <w:r>
-          <w:rPr>
-            <w:rFonts w:ascii="Arial" w:hAnsi="Arial" w:cs="Arial"/>
-            <w:b/>
-            <w:noProof/>
-            <w:webHidden/>
-            <w:sz w:val="24"/>
-            <w:szCs w:val="24"/>
-          </w:rPr>
-          <w:fldChar w:fldCharType="end"/>
-        </w:r>
-      </w:hyperlink>
-    </w:p>
-    <w:p>
-      <w:pPr>
-        <w:pStyle w:val="Sumrio1"/>
-        <w:spacing w:line="480" w:lineRule="auto"/>
-        <w:rPr>
-          <w:rFonts w:ascii="Arial" w:hAnsi="Arial" w:cs="Arial"/>
-          <w:b/>
-          <w:noProof/>
-          <w:sz w:val="24"/>
-          <w:szCs w:val="24"/>
-        </w:rPr>
-      </w:pPr>
-      <w:hyperlink w:anchor="_Toc7707800" w:history="1">
-        <w:r>
-          <w:rPr>
-            <w:rStyle w:val="Hyperlink"/>
-            <w:rFonts w:ascii="Arial" w:hAnsi="Arial" w:cs="Arial"/>
-            <w:b/>
-            <w:noProof/>
-            <w:sz w:val="24"/>
-            <w:szCs w:val="24"/>
-          </w:rPr>
-          <w:t>4.7. Metodologia para Alcançar o Objetivo Específico 7:</w:t>
-        </w:r>
-        <w:r>
-          <w:rPr>
-            <w:rFonts w:ascii="Arial" w:hAnsi="Arial" w:cs="Arial"/>
-            <w:b/>
-            <w:noProof/>
-            <w:webHidden/>
-            <w:sz w:val="24"/>
-            <w:szCs w:val="24"/>
-          </w:rPr>
-          <w:tab/>
-        </w:r>
-        <w:r>
-          <w:rPr>
-            <w:rFonts w:ascii="Arial" w:hAnsi="Arial" w:cs="Arial"/>
-            <w:b/>
-            <w:noProof/>
-            <w:webHidden/>
-            <w:sz w:val="24"/>
-            <w:szCs w:val="24"/>
-          </w:rPr>
-          <w:fldChar w:fldCharType="begin"/>
-        </w:r>
-        <w:r>
-          <w:rPr>
-            <w:rFonts w:ascii="Arial" w:hAnsi="Arial" w:cs="Arial"/>
-            <w:b/>
-            <w:noProof/>
-            <w:webHidden/>
-            <w:sz w:val="24"/>
-            <w:szCs w:val="24"/>
-          </w:rPr>
-          <w:instrText xml:space="preserve"> PAGEREF _Toc7707800 \h </w:instrText>
+          <w:instrText xml:space="preserve"> PAGEREF _Toc9111067 \h </w:instrText>
         </w:r>
         <w:r>
           <w:rPr>
@@ -3854,14 +3912,14 @@
         <w:pStyle w:val="Sumrio1"/>
         <w:spacing w:line="480" w:lineRule="auto"/>
         <w:rPr>
-          <w:rFonts w:ascii="Arial" w:hAnsi="Arial" w:cs="Arial"/>
+          <w:rFonts w:ascii="Arial" w:eastAsiaTheme="minorEastAsia" w:hAnsi="Arial" w:cs="Arial"/>
           <w:b/>
           <w:noProof/>
           <w:sz w:val="24"/>
           <w:szCs w:val="24"/>
         </w:rPr>
       </w:pPr>
-      <w:hyperlink w:anchor="_Toc7707801" w:history="1">
+      <w:hyperlink w:anchor="_Toc9111068" w:history="1">
         <w:r>
           <w:rPr>
             <w:rStyle w:val="Hyperlink"/>
@@ -3871,7 +3929,7 @@
             <w:sz w:val="24"/>
             <w:szCs w:val="24"/>
           </w:rPr>
-          <w:t>4.8. Metodologia para Alcançar o Objetivo Específico 8:</w:t>
+          <w:t>7. Bibliografia:</w:t>
         </w:r>
         <w:r>
           <w:rPr>
@@ -3904,109 +3962,7 @@
             <w:sz w:val="24"/>
             <w:szCs w:val="24"/>
           </w:rPr>
-          <w:instrText xml:space="preserve"> PAGEREF _Toc7707801 \h </w:instrText>
-        </w:r>
-        <w:r>
-          <w:rPr>
-            <w:rFonts w:ascii="Arial" w:hAnsi="Arial" w:cs="Arial"/>
-            <w:b/>
-            <w:noProof/>
-            <w:webHidden/>
-            <w:sz w:val="24"/>
-            <w:szCs w:val="24"/>
-          </w:rPr>
-        </w:r>
-        <w:r>
-          <w:rPr>
-            <w:rFonts w:ascii="Arial" w:hAnsi="Arial" w:cs="Arial"/>
-            <w:b/>
-            <w:noProof/>
-            <w:webHidden/>
-            <w:sz w:val="24"/>
-            <w:szCs w:val="24"/>
-          </w:rPr>
-          <w:fldChar w:fldCharType="separate"/>
-        </w:r>
-        <w:r>
-          <w:rPr>
-            <w:rFonts w:ascii="Arial" w:hAnsi="Arial" w:cs="Arial"/>
-            <w:b/>
-            <w:noProof/>
-            <w:webHidden/>
-            <w:sz w:val="24"/>
-            <w:szCs w:val="24"/>
-          </w:rPr>
-          <w:t>8</w:t>
-        </w:r>
-        <w:r>
-          <w:rPr>
-            <w:rFonts w:ascii="Arial" w:hAnsi="Arial" w:cs="Arial"/>
-            <w:b/>
-            <w:noProof/>
-            <w:webHidden/>
-            <w:sz w:val="24"/>
-            <w:szCs w:val="24"/>
-          </w:rPr>
-          <w:fldChar w:fldCharType="end"/>
-        </w:r>
-      </w:hyperlink>
-    </w:p>
-    <w:p>
-      <w:pPr>
-        <w:pStyle w:val="Sumrio1"/>
-        <w:spacing w:line="480" w:lineRule="auto"/>
-        <w:rPr>
-          <w:rFonts w:ascii="Arial" w:hAnsi="Arial" w:cs="Arial"/>
-          <w:b/>
-          <w:noProof/>
-          <w:sz w:val="24"/>
-          <w:szCs w:val="24"/>
-        </w:rPr>
-      </w:pPr>
-      <w:hyperlink w:anchor="_Toc7707802" w:history="1">
-        <w:r>
-          <w:rPr>
-            <w:rStyle w:val="Hyperlink"/>
-            <w:rFonts w:ascii="Arial" w:hAnsi="Arial" w:cs="Arial"/>
-            <w:b/>
-            <w:noProof/>
-            <w:sz w:val="24"/>
-            <w:szCs w:val="24"/>
-          </w:rPr>
-          <w:t>5. Anúncio dos Assuntos:</w:t>
-        </w:r>
-        <w:r>
-          <w:rPr>
-            <w:rFonts w:ascii="Arial" w:hAnsi="Arial" w:cs="Arial"/>
-            <w:b/>
-            <w:noProof/>
-            <w:webHidden/>
-            <w:sz w:val="24"/>
-            <w:szCs w:val="24"/>
-          </w:rPr>
-          <w:tab/>
-        </w:r>
-        <w:r>
-          <w:rPr>
-            <w:rFonts w:ascii="Arial" w:hAnsi="Arial" w:cs="Arial"/>
-            <w:b/>
-            <w:noProof/>
-            <w:webHidden/>
-            <w:sz w:val="24"/>
-            <w:szCs w:val="24"/>
-          </w:rPr>
-          <w:fldChar w:fldCharType="begin"/>
-        </w:r>
-        <w:r>
-          <w:rPr>
-            <w:rFonts w:ascii="Arial" w:hAnsi="Arial" w:cs="Arial"/>
-            <w:b/>
-            <w:noProof/>
-            <w:webHidden/>
-            <w:sz w:val="24"/>
-            <w:szCs w:val="24"/>
-          </w:rPr>
-          <w:instrText xml:space="preserve"> PAGEREF _Toc7707802 \h </w:instrText>
+          <w:instrText xml:space="preserve"> PAGEREF _Toc9111068 \h </w:instrText>
         </w:r>
         <w:r>
           <w:rPr>
@@ -4058,14 +4014,14 @@
         <w:pStyle w:val="Sumrio1"/>
         <w:spacing w:line="480" w:lineRule="auto"/>
         <w:rPr>
-          <w:rFonts w:ascii="Arial" w:hAnsi="Arial" w:cs="Arial"/>
+          <w:rFonts w:ascii="Arial" w:eastAsiaTheme="minorEastAsia" w:hAnsi="Arial" w:cs="Arial"/>
           <w:b/>
           <w:noProof/>
           <w:sz w:val="24"/>
           <w:szCs w:val="24"/>
         </w:rPr>
       </w:pPr>
-      <w:hyperlink w:anchor="_Toc7707803" w:history="1">
+      <w:hyperlink w:anchor="_Toc9111069" w:history="1">
         <w:r>
           <w:rPr>
             <w:rStyle w:val="Hyperlink"/>
@@ -4075,7 +4031,7 @@
             <w:sz w:val="24"/>
             <w:szCs w:val="24"/>
           </w:rPr>
-          <w:t xml:space="preserve">6. Cronograma: </w:t>
+          <w:t>8. Fichamento Bibliográfico:</w:t>
         </w:r>
         <w:r>
           <w:rPr>
@@ -4108,109 +4064,7 @@
             <w:sz w:val="24"/>
             <w:szCs w:val="24"/>
           </w:rPr>
-          <w:instrText xml:space="preserve"> PAGEREF _Toc7707803 \h </w:instrText>
-        </w:r>
-        <w:r>
-          <w:rPr>
-            <w:rFonts w:ascii="Arial" w:hAnsi="Arial" w:cs="Arial"/>
-            <w:b/>
-            <w:noProof/>
-            <w:webHidden/>
-            <w:sz w:val="24"/>
-            <w:szCs w:val="24"/>
-          </w:rPr>
-        </w:r>
-        <w:r>
-          <w:rPr>
-            <w:rFonts w:ascii="Arial" w:hAnsi="Arial" w:cs="Arial"/>
-            <w:b/>
-            <w:noProof/>
-            <w:webHidden/>
-            <w:sz w:val="24"/>
-            <w:szCs w:val="24"/>
-          </w:rPr>
-          <w:fldChar w:fldCharType="separate"/>
-        </w:r>
-        <w:r>
-          <w:rPr>
-            <w:rFonts w:ascii="Arial" w:hAnsi="Arial" w:cs="Arial"/>
-            <w:b/>
-            <w:noProof/>
-            <w:webHidden/>
-            <w:sz w:val="24"/>
-            <w:szCs w:val="24"/>
-          </w:rPr>
-          <w:t>10</w:t>
-        </w:r>
-        <w:r>
-          <w:rPr>
-            <w:rFonts w:ascii="Arial" w:hAnsi="Arial" w:cs="Arial"/>
-            <w:b/>
-            <w:noProof/>
-            <w:webHidden/>
-            <w:sz w:val="24"/>
-            <w:szCs w:val="24"/>
-          </w:rPr>
-          <w:fldChar w:fldCharType="end"/>
-        </w:r>
-      </w:hyperlink>
-    </w:p>
-    <w:p>
-      <w:pPr>
-        <w:pStyle w:val="Sumrio1"/>
-        <w:spacing w:line="480" w:lineRule="auto"/>
-        <w:rPr>
-          <w:rFonts w:ascii="Arial" w:hAnsi="Arial" w:cs="Arial"/>
-          <w:b/>
-          <w:noProof/>
-          <w:sz w:val="24"/>
-          <w:szCs w:val="24"/>
-        </w:rPr>
-      </w:pPr>
-      <w:hyperlink w:anchor="_Toc7707804" w:history="1">
-        <w:r>
-          <w:rPr>
-            <w:rStyle w:val="Hyperlink"/>
-            <w:rFonts w:ascii="Arial" w:hAnsi="Arial" w:cs="Arial"/>
-            <w:b/>
-            <w:noProof/>
-            <w:sz w:val="24"/>
-            <w:szCs w:val="24"/>
-          </w:rPr>
-          <w:t>7. Bibliografia:</w:t>
-        </w:r>
-        <w:r>
-          <w:rPr>
-            <w:rFonts w:ascii="Arial" w:hAnsi="Arial" w:cs="Arial"/>
-            <w:b/>
-            <w:noProof/>
-            <w:webHidden/>
-            <w:sz w:val="24"/>
-            <w:szCs w:val="24"/>
-          </w:rPr>
-          <w:tab/>
-        </w:r>
-        <w:r>
-          <w:rPr>
-            <w:rFonts w:ascii="Arial" w:hAnsi="Arial" w:cs="Arial"/>
-            <w:b/>
-            <w:noProof/>
-            <w:webHidden/>
-            <w:sz w:val="24"/>
-            <w:szCs w:val="24"/>
-          </w:rPr>
-          <w:fldChar w:fldCharType="begin"/>
-        </w:r>
-        <w:r>
-          <w:rPr>
-            <w:rFonts w:ascii="Arial" w:hAnsi="Arial" w:cs="Arial"/>
-            <w:b/>
-            <w:noProof/>
-            <w:webHidden/>
-            <w:sz w:val="24"/>
-            <w:szCs w:val="24"/>
-          </w:rPr>
-          <w:instrText xml:space="preserve"> PAGEREF _Toc7707804 \h </w:instrText>
+          <w:instrText xml:space="preserve"> PAGEREF _Toc9111069 \h </w:instrText>
         </w:r>
         <w:r>
           <w:rPr>
@@ -4259,109 +4113,26 @@
     </w:p>
     <w:p>
       <w:pPr>
-        <w:pStyle w:val="Sumrio1"/>
         <w:spacing w:line="480" w:lineRule="auto"/>
-        <w:rPr>
-          <w:rFonts w:ascii="Arial" w:hAnsi="Arial" w:cs="Arial"/>
+        <w:jc w:val="both"/>
+        <w:rPr>
+          <w:rFonts w:cs="Arial"/>
           <w:b/>
-          <w:noProof/>
-          <w:sz w:val="24"/>
-          <w:szCs w:val="24"/>
-        </w:rPr>
-      </w:pPr>
-      <w:hyperlink w:anchor="_Toc7707805" w:history="1">
-        <w:r>
-          <w:rPr>
-            <w:rStyle w:val="Hyperlink"/>
-            <w:rFonts w:ascii="Arial" w:hAnsi="Arial" w:cs="Arial"/>
-            <w:b/>
-            <w:noProof/>
-            <w:sz w:val="24"/>
-            <w:szCs w:val="24"/>
-          </w:rPr>
-          <w:t>8. Fichamento Bibliográfico:</w:t>
-        </w:r>
-        <w:r>
-          <w:rPr>
-            <w:rFonts w:ascii="Arial" w:hAnsi="Arial" w:cs="Arial"/>
-            <w:b/>
-            <w:noProof/>
-            <w:webHidden/>
-            <w:sz w:val="24"/>
-            <w:szCs w:val="24"/>
-          </w:rPr>
-          <w:tab/>
-        </w:r>
-        <w:r>
-          <w:rPr>
-            <w:rFonts w:ascii="Arial" w:hAnsi="Arial" w:cs="Arial"/>
-            <w:b/>
-            <w:noProof/>
-            <w:webHidden/>
-            <w:sz w:val="24"/>
-            <w:szCs w:val="24"/>
-          </w:rPr>
-          <w:fldChar w:fldCharType="begin"/>
-        </w:r>
-        <w:r>
-          <w:rPr>
-            <w:rFonts w:ascii="Arial" w:hAnsi="Arial" w:cs="Arial"/>
-            <w:b/>
-            <w:noProof/>
-            <w:webHidden/>
-            <w:sz w:val="24"/>
-            <w:szCs w:val="24"/>
-          </w:rPr>
-          <w:instrText xml:space="preserve"> PAGEREF _Toc7707805 \h </w:instrText>
-        </w:r>
-        <w:r>
-          <w:rPr>
-            <w:rFonts w:ascii="Arial" w:hAnsi="Arial" w:cs="Arial"/>
-            <w:b/>
-            <w:noProof/>
-            <w:webHidden/>
-            <w:sz w:val="24"/>
-            <w:szCs w:val="24"/>
-          </w:rPr>
-        </w:r>
-        <w:r>
-          <w:rPr>
-            <w:rFonts w:ascii="Arial" w:hAnsi="Arial" w:cs="Arial"/>
-            <w:b/>
-            <w:noProof/>
-            <w:webHidden/>
-            <w:sz w:val="24"/>
-            <w:szCs w:val="24"/>
-          </w:rPr>
-          <w:fldChar w:fldCharType="separate"/>
-        </w:r>
-        <w:r>
-          <w:rPr>
-            <w:rFonts w:ascii="Arial" w:hAnsi="Arial" w:cs="Arial"/>
-            <w:b/>
-            <w:noProof/>
-            <w:webHidden/>
-            <w:sz w:val="24"/>
-            <w:szCs w:val="24"/>
-          </w:rPr>
-          <w:t>12</w:t>
-        </w:r>
-        <w:r>
-          <w:rPr>
-            <w:rFonts w:ascii="Arial" w:hAnsi="Arial" w:cs="Arial"/>
-            <w:b/>
-            <w:noProof/>
-            <w:webHidden/>
-            <w:sz w:val="24"/>
-            <w:szCs w:val="24"/>
-          </w:rPr>
-          <w:fldChar w:fldCharType="end"/>
-        </w:r>
-      </w:hyperlink>
+          <w:bCs/>
+        </w:rPr>
+      </w:pPr>
+      <w:r>
+        <w:rPr>
+          <w:rFonts w:cs="Arial"/>
+          <w:b/>
+          <w:bCs/>
+        </w:rPr>
+        <w:fldChar w:fldCharType="end"/>
+      </w:r>
     </w:p>
     <w:p>
       <w:pPr>
-        <w:spacing w:line="480" w:lineRule="auto"/>
+        <w:spacing w:line="360" w:lineRule="auto"/>
         <w:jc w:val="both"/>
         <w:rPr>
           <w:rFonts w:cs="Arial"/>
@@ -4369,25 +4140,8 @@
           <w:bCs/>
         </w:rPr>
       </w:pPr>
-      <w:r>
-        <w:rPr>
-          <w:rFonts w:cs="Arial"/>
-          <w:b/>
-          <w:bCs/>
-        </w:rPr>
-        <w:fldChar w:fldCharType="end"/>
-      </w:r>
-    </w:p>
-    <w:p>
-      <w:pPr>
-        <w:spacing w:line="360" w:lineRule="auto"/>
-        <w:jc w:val="both"/>
-        <w:rPr>
-          <w:rFonts w:cs="Arial"/>
-          <w:b/>
-          <w:bCs/>
-        </w:rPr>
-      </w:pPr>
+      <w:bookmarkStart w:id="8" w:name="_GoBack"/>
+      <w:bookmarkEnd w:id="8"/>
     </w:p>
     <w:p>
       <w:pPr>
@@ -4493,7 +4247,7 @@
         <w:spacing w:after="240"/>
         <w:ind w:left="0" w:firstLine="0"/>
       </w:pPr>
-      <w:bookmarkStart w:id="8" w:name="_Toc7707780"/>
+      <w:bookmarkStart w:id="9" w:name="_Toc9111046"/>
       <w:r>
         <w:lastRenderedPageBreak/>
         <w:t>O</w:t>
@@ -4504,7 +4258,7 @@
       <w:r>
         <w:t>:</w:t>
       </w:r>
-      <w:bookmarkEnd w:id="8"/>
+      <w:bookmarkEnd w:id="9"/>
       <w:r>
         <w:t xml:space="preserve">                                                                                             </w:t>
       </w:r>
@@ -4522,7 +4276,6 @@
           <w:b/>
         </w:rPr>
       </w:pPr>
-      <w:bookmarkStart w:id="9" w:name="_Toc7707781"/>
       <w:r>
         <w:rPr>
           <w:rFonts w:cs="Arial"/>
@@ -4537,7 +4290,6 @@
         </w:rPr>
         <w:t>Objetivo Geral:</w:t>
       </w:r>
-      <w:bookmarkEnd w:id="9"/>
     </w:p>
     <w:p>
       <w:pPr>
@@ -4641,7 +4393,6 @@
           <w:b/>
         </w:rPr>
       </w:pPr>
-      <w:bookmarkStart w:id="10" w:name="_Toc7707782"/>
       <w:r>
         <w:rPr>
           <w:rFonts w:cs="Arial"/>
@@ -4655,82 +4406,135 @@
           <w:b/>
         </w:rPr>
         <w:t>Objetivos Específicos:</w:t>
+      </w:r>
+    </w:p>
+    <w:p>
+      <w:pPr>
+        <w:pStyle w:val="Ttulo1"/>
+        <w:spacing w:before="240" w:after="240"/>
+      </w:pPr>
+      <w:bookmarkStart w:id="10" w:name="_Toc9111047"/>
+      <w:r>
+        <w:t>1.2.1. Objetivo Específico 1:</w:t>
       </w:r>
       <w:bookmarkEnd w:id="10"/>
     </w:p>
     <w:p>
       <w:pPr>
+        <w:spacing w:before="240" w:after="240" w:line="480" w:lineRule="auto"/>
+        <w:jc w:val="both"/>
+        <w:rPr>
+          <w:rFonts w:cs="Arial"/>
+          <w:b/>
+        </w:rPr>
+      </w:pPr>
+      <w:r>
+        <w:rPr>
+          <w:rFonts w:cs="Arial"/>
+        </w:rPr>
+        <w:t>Estud</w:t>
+      </w:r>
+      <w:r>
+        <w:rPr>
+          <w:rFonts w:cs="Arial"/>
+        </w:rPr>
+        <w:t>ar</w:t>
+      </w:r>
+      <w:r>
+        <w:rPr>
+          <w:rFonts w:cs="Arial"/>
+        </w:rPr>
+        <w:t xml:space="preserve"> </w:t>
+      </w:r>
+      <w:r>
+        <w:rPr>
+          <w:rFonts w:cs="Arial"/>
+        </w:rPr>
+        <w:t>os</w:t>
+      </w:r>
+      <w:r>
+        <w:rPr>
+          <w:rFonts w:cs="Arial"/>
+        </w:rPr>
+        <w:t xml:space="preserve"> m</w:t>
+      </w:r>
+      <w:r>
+        <w:rPr>
+          <w:rFonts w:cs="Arial"/>
+        </w:rPr>
+        <w:t xml:space="preserve">odelos de antenas adequadas à comunicação passiva com o satélite selecionado, sejam elas </w:t>
+      </w:r>
+      <w:r>
+        <w:rPr>
+          <w:rFonts w:cs="Arial"/>
+        </w:rPr>
+        <w:t>comerciais</w:t>
+      </w:r>
+      <w:r>
+        <w:rPr>
+          <w:rFonts w:cs="Arial"/>
+        </w:rPr>
+        <w:t xml:space="preserve"> ou confeccionadas artesanalmente</w:t>
+      </w:r>
+      <w:r>
+        <w:rPr>
+          <w:rFonts w:cs="Arial"/>
+        </w:rPr>
+        <w:t>.</w:t>
+      </w:r>
+    </w:p>
+    <w:p>
+      <w:pPr>
         <w:pStyle w:val="Ttulo1"/>
         <w:spacing w:before="240" w:after="240"/>
       </w:pPr>
-      <w:bookmarkStart w:id="11" w:name="_Toc7707783"/>
-      <w:r>
-        <w:t>1.2.1. Objetivo Específico 1:</w:t>
+      <w:bookmarkStart w:id="11" w:name="_Toc9111048"/>
+      <w:r>
+        <w:t>1.2.2. Objetivo Específico 2:</w:t>
       </w:r>
       <w:bookmarkEnd w:id="11"/>
     </w:p>
     <w:p>
       <w:pPr>
+        <w:pStyle w:val="Recuodecorpodetexto2"/>
         <w:spacing w:before="240" w:after="240" w:line="480" w:lineRule="auto"/>
-        <w:jc w:val="both"/>
-        <w:rPr>
-          <w:rFonts w:cs="Arial"/>
-          <w:b/>
-        </w:rPr>
-      </w:pPr>
-      <w:r>
-        <w:rPr>
-          <w:rFonts w:cs="Arial"/>
-        </w:rPr>
-        <w:t>Estud</w:t>
-      </w:r>
-      <w:r>
-        <w:rPr>
-          <w:rFonts w:cs="Arial"/>
-        </w:rPr>
-        <w:t>ar</w:t>
-      </w:r>
-      <w:r>
-        <w:rPr>
-          <w:rFonts w:cs="Arial"/>
-        </w:rPr>
-        <w:t xml:space="preserve"> </w:t>
-      </w:r>
-      <w:r>
-        <w:rPr>
-          <w:rFonts w:cs="Arial"/>
-        </w:rPr>
-        <w:t>os</w:t>
-      </w:r>
-      <w:r>
-        <w:rPr>
-          <w:rFonts w:cs="Arial"/>
-        </w:rPr>
-        <w:t xml:space="preserve"> m</w:t>
-      </w:r>
-      <w:r>
-        <w:rPr>
-          <w:rFonts w:cs="Arial"/>
-        </w:rPr>
-        <w:t xml:space="preserve">odelos de antenas adequadas à comunicação passiva com o satélite selecionado, sejam elas </w:t>
-      </w:r>
-      <w:r>
-        <w:rPr>
-          <w:rFonts w:cs="Arial"/>
-        </w:rPr>
-        <w:t>comerciais</w:t>
-      </w:r>
-      <w:r>
-        <w:rPr>
-          <w:rFonts w:cs="Arial"/>
-        </w:rPr>
-        <w:t xml:space="preserve"> ou confeccionadas artesanalmente</w:t>
-      </w:r>
-      <w:r>
-        <w:rPr>
-          <w:rFonts w:cs="Arial"/>
-        </w:rPr>
-        <w:t>.</w:t>
+        <w:ind w:left="0"/>
+      </w:pPr>
+      <w:r>
+        <w:t>Estudar os m</w:t>
+      </w:r>
+      <w:r>
+        <w:t>ateriais para confecção de antenas e suas características elétricas</w:t>
+      </w:r>
+      <w:r>
+        <w:t xml:space="preserve">, confeccionando </w:t>
+      </w:r>
+      <w:r>
+        <w:t>a antena, submet</w:t>
+      </w:r>
+      <w:r>
+        <w:t>endo-a</w:t>
+      </w:r>
+      <w:r>
+        <w:t xml:space="preserve"> a testes de impedância</w:t>
+      </w:r>
+      <w:r>
+        <w:t>,</w:t>
+      </w:r>
+      <w:r>
+        <w:t xml:space="preserve"> bem como faze</w:t>
+      </w:r>
+      <w:r>
+        <w:t>ndo a</w:t>
+      </w:r>
+      <w:r>
+        <w:t xml:space="preserve"> simulação de suas características mecânicas e elétricas em softwares dedicados</w:t>
+      </w:r>
+      <w:r>
+        <w:t xml:space="preserve"> e providenciando</w:t>
+      </w:r>
+      <w:r>
+        <w:t xml:space="preserve"> eventuais correções de impedância para casamento com a linha de recepção.</w:t>
       </w:r>
     </w:p>
     <w:p>
@@ -4738,53 +4542,29 @@
         <w:pStyle w:val="Ttulo1"/>
         <w:spacing w:before="240" w:after="240"/>
       </w:pPr>
-      <w:bookmarkStart w:id="12" w:name="_Toc7707784"/>
-      <w:r>
-        <w:t>1.2.2. Objetivo Específico 2:</w:t>
+      <w:bookmarkStart w:id="12" w:name="_Toc9111049"/>
+      <w:r>
+        <w:t>1.2.3. Objetivo Específico 3:</w:t>
       </w:r>
       <w:bookmarkEnd w:id="12"/>
     </w:p>
     <w:p>
       <w:pPr>
-        <w:pStyle w:val="Recuodecorpodetexto2"/>
+        <w:pStyle w:val="Recuodecorpodetexto3"/>
         <w:spacing w:before="240" w:after="240" w:line="480" w:lineRule="auto"/>
         <w:ind w:left="0"/>
       </w:pPr>
       <w:r>
-        <w:t>Estudar os m</w:t>
-      </w:r>
-      <w:r>
-        <w:t>ateriais para confecção de antenas e suas características elétricas</w:t>
-      </w:r>
-      <w:r>
-        <w:t xml:space="preserve">, confeccionando </w:t>
-      </w:r>
-      <w:r>
-        <w:t>a antena, submet</w:t>
-      </w:r>
-      <w:r>
-        <w:t>endo-a</w:t>
-      </w:r>
-      <w:r>
-        <w:t xml:space="preserve"> a testes de impedância</w:t>
-      </w:r>
-      <w:r>
-        <w:t>,</w:t>
-      </w:r>
-      <w:r>
-        <w:t xml:space="preserve"> bem como faze</w:t>
-      </w:r>
-      <w:r>
-        <w:t>ndo a</w:t>
-      </w:r>
-      <w:r>
-        <w:t xml:space="preserve"> simulação de suas características mecânicas e elétricas em softwares dedicados</w:t>
-      </w:r>
-      <w:r>
-        <w:t xml:space="preserve"> e providenciando</w:t>
-      </w:r>
-      <w:r>
-        <w:t xml:space="preserve"> eventuais correções de impedância para casamento com a linha de recepção.</w:t>
+        <w:t>Estabelecer os c</w:t>
+      </w:r>
+      <w:r>
+        <w:t xml:space="preserve">onectores e cabos coaxiais adequados à comunicação </w:t>
+      </w:r>
+      <w:r>
+        <w:t>via</w:t>
+      </w:r>
+      <w:r>
+        <w:t xml:space="preserve"> VHF.</w:t>
       </w:r>
     </w:p>
     <w:p>
@@ -4792,29 +4572,61 @@
         <w:pStyle w:val="Ttulo1"/>
         <w:spacing w:before="240" w:after="240"/>
       </w:pPr>
-      <w:bookmarkStart w:id="13" w:name="_Toc7707785"/>
-      <w:r>
-        <w:t>1.2.3. Objetivo Específico 3:</w:t>
+      <w:bookmarkStart w:id="13" w:name="_Toc9111050"/>
+      <w:r>
+        <w:t>1.2.4. Objetivo Específico 4:</w:t>
       </w:r>
       <w:bookmarkEnd w:id="13"/>
     </w:p>
     <w:p>
       <w:pPr>
-        <w:pStyle w:val="Recuodecorpodetexto3"/>
         <w:spacing w:before="240" w:after="240" w:line="480" w:lineRule="auto"/>
-        <w:ind w:left="0"/>
-      </w:pPr>
-      <w:r>
-        <w:t>Estabelecer os c</w:t>
-      </w:r>
-      <w:r>
-        <w:t xml:space="preserve">onectores e cabos coaxiais adequados à comunicação </w:t>
-      </w:r>
-      <w:r>
-        <w:t>via</w:t>
-      </w:r>
-      <w:r>
-        <w:t xml:space="preserve"> VHF.</w:t>
+        <w:jc w:val="both"/>
+        <w:rPr>
+          <w:rFonts w:cs="Arial"/>
+        </w:rPr>
+      </w:pPr>
+      <w:r>
+        <w:rPr>
+          <w:rFonts w:cs="Arial"/>
+        </w:rPr>
+        <w:t>Estud</w:t>
+      </w:r>
+      <w:r>
+        <w:rPr>
+          <w:rFonts w:cs="Arial"/>
+        </w:rPr>
+        <w:t>ar</w:t>
+      </w:r>
+      <w:r>
+        <w:rPr>
+          <w:rFonts w:cs="Arial"/>
+        </w:rPr>
+        <w:t xml:space="preserve"> o chip RTL-SDR,</w:t>
+      </w:r>
+      <w:r>
+        <w:rPr>
+          <w:rFonts w:cs="Arial"/>
+        </w:rPr>
+        <w:t xml:space="preserve"> seu</w:t>
+      </w:r>
+      <w:r>
+        <w:rPr>
+          <w:rFonts w:cs="Arial"/>
+        </w:rPr>
+        <w:t xml:space="preserve"> histórico d</w:t>
+      </w:r>
+      <w:r>
+        <w:rPr>
+          <w:rFonts w:cs="Arial"/>
+        </w:rPr>
+        <w:t xml:space="preserve">e </w:t>
+      </w:r>
+      <w:r>
+        <w:rPr>
+          <w:rFonts w:cs="Arial"/>
+        </w:rPr>
+        <w:t>desenvolvimento, periféricos, conversores e aplicações.</w:t>
       </w:r>
     </w:p>
     <w:p>
@@ -4822,9 +4634,10 @@
         <w:pStyle w:val="Ttulo1"/>
         <w:spacing w:before="240" w:after="240"/>
       </w:pPr>
-      <w:bookmarkStart w:id="14" w:name="_Toc7707786"/>
-      <w:r>
-        <w:t>1.2.4. Objetivo Específico 4:</w:t>
+      <w:bookmarkStart w:id="14" w:name="_Toc9111051"/>
+      <w:r>
+        <w:lastRenderedPageBreak/>
+        <w:t>1.2.5. Objetivo Específico 5:</w:t>
       </w:r>
       <w:bookmarkEnd w:id="14"/>
     </w:p>
@@ -4840,43 +4653,45 @@
         <w:rPr>
           <w:rFonts w:cs="Arial"/>
         </w:rPr>
-        <w:t>Estud</w:t>
-      </w:r>
-      <w:r>
-        <w:rPr>
-          <w:rFonts w:cs="Arial"/>
-        </w:rPr>
-        <w:t>ar</w:t>
-      </w:r>
-      <w:r>
-        <w:rPr>
-          <w:rFonts w:cs="Arial"/>
-        </w:rPr>
-        <w:t xml:space="preserve"> o chip RTL-SDR,</w:t>
-      </w:r>
-      <w:r>
-        <w:rPr>
-          <w:rFonts w:cs="Arial"/>
-        </w:rPr>
-        <w:t xml:space="preserve"> seu</w:t>
-      </w:r>
-      <w:r>
-        <w:rPr>
-          <w:rFonts w:cs="Arial"/>
-        </w:rPr>
-        <w:t xml:space="preserve"> histórico d</w:t>
-      </w:r>
-      <w:r>
-        <w:rPr>
-          <w:rFonts w:cs="Arial"/>
-        </w:rPr>
-        <w:t xml:space="preserve">e </w:t>
-      </w:r>
-      <w:r>
-        <w:rPr>
-          <w:rFonts w:cs="Arial"/>
-        </w:rPr>
-        <w:t>desenvolvimento, periféricos, conversores e aplicações.</w:t>
+        <w:t xml:space="preserve">Testar o SDR </w:t>
+      </w:r>
+      <w:proofErr w:type="spellStart"/>
+      <w:r>
+        <w:rPr>
+          <w:rFonts w:cs="Arial"/>
+        </w:rPr>
+        <w:t>dongle</w:t>
+      </w:r>
+      <w:proofErr w:type="spellEnd"/>
+      <w:r>
+        <w:rPr>
+          <w:rFonts w:cs="Arial"/>
+        </w:rPr>
+        <w:t>, juntamente com seu programa, com um gerador de função senoidal padrão</w:t>
+      </w:r>
+      <w:r>
+        <w:rPr>
+          <w:rFonts w:cs="Arial"/>
+        </w:rPr>
+        <w:t>, verificando</w:t>
+      </w:r>
+      <w:r>
+        <w:rPr>
+          <w:rFonts w:cs="Arial"/>
+        </w:rPr>
+        <w:t xml:space="preserve"> possíveis desvios e estabelece</w:t>
+      </w:r>
+      <w:r>
+        <w:rPr>
+          <w:rFonts w:cs="Arial"/>
+        </w:rPr>
+        <w:t>ndo seus</w:t>
+      </w:r>
+      <w:r>
+        <w:rPr>
+          <w:rFonts w:cs="Arial"/>
+        </w:rPr>
+        <w:t xml:space="preserve"> erros associados a medição em seu uso no projeto.</w:t>
       </w:r>
     </w:p>
     <w:p>
@@ -4884,10 +4699,9 @@
         <w:pStyle w:val="Ttulo1"/>
         <w:spacing w:before="240" w:after="240"/>
       </w:pPr>
-      <w:bookmarkStart w:id="15" w:name="_Toc7707787"/>
-      <w:r>
-        <w:lastRenderedPageBreak/>
-        <w:t>1.2.5. Objetivo Específico 5:</w:t>
+      <w:bookmarkStart w:id="15" w:name="_Toc9111052"/>
+      <w:r>
+        <w:t>1.2.6. Objetivo Específico 6:</w:t>
       </w:r>
       <w:bookmarkEnd w:id="15"/>
     </w:p>
@@ -4903,45 +4717,81 @@
         <w:rPr>
           <w:rFonts w:cs="Arial"/>
         </w:rPr>
-        <w:t xml:space="preserve">Testar o SDR </w:t>
+        <w:t>Adquirir o conhecimento</w:t>
+      </w:r>
+      <w:r>
+        <w:rPr>
+          <w:rFonts w:cs="Arial"/>
+        </w:rPr>
+        <w:t xml:space="preserve"> e explorar os recursos do software </w:t>
+      </w:r>
+      <w:r>
+        <w:rPr>
+          <w:rFonts w:cs="Arial"/>
+        </w:rPr>
+        <w:t>“</w:t>
+      </w:r>
+      <w:r>
+        <w:rPr>
+          <w:rFonts w:cs="Arial"/>
+        </w:rPr>
+        <w:t>SDR#</w:t>
+      </w:r>
+      <w:r>
+        <w:rPr>
+          <w:rFonts w:cs="Arial"/>
+        </w:rPr>
+        <w:t>”</w:t>
+      </w:r>
+      <w:r>
+        <w:rPr>
+          <w:rFonts w:cs="Arial"/>
+        </w:rPr>
+        <w:t xml:space="preserve"> e roteirizar seu modo de instalação e as bibliotecas adicionais necessárias </w:t>
+      </w:r>
+      <w:r>
+        <w:rPr>
+          <w:rFonts w:cs="Arial"/>
+        </w:rPr>
+        <w:t>para o</w:t>
+      </w:r>
+      <w:r>
+        <w:rPr>
+          <w:rFonts w:cs="Arial"/>
+        </w:rPr>
+        <w:t xml:space="preserve"> seu pleno funcionamento</w:t>
+      </w:r>
+      <w:r>
+        <w:rPr>
+          <w:rFonts w:cs="Arial"/>
+        </w:rPr>
+        <w:t xml:space="preserve"> em conjunto com o “</w:t>
       </w:r>
       <w:proofErr w:type="spellStart"/>
       <w:r>
         <w:rPr>
           <w:rFonts w:cs="Arial"/>
         </w:rPr>
-        <w:t>dongle</w:t>
+        <w:t>D</w:t>
+      </w:r>
+      <w:r>
+        <w:rPr>
+          <w:rFonts w:cs="Arial"/>
+        </w:rPr>
+        <w:t>ongle</w:t>
       </w:r>
       <w:proofErr w:type="spellEnd"/>
       <w:r>
         <w:rPr>
           <w:rFonts w:cs="Arial"/>
         </w:rPr>
-        <w:t>, juntamente com seu programa, com um gerador de função senoidal padrão</w:t>
-      </w:r>
-      <w:r>
-        <w:rPr>
-          <w:rFonts w:cs="Arial"/>
-        </w:rPr>
-        <w:t>, verificando</w:t>
-      </w:r>
-      <w:r>
-        <w:rPr>
-          <w:rFonts w:cs="Arial"/>
-        </w:rPr>
-        <w:t xml:space="preserve"> possíveis desvios e estabelece</w:t>
-      </w:r>
-      <w:r>
-        <w:rPr>
-          <w:rFonts w:cs="Arial"/>
-        </w:rPr>
-        <w:t>ndo seus</w:t>
-      </w:r>
-      <w:r>
-        <w:rPr>
-          <w:rFonts w:cs="Arial"/>
-        </w:rPr>
-        <w:t xml:space="preserve"> erros associados a medição em seu uso no projeto.</w:t>
+        <w:t>” RTL-SDR</w:t>
+      </w:r>
+      <w:r>
+        <w:rPr>
+          <w:rFonts w:cs="Arial"/>
+        </w:rPr>
+        <w:t>.</w:t>
       </w:r>
     </w:p>
     <w:p>
@@ -4949,9 +4799,9 @@
         <w:pStyle w:val="Ttulo1"/>
         <w:spacing w:before="240" w:after="240"/>
       </w:pPr>
-      <w:bookmarkStart w:id="16" w:name="_Toc7707788"/>
-      <w:r>
-        <w:t>1.2.6. Objetivo Específico 6:</w:t>
+      <w:bookmarkStart w:id="16" w:name="_Toc9111053"/>
+      <w:r>
+        <w:t>1.2.7. Objetivo Específico 7:</w:t>
       </w:r>
       <w:bookmarkEnd w:id="16"/>
     </w:p>
@@ -4967,81 +4817,31 @@
         <w:rPr>
           <w:rFonts w:cs="Arial"/>
         </w:rPr>
-        <w:t>Adquirir o conhecimento</w:t>
-      </w:r>
-      <w:r>
-        <w:rPr>
-          <w:rFonts w:cs="Arial"/>
-        </w:rPr>
-        <w:t xml:space="preserve"> e explorar os recursos do software </w:t>
-      </w:r>
-      <w:r>
-        <w:rPr>
-          <w:rFonts w:cs="Arial"/>
-        </w:rPr>
-        <w:t>“</w:t>
-      </w:r>
-      <w:r>
-        <w:rPr>
-          <w:rFonts w:cs="Arial"/>
-        </w:rPr>
-        <w:t>SDR#</w:t>
-      </w:r>
-      <w:r>
-        <w:rPr>
-          <w:rFonts w:cs="Arial"/>
-        </w:rPr>
-        <w:t>”</w:t>
-      </w:r>
-      <w:r>
-        <w:rPr>
-          <w:rFonts w:cs="Arial"/>
-        </w:rPr>
-        <w:t xml:space="preserve"> e roteirizar seu modo de instalação e as bibliotecas adicionais necessárias </w:t>
-      </w:r>
-      <w:r>
-        <w:rPr>
-          <w:rFonts w:cs="Arial"/>
-        </w:rPr>
-        <w:t>para o</w:t>
-      </w:r>
-      <w:r>
-        <w:rPr>
-          <w:rFonts w:cs="Arial"/>
-        </w:rPr>
-        <w:t xml:space="preserve"> seu pleno funcionamento</w:t>
-      </w:r>
-      <w:r>
-        <w:rPr>
-          <w:rFonts w:cs="Arial"/>
-        </w:rPr>
-        <w:t xml:space="preserve"> em conjunto com o “</w:t>
-      </w:r>
-      <w:proofErr w:type="spellStart"/>
-      <w:r>
-        <w:rPr>
-          <w:rFonts w:cs="Arial"/>
-        </w:rPr>
-        <w:t>D</w:t>
-      </w:r>
-      <w:r>
-        <w:rPr>
-          <w:rFonts w:cs="Arial"/>
-        </w:rPr>
-        <w:t>ongle</w:t>
-      </w:r>
-      <w:proofErr w:type="spellEnd"/>
-      <w:r>
-        <w:rPr>
-          <w:rFonts w:cs="Arial"/>
-        </w:rPr>
-        <w:t>” RTL-SDR</w:t>
-      </w:r>
-      <w:r>
-        <w:rPr>
-          <w:rFonts w:cs="Arial"/>
-        </w:rPr>
-        <w:t>.</w:t>
+        <w:t>E</w:t>
+      </w:r>
+      <w:r>
+        <w:rPr>
+          <w:rFonts w:cs="Arial"/>
+        </w:rPr>
+        <w:t>xplorar</w:t>
+      </w:r>
+      <w:r>
+        <w:rPr>
+          <w:rFonts w:cs="Arial"/>
+        </w:rPr>
+        <w:t xml:space="preserve"> as características dos satélites NOAA 18/19, como, protocolo, modulação, órbita, carga útil, tempo previsto restante para operação e</w:t>
+      </w:r>
+      <w:r>
+        <w:rPr>
+          <w:rFonts w:cs="Arial"/>
+        </w:rPr>
+        <w:t xml:space="preserve"> seu</w:t>
+      </w:r>
+      <w:r>
+        <w:rPr>
+          <w:rFonts w:cs="Arial"/>
+        </w:rPr>
+        <w:t xml:space="preserve"> histórico (desenvolvimento, lançamento e empresa ou países responsáveis).</w:t>
       </w:r>
     </w:p>
     <w:p>
@@ -5049,61 +4849,11 @@
         <w:pStyle w:val="Ttulo1"/>
         <w:spacing w:before="240" w:after="240"/>
       </w:pPr>
-      <w:bookmarkStart w:id="17" w:name="_Toc7707789"/>
-      <w:r>
-        <w:t>1.2.7. Objetivo Específico 7:</w:t>
+      <w:bookmarkStart w:id="17" w:name="_Toc9111054"/>
+      <w:r>
+        <w:t>1.2.8. Objetivo Específico 8:</w:t>
       </w:r>
       <w:bookmarkEnd w:id="17"/>
-    </w:p>
-    <w:p>
-      <w:pPr>
-        <w:spacing w:before="240" w:after="240" w:line="480" w:lineRule="auto"/>
-        <w:jc w:val="both"/>
-        <w:rPr>
-          <w:rFonts w:cs="Arial"/>
-        </w:rPr>
-      </w:pPr>
-      <w:r>
-        <w:rPr>
-          <w:rFonts w:cs="Arial"/>
-        </w:rPr>
-        <w:t>E</w:t>
-      </w:r>
-      <w:r>
-        <w:rPr>
-          <w:rFonts w:cs="Arial"/>
-        </w:rPr>
-        <w:t>xplorar</w:t>
-      </w:r>
-      <w:r>
-        <w:rPr>
-          <w:rFonts w:cs="Arial"/>
-        </w:rPr>
-        <w:t xml:space="preserve"> as características dos satélites NOAA 18/19, como, protocolo, modulação, órbita, carga útil, tempo previsto restante para operação e</w:t>
-      </w:r>
-      <w:r>
-        <w:rPr>
-          <w:rFonts w:cs="Arial"/>
-        </w:rPr>
-        <w:t xml:space="preserve"> seu</w:t>
-      </w:r>
-      <w:r>
-        <w:rPr>
-          <w:rFonts w:cs="Arial"/>
-        </w:rPr>
-        <w:t xml:space="preserve"> histórico (desenvolvimento, lançamento e empresa ou países responsáveis).</w:t>
-      </w:r>
-    </w:p>
-    <w:p>
-      <w:pPr>
-        <w:pStyle w:val="Ttulo1"/>
-        <w:spacing w:before="240" w:after="240"/>
-      </w:pPr>
-      <w:bookmarkStart w:id="18" w:name="_Toc7707790"/>
-      <w:r>
-        <w:t>1.2.8. Objetivo Específico 8:</w:t>
-      </w:r>
-      <w:bookmarkEnd w:id="18"/>
     </w:p>
     <w:p>
       <w:pPr>
@@ -5266,12 +5016,12 @@
       <w:r>
         <w:br w:type="page"/>
       </w:r>
-      <w:bookmarkStart w:id="19" w:name="_Toc7707791"/>
+      <w:bookmarkStart w:id="18" w:name="_Toc9111055"/>
       <w:r>
         <w:lastRenderedPageBreak/>
         <w:t>Justificativa:</w:t>
       </w:r>
-      <w:bookmarkEnd w:id="19"/>
+      <w:bookmarkEnd w:id="18"/>
     </w:p>
     <w:p>
       <w:pPr>
@@ -5446,12 +5196,12 @@
       <w:r>
         <w:br w:type="page"/>
       </w:r>
-      <w:bookmarkStart w:id="20" w:name="_Toc7707792"/>
+      <w:bookmarkStart w:id="19" w:name="_Toc9111056"/>
       <w:r>
         <w:lastRenderedPageBreak/>
         <w:t>Objeto da Pesquisa:</w:t>
       </w:r>
-      <w:bookmarkEnd w:id="20"/>
+      <w:bookmarkEnd w:id="19"/>
     </w:p>
     <w:p>
       <w:pPr>
@@ -5673,7 +5423,7 @@
       <w:r>
         <w:br w:type="page"/>
       </w:r>
-      <w:bookmarkStart w:id="21" w:name="_Toc7707793"/>
+      <w:bookmarkStart w:id="20" w:name="_Toc9111057"/>
       <w:r>
         <w:lastRenderedPageBreak/>
         <w:t xml:space="preserve">4. </w:t>
@@ -5681,7 +5431,10 @@
       <w:r>
         <w:t>Metodologia</w:t>
       </w:r>
-      <w:bookmarkEnd w:id="21"/>
+      <w:r>
+        <w:t>:</w:t>
+      </w:r>
+      <w:bookmarkEnd w:id="20"/>
       <w:r>
         <w:t xml:space="preserve"> </w:t>
       </w:r>
@@ -5691,9 +5444,47 @@
         <w:pStyle w:val="Ttulo1"/>
         <w:spacing w:before="240" w:after="240"/>
       </w:pPr>
-      <w:bookmarkStart w:id="22" w:name="_Toc7707794"/>
+      <w:bookmarkStart w:id="21" w:name="_Toc9111058"/>
       <w:r>
         <w:t>4.1. Metodologia para Alcançar o Objetivo Específico 1:</w:t>
+      </w:r>
+      <w:bookmarkEnd w:id="21"/>
+    </w:p>
+    <w:p>
+      <w:pPr>
+        <w:spacing w:before="240" w:after="240" w:line="480" w:lineRule="auto"/>
+        <w:jc w:val="both"/>
+        <w:rPr>
+          <w:rFonts w:cs="Arial"/>
+        </w:rPr>
+      </w:pPr>
+      <w:r>
+        <w:rPr>
+          <w:rFonts w:cs="Arial"/>
+        </w:rPr>
+        <w:t xml:space="preserve">Estudo </w:t>
+      </w:r>
+      <w:r>
+        <w:rPr>
+          <w:rFonts w:cs="Arial"/>
+        </w:rPr>
+        <w:t xml:space="preserve">dos modelos de antenas, </w:t>
+      </w:r>
+      <w:r>
+        <w:rPr>
+          <w:rFonts w:cs="Arial"/>
+        </w:rPr>
+        <w:t>através de literatura específica, tutoriais fornecidos via internet (vídeos, blogs) e consultas com profissionais da área.</w:t>
+      </w:r>
+    </w:p>
+    <w:p>
+      <w:pPr>
+        <w:pStyle w:val="Ttulo1"/>
+        <w:spacing w:before="240" w:after="240"/>
+      </w:pPr>
+      <w:bookmarkStart w:id="22" w:name="_Toc9111059"/>
+      <w:r>
+        <w:t>4.2. Metodologia para Alcançar o Objetivo Específico 2:</w:t>
       </w:r>
       <w:bookmarkEnd w:id="22"/>
     </w:p>
@@ -5709,19 +5500,75 @@
         <w:rPr>
           <w:rFonts w:cs="Arial"/>
         </w:rPr>
-        <w:t xml:space="preserve">Estudo </w:t>
-      </w:r>
-      <w:r>
-        <w:rPr>
-          <w:rFonts w:cs="Arial"/>
-        </w:rPr>
-        <w:t xml:space="preserve">dos modelos de antenas, </w:t>
-      </w:r>
-      <w:r>
-        <w:rPr>
-          <w:rFonts w:cs="Arial"/>
-        </w:rPr>
-        <w:t>através de literatura específica, tutoriais fornecidos via internet (vídeos, blogs) e consultas com profissionais da área.</w:t>
+        <w:t xml:space="preserve">Consulta com especialistas da área, estudo das propriedades elétricas do alumínio e cobre via literatura específica, simulação de modelos de antenas no </w:t>
+      </w:r>
+      <w:proofErr w:type="spellStart"/>
+      <w:r>
+        <w:rPr>
+          <w:rFonts w:cs="Arial"/>
+        </w:rPr>
+        <w:t>Matlab</w:t>
+      </w:r>
+      <w:proofErr w:type="spellEnd"/>
+      <w:r>
+        <w:rPr>
+          <w:rFonts w:cs="Arial"/>
+        </w:rPr>
+        <w:t xml:space="preserve"> com biblioteca “</w:t>
+      </w:r>
+      <w:proofErr w:type="spellStart"/>
+      <w:r>
+        <w:rPr>
+          <w:rFonts w:cs="Arial"/>
+        </w:rPr>
+        <w:t>Antenna</w:t>
+      </w:r>
+      <w:proofErr w:type="spellEnd"/>
+      <w:r>
+        <w:rPr>
+          <w:rFonts w:cs="Arial"/>
+        </w:rPr>
+        <w:t xml:space="preserve"> </w:t>
+      </w:r>
+      <w:proofErr w:type="spellStart"/>
+      <w:r>
+        <w:rPr>
+          <w:rFonts w:cs="Arial"/>
+        </w:rPr>
+        <w:t>ToolBox</w:t>
+      </w:r>
+      <w:proofErr w:type="spellEnd"/>
+      <w:r>
+        <w:rPr>
+          <w:rFonts w:cs="Arial"/>
+        </w:rPr>
+        <w:t>”</w:t>
+      </w:r>
+      <w:r>
+        <w:rPr>
+          <w:rFonts w:cs="Arial"/>
+        </w:rPr>
+        <w:t>, sendo que a</w:t>
+      </w:r>
+      <w:r>
+        <w:rPr>
+          <w:rFonts w:cs="Arial"/>
+        </w:rPr>
+        <w:t xml:space="preserve"> análise de impedância das antenas será feita em laboratório (</w:t>
+      </w:r>
+      <w:proofErr w:type="spellStart"/>
+      <w:r>
+        <w:rPr>
+          <w:rFonts w:cs="Arial"/>
+        </w:rPr>
+        <w:t>Poli-USP</w:t>
+      </w:r>
+      <w:proofErr w:type="spellEnd"/>
+      <w:r>
+        <w:rPr>
+          <w:rFonts w:cs="Arial"/>
+        </w:rPr>
+        <w:t xml:space="preserve"> e/ou IPT) com equipamentos específicos. </w:t>
       </w:r>
     </w:p>
     <w:p>
@@ -5729,9 +5576,9 @@
         <w:pStyle w:val="Ttulo1"/>
         <w:spacing w:before="240" w:after="240"/>
       </w:pPr>
-      <w:bookmarkStart w:id="23" w:name="_Toc7707795"/>
-      <w:r>
-        <w:t>4.2. Metodologia para Alcançar o Objetivo Específico 2:</w:t>
+      <w:bookmarkStart w:id="23" w:name="_Toc9111060"/>
+      <w:r>
+        <w:t>4.3. Metodologia para Alcançar o Objetivo Específico 3:</w:t>
       </w:r>
       <w:bookmarkEnd w:id="23"/>
     </w:p>
@@ -5747,75 +5594,13 @@
         <w:rPr>
           <w:rFonts w:cs="Arial"/>
         </w:rPr>
-        <w:t xml:space="preserve">Consulta com especialistas da área, estudo das propriedades elétricas do alumínio e cobre via literatura específica, simulação de modelos de antenas no </w:t>
-      </w:r>
-      <w:proofErr w:type="spellStart"/>
-      <w:r>
-        <w:rPr>
-          <w:rFonts w:cs="Arial"/>
-        </w:rPr>
-        <w:t>Matlab</w:t>
-      </w:r>
-      <w:proofErr w:type="spellEnd"/>
-      <w:r>
-        <w:rPr>
-          <w:rFonts w:cs="Arial"/>
-        </w:rPr>
-        <w:t xml:space="preserve"> com biblioteca “</w:t>
-      </w:r>
-      <w:proofErr w:type="spellStart"/>
-      <w:r>
-        <w:rPr>
-          <w:rFonts w:cs="Arial"/>
-        </w:rPr>
-        <w:t>Antenna</w:t>
-      </w:r>
-      <w:proofErr w:type="spellEnd"/>
+        <w:t>Consulta em bibliografias e catálogos de fabricantes, bem como, consultas via internet e compra dos componentes.</w:t>
+      </w:r>
       <w:r>
         <w:rPr>
           <w:rFonts w:cs="Arial"/>
         </w:rPr>
         <w:t xml:space="preserve"> </w:t>
-      </w:r>
-      <w:proofErr w:type="spellStart"/>
-      <w:r>
-        <w:rPr>
-          <w:rFonts w:cs="Arial"/>
-        </w:rPr>
-        <w:t>ToolBox</w:t>
-      </w:r>
-      <w:proofErr w:type="spellEnd"/>
-      <w:r>
-        <w:rPr>
-          <w:rFonts w:cs="Arial"/>
-        </w:rPr>
-        <w:t>”</w:t>
-      </w:r>
-      <w:r>
-        <w:rPr>
-          <w:rFonts w:cs="Arial"/>
-        </w:rPr>
-        <w:t>, sendo que a</w:t>
-      </w:r>
-      <w:r>
-        <w:rPr>
-          <w:rFonts w:cs="Arial"/>
-        </w:rPr>
-        <w:t xml:space="preserve"> análise de impedância das antenas será feita em laboratório (</w:t>
-      </w:r>
-      <w:proofErr w:type="spellStart"/>
-      <w:r>
-        <w:rPr>
-          <w:rFonts w:cs="Arial"/>
-        </w:rPr>
-        <w:t>Poli-USP</w:t>
-      </w:r>
-      <w:proofErr w:type="spellEnd"/>
-      <w:r>
-        <w:rPr>
-          <w:rFonts w:cs="Arial"/>
-        </w:rPr>
-        <w:t xml:space="preserve"> e/ou IPT) com equipamentos específicos. </w:t>
       </w:r>
     </w:p>
     <w:p>
@@ -5823,31 +5608,41 @@
         <w:pStyle w:val="Ttulo1"/>
         <w:spacing w:before="240" w:after="240"/>
       </w:pPr>
-      <w:bookmarkStart w:id="24" w:name="_Toc7707796"/>
-      <w:r>
-        <w:t>4.3. Metodologia para Alcançar o Objetivo Específico 3:</w:t>
+      <w:bookmarkStart w:id="24" w:name="_Toc9111061"/>
+      <w:r>
+        <w:t>4.4. Metodologia para Alcançar o Objetivo Específico 4:</w:t>
       </w:r>
       <w:bookmarkEnd w:id="24"/>
     </w:p>
     <w:p>
       <w:pPr>
+        <w:pStyle w:val="Recuodecorpodetexto2"/>
         <w:spacing w:before="240" w:after="240" w:line="480" w:lineRule="auto"/>
-        <w:jc w:val="both"/>
-        <w:rPr>
-          <w:rFonts w:cs="Arial"/>
-        </w:rPr>
-      </w:pPr>
-      <w:r>
-        <w:rPr>
-          <w:rFonts w:cs="Arial"/>
-        </w:rPr>
-        <w:t>Consulta em bibliografias e catálogos de fabricantes, bem como, consultas via internet e compra dos componentes.</w:t>
-      </w:r>
-      <w:r>
-        <w:rPr>
-          <w:rFonts w:cs="Arial"/>
-        </w:rPr>
-        <w:t xml:space="preserve"> </w:t>
+        <w:ind w:left="0"/>
+      </w:pPr>
+      <w:r>
+        <w:t>Estud</w:t>
+      </w:r>
+      <w:r>
+        <w:t>ar</w:t>
+      </w:r>
+      <w:r>
+        <w:t xml:space="preserve"> e consulta</w:t>
+      </w:r>
+      <w:r>
+        <w:t>r</w:t>
+      </w:r>
+      <w:r>
+        <w:t xml:space="preserve"> via internet, </w:t>
+      </w:r>
+      <w:r>
+        <w:t>artigos, blogs e vídeos</w:t>
+      </w:r>
+      <w:r>
+        <w:t xml:space="preserve"> sobre o chip RTL-SDR</w:t>
+      </w:r>
+      <w:r>
+        <w:t xml:space="preserve">. A metodologia específica será experimental e os resultados coletados serão devidamente registrados a fim de concluir com a integração com os demais periféricos. </w:t>
       </w:r>
     </w:p>
     <w:p>
@@ -5855,51 +5650,73 @@
         <w:pStyle w:val="Ttulo1"/>
         <w:spacing w:before="240" w:after="240"/>
       </w:pPr>
-      <w:bookmarkStart w:id="25" w:name="_Toc7707797"/>
-      <w:r>
-        <w:t>4.4. Metodologia para Alcançar o Objetivo Específico 4:</w:t>
+      <w:bookmarkStart w:id="25" w:name="_Toc9111062"/>
+      <w:r>
+        <w:t>4.5. Metodologia para Alcançar o Objetivo Específico 5:</w:t>
       </w:r>
       <w:bookmarkEnd w:id="25"/>
     </w:p>
     <w:p>
       <w:pPr>
-        <w:pStyle w:val="Recuodecorpodetexto2"/>
+        <w:pStyle w:val="Recuodecorpodetexto"/>
         <w:spacing w:before="240" w:after="240" w:line="480" w:lineRule="auto"/>
         <w:ind w:left="0"/>
       </w:pPr>
       <w:r>
-        <w:t>Estud</w:t>
-      </w:r>
-      <w:r>
-        <w:t>ar</w:t>
-      </w:r>
-      <w:r>
-        <w:t xml:space="preserve"> e consulta</w:t>
-      </w:r>
-      <w:r>
-        <w:t>r</w:t>
-      </w:r>
-      <w:r>
-        <w:t xml:space="preserve"> via internet, </w:t>
-      </w:r>
-      <w:r>
-        <w:t>artigos, blogs e vídeos</w:t>
-      </w:r>
-      <w:r>
-        <w:t xml:space="preserve"> sobre o chip RTL-SDR</w:t>
-      </w:r>
-      <w:r>
-        <w:t xml:space="preserve">. A metodologia específica será experimental e os resultados coletados serão devidamente registrados a fim de concluir com a integração com os demais periféricos. </w:t>
+        <w:t>A m</w:t>
+      </w:r>
+      <w:r>
+        <w:t xml:space="preserve">etodologia aplicada </w:t>
+      </w:r>
+      <w:r>
+        <w:t xml:space="preserve">para testar o SDR </w:t>
+      </w:r>
+      <w:proofErr w:type="spellStart"/>
+      <w:r>
+        <w:t>Dongle</w:t>
+      </w:r>
+      <w:proofErr w:type="spellEnd"/>
+      <w:r>
+        <w:t xml:space="preserve"> </w:t>
+      </w:r>
+      <w:r>
+        <w:t>será experimental em laboratório com instrumentos padr</w:t>
+      </w:r>
+      <w:r>
+        <w:t>ões</w:t>
+      </w:r>
+      <w:r>
+        <w:t xml:space="preserve">, a fim de conhecer as incertezas de medição, ou seja, seus desvios de repetitividade e reprodutibilidade. </w:t>
       </w:r>
     </w:p>
     <w:p>
       <w:pPr>
+        <w:pStyle w:val="Recuodecorpodetexto"/>
+        <w:spacing w:before="240" w:after="240" w:line="480" w:lineRule="auto"/>
+        <w:ind w:left="0"/>
+      </w:pPr>
+    </w:p>
+    <w:p>
+      <w:pPr>
         <w:pStyle w:val="Ttulo1"/>
         <w:spacing w:before="240" w:after="240"/>
       </w:pPr>
-      <w:bookmarkStart w:id="26" w:name="_Toc7707798"/>
-      <w:r>
-        <w:t>4.5. Metodologia para Alcançar o Objetivo Específico 5:</w:t>
+      <w:bookmarkStart w:id="26" w:name="_Toc9111063"/>
+      <w:r>
+        <w:lastRenderedPageBreak/>
+        <w:t>4.</w:t>
+      </w:r>
+      <w:r>
+        <w:t>6</w:t>
+      </w:r>
+      <w:r>
+        <w:t xml:space="preserve">. Metodologia para Alcançar o Objetivo Específico </w:t>
+      </w:r>
+      <w:r>
+        <w:t>6</w:t>
+      </w:r>
+      <w:r>
+        <w:t>:</w:t>
       </w:r>
       <w:bookmarkEnd w:id="26"/>
     </w:p>
@@ -5910,31 +5727,40 @@
         <w:ind w:left="0"/>
       </w:pPr>
       <w:r>
-        <w:t>A m</w:t>
-      </w:r>
-      <w:r>
-        <w:t xml:space="preserve">etodologia aplicada </w:t>
-      </w:r>
-      <w:r>
-        <w:t xml:space="preserve">para testar o SDR </w:t>
-      </w:r>
-      <w:proofErr w:type="spellStart"/>
-      <w:r>
-        <w:t>Dongle</w:t>
-      </w:r>
-      <w:proofErr w:type="spellEnd"/>
-      <w:r>
-        <w:t xml:space="preserve"> </w:t>
-      </w:r>
-      <w:r>
-        <w:t>será experimental em laboratório com instrumentos padr</w:t>
-      </w:r>
-      <w:r>
-        <w:t>ões</w:t>
-      </w:r>
-      <w:r>
-        <w:t xml:space="preserve">, a fim de conhecer as incertezas de medição, ou seja, seus desvios de repetitividade e reprodutibilidade. </w:t>
-      </w:r>
+        <w:t xml:space="preserve">O conhecimento do software </w:t>
+      </w:r>
+      <w:r>
+        <w:t xml:space="preserve">“SDR#” </w:t>
+      </w:r>
+      <w:r>
+        <w:t>se dará por consultas aos manuais do desenvolvedor, abertura do código fonte e testes com recepção das modulações disponíveis no programa e nas respectivas bandas</w:t>
+      </w:r>
+      <w:r>
+        <w:t xml:space="preserve">. </w:t>
+      </w:r>
+    </w:p>
+    <w:p>
+      <w:pPr>
+        <w:pStyle w:val="Ttulo1"/>
+        <w:spacing w:before="240" w:after="240"/>
+      </w:pPr>
+      <w:bookmarkStart w:id="27" w:name="_Toc9111064"/>
+      <w:r>
+        <w:t>4.</w:t>
+      </w:r>
+      <w:r>
+        <w:t>7</w:t>
+      </w:r>
+      <w:r>
+        <w:t xml:space="preserve">. Metodologia para Alcançar o Objetivo Específico </w:t>
+      </w:r>
+      <w:r>
+        <w:t>7</w:t>
+      </w:r>
+      <w:r>
+        <w:t>:</w:t>
+      </w:r>
+      <w:bookmarkEnd w:id="27"/>
     </w:p>
     <w:p>
       <w:pPr>
@@ -5942,67 +5768,54 @@
         <w:spacing w:before="240" w:after="240" w:line="480" w:lineRule="auto"/>
         <w:ind w:left="0"/>
       </w:pPr>
+      <w:r>
+        <w:t>Consultas aos sites do governo responsável pelo satélite, estudo de sua órbita e pesquisa da carga útil</w:t>
+      </w:r>
+      <w:r>
+        <w:t>,</w:t>
+      </w:r>
+      <w:r>
+        <w:t xml:space="preserve"> s</w:t>
+      </w:r>
+      <w:r>
+        <w:t>eu</w:t>
+      </w:r>
+      <w:r>
+        <w:t>s respectiv</w:t>
+      </w:r>
+      <w:r>
+        <w:t>o</w:t>
+      </w:r>
+      <w:r>
+        <w:t>s fabricantes</w:t>
+      </w:r>
+      <w:r>
+        <w:t xml:space="preserve">, bem como suas </w:t>
+      </w:r>
+      <w:r>
+        <w:t>características</w:t>
+      </w:r>
+      <w:r>
+        <w:t xml:space="preserve">. </w:t>
+      </w:r>
     </w:p>
     <w:p>
       <w:pPr>
         <w:pStyle w:val="Ttulo1"/>
         <w:spacing w:before="240" w:after="240"/>
       </w:pPr>
-      <w:bookmarkStart w:id="27" w:name="_Toc7707799"/>
-      <w:r>
-        <w:lastRenderedPageBreak/>
+      <w:bookmarkStart w:id="28" w:name="_Toc9111065"/>
+      <w:r>
         <w:t>4.</w:t>
       </w:r>
       <w:r>
-        <w:t>6</w:t>
+        <w:t>8</w:t>
       </w:r>
       <w:r>
         <w:t xml:space="preserve">. Metodologia para Alcançar o Objetivo Específico </w:t>
       </w:r>
       <w:r>
-        <w:t>6</w:t>
-      </w:r>
-      <w:r>
-        <w:t>:</w:t>
-      </w:r>
-      <w:bookmarkEnd w:id="27"/>
-    </w:p>
-    <w:p>
-      <w:pPr>
-        <w:pStyle w:val="Recuodecorpodetexto"/>
-        <w:spacing w:before="240" w:after="240" w:line="480" w:lineRule="auto"/>
-        <w:ind w:left="0"/>
-      </w:pPr>
-      <w:r>
-        <w:t xml:space="preserve">O conhecimento do software </w:t>
-      </w:r>
-      <w:r>
-        <w:t xml:space="preserve">“SDR#” </w:t>
-      </w:r>
-      <w:r>
-        <w:t>se dará por consultas aos manuais do desenvolvedor, abertura do código fonte e testes com recepção das modulações disponíveis no programa e nas respectivas bandas</w:t>
-      </w:r>
-      <w:r>
-        <w:t xml:space="preserve">. </w:t>
-      </w:r>
-    </w:p>
-    <w:p>
-      <w:pPr>
-        <w:pStyle w:val="Ttulo1"/>
-        <w:spacing w:before="240" w:after="240"/>
-      </w:pPr>
-      <w:bookmarkStart w:id="28" w:name="_Toc7707800"/>
-      <w:r>
-        <w:t>4.</w:t>
-      </w:r>
-      <w:r>
-        <w:t>7</w:t>
-      </w:r>
-      <w:r>
-        <w:t xml:space="preserve">. Metodologia para Alcançar o Objetivo Específico </w:t>
-      </w:r>
-      <w:r>
-        <w:t>7</w:t>
+        <w:t>8</w:t>
       </w:r>
       <w:r>
         <w:t>:</w:t>
@@ -6011,119 +5824,71 @@
     </w:p>
     <w:p>
       <w:pPr>
-        <w:pStyle w:val="Recuodecorpodetexto"/>
         <w:spacing w:before="240" w:after="240" w:line="480" w:lineRule="auto"/>
-        <w:ind w:left="0"/>
-      </w:pPr>
-      <w:r>
-        <w:t>Consultas aos sites do governo responsável pelo satélite, estudo de sua órbita e pesquisa da carga útil</w:t>
-      </w:r>
-      <w:r>
-        <w:t>,</w:t>
-      </w:r>
-      <w:r>
-        <w:t xml:space="preserve"> s</w:t>
-      </w:r>
-      <w:r>
-        <w:t>eu</w:t>
-      </w:r>
-      <w:r>
-        <w:t>s respectiv</w:t>
-      </w:r>
-      <w:r>
-        <w:t>o</w:t>
-      </w:r>
-      <w:r>
-        <w:t>s fabricantes</w:t>
-      </w:r>
-      <w:r>
-        <w:t xml:space="preserve">, bem como suas </w:t>
-      </w:r>
-      <w:r>
-        <w:t>características</w:t>
-      </w:r>
-      <w:r>
-        <w:t xml:space="preserve">. </w:t>
+        <w:jc w:val="both"/>
+        <w:rPr>
+          <w:rFonts w:cs="Arial"/>
+          <w:b/>
+        </w:rPr>
+      </w:pPr>
+      <w:r>
+        <w:rPr>
+          <w:rFonts w:cs="Arial"/>
+        </w:rPr>
+        <w:t>O conhecimento do software</w:t>
+      </w:r>
+      <w:r>
+        <w:rPr>
+          <w:rFonts w:cs="Arial"/>
+        </w:rPr>
+        <w:t xml:space="preserve"> “</w:t>
+      </w:r>
+      <w:proofErr w:type="spellStart"/>
+      <w:r>
+        <w:rPr>
+          <w:rFonts w:cs="Arial"/>
+        </w:rPr>
+        <w:t>WxToIMG</w:t>
+      </w:r>
+      <w:proofErr w:type="spellEnd"/>
+      <w:r>
+        <w:rPr>
+          <w:rFonts w:cs="Arial"/>
+        </w:rPr>
+        <w:t xml:space="preserve"> se dará por consultas aos manuais do desenvolvedor, abertura do código fonte e testes com recepção</w:t>
+      </w:r>
+      <w:r>
+        <w:rPr>
+          <w:rFonts w:cs="Arial"/>
+        </w:rPr>
+        <w:t xml:space="preserve"> de imagens em várias passagens, tanto do satélite NOAA18 como NOAA19.</w:t>
       </w:r>
     </w:p>
     <w:p>
       <w:pPr>
-        <w:pStyle w:val="Ttulo1"/>
-        <w:spacing w:before="240" w:after="240"/>
-      </w:pPr>
-      <w:bookmarkStart w:id="29" w:name="_Toc7707801"/>
-      <w:r>
-        <w:t>4.</w:t>
-      </w:r>
-      <w:r>
-        <w:t>8</w:t>
-      </w:r>
-      <w:r>
-        <w:t xml:space="preserve">. Metodologia para Alcançar o Objetivo Específico </w:t>
-      </w:r>
-      <w:r>
-        <w:t>8</w:t>
-      </w:r>
-      <w:r>
-        <w:t>:</w:t>
-      </w:r>
-      <w:bookmarkEnd w:id="29"/>
+        <w:pStyle w:val="Recuodecorpodetexto"/>
+        <w:ind w:left="0"/>
+      </w:pPr>
+      <w:r>
+        <w:t xml:space="preserve">. </w:t>
+      </w:r>
     </w:p>
     <w:p>
       <w:pPr>
-        <w:spacing w:before="240" w:after="240" w:line="480" w:lineRule="auto"/>
-        <w:jc w:val="both"/>
-        <w:rPr>
-          <w:rFonts w:cs="Arial"/>
-          <w:b/>
-        </w:rPr>
-      </w:pPr>
-      <w:r>
-        <w:rPr>
-          <w:rFonts w:cs="Arial"/>
-        </w:rPr>
-        <w:t>O conhecimento do software</w:t>
-      </w:r>
-      <w:r>
-        <w:rPr>
-          <w:rFonts w:cs="Arial"/>
-        </w:rPr>
-        <w:t xml:space="preserve"> “</w:t>
-      </w:r>
-      <w:proofErr w:type="spellStart"/>
-      <w:r>
-        <w:rPr>
-          <w:rFonts w:cs="Arial"/>
-        </w:rPr>
-        <w:t>WxToIMG</w:t>
-      </w:r>
-      <w:proofErr w:type="spellEnd"/>
-      <w:r>
-        <w:rPr>
-          <w:rFonts w:cs="Arial"/>
-        </w:rPr>
-        <w:t xml:space="preserve"> se dará por consultas aos manuais do desenvolvedor, abertura do código fonte e testes com recepção</w:t>
-      </w:r>
-      <w:r>
-        <w:rPr>
-          <w:rFonts w:cs="Arial"/>
-        </w:rPr>
-        <w:t xml:space="preserve"> de imagens em várias passagens, tanto do satélite NOAA18 como NOAA19.</w:t>
-      </w:r>
+        <w:pStyle w:val="Recuodecorpodetexto"/>
+        <w:ind w:left="0"/>
+      </w:pPr>
     </w:p>
     <w:p>
       <w:pPr>
         <w:pStyle w:val="Recuodecorpodetexto"/>
         <w:ind w:left="0"/>
       </w:pPr>
-      <w:r>
-        <w:t xml:space="preserve">. </w:t>
-      </w:r>
     </w:p>
     <w:p>
       <w:pPr>
         <w:pStyle w:val="Recuodecorpodetexto"/>
-        <w:ind w:left="0"/>
+        <w:ind w:left="900"/>
       </w:pPr>
     </w:p>
     <w:p>
@@ -6135,41 +5900,29 @@
     <w:p>
       <w:pPr>
         <w:pStyle w:val="Recuodecorpodetexto"/>
-        <w:ind w:left="900"/>
+        <w:ind w:left="357"/>
+        <w:rPr>
+          <w:b/>
+        </w:rPr>
       </w:pPr>
     </w:p>
     <w:p>
       <w:pPr>
         <w:pStyle w:val="Recuodecorpodetexto"/>
-        <w:ind w:left="0"/>
+        <w:ind w:left="357"/>
+        <w:rPr>
+          <w:b/>
+        </w:rPr>
       </w:pPr>
     </w:p>
     <w:p>
       <w:pPr>
-        <w:pStyle w:val="Recuodecorpodetexto"/>
-        <w:ind w:left="357"/>
-        <w:rPr>
-          <w:b/>
-        </w:rPr>
-      </w:pPr>
-    </w:p>
-    <w:p>
-      <w:pPr>
-        <w:pStyle w:val="Recuodecorpodetexto"/>
-        <w:ind w:left="357"/>
-        <w:rPr>
-          <w:b/>
-        </w:rPr>
-      </w:pPr>
-    </w:p>
-    <w:p>
-      <w:pPr>
         <w:pStyle w:val="Ttulo1"/>
       </w:pPr>
       <w:r>
         <w:br w:type="page"/>
       </w:r>
-      <w:bookmarkStart w:id="30" w:name="_Toc7707802"/>
+      <w:bookmarkStart w:id="29" w:name="_Toc9111066"/>
       <w:r>
         <w:lastRenderedPageBreak/>
         <w:t>5.</w:t>
@@ -6186,7 +5939,7 @@
       <w:r>
         <w:t>s:</w:t>
       </w:r>
-      <w:bookmarkEnd w:id="30"/>
+      <w:bookmarkEnd w:id="29"/>
     </w:p>
     <w:p>
       <w:pPr>
@@ -6718,12 +6471,15 @@
       <w:pPr>
         <w:pStyle w:val="Ttulo1"/>
       </w:pPr>
-      <w:bookmarkStart w:id="31" w:name="_Toc7707803"/>
+      <w:bookmarkStart w:id="30" w:name="_Toc9111067"/>
       <w:r>
         <w:lastRenderedPageBreak/>
-        <w:t xml:space="preserve">6. Cronograma: </w:t>
-      </w:r>
-      <w:bookmarkEnd w:id="31"/>
+        <w:t>6. Cronograma:</w:t>
+      </w:r>
+      <w:bookmarkEnd w:id="30"/>
+      <w:r>
+        <w:t xml:space="preserve"> </w:t>
+      </w:r>
     </w:p>
     <w:p>
       <w:pPr>
@@ -6911,7 +6667,7 @@
               <w:rPr>
                 <w:rFonts w:cs="Arial"/>
               </w:rPr>
-              <w:t xml:space="preserve">  36 dias</w:t>
+              <w:t>36 dias</w:t>
             </w:r>
           </w:p>
         </w:tc>
@@ -7347,7 +7103,13 @@
               <w:rPr>
                 <w:rFonts w:cs="Arial"/>
               </w:rPr>
-              <w:t>35 dias</w:t>
+              <w:t>21</w:t>
+            </w:r>
+            <w:r>
+              <w:rPr>
+                <w:rFonts w:cs="Arial"/>
+              </w:rPr>
+              <w:t xml:space="preserve"> dias</w:t>
             </w:r>
           </w:p>
         </w:tc>
@@ -7399,7 +7161,13 @@
               <w:rPr>
                 <w:rFonts w:cs="Arial"/>
               </w:rPr>
-              <w:t>18/10/2019</w:t>
+              <w:t>04</w:t>
+            </w:r>
+            <w:r>
+              <w:rPr>
+                <w:rFonts w:cs="Arial"/>
+              </w:rPr>
+              <w:t>/10/2019</w:t>
             </w:r>
           </w:p>
         </w:tc>
@@ -7456,7 +7224,13 @@
               <w:rPr>
                 <w:rFonts w:cs="Arial"/>
               </w:rPr>
-              <w:t>07 dias</w:t>
+              <w:t>21</w:t>
+            </w:r>
+            <w:r>
+              <w:rPr>
+                <w:rFonts w:cs="Arial"/>
+              </w:rPr>
+              <w:t xml:space="preserve"> dias</w:t>
             </w:r>
           </w:p>
         </w:tc>
@@ -7482,7 +7256,13 @@
               <w:rPr>
                 <w:rFonts w:cs="Arial"/>
               </w:rPr>
-              <w:t>18/10/2019</w:t>
+              <w:t>04</w:t>
+            </w:r>
+            <w:r>
+              <w:rPr>
+                <w:rFonts w:cs="Arial"/>
+              </w:rPr>
+              <w:t>/10/2019</w:t>
             </w:r>
           </w:p>
         </w:tc>
@@ -7509,115 +7289,6 @@
                 <w:rFonts w:cs="Arial"/>
               </w:rPr>
               <w:t>25/10/2019</w:t>
-            </w:r>
-          </w:p>
-        </w:tc>
-      </w:tr>
-      <w:tr>
-        <w:trPr>
-          <w:trHeight w:val="720"/>
-        </w:trPr>
-        <w:tc>
-          <w:tcPr>
-            <w:tcW w:w="2313" w:type="pct"/>
-            <w:tcBorders>
-              <w:top w:val="single" w:sz="4" w:space="0" w:color="auto"/>
-              <w:left w:val="single" w:sz="4" w:space="0" w:color="auto"/>
-              <w:bottom w:val="single" w:sz="4" w:space="0" w:color="auto"/>
-              <w:right w:val="single" w:sz="4" w:space="0" w:color="auto"/>
-            </w:tcBorders>
-            <w:hideMark/>
-          </w:tcPr>
-          <w:p>
-            <w:pPr>
-              <w:spacing w:line="360" w:lineRule="auto"/>
-              <w:rPr>
-                <w:rFonts w:cs="Arial"/>
-              </w:rPr>
-            </w:pPr>
-            <w:r>
-              <w:rPr>
-                <w:rFonts w:cs="Arial"/>
-              </w:rPr>
-              <w:t>Orientação final para a apresentação do Projeto de Pesquisa Definitivo em Power Point.</w:t>
-            </w:r>
-          </w:p>
-        </w:tc>
-        <w:tc>
-          <w:tcPr>
-            <w:tcW w:w="715" w:type="pct"/>
-            <w:tcBorders>
-              <w:top w:val="single" w:sz="4" w:space="0" w:color="auto"/>
-              <w:left w:val="single" w:sz="4" w:space="0" w:color="auto"/>
-              <w:bottom w:val="single" w:sz="4" w:space="0" w:color="auto"/>
-              <w:right w:val="single" w:sz="4" w:space="0" w:color="auto"/>
-            </w:tcBorders>
-            <w:hideMark/>
-          </w:tcPr>
-          <w:p>
-            <w:pPr>
-              <w:spacing w:line="360" w:lineRule="auto"/>
-              <w:rPr>
-                <w:rFonts w:cs="Arial"/>
-              </w:rPr>
-            </w:pPr>
-            <w:r>
-              <w:rPr>
-                <w:rFonts w:cs="Arial"/>
-              </w:rPr>
-              <w:t>37 dias</w:t>
-            </w:r>
-          </w:p>
-        </w:tc>
-        <w:tc>
-          <w:tcPr>
-            <w:tcW w:w="1024" w:type="pct"/>
-            <w:tcBorders>
-              <w:top w:val="single" w:sz="4" w:space="0" w:color="auto"/>
-              <w:left w:val="single" w:sz="4" w:space="0" w:color="auto"/>
-              <w:bottom w:val="single" w:sz="4" w:space="0" w:color="auto"/>
-              <w:right w:val="single" w:sz="4" w:space="0" w:color="auto"/>
-            </w:tcBorders>
-            <w:hideMark/>
-          </w:tcPr>
-          <w:p>
-            <w:pPr>
-              <w:spacing w:line="360" w:lineRule="auto"/>
-              <w:rPr>
-                <w:rFonts w:cs="Arial"/>
-              </w:rPr>
-            </w:pPr>
-            <w:r>
-              <w:rPr>
-                <w:rFonts w:cs="Arial"/>
-              </w:rPr>
-              <w:t>25/10/2019</w:t>
-            </w:r>
-          </w:p>
-        </w:tc>
-        <w:tc>
-          <w:tcPr>
-            <w:tcW w:w="948" w:type="pct"/>
-            <w:tcBorders>
-              <w:top w:val="single" w:sz="4" w:space="0" w:color="auto"/>
-              <w:left w:val="single" w:sz="4" w:space="0" w:color="auto"/>
-              <w:bottom w:val="single" w:sz="4" w:space="0" w:color="auto"/>
-              <w:right w:val="single" w:sz="4" w:space="0" w:color="auto"/>
-            </w:tcBorders>
-            <w:hideMark/>
-          </w:tcPr>
-          <w:p>
-            <w:pPr>
-              <w:spacing w:line="360" w:lineRule="auto"/>
-              <w:rPr>
-                <w:rFonts w:cs="Arial"/>
-              </w:rPr>
-            </w:pPr>
-            <w:r>
-              <w:rPr>
-                <w:rFonts w:cs="Arial"/>
-              </w:rPr>
-              <w:t>02/12/2019</w:t>
             </w:r>
           </w:p>
         </w:tc>
@@ -7700,7 +7371,25 @@
               <w:rPr>
                 <w:rFonts w:cs="Arial"/>
               </w:rPr>
-              <w:t>02/12/2019</w:t>
+              <w:t>26</w:t>
+            </w:r>
+            <w:r>
+              <w:rPr>
+                <w:rFonts w:cs="Arial"/>
+              </w:rPr>
+              <w:t>/1</w:t>
+            </w:r>
+            <w:r>
+              <w:rPr>
+                <w:rFonts w:cs="Arial"/>
+              </w:rPr>
+              <w:t>0</w:t>
+            </w:r>
+            <w:r>
+              <w:rPr>
+                <w:rFonts w:cs="Arial"/>
+              </w:rPr>
+              <w:t>/2019</w:t>
             </w:r>
           </w:p>
         </w:tc>
@@ -7726,7 +7415,25 @@
               <w:rPr>
                 <w:rFonts w:cs="Arial"/>
               </w:rPr>
-              <w:t>07/12/2019</w:t>
+              <w:t>01</w:t>
+            </w:r>
+            <w:r>
+              <w:rPr>
+                <w:rFonts w:cs="Arial"/>
+              </w:rPr>
+              <w:t>/1</w:t>
+            </w:r>
+            <w:r>
+              <w:rPr>
+                <w:rFonts w:cs="Arial"/>
+              </w:rPr>
+              <w:t>1</w:t>
+            </w:r>
+            <w:r>
+              <w:rPr>
+                <w:rFonts w:cs="Arial"/>
+              </w:rPr>
+              <w:t>/2019</w:t>
             </w:r>
           </w:p>
         </w:tc>
@@ -7783,7 +7490,13 @@
               <w:rPr>
                 <w:rFonts w:cs="Arial"/>
               </w:rPr>
-              <w:t>07 dias</w:t>
+              <w:t>21</w:t>
+            </w:r>
+            <w:r>
+              <w:rPr>
+                <w:rFonts w:cs="Arial"/>
+              </w:rPr>
+              <w:t xml:space="preserve"> dias</w:t>
             </w:r>
           </w:p>
         </w:tc>
@@ -7809,7 +7522,25 @@
               <w:rPr>
                 <w:rFonts w:cs="Arial"/>
               </w:rPr>
-              <w:t>07/12/2019</w:t>
+              <w:t>01</w:t>
+            </w:r>
+            <w:r>
+              <w:rPr>
+                <w:rFonts w:cs="Arial"/>
+              </w:rPr>
+              <w:t>/1</w:t>
+            </w:r>
+            <w:r>
+              <w:rPr>
+                <w:rFonts w:cs="Arial"/>
+              </w:rPr>
+              <w:t>1</w:t>
+            </w:r>
+            <w:r>
+              <w:rPr>
+                <w:rFonts w:cs="Arial"/>
+              </w:rPr>
+              <w:t>/2019</w:t>
             </w:r>
           </w:p>
         </w:tc>
@@ -7835,7 +7566,25 @@
               <w:rPr>
                 <w:rFonts w:cs="Arial"/>
               </w:rPr>
-              <w:t>13/12/2019</w:t>
+              <w:t>22</w:t>
+            </w:r>
+            <w:r>
+              <w:rPr>
+                <w:rFonts w:cs="Arial"/>
+              </w:rPr>
+              <w:t>/1</w:t>
+            </w:r>
+            <w:r>
+              <w:rPr>
+                <w:rFonts w:cs="Arial"/>
+              </w:rPr>
+              <w:t>1</w:t>
+            </w:r>
+            <w:r>
+              <w:rPr>
+                <w:rFonts w:cs="Arial"/>
+              </w:rPr>
+              <w:t>/2019</w:t>
             </w:r>
           </w:p>
         </w:tc>
@@ -7878,21 +7627,25 @@
       <w:pPr>
         <w:pStyle w:val="Ttulo1"/>
       </w:pPr>
-      <w:bookmarkStart w:id="32" w:name="_Toc7707804"/>
+      <w:bookmarkStart w:id="31" w:name="_Toc9111068"/>
       <w:r>
         <w:lastRenderedPageBreak/>
         <w:t>7. Bibliografia:</w:t>
       </w:r>
-      <w:bookmarkEnd w:id="32"/>
+      <w:bookmarkEnd w:id="31"/>
     </w:p>
     <w:p>
       <w:pPr>
         <w:spacing w:line="480" w:lineRule="auto"/>
         <w:rPr>
           <w:rFonts w:cs="Arial"/>
-        </w:rPr>
-      </w:pPr>
-      <w:r>
+          <w:b/>
+        </w:rPr>
+      </w:pPr>
+      <w:r>
+        <w:rPr>
+          <w:b/>
+        </w:rPr>
         <w:t>A) Livros e Revistas:</w:t>
       </w:r>
     </w:p>
@@ -8983,7 +8736,6 @@
           <w:lang w:val="en-US"/>
         </w:rPr>
       </w:pPr>
-      <w:proofErr w:type="spellStart"/>
       <w:r>
         <w:rPr>
           <w:rFonts w:cs="Arial"/>
@@ -9000,14 +8752,7 @@
         <w:rPr>
           <w:rFonts w:cs="Arial"/>
         </w:rPr>
-        <w:t>, Gerald.</w:t>
-      </w:r>
-      <w:proofErr w:type="spellEnd"/>
-      <w:r>
-        <w:rPr>
-          <w:rFonts w:cs="Arial"/>
-        </w:rPr>
-        <w:t xml:space="preserve"> </w:t>
+        <w:t xml:space="preserve">, Gerald. </w:t>
       </w:r>
       <w:r>
         <w:rPr>
@@ -9097,11 +8842,13 @@
     <w:p>
       <w:pPr>
         <w:rPr>
+          <w:b/>
           <w:lang w:val="en-US"/>
         </w:rPr>
       </w:pPr>
       <w:r>
         <w:rPr>
+          <w:b/>
           <w:lang w:val="en-US"/>
         </w:rPr>
         <w:t>B)  Sites de Internet:</w:t>
@@ -9675,15 +9422,23 @@
       <w:r>
         <w:br w:type="page"/>
       </w:r>
-      <w:bookmarkStart w:id="33" w:name="_Toc7707805"/>
+      <w:bookmarkStart w:id="32" w:name="_Toc9111069"/>
       <w:r>
         <w:lastRenderedPageBreak/>
         <w:t>8. Fichamento Bibliográfico:</w:t>
       </w:r>
-      <w:bookmarkEnd w:id="33"/>
+      <w:bookmarkEnd w:id="32"/>
     </w:p>
     <w:p>
-      <w:r>
+      <w:pPr>
+        <w:rPr>
+          <w:b/>
+        </w:rPr>
+      </w:pPr>
+      <w:r>
+        <w:rPr>
+          <w:b/>
+        </w:rPr>
         <w:t>A) Livros e Revistas:</w:t>
       </w:r>
     </w:p>
@@ -16244,21 +15999,7 @@
                 <w:rFonts w:cs="Arial"/>
                 <w:b/>
               </w:rPr>
-              <w:t>Conce</w:t>
-            </w:r>
-            <w:r>
-              <w:rPr>
-                <w:rFonts w:cs="Arial"/>
-                <w:b/>
-              </w:rPr>
-              <w:t>itos de Sinais e Sistemas de Comunicação.</w:t>
-            </w:r>
-            <w:r>
-              <w:rPr>
-                <w:rFonts w:cs="Arial"/>
-                <w:b/>
-              </w:rPr>
-              <w:t xml:space="preserve"> </w:t>
+              <w:t xml:space="preserve">Conceitos de Sinais e Sistemas de Comunicação. </w:t>
             </w:r>
           </w:p>
         </w:tc>
@@ -17092,21 +16833,7 @@
                 <w:rFonts w:cs="Arial"/>
                 <w:b/>
               </w:rPr>
-              <w:t>Teoria de Sinais</w:t>
-            </w:r>
-            <w:r>
-              <w:rPr>
-                <w:rFonts w:cs="Arial"/>
-                <w:b/>
-              </w:rPr>
-              <w:t xml:space="preserve"> e Sistemas Lineares</w:t>
-            </w:r>
-            <w:r>
-              <w:rPr>
-                <w:rFonts w:cs="Arial"/>
-                <w:b/>
-              </w:rPr>
-              <w:t>.</w:t>
+              <w:t>Teoria de Sinais e Sistemas Lineares.</w:t>
             </w:r>
           </w:p>
         </w:tc>
@@ -17892,31 +17619,7 @@
               <w:rPr>
                 <w:rFonts w:cs="Arial"/>
               </w:rPr>
-              <w:t>Neste livro é possível encontrar conceitos teóricos de sinais</w:t>
-            </w:r>
-            <w:r>
-              <w:rPr>
-                <w:rFonts w:cs="Arial"/>
-              </w:rPr>
-              <w:t xml:space="preserve"> e sistemas</w:t>
-            </w:r>
-            <w:r>
-              <w:rPr>
-                <w:rFonts w:cs="Arial"/>
-              </w:rPr>
-              <w:t xml:space="preserve"> de comunicação</w:t>
-            </w:r>
-            <w:r>
-              <w:rPr>
-                <w:rFonts w:cs="Arial"/>
-              </w:rPr>
-              <w:t>.</w:t>
-            </w:r>
-            <w:r>
-              <w:rPr>
-                <w:rFonts w:cs="Arial"/>
-              </w:rPr>
-              <w:t xml:space="preserve"> </w:t>
+              <w:t xml:space="preserve">Neste livro é possível encontrar conceitos teóricos de sinais e sistemas de comunicação. </w:t>
             </w:r>
           </w:p>
         </w:tc>
@@ -18972,13 +18675,7 @@
               <w:rPr>
                 <w:rFonts w:cs="Arial"/>
               </w:rPr>
-              <w:t>O livro aborda sistemas de comunicação sem fio e modelagem e projetos de antenas.</w:t>
-            </w:r>
-            <w:r>
-              <w:rPr>
-                <w:rFonts w:cs="Arial"/>
-              </w:rPr>
-              <w:t xml:space="preserve"> </w:t>
+              <w:t xml:space="preserve">O livro aborda sistemas de comunicação sem fio e modelagem e projetos de antenas. </w:t>
             </w:r>
           </w:p>
         </w:tc>
@@ -19715,14 +19412,7 @@
                 <w:rFonts w:cs="Arial"/>
                 <w:lang w:val="en-US"/>
               </w:rPr>
-              <w:t>Texas: A Forum for Communications Experimenters</w:t>
-            </w:r>
-            <w:r>
-              <w:rPr>
-                <w:rFonts w:cs="Arial"/>
-                <w:lang w:val="en-US"/>
-              </w:rPr>
-              <w:t>.</w:t>
+              <w:t>Texas: A Forum for Communications Experimenters.</w:t>
             </w:r>
           </w:p>
         </w:tc>
@@ -19966,19 +19656,7 @@
               <w:rPr>
                 <w:rFonts w:cs="Arial"/>
               </w:rPr>
-              <w:t xml:space="preserve">O </w:t>
-            </w:r>
-            <w:r>
-              <w:rPr>
-                <w:rFonts w:cs="Arial"/>
-              </w:rPr>
-              <w:t>artigo desbrava amplamente os componentes e etapas de funcionamento de um SDR.</w:t>
-            </w:r>
-            <w:r>
-              <w:rPr>
-                <w:rFonts w:cs="Arial"/>
-              </w:rPr>
-              <w:t xml:space="preserve"> </w:t>
+              <w:t xml:space="preserve">O artigo desbrava amplamente os componentes e etapas de funcionamento de um SDR. </w:t>
             </w:r>
           </w:p>
         </w:tc>
@@ -20115,15 +19793,22 @@
     <w:p>
       <w:pPr>
         <w:spacing w:line="360" w:lineRule="auto"/>
-      </w:pPr>
-      <w:r>
-        <w:rPr>
+        <w:rPr>
+          <w:b/>
+        </w:rPr>
+      </w:pPr>
+      <w:r>
+        <w:rPr>
+          <w:b/>
           <w:bCs/>
         </w:rPr>
         <w:lastRenderedPageBreak/>
         <w:t xml:space="preserve">B) </w:t>
       </w:r>
       <w:r>
+        <w:rPr>
+          <w:b/>
+        </w:rPr>
         <w:t>Sites de Internet:</w:t>
       </w:r>
     </w:p>
@@ -23246,8 +22931,6 @@
           <w:rFonts w:cs="Arial"/>
         </w:rPr>
       </w:pPr>
-      <w:bookmarkStart w:id="34" w:name="_GoBack"/>
-      <w:bookmarkEnd w:id="34"/>
     </w:p>
     <w:tbl>
       <w:tblPr>
@@ -23590,14 +23273,7 @@
                 <w:rFonts w:cs="Arial"/>
                 <w:b/>
               </w:rPr>
-              <w:t>Administração de Atmosfera e Oceano</w:t>
-            </w:r>
-            <w:r>
-              <w:rPr>
-                <w:rFonts w:cs="Arial"/>
-                <w:b/>
-              </w:rPr>
-              <w:t>.</w:t>
+              <w:t>Administração de Atmosfera e Oceano.</w:t>
             </w:r>
           </w:p>
         </w:tc>
@@ -29172,7 +28848,7 @@
 </file>
 
 <file path=customXml/itemProps1.xml><?xml version="1.0" encoding="utf-8"?>
-<ds:datastoreItem xmlns:ds="http://schemas.openxmlformats.org/officeDocument/2006/customXml" ds:itemID="{1B0C7A04-FF6C-42F2-A636-F9A89B24EA71}">
+<ds:datastoreItem xmlns:ds="http://schemas.openxmlformats.org/officeDocument/2006/customXml" ds:itemID="{100A376F-6995-42EA-8177-62906A1664B3}">
   <ds:schemaRefs>
     <ds:schemaRef ds:uri="http://schemas.openxmlformats.org/officeDocument/2006/bibliography"/>
   </ds:schemaRefs>

</xml_diff>